<commit_message>
G41-229 #time 1h #comment update US418.
</commit_message>
<xml_diff>
--- a/Documentation/Sprint4/LAPR3/US418/US418.docx
+++ b/Documentation/Sprint4/LAPR3/US418/US418.docx
@@ -9,6 +9,7 @@
           <w:b/>
           <w:sz w:val="32"/>
           <w:szCs w:val="32"/>
+          <w:lang w:val="en-US"/>
         </w:rPr>
       </w:pPr>
       <w:r>
@@ -16,6 +17,7 @@
           <w:b/>
           <w:sz w:val="32"/>
           <w:szCs w:val="32"/>
+          <w:lang w:val="en-US"/>
         </w:rPr>
         <w:t>US418</w:t>
       </w:r>
@@ -27,6 +29,7 @@
           <w:b/>
           <w:sz w:val="32"/>
           <w:szCs w:val="32"/>
+          <w:lang w:val="en-US"/>
         </w:rPr>
       </w:pPr>
     </w:p>
@@ -37,22 +40,35 @@
           <w:b/>
           <w:sz w:val="32"/>
           <w:szCs w:val="32"/>
-        </w:rPr>
-      </w:pPr>
-    </w:p>
-    <w:p>
+          <w:lang w:val="en-US"/>
+        </w:rPr>
+      </w:pPr>
+    </w:p>
+    <w:p>
+      <w:pPr>
+        <w:rPr>
+          <w:lang w:val="en-US"/>
+        </w:rPr>
+      </w:pPr>
       <w:r>
         <w:rPr>
           <w:b/>
           <w:sz w:val="28"/>
           <w:szCs w:val="28"/>
+          <w:lang w:val="en-US"/>
         </w:rPr>
         <w:t>Problem statement</w:t>
       </w:r>
       <w:r>
+        <w:rPr>
+          <w:lang w:val="en-US"/>
+        </w:rPr>
         <w:t xml:space="preserve"> </w:t>
       </w:r>
       <w:r>
+        <w:rPr>
+          <w:lang w:val="en-US"/>
+        </w:rPr>
         <w:t>-</w:t>
       </w:r>
       <w:r>
@@ -60,17 +76,15 @@
           <w:b/>
           <w:sz w:val="26"/>
           <w:szCs w:val="26"/>
+          <w:lang w:val="en-US"/>
         </w:rPr>
         <w:t xml:space="preserve"> </w:t>
       </w:r>
       <w:r>
-        <w:t>In this use case, the propo</w:t>
-      </w:r>
-      <w:r>
-        <w:t xml:space="preserve">sed problem is to determine the </w:t>
-      </w:r>
-      <w:r>
-        <w:t>unloaded center of mass of each ship according to its characteristics. Along with this problem we had to take into account three main criteria:</w:t>
+        <w:rPr>
+          <w:lang w:val="en-US"/>
+        </w:rPr>
+        <w:t>In this use case, the proposed problem is to determine the unloaded center of mass of each ship according to its characteristics. Along with this problem we had to take into account three main criteria:</w:t>
       </w:r>
     </w:p>
     <w:p>
@@ -80,8 +94,14 @@
           <w:ilvl w:val="0"/>
           <w:numId w:val="1"/>
         </w:numPr>
-      </w:pPr>
-      <w:r>
+        <w:rPr>
+          <w:lang w:val="en-US"/>
+        </w:rPr>
+      </w:pPr>
+      <w:r>
+        <w:rPr>
+          <w:lang w:val="en-US"/>
+        </w:rPr>
         <w:t>Make a sketch of the vessel's geometric figure.</w:t>
       </w:r>
     </w:p>
@@ -92,8 +112,14 @@
           <w:ilvl w:val="0"/>
           <w:numId w:val="1"/>
         </w:numPr>
-      </w:pPr>
-      <w:r>
+        <w:rPr>
+          <w:lang w:val="en-US"/>
+        </w:rPr>
+      </w:pPr>
+      <w:r>
+        <w:rPr>
+          <w:lang w:val="en-US"/>
+        </w:rPr>
         <w:t>Identify/choose a reference for the calculation.</w:t>
       </w:r>
     </w:p>
@@ -104,11 +130,20 @@
           <w:ilvl w:val="0"/>
           <w:numId w:val="1"/>
         </w:numPr>
-      </w:pPr>
-      <w:r>
+        <w:rPr>
+          <w:lang w:val="en-US"/>
+        </w:rPr>
+      </w:pPr>
+      <w:r>
+        <w:rPr>
+          <w:lang w:val="en-US"/>
+        </w:rPr>
         <w:t>Determine the center of mass for the different vessels (consider that the</w:t>
       </w:r>
       <w:r>
+        <w:rPr>
+          <w:lang w:val="en-US"/>
+        </w:rPr>
         <w:br/>
         <w:t>vessel is all made of the same material).</w:t>
       </w:r>
@@ -116,11 +151,23 @@
     <w:p>
       <w:pPr>
         <w:pStyle w:val="PargrafodaLista"/>
-      </w:pPr>
-    </w:p>
-    <w:p/>
-    <w:p>
-      <w:r>
+        <w:rPr>
+          <w:lang w:val="en-US"/>
+        </w:rPr>
+      </w:pPr>
+    </w:p>
+    <w:p>
+      <w:pPr>
+        <w:rPr>
+          <w:lang w:val="en-US"/>
+        </w:rPr>
+      </w:pPr>
+    </w:p>
+    <w:p>
+      <w:r>
+        <w:rPr>
+          <w:lang w:val="en-US"/>
+        </w:rPr>
         <w:t xml:space="preserve"> </w:t>
       </w:r>
       <w:r>
@@ -128,17 +175,30 @@
           <w:b/>
           <w:sz w:val="28"/>
           <w:szCs w:val="28"/>
+          <w:lang w:val="en-US"/>
         </w:rPr>
         <w:t>Problem resolution</w:t>
       </w:r>
       <w:r>
+        <w:rPr>
+          <w:lang w:val="en-US"/>
+        </w:rPr>
         <w:t xml:space="preserve"> </w:t>
       </w:r>
       <w:r>
+        <w:rPr>
+          <w:lang w:val="en-US"/>
+        </w:rPr>
         <w:t xml:space="preserve">– </w:t>
       </w:r>
       <w:r>
-        <w:t>For us to solve this problem, it was necessary to divide the question into five steps to reach the intended objective, that is, the calculation of the center of mass of the ship in question. The five steps of the process were:</w:t>
+        <w:rPr>
+          <w:lang w:val="en-US"/>
+        </w:rPr>
+        <w:t xml:space="preserve">For us to solve this problem, it was necessary to divide the question into five steps to reach the intended objective, that is, the calculation of the center of mass of the ship in question. </w:t>
+      </w:r>
+      <w:r>
+        <w:t>The five steps of the process were:</w:t>
       </w:r>
     </w:p>
     <w:p>
@@ -163,11 +223,20 @@
           <w:ilvl w:val="0"/>
           <w:numId w:val="2"/>
         </w:numPr>
-      </w:pPr>
-      <w:r>
+        <w:rPr>
+          <w:lang w:val="en-US"/>
+        </w:rPr>
+      </w:pPr>
+      <w:r>
+        <w:rPr>
+          <w:lang w:val="en-US"/>
+        </w:rPr>
         <w:t>Sketch of the geometric figures used for the problem and their measurements</w:t>
       </w:r>
       <w:r>
+        <w:rPr>
+          <w:lang w:val="en-US"/>
+        </w:rPr>
         <w:t>.</w:t>
       </w:r>
     </w:p>
@@ -178,11 +247,20 @@
           <w:ilvl w:val="0"/>
           <w:numId w:val="2"/>
         </w:numPr>
-      </w:pPr>
-      <w:r>
+        <w:rPr>
+          <w:lang w:val="en-US"/>
+        </w:rPr>
+      </w:pPr>
+      <w:r>
+        <w:rPr>
+          <w:lang w:val="en-US"/>
+        </w:rPr>
         <w:t>Calculation of the volume of the areas and allocation of the ship's density</w:t>
       </w:r>
       <w:r>
+        <w:rPr>
+          <w:lang w:val="en-US"/>
+        </w:rPr>
         <w:t>.</w:t>
       </w:r>
     </w:p>
@@ -193,11 +271,20 @@
           <w:ilvl w:val="0"/>
           <w:numId w:val="2"/>
         </w:numPr>
-      </w:pPr>
-      <w:r>
+        <w:rPr>
+          <w:lang w:val="en-US"/>
+        </w:rPr>
+      </w:pPr>
+      <w:r>
+        <w:rPr>
+          <w:lang w:val="en-US"/>
+        </w:rPr>
         <w:t>Calculation of the mass referring to each area of the ship</w:t>
       </w:r>
       <w:r>
+        <w:rPr>
+          <w:lang w:val="en-US"/>
+        </w:rPr>
         <w:t>.</w:t>
       </w:r>
     </w:p>
@@ -208,27 +295,45 @@
           <w:ilvl w:val="0"/>
           <w:numId w:val="2"/>
         </w:numPr>
-      </w:pPr>
-      <w:r>
+        <w:rPr>
+          <w:lang w:val="en-US"/>
+        </w:rPr>
+      </w:pPr>
+      <w:r>
+        <w:rPr>
+          <w:lang w:val="en-US"/>
+        </w:rPr>
         <w:t>Calculation of the center of mass</w:t>
       </w:r>
       <w:r>
+        <w:rPr>
+          <w:lang w:val="en-US"/>
+        </w:rPr>
         <w:t xml:space="preserve">. </w:t>
       </w:r>
     </w:p>
     <w:p>
       <w:pPr>
         <w:pStyle w:val="PargrafodaLista"/>
+        <w:rPr>
+          <w:lang w:val="en-US"/>
+        </w:rPr>
       </w:pPr>
     </w:p>
     <w:p>
       <w:pPr>
         <w:pStyle w:val="PargrafodaLista"/>
+        <w:rPr>
+          <w:lang w:val="en-US"/>
+        </w:rPr>
       </w:pPr>
     </w:p>
     <w:p>
       <w:pPr>
         <w:pStyle w:val="PargrafodaLista"/>
+        <w:rPr>
+          <w:lang w:val="en-US"/>
+        </w:rPr>
       </w:pPr>
     </w:p>
     <w:p>
@@ -236,11 +341,13 @@
         <w:ind w:left="360"/>
         <w:rPr>
           <w:b/>
-        </w:rPr>
-      </w:pPr>
-      <w:r>
-        <w:rPr>
-          <w:b/>
+          <w:lang w:val="en-US"/>
+        </w:rPr>
+      </w:pPr>
+      <w:r>
+        <w:rPr>
+          <w:b/>
+          <w:lang w:val="en-US"/>
         </w:rPr>
         <w:t>Ship dimensions</w:t>
       </w:r>
@@ -248,20 +355,35 @@
     <w:p>
       <w:pPr>
         <w:ind w:left="360"/>
-      </w:pPr>
-      <w:r>
+        <w:rPr>
+          <w:lang w:val="en-US"/>
+        </w:rPr>
+      </w:pPr>
+      <w:r>
+        <w:rPr>
+          <w:lang w:val="en-US"/>
+        </w:rPr>
         <w:tab/>
       </w:r>
       <w:r>
+        <w:rPr>
+          <w:lang w:val="en-US"/>
+        </w:rPr>
         <w:t>The ship that has been chosen for calculation is a cargo ship with the following dimensions</w:t>
       </w:r>
       <w:r>
+        <w:rPr>
+          <w:lang w:val="en-US"/>
+        </w:rPr>
         <w:t>:</w:t>
       </w:r>
     </w:p>
     <w:p>
       <w:pPr>
         <w:ind w:left="360"/>
+        <w:rPr>
+          <w:lang w:val="en-US"/>
+        </w:rPr>
       </w:pPr>
     </w:p>
     <w:p>
@@ -272,13 +394,15 @@
           <w:b/>
           <w:sz w:val="18"/>
           <w:szCs w:val="18"/>
-        </w:rPr>
-      </w:pPr>
-      <w:r>
-        <w:rPr>
-          <w:b/>
-          <w:sz w:val="18"/>
-          <w:szCs w:val="18"/>
+          <w:lang w:val="en-US"/>
+        </w:rPr>
+      </w:pPr>
+      <w:r>
+        <w:rPr>
+          <w:b/>
+          <w:sz w:val="18"/>
+          <w:szCs w:val="18"/>
+          <w:lang w:val="en-US"/>
         </w:rPr>
         <w:t>Length</w:t>
       </w:r>
@@ -287,6 +411,7 @@
           <w:b/>
           <w:sz w:val="18"/>
           <w:szCs w:val="18"/>
+          <w:lang w:val="en-US"/>
         </w:rPr>
         <w:t xml:space="preserve"> – 390 </w:t>
       </w:r>
@@ -295,6 +420,7 @@
           <w:b/>
           <w:sz w:val="18"/>
           <w:szCs w:val="18"/>
+          <w:lang w:val="en-US"/>
         </w:rPr>
         <w:t>meters</w:t>
       </w:r>
@@ -307,13 +433,15 @@
           <w:b/>
           <w:sz w:val="18"/>
           <w:szCs w:val="18"/>
-        </w:rPr>
-      </w:pPr>
-      <w:r>
-        <w:rPr>
-          <w:b/>
-          <w:sz w:val="18"/>
-          <w:szCs w:val="18"/>
+          <w:lang w:val="en-US"/>
+        </w:rPr>
+      </w:pPr>
+      <w:r>
+        <w:rPr>
+          <w:b/>
+          <w:sz w:val="18"/>
+          <w:szCs w:val="18"/>
+          <w:lang w:val="en-US"/>
         </w:rPr>
         <w:t>Width</w:t>
       </w:r>
@@ -322,6 +450,7 @@
           <w:b/>
           <w:sz w:val="18"/>
           <w:szCs w:val="18"/>
+          <w:lang w:val="en-US"/>
         </w:rPr>
         <w:t xml:space="preserve"> – 50 </w:t>
       </w:r>
@@ -330,6 +459,7 @@
           <w:b/>
           <w:sz w:val="18"/>
           <w:szCs w:val="18"/>
+          <w:lang w:val="en-US"/>
         </w:rPr>
         <w:t>meters</w:t>
       </w:r>
@@ -342,13 +472,15 @@
           <w:b/>
           <w:sz w:val="18"/>
           <w:szCs w:val="18"/>
-        </w:rPr>
-      </w:pPr>
-      <w:r>
-        <w:rPr>
-          <w:b/>
-          <w:sz w:val="18"/>
-          <w:szCs w:val="18"/>
+          <w:lang w:val="en-US"/>
+        </w:rPr>
+      </w:pPr>
+      <w:r>
+        <w:rPr>
+          <w:b/>
+          <w:sz w:val="18"/>
+          <w:szCs w:val="18"/>
+          <w:lang w:val="en-US"/>
         </w:rPr>
         <w:t>Height</w:t>
       </w:r>
@@ -357,6 +489,7 @@
           <w:b/>
           <w:sz w:val="18"/>
           <w:szCs w:val="18"/>
+          <w:lang w:val="en-US"/>
         </w:rPr>
         <w:t xml:space="preserve"> – 30 </w:t>
       </w:r>
@@ -365,6 +498,7 @@
           <w:b/>
           <w:sz w:val="18"/>
           <w:szCs w:val="18"/>
+          <w:lang w:val="en-US"/>
         </w:rPr>
         <w:t>meters</w:t>
       </w:r>
@@ -376,6 +510,7 @@
           <w:b/>
           <w:sz w:val="18"/>
           <w:szCs w:val="18"/>
+          <w:lang w:val="en-US"/>
         </w:rPr>
       </w:pPr>
     </w:p>
@@ -386,6 +521,7 @@
           <w:b/>
           <w:sz w:val="18"/>
           <w:szCs w:val="18"/>
+          <w:lang w:val="en-US"/>
         </w:rPr>
       </w:pPr>
     </w:p>
@@ -396,6 +532,7 @@
           <w:b/>
           <w:sz w:val="18"/>
           <w:szCs w:val="18"/>
+          <w:lang w:val="en-US"/>
         </w:rPr>
       </w:pPr>
     </w:p>
@@ -406,6 +543,7 @@
           <w:b/>
           <w:sz w:val="18"/>
           <w:szCs w:val="18"/>
+          <w:lang w:val="en-US"/>
         </w:rPr>
       </w:pPr>
     </w:p>
@@ -416,6 +554,7 @@
           <w:b/>
           <w:sz w:val="18"/>
           <w:szCs w:val="18"/>
+          <w:lang w:val="en-US"/>
         </w:rPr>
       </w:pPr>
     </w:p>
@@ -426,6 +565,7 @@
           <w:b/>
           <w:sz w:val="18"/>
           <w:szCs w:val="18"/>
+          <w:lang w:val="en-US"/>
         </w:rPr>
       </w:pPr>
     </w:p>
@@ -436,6 +576,7 @@
           <w:b/>
           <w:sz w:val="18"/>
           <w:szCs w:val="18"/>
+          <w:lang w:val="en-US"/>
         </w:rPr>
       </w:pPr>
     </w:p>
@@ -444,11 +585,13 @@
         <w:ind w:left="360"/>
         <w:rPr>
           <w:b/>
-        </w:rPr>
-      </w:pPr>
-      <w:r>
-        <w:rPr>
-          <w:b/>
+          <w:lang w:val="en-US"/>
+        </w:rPr>
+      </w:pPr>
+      <w:r>
+        <w:rPr>
+          <w:b/>
+          <w:lang w:val="en-US"/>
         </w:rPr>
         <w:lastRenderedPageBreak/>
         <w:t>Sketch of geometric figures and their measurements</w:t>
@@ -457,35 +600,57 @@
     <w:p>
       <w:pPr>
         <w:ind w:left="360"/>
-      </w:pPr>
-      <w:r>
+        <w:rPr>
+          <w:lang w:val="en-US"/>
+        </w:rPr>
+      </w:pPr>
+      <w:r>
+        <w:rPr>
+          <w:lang w:val="en-US"/>
+        </w:rPr>
         <w:tab/>
       </w:r>
-      <w:bookmarkStart w:id="0" w:name="_GoBack"/>
-      <w:r>
+      <w:r>
+        <w:rPr>
+          <w:lang w:val="en-US"/>
+        </w:rPr>
         <w:t>The way we divided the ship was very simple, basically, it was assumed that the two bows of the ship would be two right triangles, that the rest of the ship's structure would be a rectangle and that it would contain another rectangle that corresponde</w:t>
       </w:r>
       <w:r>
+        <w:rPr>
+          <w:lang w:val="en-US"/>
+        </w:rPr>
         <w:t>d to the ship's tower such as</w:t>
       </w:r>
       <w:r>
+        <w:rPr>
+          <w:lang w:val="en-US"/>
+        </w:rPr>
         <w:t xml:space="preserve"> the following sketch shows:</w:t>
       </w:r>
-      <w:bookmarkEnd w:id="0"/>
     </w:p>
     <w:p>
       <w:pPr>
         <w:ind w:left="360"/>
+        <w:rPr>
+          <w:lang w:val="en-US"/>
+        </w:rPr>
       </w:pPr>
     </w:p>
     <w:p>
       <w:pPr>
         <w:ind w:left="360"/>
+        <w:rPr>
+          <w:lang w:val="en-US"/>
+        </w:rPr>
       </w:pPr>
     </w:p>
     <w:p>
       <w:pPr>
         <w:ind w:left="360"/>
+        <w:rPr>
+          <w:lang w:val="en-US"/>
+        </w:rPr>
       </w:pPr>
       <w:r>
         <w:rPr>
@@ -587,6 +752,9 @@
     <w:p>
       <w:pPr>
         <w:ind w:left="360"/>
+        <w:rPr>
+          <w:lang w:val="en-US"/>
+        </w:rPr>
       </w:pPr>
       <w:r>
         <w:rPr>
@@ -676,6 +844,9 @@
     <w:p>
       <w:pPr>
         <w:ind w:left="360"/>
+        <w:rPr>
+          <w:lang w:val="en-US"/>
+        </w:rPr>
       </w:pPr>
       <w:r>
         <w:rPr>
@@ -871,6 +1042,11 @@
       </w:r>
     </w:p>
     <w:p>
+      <w:pPr>
+        <w:rPr>
+          <w:lang w:val="en-US"/>
+        </w:rPr>
+      </w:pPr>
       <w:r>
         <w:rPr>
           <w:noProof/>
@@ -1138,6 +1314,7 @@
           <w:b/>
           <w:sz w:val="26"/>
           <w:szCs w:val="26"/>
+          <w:lang w:val="en-US"/>
         </w:rPr>
       </w:pPr>
       <w:r>
@@ -1508,6 +1685,7 @@
           <w:b/>
           <w:sz w:val="32"/>
           <w:szCs w:val="32"/>
+          <w:lang w:val="en-US"/>
         </w:rPr>
       </w:pPr>
       <w:r>
@@ -1888,6 +2066,7 @@
           <w:b/>
           <w:sz w:val="28"/>
           <w:szCs w:val="28"/>
+          <w:lang w:val="en-US"/>
         </w:rPr>
       </w:pPr>
       <w:r>
@@ -1989,32 +2168,58 @@
           <w:b/>
           <w:sz w:val="28"/>
           <w:szCs w:val="28"/>
-        </w:rPr>
-      </w:pPr>
-    </w:p>
-    <w:p/>
-    <w:p>
-      <w:r>
+          <w:lang w:val="en-US"/>
+        </w:rPr>
+      </w:pPr>
+    </w:p>
+    <w:p>
+      <w:pPr>
+        <w:rPr>
+          <w:lang w:val="en-US"/>
+        </w:rPr>
+      </w:pPr>
+    </w:p>
+    <w:p>
+      <w:pPr>
+        <w:rPr>
+          <w:lang w:val="en-US"/>
+        </w:rPr>
+      </w:pPr>
+      <w:r>
+        <w:rPr>
+          <w:lang w:val="en-US"/>
+        </w:rPr>
         <w:t>Dimensions of the areas</w:t>
       </w:r>
       <w:r>
+        <w:rPr>
+          <w:lang w:val="en-US"/>
+        </w:rPr>
         <w:t>:</w:t>
       </w:r>
     </w:p>
-    <w:p/>
-    <w:p>
-      <w:pPr>
-        <w:rPr>
-          <w:b/>
-          <w:sz w:val="18"/>
-          <w:szCs w:val="18"/>
-        </w:rPr>
-      </w:pPr>
-      <w:r>
-        <w:rPr>
-          <w:b/>
-          <w:sz w:val="18"/>
-          <w:szCs w:val="18"/>
+    <w:p>
+      <w:pPr>
+        <w:rPr>
+          <w:lang w:val="en-US"/>
+        </w:rPr>
+      </w:pPr>
+    </w:p>
+    <w:p>
+      <w:pPr>
+        <w:rPr>
+          <w:b/>
+          <w:sz w:val="18"/>
+          <w:szCs w:val="18"/>
+          <w:lang w:val="en-US"/>
+        </w:rPr>
+      </w:pPr>
+      <w:r>
+        <w:rPr>
+          <w:b/>
+          <w:sz w:val="18"/>
+          <w:szCs w:val="18"/>
+          <w:lang w:val="en-US"/>
         </w:rPr>
         <w:t xml:space="preserve">A1 </w:t>
       </w:r>
@@ -2023,6 +2228,7 @@
           <w:b/>
           <w:sz w:val="18"/>
           <w:szCs w:val="18"/>
+          <w:lang w:val="en-US"/>
         </w:rPr>
         <w:t>And</w:t>
       </w:r>
@@ -2031,6 +2237,7 @@
           <w:b/>
           <w:sz w:val="18"/>
           <w:szCs w:val="18"/>
+          <w:lang w:val="en-US"/>
         </w:rPr>
         <w:t xml:space="preserve"> A3:</w:t>
       </w:r>
@@ -2046,8 +2253,16 @@
         <w:rPr>
           <w:sz w:val="18"/>
           <w:szCs w:val="18"/>
-        </w:rPr>
-        <w:t xml:space="preserve">  a = 30 m</w:t>
+          <w:lang w:val="en-US"/>
+        </w:rPr>
+        <w:t xml:space="preserve">  </w:t>
+      </w:r>
+      <w:r>
+        <w:rPr>
+          <w:sz w:val="18"/>
+          <w:szCs w:val="18"/>
+        </w:rPr>
+        <w:t>a = 30 m</w:t>
       </w:r>
     </w:p>
     <w:p>
@@ -2158,6 +2373,7 @@
         <w:rPr>
           <w:sz w:val="18"/>
           <w:szCs w:val="18"/>
+          <w:lang w:val="en-US"/>
         </w:rPr>
       </w:pPr>
       <w:r>
@@ -2172,6 +2388,7 @@
         <w:rPr>
           <w:sz w:val="18"/>
           <w:szCs w:val="18"/>
+          <w:lang w:val="en-US"/>
         </w:rPr>
         <w:t>a = 20 m</w:t>
       </w:r>
@@ -2181,12 +2398,14 @@
         <w:rPr>
           <w:sz w:val="18"/>
           <w:szCs w:val="18"/>
-        </w:rPr>
-      </w:pPr>
-      <w:r>
-        <w:rPr>
-          <w:sz w:val="18"/>
-          <w:szCs w:val="18"/>
+          <w:lang w:val="en-US"/>
+        </w:rPr>
+      </w:pPr>
+      <w:r>
+        <w:rPr>
+          <w:sz w:val="18"/>
+          <w:szCs w:val="18"/>
+          <w:lang w:val="en-US"/>
         </w:rPr>
         <w:t xml:space="preserve">  b = 5 m</w:t>
       </w:r>
@@ -2196,39 +2415,45 @@
         <w:rPr>
           <w:sz w:val="18"/>
           <w:szCs w:val="18"/>
-        </w:rPr>
-      </w:pPr>
-    </w:p>
-    <w:p>
-      <w:pPr>
-        <w:rPr>
-          <w:b/>
-        </w:rPr>
-      </w:pPr>
-    </w:p>
-    <w:p>
-      <w:pPr>
-        <w:rPr>
-          <w:b/>
-        </w:rPr>
-      </w:pPr>
-    </w:p>
-    <w:p>
-      <w:pPr>
-        <w:rPr>
-          <w:b/>
-        </w:rPr>
-      </w:pPr>
-    </w:p>
-    <w:p>
-      <w:pPr>
-        <w:rPr>
-          <w:b/>
-        </w:rPr>
-      </w:pPr>
-      <w:r>
-        <w:rPr>
-          <w:b/>
+          <w:lang w:val="en-US"/>
+        </w:rPr>
+      </w:pPr>
+    </w:p>
+    <w:p>
+      <w:pPr>
+        <w:rPr>
+          <w:b/>
+          <w:lang w:val="en-US"/>
+        </w:rPr>
+      </w:pPr>
+    </w:p>
+    <w:p>
+      <w:pPr>
+        <w:rPr>
+          <w:b/>
+          <w:lang w:val="en-US"/>
+        </w:rPr>
+      </w:pPr>
+    </w:p>
+    <w:p>
+      <w:pPr>
+        <w:rPr>
+          <w:b/>
+          <w:lang w:val="en-US"/>
+        </w:rPr>
+      </w:pPr>
+    </w:p>
+    <w:p>
+      <w:pPr>
+        <w:rPr>
+          <w:b/>
+          <w:lang w:val="en-US"/>
+        </w:rPr>
+      </w:pPr>
+      <w:r>
+        <w:rPr>
+          <w:b/>
+          <w:lang w:val="en-US"/>
         </w:rPr>
         <w:lastRenderedPageBreak/>
         <w:t>Calculation of the volume of the areas and allocation of the ship's density</w:t>
@@ -2238,35 +2463,42 @@
       <w:pPr>
         <w:rPr>
           <w:b/>
-        </w:rPr>
-      </w:pPr>
-    </w:p>
-    <w:p>
-      <w:r>
+          <w:lang w:val="en-US"/>
+        </w:rPr>
+      </w:pPr>
+    </w:p>
+    <w:p>
+      <w:pPr>
+        <w:rPr>
+          <w:lang w:val="en-US"/>
+        </w:rPr>
+      </w:pPr>
+      <w:r>
+        <w:rPr>
+          <w:lang w:val="en-US"/>
+        </w:rPr>
         <w:t xml:space="preserve">In our solution, it was assumed that the entire ship was made of the same material. The material chosen was steel of density </w:t>
       </w:r>
       <w:r>
+        <w:rPr>
+          <w:lang w:val="en-US"/>
+        </w:rPr>
         <w:t>7,8 kg/</w:t>
       </w:r>
       <w:r>
         <w:rPr>
           <w:sz w:val="18"/>
           <w:szCs w:val="18"/>
-        </w:rPr>
-        <w:t xml:space="preserve"> </w:t>
-      </w:r>
-      <w:r>
-        <w:rPr>
-          <w:sz w:val="18"/>
-          <w:szCs w:val="18"/>
-        </w:rPr>
-        <w:t>m</w:t>
+          <w:lang w:val="en-US"/>
+        </w:rPr>
+        <w:t xml:space="preserve"> m</w:t>
       </w:r>
       <w:r>
         <w:rPr>
           <w:rFonts w:cstheme="minorHAnsi"/>
           <w:sz w:val="18"/>
           <w:szCs w:val="18"/>
+          <w:lang w:val="en-US"/>
         </w:rPr>
         <w:t>³.</w:t>
       </w:r>
@@ -2275,21 +2507,24 @@
       <w:pPr>
         <w:rPr>
           <w:b/>
-        </w:rPr>
-      </w:pPr>
-    </w:p>
-    <w:p>
-      <w:pPr>
-        <w:rPr>
-          <w:sz w:val="18"/>
-          <w:szCs w:val="18"/>
-        </w:rPr>
-      </w:pPr>
-      <w:r>
-        <w:rPr>
-          <w:b/>
-          <w:sz w:val="18"/>
-          <w:szCs w:val="18"/>
+          <w:lang w:val="en-US"/>
+        </w:rPr>
+      </w:pPr>
+    </w:p>
+    <w:p>
+      <w:pPr>
+        <w:rPr>
+          <w:sz w:val="18"/>
+          <w:szCs w:val="18"/>
+          <w:lang w:val="en-US"/>
+        </w:rPr>
+      </w:pPr>
+      <w:r>
+        <w:rPr>
+          <w:b/>
+          <w:sz w:val="18"/>
+          <w:szCs w:val="18"/>
+          <w:lang w:val="en-US"/>
         </w:rPr>
         <w:t xml:space="preserve">V (A1 e A3) = </w:t>
       </w:r>
@@ -2297,6 +2532,7 @@
         <w:rPr>
           <w:sz w:val="18"/>
           <w:szCs w:val="18"/>
+          <w:lang w:val="en-US"/>
         </w:rPr>
         <w:t xml:space="preserve">Ab x </w:t>
       </w:r>
@@ -2304,6 +2540,7 @@
         <w:rPr>
           <w:sz w:val="18"/>
           <w:szCs w:val="18"/>
+          <w:lang w:val="en-US"/>
         </w:rPr>
         <w:t>Height</w:t>
       </w:r>
@@ -2311,6 +2548,7 @@
         <w:rPr>
           <w:sz w:val="18"/>
           <w:szCs w:val="18"/>
+          <w:lang w:val="en-US"/>
         </w:rPr>
         <w:t xml:space="preserve"> =&gt; 30 x 30 = 900 m</w:t>
       </w:r>
@@ -2319,6 +2557,7 @@
           <w:rFonts w:cstheme="minorHAnsi"/>
           <w:sz w:val="18"/>
           <w:szCs w:val="18"/>
+          <w:lang w:val="en-US"/>
         </w:rPr>
         <w:t>³</w:t>
       </w:r>
@@ -2329,13 +2568,15 @@
           <w:rFonts w:cstheme="minorHAnsi"/>
           <w:sz w:val="18"/>
           <w:szCs w:val="18"/>
-        </w:rPr>
-      </w:pPr>
-      <w:r>
-        <w:rPr>
-          <w:b/>
-          <w:sz w:val="18"/>
-          <w:szCs w:val="18"/>
+          <w:lang w:val="en-US"/>
+        </w:rPr>
+      </w:pPr>
+      <w:r>
+        <w:rPr>
+          <w:b/>
+          <w:sz w:val="18"/>
+          <w:szCs w:val="18"/>
+          <w:lang w:val="en-US"/>
         </w:rPr>
         <w:t xml:space="preserve">V (A2) = </w:t>
       </w:r>
@@ -2343,6 +2584,7 @@
         <w:rPr>
           <w:sz w:val="18"/>
           <w:szCs w:val="18"/>
+          <w:lang w:val="en-US"/>
         </w:rPr>
         <w:t>Length</w:t>
       </w:r>
@@ -2350,6 +2592,7 @@
         <w:rPr>
           <w:sz w:val="18"/>
           <w:szCs w:val="18"/>
+          <w:lang w:val="en-US"/>
         </w:rPr>
         <w:t xml:space="preserve"> x </w:t>
       </w:r>
@@ -2357,6 +2600,7 @@
         <w:rPr>
           <w:sz w:val="18"/>
           <w:szCs w:val="18"/>
+          <w:lang w:val="en-US"/>
         </w:rPr>
         <w:t>Width</w:t>
       </w:r>
@@ -2364,6 +2608,7 @@
         <w:rPr>
           <w:sz w:val="18"/>
           <w:szCs w:val="18"/>
+          <w:lang w:val="en-US"/>
         </w:rPr>
         <w:t xml:space="preserve"> x </w:t>
       </w:r>
@@ -2371,6 +2616,7 @@
         <w:rPr>
           <w:sz w:val="18"/>
           <w:szCs w:val="18"/>
+          <w:lang w:val="en-US"/>
         </w:rPr>
         <w:t>Height</w:t>
       </w:r>
@@ -2378,35 +2624,16 @@
         <w:rPr>
           <w:sz w:val="18"/>
           <w:szCs w:val="18"/>
-        </w:rPr>
-        <w:t xml:space="preserve"> </w:t>
-      </w:r>
-      <w:r>
-        <w:rPr>
-          <w:sz w:val="18"/>
-          <w:szCs w:val="18"/>
-        </w:rPr>
-        <w:t>=&gt; 330 x 50 x 30 = 495 000</w:t>
-      </w:r>
-      <w:r>
-        <w:rPr>
-          <w:sz w:val="18"/>
-          <w:szCs w:val="18"/>
-        </w:rPr>
-        <w:t xml:space="preserve"> </w:t>
-      </w:r>
-      <w:r>
-        <w:rPr>
-          <w:sz w:val="18"/>
-          <w:szCs w:val="18"/>
-        </w:rPr>
-        <w:t>m</w:t>
+          <w:lang w:val="en-US"/>
+        </w:rPr>
+        <w:t xml:space="preserve"> =&gt; 330 x 50 x 30 = 495 000 m</w:t>
       </w:r>
       <w:r>
         <w:rPr>
           <w:rFonts w:cstheme="minorHAnsi"/>
           <w:sz w:val="18"/>
           <w:szCs w:val="18"/>
+          <w:lang w:val="en-US"/>
         </w:rPr>
         <w:t>³</w:t>
       </w:r>
@@ -2416,6 +2643,7 @@
         <w:rPr>
           <w:sz w:val="18"/>
           <w:szCs w:val="18"/>
+          <w:lang w:val="en-US"/>
         </w:rPr>
       </w:pPr>
       <w:r>
@@ -2424,6 +2652,7 @@
           <w:b/>
           <w:sz w:val="18"/>
           <w:szCs w:val="18"/>
+          <w:lang w:val="en-US"/>
         </w:rPr>
         <w:t xml:space="preserve">V (A4) = </w:t>
       </w:r>
@@ -2431,6 +2660,7 @@
         <w:rPr>
           <w:sz w:val="18"/>
           <w:szCs w:val="18"/>
+          <w:lang w:val="en-US"/>
         </w:rPr>
         <w:t>Length x Width x Height</w:t>
       </w:r>
@@ -2439,6 +2669,7 @@
           <w:rFonts w:cstheme="minorHAnsi"/>
           <w:sz w:val="18"/>
           <w:szCs w:val="18"/>
+          <w:lang w:val="en-US"/>
         </w:rPr>
         <w:t xml:space="preserve"> =&gt; 20 x 50 x 5 = 5000</w:t>
       </w:r>
@@ -2446,21 +2677,16 @@
         <w:rPr>
           <w:sz w:val="18"/>
           <w:szCs w:val="18"/>
-        </w:rPr>
-        <w:t xml:space="preserve"> </w:t>
-      </w:r>
-      <w:r>
-        <w:rPr>
-          <w:sz w:val="18"/>
-          <w:szCs w:val="18"/>
-        </w:rPr>
-        <w:t>m</w:t>
+          <w:lang w:val="en-US"/>
+        </w:rPr>
+        <w:t xml:space="preserve"> m</w:t>
       </w:r>
       <w:r>
         <w:rPr>
           <w:rFonts w:cstheme="minorHAnsi"/>
           <w:sz w:val="18"/>
           <w:szCs w:val="18"/>
+          <w:lang w:val="en-US"/>
         </w:rPr>
         <w:t>³</w:t>
       </w:r>
@@ -2470,12 +2696,14 @@
         <w:rPr>
           <w:sz w:val="18"/>
           <w:szCs w:val="18"/>
-        </w:rPr>
-      </w:pPr>
-      <w:r>
-        <w:rPr>
-          <w:sz w:val="18"/>
-          <w:szCs w:val="18"/>
+          <w:lang w:val="en-US"/>
+        </w:rPr>
+      </w:pPr>
+      <w:r>
+        <w:rPr>
+          <w:sz w:val="18"/>
+          <w:szCs w:val="18"/>
+          <w:lang w:val="en-US"/>
         </w:rPr>
         <w:t xml:space="preserve"> </w:t>
       </w:r>
@@ -2486,37 +2714,51 @@
           <w:b/>
           <w:sz w:val="28"/>
           <w:szCs w:val="28"/>
-        </w:rPr>
-      </w:pPr>
-    </w:p>
-    <w:p>
-      <w:pPr>
-        <w:rPr>
-          <w:b/>
-        </w:rPr>
-      </w:pPr>
-      <w:r>
-        <w:rPr>
-          <w:b/>
-        </w:rPr>
-        <w:t>M</w:t>
-      </w:r>
-      <w:r>
-        <w:rPr>
-          <w:b/>
-        </w:rPr>
-        <w:t>ass calculation</w:t>
-      </w:r>
-    </w:p>
-    <w:p>
-      <w:r>
+          <w:lang w:val="en-US"/>
+        </w:rPr>
+      </w:pPr>
+    </w:p>
+    <w:p>
+      <w:pPr>
+        <w:rPr>
+          <w:b/>
+          <w:lang w:val="en-US"/>
+        </w:rPr>
+      </w:pPr>
+      <w:r>
+        <w:rPr>
+          <w:b/>
+          <w:lang w:val="en-US"/>
+        </w:rPr>
+        <w:t>Mass calculation</w:t>
+      </w:r>
+    </w:p>
+    <w:p>
+      <w:pPr>
+        <w:rPr>
+          <w:lang w:val="en-US"/>
+        </w:rPr>
+      </w:pPr>
+      <w:r>
+        <w:rPr>
+          <w:lang w:val="en-US"/>
+        </w:rPr>
         <w:tab/>
       </w:r>
       <w:r>
+        <w:rPr>
+          <w:lang w:val="en-US"/>
+        </w:rPr>
         <w:t>The formula that was used to calculate the mass for each area of the ship was as follows:</w:t>
       </w:r>
     </w:p>
-    <w:p/>
+    <w:p>
+      <w:pPr>
+        <w:rPr>
+          <w:lang w:val="en-US"/>
+        </w:rPr>
+      </w:pPr>
+    </w:p>
     <w:p>
       <w:pPr>
         <w:jc w:val="center"/>
@@ -2524,6 +2766,7 @@
           <w:b/>
           <w:sz w:val="20"/>
           <w:szCs w:val="20"/>
+          <w:lang w:val="en-US"/>
         </w:rPr>
       </w:pPr>
       <w:r>
@@ -2531,6 +2774,7 @@
           <w:b/>
           <w:sz w:val="20"/>
           <w:szCs w:val="20"/>
+          <w:lang w:val="en-US"/>
         </w:rPr>
         <w:t>m</w:t>
       </w:r>
@@ -2539,6 +2783,7 @@
           <w:b/>
           <w:sz w:val="20"/>
           <w:szCs w:val="20"/>
+          <w:lang w:val="en-US"/>
         </w:rPr>
         <w:t>ass</w:t>
       </w:r>
@@ -2547,6 +2792,7 @@
           <w:b/>
           <w:sz w:val="20"/>
           <w:szCs w:val="20"/>
+          <w:lang w:val="en-US"/>
         </w:rPr>
         <w:t xml:space="preserve"> = d</w:t>
       </w:r>
@@ -2555,6 +2801,7 @@
           <w:b/>
           <w:sz w:val="20"/>
           <w:szCs w:val="20"/>
+          <w:lang w:val="en-US"/>
         </w:rPr>
         <w:t>ensity</w:t>
       </w:r>
@@ -2563,6 +2810,7 @@
           <w:b/>
           <w:sz w:val="20"/>
           <w:szCs w:val="20"/>
+          <w:lang w:val="en-US"/>
         </w:rPr>
         <w:t xml:space="preserve"> x v</w:t>
       </w:r>
@@ -2571,6 +2819,7 @@
           <w:b/>
           <w:sz w:val="20"/>
           <w:szCs w:val="20"/>
+          <w:lang w:val="en-US"/>
         </w:rPr>
         <w:t>olume</w:t>
       </w:r>
@@ -2582,21 +2831,24 @@
           <w:b/>
           <w:sz w:val="20"/>
           <w:szCs w:val="20"/>
-        </w:rPr>
-      </w:pPr>
-    </w:p>
-    <w:p>
-      <w:pPr>
-        <w:rPr>
-          <w:sz w:val="18"/>
-          <w:szCs w:val="18"/>
-        </w:rPr>
-      </w:pPr>
-      <w:r>
-        <w:rPr>
-          <w:b/>
-          <w:sz w:val="18"/>
-          <w:szCs w:val="18"/>
+          <w:lang w:val="en-US"/>
+        </w:rPr>
+      </w:pPr>
+    </w:p>
+    <w:p>
+      <w:pPr>
+        <w:rPr>
+          <w:sz w:val="18"/>
+          <w:szCs w:val="18"/>
+          <w:lang w:val="en-US"/>
+        </w:rPr>
+      </w:pPr>
+      <w:r>
+        <w:rPr>
+          <w:b/>
+          <w:sz w:val="18"/>
+          <w:szCs w:val="18"/>
+          <w:lang w:val="en-US"/>
         </w:rPr>
         <w:t xml:space="preserve">m (A1 e A3) = </w:t>
       </w:r>
@@ -2604,6 +2856,7 @@
         <w:rPr>
           <w:sz w:val="18"/>
           <w:szCs w:val="18"/>
+          <w:lang w:val="en-US"/>
         </w:rPr>
         <w:t>7,8 x 900 = 7020 kg</w:t>
       </w:r>
@@ -2613,13 +2866,15 @@
         <w:rPr>
           <w:sz w:val="18"/>
           <w:szCs w:val="18"/>
-        </w:rPr>
-      </w:pPr>
-      <w:r>
-        <w:rPr>
-          <w:b/>
-          <w:sz w:val="18"/>
-          <w:szCs w:val="18"/>
+          <w:lang w:val="en-US"/>
+        </w:rPr>
+      </w:pPr>
+      <w:r>
+        <w:rPr>
+          <w:b/>
+          <w:sz w:val="18"/>
+          <w:szCs w:val="18"/>
+          <w:lang w:val="en-US"/>
         </w:rPr>
         <w:t xml:space="preserve">m (A2) = </w:t>
       </w:r>
@@ -2627,6 +2882,7 @@
         <w:rPr>
           <w:sz w:val="18"/>
           <w:szCs w:val="18"/>
+          <w:lang w:val="en-US"/>
         </w:rPr>
         <w:t>7,8 x 495 000 = 3 861 000 kg</w:t>
       </w:r>
@@ -2636,13 +2892,15 @@
         <w:rPr>
           <w:sz w:val="18"/>
           <w:szCs w:val="18"/>
-        </w:rPr>
-      </w:pPr>
-      <w:r>
-        <w:rPr>
-          <w:b/>
-          <w:sz w:val="18"/>
-          <w:szCs w:val="18"/>
+          <w:lang w:val="en-US"/>
+        </w:rPr>
+      </w:pPr>
+      <w:r>
+        <w:rPr>
+          <w:b/>
+          <w:sz w:val="18"/>
+          <w:szCs w:val="18"/>
+          <w:lang w:val="en-US"/>
         </w:rPr>
         <w:t xml:space="preserve">m (A4) = </w:t>
       </w:r>
@@ -2650,6 +2908,7 @@
         <w:rPr>
           <w:sz w:val="18"/>
           <w:szCs w:val="18"/>
+          <w:lang w:val="en-US"/>
         </w:rPr>
         <w:t>7,8 x 5000 = 39 000 kg</w:t>
       </w:r>
@@ -2659,25 +2918,29 @@
         <w:rPr>
           <w:sz w:val="18"/>
           <w:szCs w:val="18"/>
-        </w:rPr>
-      </w:pPr>
-    </w:p>
-    <w:p>
-      <w:pPr>
-        <w:rPr>
-          <w:b/>
-        </w:rPr>
-      </w:pPr>
-    </w:p>
-    <w:p>
-      <w:pPr>
-        <w:rPr>
-          <w:b/>
-        </w:rPr>
-      </w:pPr>
-      <w:r>
-        <w:rPr>
-          <w:b/>
+          <w:lang w:val="en-US"/>
+        </w:rPr>
+      </w:pPr>
+    </w:p>
+    <w:p>
+      <w:pPr>
+        <w:rPr>
+          <w:b/>
+          <w:lang w:val="en-US"/>
+        </w:rPr>
+      </w:pPr>
+    </w:p>
+    <w:p>
+      <w:pPr>
+        <w:rPr>
+          <w:b/>
+          <w:lang w:val="en-US"/>
+        </w:rPr>
+      </w:pPr>
+      <w:r>
+        <w:rPr>
+          <w:b/>
+          <w:lang w:val="en-US"/>
         </w:rPr>
         <w:t>Calculation of the center of mass</w:t>
       </w:r>
@@ -2686,24 +2949,25 @@
       <w:pPr>
         <w:rPr>
           <w:b/>
-        </w:rPr>
-      </w:pPr>
-    </w:p>
-    <w:p>
-      <w:pPr>
-        <w:rPr>
-          <w:noProof/>
-          <w:sz w:val="18"/>
-          <w:szCs w:val="18"/>
-          <w:lang w:eastAsia="pt-PT"/>
-        </w:rPr>
-      </w:pPr>
-      <w:r>
-        <w:rPr>
-          <w:noProof/>
-          <w:sz w:val="18"/>
-          <w:szCs w:val="18"/>
-          <w:lang w:eastAsia="pt-PT"/>
+          <w:lang w:val="en-US"/>
+        </w:rPr>
+      </w:pPr>
+    </w:p>
+    <w:p>
+      <w:pPr>
+        <w:rPr>
+          <w:noProof/>
+          <w:sz w:val="18"/>
+          <w:szCs w:val="18"/>
+          <w:lang w:val="en-US" w:eastAsia="pt-PT"/>
+        </w:rPr>
+      </w:pPr>
+      <w:r>
+        <w:rPr>
+          <w:noProof/>
+          <w:sz w:val="18"/>
+          <w:szCs w:val="18"/>
+          <w:lang w:val="en-US" w:eastAsia="pt-PT"/>
         </w:rPr>
         <w:t>Auxiliary Calculations</w:t>
       </w:r>
@@ -2715,15 +2979,15 @@
           <w:noProof/>
           <w:sz w:val="18"/>
           <w:szCs w:val="18"/>
-          <w:lang w:eastAsia="pt-PT"/>
-        </w:rPr>
-      </w:pPr>
-      <w:r>
-        <w:rPr>
-          <w:noProof/>
-          <w:sz w:val="18"/>
-          <w:szCs w:val="18"/>
-          <w:lang w:eastAsia="pt-PT"/>
+          <w:lang w:val="en-US" w:eastAsia="pt-PT"/>
+        </w:rPr>
+      </w:pPr>
+      <w:r>
+        <w:rPr>
+          <w:noProof/>
+          <w:sz w:val="18"/>
+          <w:szCs w:val="18"/>
+          <w:lang w:val="en-US" w:eastAsia="pt-PT"/>
         </w:rPr>
         <w:t xml:space="preserve"> </w:t>
       </w:r>
@@ -2732,7 +2996,7 @@
           <w:noProof/>
           <w:sz w:val="18"/>
           <w:szCs w:val="18"/>
-          <w:lang w:eastAsia="pt-PT"/>
+          <w:lang w:val="en-US" w:eastAsia="pt-PT"/>
         </w:rPr>
         <w:t>During the process of calculating the center of mass, it was necessary to calculate the center of mass in X and Y for the two triangular areas (A1 and A3), for which the following formulas were used:</w:t>
       </w:r>
@@ -2744,7 +3008,7 @@
           <w:noProof/>
           <w:sz w:val="18"/>
           <w:szCs w:val="18"/>
-          <w:lang w:eastAsia="pt-PT"/>
+          <w:lang w:val="en-US" w:eastAsia="pt-PT"/>
         </w:rPr>
       </w:pPr>
     </w:p>
@@ -2756,15 +3020,15 @@
           <w:noProof/>
           <w:sz w:val="18"/>
           <w:szCs w:val="18"/>
-          <w:lang w:eastAsia="pt-PT"/>
-        </w:rPr>
-      </w:pPr>
-      <w:r>
-        <w:rPr>
-          <w:noProof/>
-          <w:sz w:val="18"/>
-          <w:szCs w:val="18"/>
-          <w:lang w:eastAsia="pt-PT"/>
+          <w:lang w:val="en-US" w:eastAsia="pt-PT"/>
+        </w:rPr>
+      </w:pPr>
+      <w:r>
+        <w:rPr>
+          <w:noProof/>
+          <w:sz w:val="18"/>
+          <w:szCs w:val="18"/>
+          <w:lang w:val="en-US" w:eastAsia="pt-PT"/>
         </w:rPr>
         <w:t>X = b / 3 = &gt; 30 / 3 = 10m</w:t>
       </w:r>
@@ -2777,15 +3041,15 @@
           <w:noProof/>
           <w:sz w:val="18"/>
           <w:szCs w:val="18"/>
-          <w:lang w:eastAsia="pt-PT"/>
-        </w:rPr>
-      </w:pPr>
-      <w:r>
-        <w:rPr>
-          <w:noProof/>
-          <w:sz w:val="18"/>
-          <w:szCs w:val="18"/>
-          <w:lang w:eastAsia="pt-PT"/>
+          <w:lang w:val="en-US" w:eastAsia="pt-PT"/>
+        </w:rPr>
+      </w:pPr>
+      <w:r>
+        <w:rPr>
+          <w:noProof/>
+          <w:sz w:val="18"/>
+          <w:szCs w:val="18"/>
+          <w:lang w:val="en-US" w:eastAsia="pt-PT"/>
         </w:rPr>
         <w:t xml:space="preserve">Y = </w:t>
       </w:r>
@@ -2793,6 +3057,7 @@
         <w:rPr>
           <w:sz w:val="18"/>
           <w:szCs w:val="18"/>
+          <w:lang w:val="en-US"/>
         </w:rPr>
         <w:t>Height</w:t>
       </w:r>
@@ -2801,7 +3066,7 @@
           <w:noProof/>
           <w:sz w:val="18"/>
           <w:szCs w:val="18"/>
-          <w:lang w:eastAsia="pt-PT"/>
+          <w:lang w:val="en-US" w:eastAsia="pt-PT"/>
         </w:rPr>
         <w:t xml:space="preserve"> / 3 =&gt; 30 / 3 = 10m</w:t>
       </w:r>
@@ -2813,7 +3078,7 @@
           <w:noProof/>
           <w:sz w:val="18"/>
           <w:szCs w:val="18"/>
-          <w:lang w:eastAsia="pt-PT"/>
+          <w:lang w:val="en-US" w:eastAsia="pt-PT"/>
         </w:rPr>
       </w:pPr>
     </w:p>
@@ -2822,14 +3087,15 @@
         <w:ind w:firstLine="708"/>
         <w:rPr>
           <w:b/>
-        </w:rPr>
-      </w:pPr>
-      <w:r>
-        <w:rPr>
-          <w:noProof/>
-          <w:sz w:val="18"/>
-          <w:szCs w:val="18"/>
-          <w:lang w:eastAsia="pt-PT"/>
+          <w:lang w:val="en-US"/>
+        </w:rPr>
+      </w:pPr>
+      <w:r>
+        <w:rPr>
+          <w:noProof/>
+          <w:sz w:val="18"/>
+          <w:szCs w:val="18"/>
+          <w:lang w:val="en-US" w:eastAsia="pt-PT"/>
         </w:rPr>
         <w:t>Note: Bearing in mind that the triangles meet with their axes inverted, these 10 meters in “Y” means that from the upper base, corresponding to our length “a”, 10 m is removed from the maximum height (30 m), assuming thus the value of 20 m in Y with respect to the calculation of the center of mass.</w:t>
       </w:r>
@@ -2838,23 +3104,39 @@
       <w:pPr>
         <w:rPr>
           <w:b/>
-        </w:rPr>
-      </w:pPr>
-    </w:p>
-    <w:p>
-      <w:pPr>
-        <w:rPr>
-          <w:b/>
-        </w:rPr>
-      </w:pPr>
-    </w:p>
-    <w:p>
-      <w:r>
+          <w:lang w:val="en-US"/>
+        </w:rPr>
+      </w:pPr>
+    </w:p>
+    <w:p>
+      <w:pPr>
+        <w:rPr>
+          <w:b/>
+          <w:lang w:val="en-US"/>
+        </w:rPr>
+      </w:pPr>
+    </w:p>
+    <w:p>
+      <w:pPr>
+        <w:rPr>
+          <w:lang w:val="en-US"/>
+        </w:rPr>
+      </w:pPr>
+      <w:r>
+        <w:rPr>
+          <w:lang w:val="en-US"/>
+        </w:rPr>
         <w:lastRenderedPageBreak/>
         <w:t>To calculate the ship's center of mass without cargo, the following formulas were used:</w:t>
       </w:r>
     </w:p>
-    <w:p/>
+    <w:p>
+      <w:pPr>
+        <w:rPr>
+          <w:lang w:val="en-US"/>
+        </w:rPr>
+      </w:pPr>
+    </w:p>
     <w:p>
       <w:pPr>
         <w:jc w:val="center"/>
@@ -3125,7 +3407,7 @@
           <w:noProof/>
           <w:sz w:val="18"/>
           <w:szCs w:val="18"/>
-          <w:lang w:eastAsia="pt-PT"/>
+          <w:lang w:val="en-US" w:eastAsia="pt-PT"/>
         </w:rPr>
       </w:pPr>
       <w:r>
@@ -3335,29 +3617,23 @@
           <w:b/>
           <w:sz w:val="20"/>
           <w:szCs w:val="20"/>
+          <w:lang w:val="en-US"/>
         </w:rPr>
         <w:t xml:space="preserve">  Ycm</w:t>
       </w:r>
       <w:r>
         <w:rPr>
           <w:noProof/>
-          <w:lang w:eastAsia="pt-PT"/>
-        </w:rPr>
-        <w:t xml:space="preserve"> </w:t>
-      </w:r>
-      <w:r>
-        <w:rPr>
-          <w:noProof/>
-          <w:lang w:eastAsia="pt-PT"/>
-        </w:rPr>
-        <w:t xml:space="preserve">=  </w:t>
-      </w:r>
-      <w:r>
-        <w:rPr>
-          <w:noProof/>
-          <w:sz w:val="18"/>
-          <w:szCs w:val="18"/>
-          <w:lang w:eastAsia="pt-PT"/>
+          <w:lang w:val="en-US" w:eastAsia="pt-PT"/>
+        </w:rPr>
+        <w:t xml:space="preserve"> =  </w:t>
+      </w:r>
+      <w:r>
+        <w:rPr>
+          <w:noProof/>
+          <w:sz w:val="18"/>
+          <w:szCs w:val="18"/>
+          <w:lang w:val="en-US" w:eastAsia="pt-PT"/>
         </w:rPr>
         <w:t>m(A1) x Y1 + m(A2) x Y2 + m(A3) x Y3 + m(A4) x Y4</w:t>
       </w:r>
@@ -3369,17 +3645,27 @@
           <w:noProof/>
           <w:sz w:val="18"/>
           <w:szCs w:val="18"/>
-          <w:lang w:eastAsia="pt-PT"/>
-        </w:rPr>
-      </w:pPr>
-    </w:p>
-    <w:p>
-      <w:pPr>
-        <w:rPr>
-          <w:noProof/>
-          <w:sz w:val="18"/>
-          <w:szCs w:val="18"/>
-          <w:lang w:eastAsia="pt-PT"/>
+          <w:lang w:val="en-US" w:eastAsia="pt-PT"/>
+        </w:rPr>
+      </w:pPr>
+    </w:p>
+    <w:p>
+      <w:pPr>
+        <w:rPr>
+          <w:noProof/>
+          <w:sz w:val="18"/>
+          <w:szCs w:val="18"/>
+          <w:lang w:val="en-US" w:eastAsia="pt-PT"/>
+        </w:rPr>
+      </w:pPr>
+    </w:p>
+    <w:p>
+      <w:pPr>
+        <w:rPr>
+          <w:noProof/>
+          <w:sz w:val="20"/>
+          <w:szCs w:val="20"/>
+          <w:lang w:val="en-US" w:eastAsia="pt-PT"/>
         </w:rPr>
       </w:pPr>
     </w:p>
@@ -3392,16 +3678,15 @@
           <w:lang w:eastAsia="pt-PT"/>
         </w:rPr>
       </w:pPr>
-    </w:p>
-    <w:p>
-      <w:pPr>
+      <w:r>
         <w:rPr>
           <w:noProof/>
           <w:sz w:val="20"/>
           <w:szCs w:val="20"/>
           <w:lang w:eastAsia="pt-PT"/>
         </w:rPr>
-      </w:pPr>
+        <w:t xml:space="preserve">Xcm = </w:t>
+      </w:r>
       <w:r>
         <w:rPr>
           <w:noProof/>
@@ -3409,36 +3694,37 @@
           <w:szCs w:val="20"/>
           <w:lang w:eastAsia="pt-PT"/>
         </w:rPr>
-        <w:t xml:space="preserve">Xcm = </w:t>
-      </w:r>
-      <w:r>
+        <w:t xml:space="preserve"> 7,020 x 10 + 3861 x 195 + 7,020 x 380 + 23,4 x 195   /  7,020 + 3861 + 7,020 + 23,4 </w:t>
+      </w:r>
+    </w:p>
+    <w:p>
+      <w:pPr>
         <w:rPr>
           <w:noProof/>
           <w:sz w:val="20"/>
           <w:szCs w:val="20"/>
           <w:lang w:eastAsia="pt-PT"/>
         </w:rPr>
-        <w:t xml:space="preserve"> 7,020 x 10 + 3861 x 195 + 7,020 x 380 + 23,4 x 195   /  7,020 + 3861 + 7,020 + 23,4 </w:t>
-      </w:r>
-    </w:p>
-    <w:p>
-      <w:pPr>
+      </w:pPr>
+      <w:r>
         <w:rPr>
           <w:noProof/>
           <w:sz w:val="20"/>
           <w:szCs w:val="20"/>
           <w:lang w:eastAsia="pt-PT"/>
         </w:rPr>
-      </w:pPr>
-      <w:r>
+        <w:t>= &gt; Xcm = 195,00 m</w:t>
+      </w:r>
+    </w:p>
+    <w:p>
+      <w:pPr>
         <w:rPr>
           <w:noProof/>
           <w:sz w:val="20"/>
           <w:szCs w:val="20"/>
           <w:lang w:eastAsia="pt-PT"/>
         </w:rPr>
-        <w:t>= &gt; Xcm = 195,00 m</w:t>
-      </w:r>
+      </w:pPr>
     </w:p>
     <w:p>
       <w:pPr>
@@ -3446,47 +3732,57 @@
           <w:noProof/>
           <w:sz w:val="20"/>
           <w:szCs w:val="20"/>
-          <w:lang w:eastAsia="pt-PT"/>
-        </w:rPr>
-      </w:pPr>
-    </w:p>
-    <w:p>
-      <w:pPr>
+          <w:lang w:val="en-US" w:eastAsia="pt-PT"/>
+        </w:rPr>
+      </w:pPr>
+      <w:r>
         <w:rPr>
           <w:noProof/>
           <w:sz w:val="20"/>
           <w:szCs w:val="20"/>
-          <w:lang w:eastAsia="pt-PT"/>
-        </w:rPr>
-      </w:pPr>
-      <w:r>
+          <w:lang w:val="en-US" w:eastAsia="pt-PT"/>
+        </w:rPr>
+        <w:t>Ycm =  7,020 x 20 + 3861 x 15 + 7,020 x 20 + 39 x 35 / 7,020 + 3861 + 7,020 + 23,4</w:t>
+      </w:r>
+    </w:p>
+    <w:p>
+      <w:pPr>
         <w:rPr>
           <w:noProof/>
           <w:sz w:val="20"/>
           <w:szCs w:val="20"/>
-          <w:lang w:eastAsia="pt-PT"/>
-        </w:rPr>
-        <w:t>Ycm =  7,020 x 20 + 3861 x 15 + 7,020 x 20 + 39 x 35 / 7,020 + 3861 + 7,020 + 23,4</w:t>
-      </w:r>
-    </w:p>
-    <w:p>
-      <w:pPr>
+          <w:lang w:val="en-US" w:eastAsia="pt-PT"/>
+        </w:rPr>
+      </w:pPr>
+      <w:r>
         <w:rPr>
           <w:noProof/>
           <w:sz w:val="20"/>
           <w:szCs w:val="20"/>
-          <w:lang w:eastAsia="pt-PT"/>
-        </w:rPr>
-      </w:pPr>
-      <w:r>
+          <w:lang w:val="en-US" w:eastAsia="pt-PT"/>
+        </w:rPr>
+        <w:t xml:space="preserve"> =&gt; Ycm = 15,22 m</w:t>
+      </w:r>
+    </w:p>
+    <w:p>
+      <w:pPr>
         <w:rPr>
           <w:noProof/>
           <w:sz w:val="20"/>
           <w:szCs w:val="20"/>
-          <w:lang w:eastAsia="pt-PT"/>
-        </w:rPr>
-        <w:t xml:space="preserve"> =&gt; Ycm = 15,22 m</w:t>
-      </w:r>
+          <w:lang w:val="en-US" w:eastAsia="pt-PT"/>
+        </w:rPr>
+      </w:pPr>
+    </w:p>
+    <w:p>
+      <w:pPr>
+        <w:rPr>
+          <w:noProof/>
+          <w:sz w:val="18"/>
+          <w:szCs w:val="18"/>
+          <w:lang w:val="en-US" w:eastAsia="pt-PT"/>
+        </w:rPr>
+      </w:pPr>
     </w:p>
     <w:p>
       <w:pPr>
@@ -3494,44 +3790,24 @@
           <w:noProof/>
           <w:sz w:val="20"/>
           <w:szCs w:val="20"/>
-          <w:lang w:eastAsia="pt-PT"/>
-        </w:rPr>
-      </w:pPr>
-    </w:p>
-    <w:p>
-      <w:pPr>
-        <w:rPr>
-          <w:noProof/>
-          <w:sz w:val="18"/>
-          <w:szCs w:val="18"/>
-          <w:lang w:eastAsia="pt-PT"/>
-        </w:rPr>
-      </w:pPr>
-    </w:p>
-    <w:p>
-      <w:pPr>
+          <w:lang w:val="en-US" w:eastAsia="pt-PT"/>
+        </w:rPr>
+      </w:pPr>
+      <w:r>
+        <w:rPr>
+          <w:noProof/>
+          <w:sz w:val="18"/>
+          <w:szCs w:val="18"/>
+          <w:lang w:val="en-US" w:eastAsia="pt-PT"/>
+        </w:rPr>
+        <w:t>Note: The mass values have all been deducted from tons so that the calculation values are pleasant to work with.</w:t>
+      </w:r>
+      <w:r>
         <w:rPr>
           <w:noProof/>
           <w:sz w:val="20"/>
           <w:szCs w:val="20"/>
-          <w:lang w:eastAsia="pt-PT"/>
-        </w:rPr>
-      </w:pPr>
-      <w:r>
-        <w:rPr>
-          <w:noProof/>
-          <w:sz w:val="18"/>
-          <w:szCs w:val="18"/>
-          <w:lang w:eastAsia="pt-PT"/>
-        </w:rPr>
-        <w:t>Note: The mass values have all been deducted from tons so that the calculation values are pleasant to work with.</w:t>
-      </w:r>
-      <w:r>
-        <w:rPr>
-          <w:noProof/>
-          <w:sz w:val="20"/>
-          <w:szCs w:val="20"/>
-          <w:lang w:eastAsia="pt-PT"/>
+          <w:lang w:val="en-US" w:eastAsia="pt-PT"/>
         </w:rPr>
         <w:t xml:space="preserve"> </w:t>
       </w:r>
@@ -3543,7 +3819,7 @@
           <w:noProof/>
           <w:sz w:val="18"/>
           <w:szCs w:val="18"/>
-          <w:lang w:eastAsia="pt-PT"/>
+          <w:lang w:val="en-US" w:eastAsia="pt-PT"/>
         </w:rPr>
       </w:pPr>
     </w:p>
@@ -3553,35 +3829,125 @@
           <w:noProof/>
           <w:sz w:val="16"/>
           <w:szCs w:val="16"/>
-          <w:lang w:eastAsia="pt-PT"/>
-        </w:rPr>
-      </w:pPr>
-    </w:p>
-    <w:p>
-      <w:pPr>
-        <w:rPr>
-          <w:noProof/>
-          <w:sz w:val="18"/>
-          <w:szCs w:val="18"/>
-          <w:lang w:eastAsia="pt-PT"/>
-        </w:rPr>
-      </w:pPr>
-    </w:p>
-    <w:p>
-      <w:pPr>
-        <w:rPr>
-          <w:noProof/>
-          <w:sz w:val="18"/>
-          <w:szCs w:val="18"/>
-          <w:lang w:eastAsia="pt-PT"/>
-        </w:rPr>
-      </w:pPr>
-    </w:p>
-    <w:p>
-      <w:pPr>
-        <w:rPr>
-          <w:sz w:val="18"/>
-          <w:szCs w:val="18"/>
+          <w:lang w:val="en-US" w:eastAsia="pt-PT"/>
+        </w:rPr>
+      </w:pPr>
+    </w:p>
+    <w:p>
+      <w:pPr>
+        <w:rPr>
+          <w:noProof/>
+          <w:sz w:val="18"/>
+          <w:szCs w:val="18"/>
+          <w:lang w:val="en-US" w:eastAsia="pt-PT"/>
+        </w:rPr>
+      </w:pPr>
+    </w:p>
+    <w:p>
+      <w:pPr>
+        <w:rPr>
+          <w:b/>
+          <w:noProof/>
+          <w:sz w:val="28"/>
+          <w:szCs w:val="28"/>
+          <w:lang w:val="en-US" w:eastAsia="pt-PT"/>
+        </w:rPr>
+      </w:pPr>
+      <w:r>
+        <w:rPr>
+          <w:b/>
+          <w:noProof/>
+          <w:sz w:val="28"/>
+          <w:szCs w:val="28"/>
+          <w:lang w:val="en-US" w:eastAsia="pt-PT"/>
+        </w:rPr>
+        <w:t>Conclu</w:t>
+      </w:r>
+      <w:r>
+        <w:rPr>
+          <w:b/>
+          <w:noProof/>
+          <w:sz w:val="28"/>
+          <w:szCs w:val="28"/>
+          <w:lang w:val="en-US" w:eastAsia="pt-PT"/>
+        </w:rPr>
+        <w:t>sion</w:t>
+      </w:r>
+      <w:bookmarkStart w:id="0" w:name="_GoBack"/>
+      <w:bookmarkEnd w:id="0"/>
+    </w:p>
+    <w:p>
+      <w:pPr>
+        <w:rPr>
+          <w:rFonts w:ascii="inherit" w:hAnsi="inherit"/>
+          <w:color w:val="DBD8D3"/>
+          <w:sz w:val="42"/>
+          <w:szCs w:val="42"/>
+          <w:lang w:val="en-US"/>
+        </w:rPr>
+      </w:pPr>
+      <w:r>
+        <w:rPr>
+          <w:b/>
+          <w:noProof/>
+          <w:sz w:val="28"/>
+          <w:szCs w:val="28"/>
+          <w:lang w:val="en-US" w:eastAsia="pt-PT"/>
+        </w:rPr>
+        <w:tab/>
+      </w:r>
+      <w:r>
+        <w:rPr>
+          <w:noProof/>
+          <w:lang w:val="en-US" w:eastAsia="pt-PT"/>
+        </w:rPr>
+        <w:t>In this conclusion, the objective is to make our analysis of the final result obtained and to refer to the differences in calculations between the different types of ships, more specifically with the ship's tower on the left side, in the center (the case that was calculated) and with the ship's turret on the right.</w:t>
+      </w:r>
+    </w:p>
+    <w:p>
+      <w:pPr>
+        <w:rPr>
+          <w:noProof/>
+          <w:lang w:val="en-US" w:eastAsia="pt-PT"/>
+        </w:rPr>
+      </w:pPr>
+      <w:r>
+        <w:rPr>
+          <w:noProof/>
+          <w:lang w:val="en-US" w:eastAsia="pt-PT"/>
+        </w:rPr>
+        <w:tab/>
+      </w:r>
+      <w:r>
+        <w:rPr>
+          <w:noProof/>
+          <w:lang w:val="en-US" w:eastAsia="pt-PT"/>
+        </w:rPr>
+        <w:t>Regarding the different types of ships, the location of the tower more to the right or more to the left of the center would only contain a difference in relation to the calculation of the center of mass, which would be the “x” coordinate being slightly more displaced to where the body A4 (ship's turret) was located, this is because the mass of the body A4 is much less than the mass of the main body A2.</w:t>
+      </w:r>
+    </w:p>
+    <w:p>
+      <w:pPr>
+        <w:rPr>
+          <w:noProof/>
+          <w:lang w:val="en-US" w:eastAsia="pt-PT"/>
+        </w:rPr>
+      </w:pPr>
+      <w:r>
+        <w:rPr>
+          <w:noProof/>
+          <w:lang w:val="en-US" w:eastAsia="pt-PT"/>
+        </w:rPr>
+        <w:tab/>
+        <w:t>Finally, we believe that the results obtained are quite satisfactory and expected, since the mass of the A2 body, corresponding to most of the ship, is much higher than the rest.</w:t>
+      </w:r>
+    </w:p>
+    <w:p>
+      <w:pPr>
+        <w:rPr>
+          <w:sz w:val="18"/>
+          <w:szCs w:val="18"/>
+          <w:lang w:val="en-US"/>
         </w:rPr>
       </w:pPr>
     </w:p>
@@ -5044,6 +5410,61 @@
       <w:color w:val="808080"/>
     </w:rPr>
   </w:style>
+  <w:style w:type="paragraph" w:styleId="HTMLpr-formatado">
+    <w:name w:val="HTML Preformatted"/>
+    <w:basedOn w:val="Normal"/>
+    <w:link w:val="HTMLpr-formatadoCarter"/>
+    <w:uiPriority w:val="99"/>
+    <w:semiHidden/>
+    <w:unhideWhenUsed/>
+    <w:rsid w:val="00DC5751"/>
+    <w:pPr>
+      <w:tabs>
+        <w:tab w:val="left" w:pos="916"/>
+        <w:tab w:val="left" w:pos="1832"/>
+        <w:tab w:val="left" w:pos="2748"/>
+        <w:tab w:val="left" w:pos="3664"/>
+        <w:tab w:val="left" w:pos="4580"/>
+        <w:tab w:val="left" w:pos="5496"/>
+        <w:tab w:val="left" w:pos="6412"/>
+        <w:tab w:val="left" w:pos="7328"/>
+        <w:tab w:val="left" w:pos="8244"/>
+        <w:tab w:val="left" w:pos="9160"/>
+        <w:tab w:val="left" w:pos="10076"/>
+        <w:tab w:val="left" w:pos="10992"/>
+        <w:tab w:val="left" w:pos="11908"/>
+        <w:tab w:val="left" w:pos="12824"/>
+        <w:tab w:val="left" w:pos="13740"/>
+        <w:tab w:val="left" w:pos="14656"/>
+      </w:tabs>
+      <w:spacing w:after="0" w:line="240" w:lineRule="auto"/>
+    </w:pPr>
+    <w:rPr>
+      <w:rFonts w:ascii="Courier New" w:eastAsia="Times New Roman" w:hAnsi="Courier New" w:cs="Courier New"/>
+      <w:sz w:val="20"/>
+      <w:szCs w:val="20"/>
+      <w:lang w:eastAsia="pt-PT"/>
+    </w:rPr>
+  </w:style>
+  <w:style w:type="character" w:customStyle="1" w:styleId="HTMLpr-formatadoCarter">
+    <w:name w:val="HTML pré-formatado Caráter"/>
+    <w:basedOn w:val="Tipodeletrapredefinidodopargrafo"/>
+    <w:link w:val="HTMLpr-formatado"/>
+    <w:uiPriority w:val="99"/>
+    <w:semiHidden/>
+    <w:rsid w:val="00DC5751"/>
+    <w:rPr>
+      <w:rFonts w:ascii="Courier New" w:eastAsia="Times New Roman" w:hAnsi="Courier New" w:cs="Courier New"/>
+      <w:sz w:val="20"/>
+      <w:szCs w:val="20"/>
+      <w:lang w:eastAsia="pt-PT"/>
+    </w:rPr>
+  </w:style>
+  <w:style w:type="character" w:customStyle="1" w:styleId="y2iqfc">
+    <w:name w:val="y2iqfc"/>
+    <w:basedOn w:val="Tipodeletrapredefinidodopargrafo"/>
+    <w:rsid w:val="00DC5751"/>
+  </w:style>
 </w:styles>
 </file>
 

</xml_diff>

<commit_message>
G41-229 #time 1h #comment update US418 document
</commit_message>
<xml_diff>
--- a/Documentation/Sprint4/LAPR3/US418/US418.docx
+++ b/Documentation/Sprint4/LAPR3/US418/US418.docx
@@ -363,238 +363,588 @@
         <w:rPr>
           <w:lang w:val="en-US"/>
         </w:rPr>
+        <w:t>The dimensions of the ships we used for the calculations were as follows:</w:t>
+      </w:r>
+    </w:p>
+    <w:p>
+      <w:pPr>
+        <w:ind w:left="360"/>
+        <w:rPr>
+          <w:lang w:val="en-US"/>
+        </w:rPr>
+      </w:pPr>
+    </w:p>
+    <w:p>
+      <w:pPr>
+        <w:ind w:firstLine="360"/>
+        <w:rPr>
+          <w:b/>
+          <w:sz w:val="20"/>
+          <w:szCs w:val="20"/>
+          <w:lang w:val="en-US"/>
+        </w:rPr>
+      </w:pPr>
+      <w:r>
+        <w:rPr>
+          <w:b/>
+          <w:sz w:val="20"/>
+          <w:szCs w:val="20"/>
+          <w:lang w:val="en-US"/>
+        </w:rPr>
+        <w:t>Container S</w:t>
+      </w:r>
+      <w:r>
+        <w:rPr>
+          <w:b/>
+          <w:sz w:val="20"/>
+          <w:szCs w:val="20"/>
+          <w:lang w:val="en-US"/>
+        </w:rPr>
+        <w:t>hip</w:t>
+      </w:r>
+    </w:p>
+    <w:p>
+      <w:pPr>
+        <w:ind w:firstLine="360"/>
+        <w:rPr>
+          <w:sz w:val="18"/>
+          <w:szCs w:val="18"/>
+          <w:lang w:val="en-US"/>
+        </w:rPr>
+      </w:pPr>
+      <w:r>
+        <w:rPr>
+          <w:sz w:val="18"/>
+          <w:szCs w:val="18"/>
+          <w:lang w:val="en-US"/>
+        </w:rPr>
+        <w:t>Length</w:t>
+      </w:r>
+      <w:r>
+        <w:rPr>
+          <w:sz w:val="18"/>
+          <w:szCs w:val="18"/>
+          <w:lang w:val="en-US"/>
+        </w:rPr>
+        <w:t xml:space="preserve"> – 390 </w:t>
+      </w:r>
+      <w:r>
+        <w:rPr>
+          <w:sz w:val="18"/>
+          <w:szCs w:val="18"/>
+          <w:lang w:val="en-US"/>
+        </w:rPr>
+        <w:t>meters</w:t>
+      </w:r>
+    </w:p>
+    <w:p>
+      <w:pPr>
+        <w:ind w:firstLine="360"/>
+        <w:rPr>
+          <w:sz w:val="18"/>
+          <w:szCs w:val="18"/>
+          <w:lang w:val="en-US"/>
+        </w:rPr>
+      </w:pPr>
+      <w:r>
+        <w:rPr>
+          <w:sz w:val="18"/>
+          <w:szCs w:val="18"/>
+          <w:lang w:val="en-US"/>
+        </w:rPr>
+        <w:t>Width</w:t>
+      </w:r>
+      <w:r>
+        <w:rPr>
+          <w:sz w:val="18"/>
+          <w:szCs w:val="18"/>
+          <w:lang w:val="en-US"/>
+        </w:rPr>
+        <w:t xml:space="preserve"> – 50 </w:t>
+      </w:r>
+      <w:r>
+        <w:rPr>
+          <w:sz w:val="18"/>
+          <w:szCs w:val="18"/>
+          <w:lang w:val="en-US"/>
+        </w:rPr>
+        <w:t>meters</w:t>
+      </w:r>
+    </w:p>
+    <w:p>
+      <w:pPr>
+        <w:ind w:firstLine="360"/>
+        <w:rPr>
+          <w:sz w:val="18"/>
+          <w:szCs w:val="18"/>
+          <w:lang w:val="en-US"/>
+        </w:rPr>
+      </w:pPr>
+      <w:r>
+        <w:rPr>
+          <w:sz w:val="18"/>
+          <w:szCs w:val="18"/>
+          <w:lang w:val="en-US"/>
+        </w:rPr>
+        <w:t>Height</w:t>
+      </w:r>
+      <w:r>
+        <w:rPr>
+          <w:sz w:val="18"/>
+          <w:szCs w:val="18"/>
+          <w:lang w:val="en-US"/>
+        </w:rPr>
+        <w:t xml:space="preserve"> – 30 </w:t>
+      </w:r>
+      <w:r>
+        <w:rPr>
+          <w:sz w:val="18"/>
+          <w:szCs w:val="18"/>
+          <w:lang w:val="en-US"/>
+        </w:rPr>
+        <w:t>meters</w:t>
+      </w:r>
+    </w:p>
+    <w:p>
+      <w:pPr>
+        <w:ind w:left="360"/>
+        <w:rPr>
+          <w:sz w:val="18"/>
+          <w:szCs w:val="18"/>
+          <w:lang w:val="en-US"/>
+        </w:rPr>
+      </w:pPr>
+    </w:p>
+    <w:p>
+      <w:pPr>
+        <w:ind w:left="360"/>
+        <w:rPr>
+          <w:sz w:val="18"/>
+          <w:szCs w:val="18"/>
+          <w:lang w:val="en-US"/>
+        </w:rPr>
+      </w:pPr>
+    </w:p>
+    <w:p>
+      <w:pPr>
+        <w:ind w:left="360"/>
+        <w:rPr>
+          <w:sz w:val="18"/>
+          <w:szCs w:val="18"/>
+          <w:lang w:val="en-US"/>
+        </w:rPr>
+      </w:pPr>
+    </w:p>
+    <w:p>
+      <w:pPr>
+        <w:ind w:left="360"/>
+        <w:rPr>
+          <w:sz w:val="18"/>
+          <w:szCs w:val="18"/>
+          <w:lang w:val="en-US"/>
+        </w:rPr>
+      </w:pPr>
+    </w:p>
+    <w:p>
+      <w:pPr>
+        <w:ind w:left="360"/>
+        <w:rPr>
+          <w:sz w:val="18"/>
+          <w:szCs w:val="18"/>
+          <w:lang w:val="en-US"/>
+        </w:rPr>
+      </w:pPr>
+    </w:p>
+    <w:p>
+      <w:pPr>
+        <w:ind w:left="360"/>
+        <w:rPr>
+          <w:sz w:val="18"/>
+          <w:szCs w:val="18"/>
+          <w:lang w:val="en-US"/>
+        </w:rPr>
+      </w:pPr>
+    </w:p>
+    <w:p>
+      <w:pPr>
+        <w:ind w:firstLine="360"/>
+        <w:rPr>
+          <w:b/>
+          <w:sz w:val="20"/>
+          <w:szCs w:val="20"/>
+          <w:lang w:val="en-US"/>
+        </w:rPr>
+      </w:pPr>
+      <w:r>
+        <w:rPr>
+          <w:b/>
+          <w:sz w:val="20"/>
+          <w:szCs w:val="20"/>
+          <w:lang w:val="en-US"/>
+        </w:rPr>
+        <w:lastRenderedPageBreak/>
+        <w:t>Oil Tanker</w:t>
+      </w:r>
+    </w:p>
+    <w:p>
+      <w:pPr>
+        <w:ind w:left="360"/>
+        <w:rPr>
+          <w:sz w:val="18"/>
+          <w:szCs w:val="18"/>
+          <w:lang w:val="en-US"/>
+        </w:rPr>
+      </w:pPr>
+      <w:r>
+        <w:rPr>
+          <w:sz w:val="18"/>
+          <w:szCs w:val="18"/>
+          <w:lang w:val="en-US"/>
+        </w:rPr>
+        <w:t xml:space="preserve">Length </w:t>
+      </w:r>
+      <w:r>
+        <w:rPr>
+          <w:sz w:val="18"/>
+          <w:szCs w:val="18"/>
+          <w:lang w:val="en-US"/>
+        </w:rPr>
+        <w:t>–</w:t>
+      </w:r>
+      <w:r>
+        <w:rPr>
+          <w:sz w:val="18"/>
+          <w:szCs w:val="18"/>
+          <w:lang w:val="en-US"/>
+        </w:rPr>
+        <w:t xml:space="preserve"> 250 meters</w:t>
+      </w:r>
+    </w:p>
+    <w:p>
+      <w:pPr>
+        <w:ind w:left="360"/>
+        <w:rPr>
+          <w:sz w:val="18"/>
+          <w:szCs w:val="18"/>
+          <w:lang w:val="en-US"/>
+        </w:rPr>
+      </w:pPr>
+      <w:r>
+        <w:rPr>
+          <w:sz w:val="18"/>
+          <w:szCs w:val="18"/>
+          <w:lang w:val="en-US"/>
+        </w:rPr>
+        <w:t>Width</w:t>
+      </w:r>
+      <w:r>
+        <w:rPr>
+          <w:sz w:val="18"/>
+          <w:szCs w:val="18"/>
+          <w:lang w:val="en-US"/>
+        </w:rPr>
+        <w:t xml:space="preserve"> </w:t>
+      </w:r>
+      <w:r>
+        <w:rPr>
+          <w:sz w:val="18"/>
+          <w:szCs w:val="18"/>
+          <w:lang w:val="en-US"/>
+        </w:rPr>
+        <w:t>–</w:t>
+      </w:r>
+      <w:r>
+        <w:rPr>
+          <w:sz w:val="18"/>
+          <w:szCs w:val="18"/>
+          <w:lang w:val="en-US"/>
+        </w:rPr>
+        <w:t xml:space="preserve"> 44 meters</w:t>
+      </w:r>
+    </w:p>
+    <w:p>
+      <w:pPr>
+        <w:ind w:left="360"/>
+        <w:rPr>
+          <w:sz w:val="18"/>
+          <w:szCs w:val="18"/>
+          <w:lang w:val="en-US"/>
+        </w:rPr>
+      </w:pPr>
+      <w:r>
+        <w:rPr>
+          <w:sz w:val="18"/>
+          <w:szCs w:val="18"/>
+          <w:lang w:val="en-US"/>
+        </w:rPr>
+        <w:t>Height</w:t>
+      </w:r>
+      <w:r>
+        <w:rPr>
+          <w:sz w:val="18"/>
+          <w:szCs w:val="18"/>
+          <w:lang w:val="en-US"/>
+        </w:rPr>
+        <w:t xml:space="preserve"> </w:t>
+      </w:r>
+      <w:r>
+        <w:rPr>
+          <w:sz w:val="18"/>
+          <w:szCs w:val="18"/>
+          <w:lang w:val="en-US"/>
+        </w:rPr>
+        <w:t>–</w:t>
+      </w:r>
+      <w:r>
+        <w:rPr>
+          <w:sz w:val="18"/>
+          <w:szCs w:val="18"/>
+          <w:lang w:val="en-US"/>
+        </w:rPr>
+        <w:t xml:space="preserve"> 25 meters</w:t>
+      </w:r>
+    </w:p>
+    <w:p>
+      <w:pPr>
+        <w:ind w:left="360"/>
+        <w:rPr>
+          <w:sz w:val="18"/>
+          <w:szCs w:val="18"/>
+          <w:lang w:val="en-US"/>
+        </w:rPr>
+      </w:pPr>
+    </w:p>
+    <w:p>
+      <w:pPr>
+        <w:ind w:firstLine="360"/>
+        <w:rPr>
+          <w:b/>
+          <w:sz w:val="20"/>
+          <w:szCs w:val="20"/>
+          <w:lang w:val="en-US"/>
+        </w:rPr>
+      </w:pPr>
+      <w:r>
+        <w:rPr>
+          <w:b/>
+          <w:sz w:val="20"/>
+          <w:szCs w:val="20"/>
+          <w:lang w:val="en-US"/>
+        </w:rPr>
+        <w:t>Bulk Carrier</w:t>
+      </w:r>
+    </w:p>
+    <w:p>
+      <w:pPr>
+        <w:ind w:left="360"/>
+        <w:rPr>
+          <w:sz w:val="18"/>
+          <w:szCs w:val="18"/>
+          <w:lang w:val="en-US"/>
+        </w:rPr>
+      </w:pPr>
+      <w:r>
+        <w:rPr>
+          <w:sz w:val="18"/>
+          <w:szCs w:val="18"/>
+          <w:lang w:val="en-US"/>
+        </w:rPr>
+        <w:t xml:space="preserve">Length </w:t>
+      </w:r>
+      <w:r>
+        <w:rPr>
+          <w:sz w:val="18"/>
+          <w:szCs w:val="18"/>
+          <w:lang w:val="en-US"/>
+        </w:rPr>
+        <w:t>–</w:t>
+      </w:r>
+      <w:r>
+        <w:rPr>
+          <w:sz w:val="18"/>
+          <w:szCs w:val="18"/>
+          <w:lang w:val="en-US"/>
+        </w:rPr>
+        <w:t xml:space="preserve"> 362 meters</w:t>
+      </w:r>
+    </w:p>
+    <w:p>
+      <w:pPr>
+        <w:ind w:left="360"/>
+        <w:rPr>
+          <w:sz w:val="18"/>
+          <w:szCs w:val="18"/>
+          <w:lang w:val="en-US"/>
+        </w:rPr>
+      </w:pPr>
+      <w:r>
+        <w:rPr>
+          <w:sz w:val="18"/>
+          <w:szCs w:val="18"/>
+          <w:lang w:val="en-US"/>
+        </w:rPr>
+        <w:t>Width</w:t>
+      </w:r>
+      <w:r>
+        <w:rPr>
+          <w:sz w:val="18"/>
+          <w:szCs w:val="18"/>
+          <w:lang w:val="en-US"/>
+        </w:rPr>
+        <w:t xml:space="preserve"> </w:t>
+      </w:r>
+      <w:r>
+        <w:rPr>
+          <w:sz w:val="18"/>
+          <w:szCs w:val="18"/>
+          <w:lang w:val="en-US"/>
+        </w:rPr>
+        <w:t>–</w:t>
+      </w:r>
+      <w:r>
+        <w:rPr>
+          <w:sz w:val="18"/>
+          <w:szCs w:val="18"/>
+          <w:lang w:val="en-US"/>
+        </w:rPr>
+        <w:t xml:space="preserve"> 65 meters</w:t>
+      </w:r>
+    </w:p>
+    <w:p>
+      <w:pPr>
+        <w:ind w:left="360"/>
+        <w:rPr>
+          <w:sz w:val="18"/>
+          <w:szCs w:val="18"/>
+          <w:lang w:val="en-US"/>
+        </w:rPr>
+      </w:pPr>
+      <w:r>
+        <w:rPr>
+          <w:sz w:val="18"/>
+          <w:szCs w:val="18"/>
+          <w:lang w:val="en-US"/>
+        </w:rPr>
+        <w:t>Height</w:t>
+      </w:r>
+      <w:r>
+        <w:rPr>
+          <w:sz w:val="18"/>
+          <w:szCs w:val="18"/>
+          <w:lang w:val="en-US"/>
+        </w:rPr>
+        <w:t xml:space="preserve"> </w:t>
+      </w:r>
+      <w:r>
+        <w:rPr>
+          <w:sz w:val="18"/>
+          <w:szCs w:val="18"/>
+          <w:lang w:val="en-US"/>
+        </w:rPr>
+        <w:t>–</w:t>
+      </w:r>
+      <w:r>
+        <w:rPr>
+          <w:sz w:val="18"/>
+          <w:szCs w:val="18"/>
+          <w:lang w:val="en-US"/>
+        </w:rPr>
+        <w:t xml:space="preserve"> 56 meters</w:t>
+      </w:r>
+    </w:p>
+    <w:p>
+      <w:pPr>
+        <w:ind w:left="360"/>
+        <w:rPr>
+          <w:b/>
+          <w:sz w:val="20"/>
+          <w:szCs w:val="20"/>
+          <w:lang w:val="en-US"/>
+        </w:rPr>
+      </w:pPr>
+    </w:p>
+    <w:p>
+      <w:pPr>
+        <w:rPr>
+          <w:b/>
+          <w:sz w:val="18"/>
+          <w:szCs w:val="18"/>
+          <w:lang w:val="en-US"/>
+        </w:rPr>
+      </w:pPr>
+    </w:p>
+    <w:p>
+      <w:pPr>
+        <w:ind w:left="360"/>
+        <w:rPr>
+          <w:b/>
+          <w:lang w:val="en-US"/>
+        </w:rPr>
+      </w:pPr>
+      <w:r>
+        <w:rPr>
+          <w:b/>
+          <w:lang w:val="en-US"/>
+        </w:rPr>
+        <w:t>Sketch of geometric figures and their measurements</w:t>
+      </w:r>
+    </w:p>
+    <w:p>
+      <w:pPr>
+        <w:ind w:left="360"/>
+        <w:rPr>
+          <w:lang w:val="en-US"/>
+        </w:rPr>
+      </w:pPr>
+      <w:r>
+        <w:rPr>
+          <w:lang w:val="en-US"/>
+        </w:rPr>
         <w:tab/>
       </w:r>
       <w:r>
         <w:rPr>
           <w:lang w:val="en-US"/>
         </w:rPr>
-        <w:t>The ship that has been chosen for calculation is a cargo ship with the following dimensions</w:t>
-      </w:r>
-      <w:r>
-        <w:rPr>
-          <w:lang w:val="en-US"/>
-        </w:rPr>
-        <w:t>:</w:t>
-      </w:r>
-    </w:p>
-    <w:p>
-      <w:pPr>
-        <w:ind w:left="360"/>
-        <w:rPr>
-          <w:lang w:val="en-US"/>
-        </w:rPr>
-      </w:pPr>
-    </w:p>
-    <w:p>
-      <w:pPr>
-        <w:ind w:left="360"/>
-        <w:jc w:val="center"/>
-        <w:rPr>
-          <w:b/>
-          <w:sz w:val="18"/>
-          <w:szCs w:val="18"/>
-          <w:lang w:val="en-US"/>
-        </w:rPr>
-      </w:pPr>
-      <w:r>
-        <w:rPr>
-          <w:b/>
-          <w:sz w:val="18"/>
-          <w:szCs w:val="18"/>
-          <w:lang w:val="en-US"/>
-        </w:rPr>
-        <w:t>Length</w:t>
-      </w:r>
-      <w:r>
-        <w:rPr>
-          <w:b/>
-          <w:sz w:val="18"/>
-          <w:szCs w:val="18"/>
-          <w:lang w:val="en-US"/>
-        </w:rPr>
-        <w:t xml:space="preserve"> – 390 </w:t>
-      </w:r>
-      <w:r>
-        <w:rPr>
-          <w:b/>
-          <w:sz w:val="18"/>
-          <w:szCs w:val="18"/>
-          <w:lang w:val="en-US"/>
-        </w:rPr>
-        <w:t>meters</w:t>
-      </w:r>
-    </w:p>
-    <w:p>
-      <w:pPr>
-        <w:ind w:left="360"/>
-        <w:jc w:val="center"/>
-        <w:rPr>
-          <w:b/>
-          <w:sz w:val="18"/>
-          <w:szCs w:val="18"/>
-          <w:lang w:val="en-US"/>
-        </w:rPr>
-      </w:pPr>
-      <w:r>
-        <w:rPr>
-          <w:b/>
-          <w:sz w:val="18"/>
-          <w:szCs w:val="18"/>
-          <w:lang w:val="en-US"/>
-        </w:rPr>
-        <w:t>Width</w:t>
-      </w:r>
-      <w:r>
-        <w:rPr>
-          <w:b/>
-          <w:sz w:val="18"/>
-          <w:szCs w:val="18"/>
-          <w:lang w:val="en-US"/>
-        </w:rPr>
-        <w:t xml:space="preserve"> – 50 </w:t>
-      </w:r>
-      <w:r>
-        <w:rPr>
-          <w:b/>
-          <w:sz w:val="18"/>
-          <w:szCs w:val="18"/>
-          <w:lang w:val="en-US"/>
-        </w:rPr>
-        <w:t>meters</w:t>
-      </w:r>
-    </w:p>
-    <w:p>
-      <w:pPr>
-        <w:ind w:left="360"/>
-        <w:jc w:val="center"/>
-        <w:rPr>
-          <w:b/>
-          <w:sz w:val="18"/>
-          <w:szCs w:val="18"/>
-          <w:lang w:val="en-US"/>
-        </w:rPr>
-      </w:pPr>
-      <w:r>
-        <w:rPr>
-          <w:b/>
-          <w:sz w:val="18"/>
-          <w:szCs w:val="18"/>
-          <w:lang w:val="en-US"/>
-        </w:rPr>
-        <w:t>Height</w:t>
-      </w:r>
-      <w:r>
-        <w:rPr>
-          <w:b/>
-          <w:sz w:val="18"/>
-          <w:szCs w:val="18"/>
-          <w:lang w:val="en-US"/>
-        </w:rPr>
-        <w:t xml:space="preserve"> – 30 </w:t>
-      </w:r>
-      <w:r>
-        <w:rPr>
-          <w:b/>
-          <w:sz w:val="18"/>
-          <w:szCs w:val="18"/>
-          <w:lang w:val="en-US"/>
-        </w:rPr>
-        <w:t>meters</w:t>
-      </w:r>
-    </w:p>
-    <w:p>
-      <w:pPr>
-        <w:ind w:left="360"/>
-        <w:rPr>
-          <w:b/>
-          <w:sz w:val="18"/>
-          <w:szCs w:val="18"/>
-          <w:lang w:val="en-US"/>
-        </w:rPr>
-      </w:pPr>
-    </w:p>
-    <w:p>
-      <w:pPr>
-        <w:ind w:left="360"/>
-        <w:rPr>
-          <w:b/>
-          <w:sz w:val="18"/>
-          <w:szCs w:val="18"/>
-          <w:lang w:val="en-US"/>
-        </w:rPr>
-      </w:pPr>
-    </w:p>
-    <w:p>
-      <w:pPr>
-        <w:ind w:left="360"/>
-        <w:rPr>
-          <w:b/>
-          <w:sz w:val="18"/>
-          <w:szCs w:val="18"/>
-          <w:lang w:val="en-US"/>
-        </w:rPr>
-      </w:pPr>
-    </w:p>
-    <w:p>
-      <w:pPr>
-        <w:ind w:left="360"/>
-        <w:rPr>
-          <w:b/>
-          <w:sz w:val="18"/>
-          <w:szCs w:val="18"/>
-          <w:lang w:val="en-US"/>
-        </w:rPr>
-      </w:pPr>
-    </w:p>
-    <w:p>
-      <w:pPr>
-        <w:ind w:left="360"/>
-        <w:rPr>
-          <w:b/>
-          <w:sz w:val="18"/>
-          <w:szCs w:val="18"/>
-          <w:lang w:val="en-US"/>
-        </w:rPr>
-      </w:pPr>
-    </w:p>
-    <w:p>
-      <w:pPr>
-        <w:ind w:left="360"/>
-        <w:rPr>
-          <w:b/>
-          <w:sz w:val="18"/>
-          <w:szCs w:val="18"/>
-          <w:lang w:val="en-US"/>
-        </w:rPr>
-      </w:pPr>
-    </w:p>
-    <w:p>
-      <w:pPr>
-        <w:ind w:left="360"/>
-        <w:rPr>
-          <w:b/>
-          <w:sz w:val="18"/>
-          <w:szCs w:val="18"/>
-          <w:lang w:val="en-US"/>
-        </w:rPr>
-      </w:pPr>
-    </w:p>
-    <w:p>
-      <w:pPr>
-        <w:ind w:left="360"/>
-        <w:rPr>
-          <w:b/>
-          <w:lang w:val="en-US"/>
-        </w:rPr>
-      </w:pPr>
-      <w:r>
-        <w:rPr>
-          <w:b/>
-          <w:lang w:val="en-US"/>
-        </w:rPr>
-        <w:lastRenderedPageBreak/>
-        <w:t>Sketch of geometric figures and their measurements</w:t>
+        <w:t xml:space="preserve">The ship we chose to use as a reference in the sketch of the geometric figures was the container ship, which contains the turret in the center of the ship. Bear in mind that the oil tanker has the turret on the left side of the </w:t>
+      </w:r>
+      <w:r>
+        <w:rPr>
+          <w:lang w:val="en-US"/>
+        </w:rPr>
+        <w:t>ship</w:t>
+      </w:r>
+      <w:r>
+        <w:rPr>
+          <w:lang w:val="en-US"/>
+        </w:rPr>
+        <w:t xml:space="preserve"> (Stern of the ship</w:t>
+      </w:r>
+      <w:bookmarkStart w:id="0" w:name="_GoBack"/>
+      <w:bookmarkEnd w:id="0"/>
+      <w:r>
+        <w:rPr>
+          <w:lang w:val="en-US"/>
+        </w:rPr>
+        <w:t>)</w:t>
+      </w:r>
+      <w:r>
+        <w:rPr>
+          <w:lang w:val="en-US"/>
+        </w:rPr>
+        <w:t xml:space="preserve"> and the bulk carrier on the right side of the ship</w:t>
+      </w:r>
+      <w:r>
+        <w:rPr>
+          <w:lang w:val="en-US"/>
+        </w:rPr>
+        <w:t xml:space="preserve"> (ship’s bow)</w:t>
+      </w:r>
+      <w:r>
+        <w:rPr>
+          <w:lang w:val="en-US"/>
+        </w:rPr>
+        <w:t>.</w:t>
       </w:r>
     </w:p>
     <w:p>
@@ -2181,29 +2531,98 @@
     </w:p>
     <w:p>
       <w:pPr>
-        <w:rPr>
-          <w:lang w:val="en-US"/>
-        </w:rPr>
-      </w:pPr>
-      <w:r>
-        <w:rPr>
-          <w:lang w:val="en-US"/>
-        </w:rPr>
-        <w:t>Dimensions of the areas</w:t>
-      </w:r>
-      <w:r>
-        <w:rPr>
-          <w:lang w:val="en-US"/>
+        <w:ind w:firstLine="708"/>
+        <w:rPr>
+          <w:noProof/>
+          <w:sz w:val="18"/>
+          <w:szCs w:val="18"/>
+          <w:lang w:val="en-US" w:eastAsia="pt-PT"/>
+        </w:rPr>
+      </w:pPr>
+      <w:r>
+        <w:rPr>
+          <w:noProof/>
+          <w:sz w:val="18"/>
+          <w:szCs w:val="18"/>
+          <w:lang w:val="en-US" w:eastAsia="pt-PT"/>
+        </w:rPr>
+        <w:t>Note: The geometry assigned to the container ship is identical to the other ships.</w:t>
+      </w:r>
+    </w:p>
+    <w:p>
+      <w:pPr>
+        <w:rPr>
+          <w:lang w:val="en-US"/>
+        </w:rPr>
+      </w:pPr>
+    </w:p>
+    <w:p>
+      <w:pPr>
+        <w:rPr>
+          <w:lang w:val="en-US"/>
+        </w:rPr>
+      </w:pPr>
+    </w:p>
+    <w:p>
+      <w:pPr>
+        <w:rPr>
+          <w:sz w:val="24"/>
+          <w:szCs w:val="24"/>
+        </w:rPr>
+      </w:pPr>
+      <w:r>
+        <w:rPr>
+          <w:sz w:val="24"/>
+          <w:szCs w:val="24"/>
+        </w:rPr>
+        <w:lastRenderedPageBreak/>
+        <w:t>Dimensões das áreas dos navios</w:t>
+      </w:r>
+      <w:r>
+        <w:rPr>
+          <w:sz w:val="24"/>
+          <w:szCs w:val="24"/>
         </w:rPr>
         <w:t>:</w:t>
       </w:r>
     </w:p>
-    <w:p>
-      <w:pPr>
-        <w:rPr>
-          <w:lang w:val="en-US"/>
-        </w:rPr>
-      </w:pPr>
+    <w:p/>
+    <w:p>
+      <w:pPr>
+        <w:rPr>
+          <w:b/>
+          <w:sz w:val="20"/>
+          <w:szCs w:val="20"/>
+          <w:lang w:val="en-US"/>
+        </w:rPr>
+      </w:pPr>
+      <w:r>
+        <w:rPr>
+          <w:b/>
+          <w:sz w:val="20"/>
+          <w:szCs w:val="20"/>
+          <w:lang w:val="en-US"/>
+        </w:rPr>
+        <w:t xml:space="preserve">Container </w:t>
+      </w:r>
+      <w:r>
+        <w:rPr>
+          <w:b/>
+          <w:sz w:val="20"/>
+          <w:szCs w:val="20"/>
+          <w:lang w:val="en-US"/>
+        </w:rPr>
+        <w:t>S</w:t>
+      </w:r>
+      <w:r>
+        <w:rPr>
+          <w:b/>
+          <w:sz w:val="20"/>
+          <w:szCs w:val="20"/>
+          <w:lang w:val="en-US"/>
+        </w:rPr>
+        <w:t>hip</w:t>
+      </w:r>
     </w:p>
     <w:p>
       <w:pPr>
@@ -2230,7 +2649,7 @@
           <w:szCs w:val="18"/>
           <w:lang w:val="en-US"/>
         </w:rPr>
-        <w:t>And</w:t>
+        <w:t>and</w:t>
       </w:r>
       <w:r>
         <w:rPr>
@@ -2423,39 +2842,567 @@
       <w:pPr>
         <w:rPr>
           <w:b/>
-          <w:lang w:val="en-US"/>
-        </w:rPr>
-      </w:pPr>
-    </w:p>
-    <w:p>
-      <w:pPr>
-        <w:rPr>
-          <w:b/>
-          <w:lang w:val="en-US"/>
-        </w:rPr>
-      </w:pPr>
-    </w:p>
-    <w:p>
-      <w:pPr>
-        <w:rPr>
-          <w:b/>
-          <w:lang w:val="en-US"/>
-        </w:rPr>
-      </w:pPr>
-    </w:p>
-    <w:p>
-      <w:pPr>
-        <w:rPr>
-          <w:b/>
-          <w:lang w:val="en-US"/>
-        </w:rPr>
-      </w:pPr>
-      <w:r>
-        <w:rPr>
-          <w:b/>
+          <w:sz w:val="20"/>
+          <w:szCs w:val="20"/>
+          <w:lang w:val="en-US"/>
+        </w:rPr>
+      </w:pPr>
+      <w:r>
+        <w:rPr>
+          <w:b/>
+          <w:sz w:val="20"/>
+          <w:szCs w:val="20"/>
+          <w:lang w:val="en-US"/>
+        </w:rPr>
+        <w:t>Oil Tanker</w:t>
+      </w:r>
+    </w:p>
+    <w:p>
+      <w:pPr>
+        <w:rPr>
+          <w:b/>
+          <w:sz w:val="18"/>
+          <w:szCs w:val="18"/>
+          <w:lang w:val="en-US"/>
+        </w:rPr>
+      </w:pPr>
+      <w:r>
+        <w:rPr>
+          <w:b/>
+          <w:sz w:val="18"/>
+          <w:szCs w:val="18"/>
+          <w:lang w:val="en-US"/>
+        </w:rPr>
+        <w:t xml:space="preserve">A1 </w:t>
+      </w:r>
+      <w:r>
+        <w:rPr>
+          <w:b/>
+          <w:sz w:val="18"/>
+          <w:szCs w:val="18"/>
+          <w:lang w:val="en-US"/>
+        </w:rPr>
+        <w:t>and</w:t>
+      </w:r>
+      <w:r>
+        <w:rPr>
+          <w:b/>
+          <w:sz w:val="18"/>
+          <w:szCs w:val="18"/>
+          <w:lang w:val="en-US"/>
+        </w:rPr>
+        <w:t xml:space="preserve"> A3:</w:t>
+      </w:r>
+    </w:p>
+    <w:p>
+      <w:pPr>
+        <w:rPr>
+          <w:sz w:val="18"/>
+          <w:szCs w:val="18"/>
+          <w:lang w:val="en-US"/>
+        </w:rPr>
+      </w:pPr>
+      <w:r>
+        <w:rPr>
+          <w:sz w:val="18"/>
+          <w:szCs w:val="18"/>
+          <w:lang w:val="en-US"/>
+        </w:rPr>
+        <w:t xml:space="preserve">  </w:t>
+      </w:r>
+      <w:r>
+        <w:rPr>
+          <w:sz w:val="18"/>
+          <w:szCs w:val="18"/>
+          <w:lang w:val="en-US"/>
+        </w:rPr>
+        <w:t>a = 25 m</w:t>
+      </w:r>
+    </w:p>
+    <w:p>
+      <w:pPr>
+        <w:rPr>
+          <w:sz w:val="18"/>
+          <w:szCs w:val="18"/>
+          <w:lang w:val="en-US"/>
+        </w:rPr>
+      </w:pPr>
+      <w:r>
+        <w:rPr>
+          <w:sz w:val="18"/>
+          <w:szCs w:val="18"/>
+          <w:lang w:val="en-US"/>
+        </w:rPr>
+        <w:t xml:space="preserve">  b = 25 m</w:t>
+      </w:r>
+    </w:p>
+    <w:p>
+      <w:pPr>
+        <w:rPr>
+          <w:b/>
+          <w:sz w:val="18"/>
+          <w:szCs w:val="18"/>
+          <w:lang w:val="en-US"/>
+        </w:rPr>
+      </w:pPr>
+    </w:p>
+    <w:p>
+      <w:pPr>
+        <w:rPr>
+          <w:b/>
+          <w:sz w:val="18"/>
+          <w:szCs w:val="18"/>
+          <w:lang w:val="en-US"/>
+        </w:rPr>
+      </w:pPr>
+      <w:r>
+        <w:rPr>
+          <w:b/>
+          <w:sz w:val="18"/>
+          <w:szCs w:val="18"/>
+          <w:lang w:val="en-US"/>
+        </w:rPr>
+        <w:t>A2:</w:t>
+      </w:r>
+    </w:p>
+    <w:p>
+      <w:pPr>
+        <w:rPr>
+          <w:sz w:val="18"/>
+          <w:szCs w:val="18"/>
+          <w:lang w:val="en-US"/>
+        </w:rPr>
+      </w:pPr>
+      <w:r>
+        <w:rPr>
+          <w:sz w:val="18"/>
+          <w:szCs w:val="18"/>
+          <w:lang w:val="en-US"/>
+        </w:rPr>
+        <w:t xml:space="preserve">  a = 200 m</w:t>
+      </w:r>
+    </w:p>
+    <w:p>
+      <w:pPr>
+        <w:rPr>
+          <w:sz w:val="18"/>
+          <w:szCs w:val="18"/>
+          <w:lang w:val="en-US"/>
+        </w:rPr>
+      </w:pPr>
+      <w:r>
+        <w:rPr>
+          <w:sz w:val="18"/>
+          <w:szCs w:val="18"/>
+          <w:lang w:val="en-US"/>
+        </w:rPr>
+        <w:t xml:space="preserve">  b = 25 m</w:t>
+      </w:r>
+    </w:p>
+    <w:p>
+      <w:pPr>
+        <w:rPr>
+          <w:sz w:val="18"/>
+          <w:szCs w:val="18"/>
+          <w:lang w:val="en-US"/>
+        </w:rPr>
+      </w:pPr>
+    </w:p>
+    <w:p>
+      <w:pPr>
+        <w:rPr>
+          <w:b/>
+          <w:sz w:val="18"/>
+          <w:szCs w:val="18"/>
+          <w:lang w:val="en-US"/>
+        </w:rPr>
+      </w:pPr>
+      <w:r>
+        <w:rPr>
+          <w:b/>
+          <w:sz w:val="18"/>
+          <w:szCs w:val="18"/>
+          <w:lang w:val="en-US"/>
+        </w:rPr>
+        <w:t>A4:</w:t>
+      </w:r>
+    </w:p>
+    <w:p>
+      <w:pPr>
+        <w:rPr>
+          <w:sz w:val="18"/>
+          <w:szCs w:val="18"/>
+          <w:lang w:val="en-US"/>
+        </w:rPr>
+      </w:pPr>
+      <w:r>
+        <w:rPr>
+          <w:b/>
+          <w:sz w:val="18"/>
+          <w:szCs w:val="18"/>
+          <w:lang w:val="en-US"/>
+        </w:rPr>
+        <w:t xml:space="preserve">  </w:t>
+      </w:r>
+      <w:r>
+        <w:rPr>
+          <w:sz w:val="18"/>
+          <w:szCs w:val="18"/>
+          <w:lang w:val="en-US"/>
+        </w:rPr>
+        <w:t>a = 20 m</w:t>
+      </w:r>
+    </w:p>
+    <w:p>
+      <w:pPr>
+        <w:rPr>
+          <w:sz w:val="18"/>
+          <w:szCs w:val="18"/>
+          <w:lang w:val="en-US"/>
+        </w:rPr>
+      </w:pPr>
+      <w:r>
+        <w:rPr>
+          <w:sz w:val="18"/>
+          <w:szCs w:val="18"/>
+          <w:lang w:val="en-US"/>
+        </w:rPr>
+        <w:t xml:space="preserve">  b = 5 m</w:t>
+      </w:r>
+    </w:p>
+    <w:p>
+      <w:pPr>
+        <w:rPr>
+          <w:b/>
+          <w:sz w:val="20"/>
+          <w:szCs w:val="20"/>
+          <w:lang w:val="en-US"/>
+        </w:rPr>
+      </w:pPr>
+    </w:p>
+    <w:p>
+      <w:pPr>
+        <w:rPr>
+          <w:b/>
+          <w:sz w:val="20"/>
+          <w:szCs w:val="20"/>
+          <w:lang w:val="en-US"/>
+        </w:rPr>
+      </w:pPr>
+    </w:p>
+    <w:p>
+      <w:pPr>
+        <w:rPr>
+          <w:b/>
+          <w:sz w:val="20"/>
+          <w:szCs w:val="20"/>
+          <w:lang w:val="en-US"/>
+        </w:rPr>
+      </w:pPr>
+    </w:p>
+    <w:p>
+      <w:pPr>
+        <w:rPr>
+          <w:b/>
+          <w:sz w:val="20"/>
+          <w:szCs w:val="20"/>
+          <w:lang w:val="en-US"/>
+        </w:rPr>
+      </w:pPr>
+    </w:p>
+    <w:p>
+      <w:pPr>
+        <w:rPr>
+          <w:b/>
+          <w:sz w:val="20"/>
+          <w:szCs w:val="20"/>
+          <w:lang w:val="en-US"/>
+        </w:rPr>
+      </w:pPr>
+    </w:p>
+    <w:p>
+      <w:pPr>
+        <w:rPr>
+          <w:b/>
+          <w:sz w:val="20"/>
+          <w:szCs w:val="20"/>
+          <w:lang w:val="en-US"/>
+        </w:rPr>
+      </w:pPr>
+    </w:p>
+    <w:p>
+      <w:pPr>
+        <w:rPr>
+          <w:b/>
+          <w:sz w:val="20"/>
+          <w:szCs w:val="20"/>
+          <w:lang w:val="en-US"/>
+        </w:rPr>
+      </w:pPr>
+    </w:p>
+    <w:p>
+      <w:pPr>
+        <w:rPr>
+          <w:b/>
+          <w:sz w:val="20"/>
+          <w:szCs w:val="20"/>
+          <w:lang w:val="en-US"/>
+        </w:rPr>
+      </w:pPr>
+      <w:r>
+        <w:rPr>
+          <w:b/>
+          <w:sz w:val="20"/>
+          <w:szCs w:val="20"/>
           <w:lang w:val="en-US"/>
         </w:rPr>
         <w:lastRenderedPageBreak/>
+        <w:t>Bulk Carrier</w:t>
+      </w:r>
+    </w:p>
+    <w:p>
+      <w:pPr>
+        <w:rPr>
+          <w:b/>
+          <w:sz w:val="18"/>
+          <w:szCs w:val="18"/>
+          <w:lang w:val="en-US"/>
+        </w:rPr>
+      </w:pPr>
+      <w:r>
+        <w:rPr>
+          <w:b/>
+          <w:sz w:val="18"/>
+          <w:szCs w:val="18"/>
+          <w:lang w:val="en-US"/>
+        </w:rPr>
+        <w:t xml:space="preserve">A1 </w:t>
+      </w:r>
+      <w:r>
+        <w:rPr>
+          <w:b/>
+          <w:sz w:val="18"/>
+          <w:szCs w:val="18"/>
+          <w:lang w:val="en-US"/>
+        </w:rPr>
+        <w:t>a</w:t>
+      </w:r>
+      <w:r>
+        <w:rPr>
+          <w:b/>
+          <w:sz w:val="18"/>
+          <w:szCs w:val="18"/>
+          <w:lang w:val="en-US"/>
+        </w:rPr>
+        <w:t>nd A3:</w:t>
+      </w:r>
+    </w:p>
+    <w:p>
+      <w:pPr>
+        <w:rPr>
+          <w:sz w:val="18"/>
+          <w:szCs w:val="18"/>
+          <w:lang w:val="en-US"/>
+        </w:rPr>
+      </w:pPr>
+      <w:r>
+        <w:rPr>
+          <w:sz w:val="18"/>
+          <w:szCs w:val="18"/>
+          <w:lang w:val="en-US"/>
+        </w:rPr>
+        <w:t xml:space="preserve">  </w:t>
+      </w:r>
+      <w:r>
+        <w:rPr>
+          <w:sz w:val="18"/>
+          <w:szCs w:val="18"/>
+          <w:lang w:val="en-US"/>
+        </w:rPr>
+        <w:t>a = 56 m</w:t>
+      </w:r>
+    </w:p>
+    <w:p>
+      <w:pPr>
+        <w:rPr>
+          <w:sz w:val="18"/>
+          <w:szCs w:val="18"/>
+          <w:lang w:val="en-US"/>
+        </w:rPr>
+      </w:pPr>
+      <w:r>
+        <w:rPr>
+          <w:sz w:val="18"/>
+          <w:szCs w:val="18"/>
+          <w:lang w:val="en-US"/>
+        </w:rPr>
+        <w:t xml:space="preserve">  b = 56 m</w:t>
+      </w:r>
+    </w:p>
+    <w:p>
+      <w:pPr>
+        <w:rPr>
+          <w:b/>
+          <w:sz w:val="18"/>
+          <w:szCs w:val="18"/>
+          <w:lang w:val="en-US"/>
+        </w:rPr>
+      </w:pPr>
+    </w:p>
+    <w:p>
+      <w:pPr>
+        <w:rPr>
+          <w:b/>
+          <w:sz w:val="18"/>
+          <w:szCs w:val="18"/>
+          <w:lang w:val="en-US"/>
+        </w:rPr>
+      </w:pPr>
+      <w:r>
+        <w:rPr>
+          <w:b/>
+          <w:sz w:val="18"/>
+          <w:szCs w:val="18"/>
+          <w:lang w:val="en-US"/>
+        </w:rPr>
+        <w:t>A2:</w:t>
+      </w:r>
+    </w:p>
+    <w:p>
+      <w:pPr>
+        <w:rPr>
+          <w:sz w:val="18"/>
+          <w:szCs w:val="18"/>
+          <w:lang w:val="en-US"/>
+        </w:rPr>
+      </w:pPr>
+      <w:r>
+        <w:rPr>
+          <w:sz w:val="18"/>
+          <w:szCs w:val="18"/>
+          <w:lang w:val="en-US"/>
+        </w:rPr>
+        <w:t xml:space="preserve">  a = 250 m</w:t>
+      </w:r>
+    </w:p>
+    <w:p>
+      <w:pPr>
+        <w:rPr>
+          <w:sz w:val="18"/>
+          <w:szCs w:val="18"/>
+          <w:lang w:val="en-US"/>
+        </w:rPr>
+      </w:pPr>
+      <w:r>
+        <w:rPr>
+          <w:sz w:val="18"/>
+          <w:szCs w:val="18"/>
+          <w:lang w:val="en-US"/>
+        </w:rPr>
+        <w:t xml:space="preserve">  b = 56 m</w:t>
+      </w:r>
+    </w:p>
+    <w:p>
+      <w:pPr>
+        <w:rPr>
+          <w:sz w:val="18"/>
+          <w:szCs w:val="18"/>
+          <w:lang w:val="en-US"/>
+        </w:rPr>
+      </w:pPr>
+    </w:p>
+    <w:p>
+      <w:pPr>
+        <w:rPr>
+          <w:b/>
+          <w:sz w:val="18"/>
+          <w:szCs w:val="18"/>
+          <w:lang w:val="en-US"/>
+        </w:rPr>
+      </w:pPr>
+      <w:r>
+        <w:rPr>
+          <w:b/>
+          <w:sz w:val="18"/>
+          <w:szCs w:val="18"/>
+          <w:lang w:val="en-US"/>
+        </w:rPr>
+        <w:t>A4:</w:t>
+      </w:r>
+    </w:p>
+    <w:p>
+      <w:pPr>
+        <w:rPr>
+          <w:sz w:val="18"/>
+          <w:szCs w:val="18"/>
+          <w:lang w:val="en-US"/>
+        </w:rPr>
+      </w:pPr>
+      <w:r>
+        <w:rPr>
+          <w:b/>
+          <w:sz w:val="18"/>
+          <w:szCs w:val="18"/>
+          <w:lang w:val="en-US"/>
+        </w:rPr>
+        <w:t xml:space="preserve">  </w:t>
+      </w:r>
+      <w:r>
+        <w:rPr>
+          <w:sz w:val="18"/>
+          <w:szCs w:val="18"/>
+          <w:lang w:val="en-US"/>
+        </w:rPr>
+        <w:t>a = 20 m</w:t>
+      </w:r>
+    </w:p>
+    <w:p>
+      <w:pPr>
+        <w:rPr>
+          <w:sz w:val="18"/>
+          <w:szCs w:val="18"/>
+          <w:lang w:val="en-US"/>
+        </w:rPr>
+      </w:pPr>
+      <w:r>
+        <w:rPr>
+          <w:sz w:val="18"/>
+          <w:szCs w:val="18"/>
+          <w:lang w:val="en-US"/>
+        </w:rPr>
+        <w:t xml:space="preserve">  b = 5 m</w:t>
+      </w:r>
+    </w:p>
+    <w:p>
+      <w:pPr>
+        <w:rPr>
+          <w:b/>
+          <w:sz w:val="20"/>
+          <w:szCs w:val="20"/>
+          <w:lang w:val="en-US"/>
+        </w:rPr>
+      </w:pPr>
+    </w:p>
+    <w:p>
+      <w:pPr>
+        <w:rPr>
+          <w:b/>
+          <w:lang w:val="en-US"/>
+        </w:rPr>
+      </w:pPr>
+    </w:p>
+    <w:p>
+      <w:pPr>
+        <w:rPr>
+          <w:b/>
+          <w:lang w:val="en-US"/>
+        </w:rPr>
+      </w:pPr>
+      <w:r>
+        <w:rPr>
+          <w:b/>
+          <w:lang w:val="en-US"/>
+        </w:rPr>
         <w:t>Calculation of the volume of the areas and allocation of the ship's density</w:t>
       </w:r>
     </w:p>
@@ -2506,49 +3453,82 @@
     <w:p>
       <w:pPr>
         <w:rPr>
-          <w:b/>
-          <w:lang w:val="en-US"/>
-        </w:rPr>
-      </w:pPr>
-    </w:p>
-    <w:p>
-      <w:pPr>
-        <w:rPr>
-          <w:sz w:val="18"/>
-          <w:szCs w:val="18"/>
-          <w:lang w:val="en-US"/>
-        </w:rPr>
-      </w:pPr>
-      <w:r>
-        <w:rPr>
-          <w:b/>
-          <w:sz w:val="18"/>
-          <w:szCs w:val="18"/>
-          <w:lang w:val="en-US"/>
+          <w:lang w:val="en-US"/>
+        </w:rPr>
+      </w:pPr>
+    </w:p>
+    <w:p>
+      <w:pPr>
+        <w:rPr>
+          <w:b/>
+          <w:sz w:val="20"/>
+          <w:szCs w:val="20"/>
+          <w:lang w:val="en-US"/>
+        </w:rPr>
+      </w:pPr>
+      <w:r>
+        <w:rPr>
+          <w:b/>
+          <w:sz w:val="20"/>
+          <w:szCs w:val="20"/>
+          <w:lang w:val="en-US"/>
+        </w:rPr>
+        <w:t>Container S</w:t>
+      </w:r>
+      <w:r>
+        <w:rPr>
+          <w:b/>
+          <w:sz w:val="20"/>
+          <w:szCs w:val="20"/>
+          <w:lang w:val="en-US"/>
+        </w:rPr>
+        <w:t>hip</w:t>
+      </w:r>
+    </w:p>
+    <w:p>
+      <w:pPr>
+        <w:rPr>
+          <w:sz w:val="18"/>
+          <w:szCs w:val="18"/>
+        </w:rPr>
+      </w:pPr>
+      <w:r>
+        <w:rPr>
+          <w:b/>
+          <w:sz w:val="18"/>
+          <w:szCs w:val="18"/>
         </w:rPr>
         <w:t xml:space="preserve">V (A1 e A3) = </w:t>
       </w:r>
-      <w:r>
-        <w:rPr>
-          <w:sz w:val="18"/>
-          <w:szCs w:val="18"/>
-          <w:lang w:val="en-US"/>
-        </w:rPr>
-        <w:t xml:space="preserve">Ab x </w:t>
-      </w:r>
-      <w:r>
-        <w:rPr>
-          <w:sz w:val="18"/>
-          <w:szCs w:val="18"/>
-          <w:lang w:val="en-US"/>
+      <w:proofErr w:type="spellStart"/>
+      <w:r>
+        <w:rPr>
+          <w:sz w:val="18"/>
+          <w:szCs w:val="18"/>
+        </w:rPr>
+        <w:t>Ab</w:t>
+      </w:r>
+      <w:proofErr w:type="spellEnd"/>
+      <w:r>
+        <w:rPr>
+          <w:sz w:val="18"/>
+          <w:szCs w:val="18"/>
+        </w:rPr>
+        <w:t xml:space="preserve"> x </w:t>
+      </w:r>
+      <w:proofErr w:type="spellStart"/>
+      <w:r>
+        <w:rPr>
+          <w:sz w:val="18"/>
+          <w:szCs w:val="18"/>
         </w:rPr>
         <w:t>Height</w:t>
       </w:r>
-      <w:r>
-        <w:rPr>
-          <w:sz w:val="18"/>
-          <w:szCs w:val="18"/>
-          <w:lang w:val="en-US"/>
+      <w:proofErr w:type="spellEnd"/>
+      <w:r>
+        <w:rPr>
+          <w:sz w:val="18"/>
+          <w:szCs w:val="18"/>
         </w:rPr>
         <w:t xml:space="preserve"> =&gt; 30 x 30 = 900 m</w:t>
       </w:r>
@@ -2557,7 +3537,6 @@
           <w:rFonts w:cstheme="minorHAnsi"/>
           <w:sz w:val="18"/>
           <w:szCs w:val="18"/>
-          <w:lang w:val="en-US"/>
         </w:rPr>
         <w:t>³</w:t>
       </w:r>
@@ -2712,24 +3691,502 @@
       <w:pPr>
         <w:rPr>
           <w:b/>
-          <w:sz w:val="28"/>
-          <w:szCs w:val="28"/>
-          <w:lang w:val="en-US"/>
-        </w:rPr>
-      </w:pPr>
-    </w:p>
-    <w:p>
-      <w:pPr>
-        <w:rPr>
-          <w:b/>
-          <w:lang w:val="en-US"/>
-        </w:rPr>
-      </w:pPr>
-      <w:r>
-        <w:rPr>
-          <w:b/>
-          <w:lang w:val="en-US"/>
-        </w:rPr>
+          <w:sz w:val="20"/>
+          <w:szCs w:val="20"/>
+          <w:lang w:val="en-US"/>
+        </w:rPr>
+      </w:pPr>
+      <w:r>
+        <w:rPr>
+          <w:b/>
+          <w:sz w:val="20"/>
+          <w:szCs w:val="20"/>
+          <w:lang w:val="en-US"/>
+        </w:rPr>
+        <w:t>Oil Tanker</w:t>
+      </w:r>
+    </w:p>
+    <w:p>
+      <w:pPr>
+        <w:rPr>
+          <w:sz w:val="18"/>
+          <w:szCs w:val="18"/>
+          <w:lang w:val="en-US"/>
+        </w:rPr>
+      </w:pPr>
+      <w:r>
+        <w:rPr>
+          <w:b/>
+          <w:sz w:val="18"/>
+          <w:szCs w:val="18"/>
+          <w:lang w:val="en-US"/>
+        </w:rPr>
+        <w:t xml:space="preserve">V (A1 e A3) = </w:t>
+      </w:r>
+      <w:r>
+        <w:rPr>
+          <w:sz w:val="18"/>
+          <w:szCs w:val="18"/>
+          <w:lang w:val="en-US"/>
+        </w:rPr>
+        <w:t>Ab x Height =&gt; 25 x 25 = 625 m</w:t>
+      </w:r>
+      <w:r>
+        <w:rPr>
+          <w:rFonts w:cstheme="minorHAnsi"/>
+          <w:sz w:val="18"/>
+          <w:szCs w:val="18"/>
+          <w:lang w:val="en-US"/>
+        </w:rPr>
+        <w:t>³</w:t>
+      </w:r>
+    </w:p>
+    <w:p>
+      <w:pPr>
+        <w:rPr>
+          <w:rFonts w:cstheme="minorHAnsi"/>
+          <w:sz w:val="18"/>
+          <w:szCs w:val="18"/>
+          <w:lang w:val="en-US"/>
+        </w:rPr>
+      </w:pPr>
+      <w:r>
+        <w:rPr>
+          <w:b/>
+          <w:sz w:val="18"/>
+          <w:szCs w:val="18"/>
+          <w:lang w:val="en-US"/>
+        </w:rPr>
+        <w:t xml:space="preserve">V (A2) = </w:t>
+      </w:r>
+      <w:r>
+        <w:rPr>
+          <w:sz w:val="18"/>
+          <w:szCs w:val="18"/>
+          <w:lang w:val="en-US"/>
+        </w:rPr>
+        <w:t xml:space="preserve">Length x Width x Height =&gt; </w:t>
+      </w:r>
+      <w:r>
+        <w:rPr>
+          <w:sz w:val="18"/>
+          <w:szCs w:val="18"/>
+          <w:lang w:val="en-US"/>
+        </w:rPr>
+        <w:t>200</w:t>
+      </w:r>
+      <w:r>
+        <w:rPr>
+          <w:sz w:val="18"/>
+          <w:szCs w:val="18"/>
+          <w:lang w:val="en-US"/>
+        </w:rPr>
+        <w:t xml:space="preserve"> x </w:t>
+      </w:r>
+      <w:r>
+        <w:rPr>
+          <w:sz w:val="18"/>
+          <w:szCs w:val="18"/>
+          <w:lang w:val="en-US"/>
+        </w:rPr>
+        <w:t>44</w:t>
+      </w:r>
+      <w:r>
+        <w:rPr>
+          <w:sz w:val="18"/>
+          <w:szCs w:val="18"/>
+          <w:lang w:val="en-US"/>
+        </w:rPr>
+        <w:t xml:space="preserve"> x </w:t>
+      </w:r>
+      <w:r>
+        <w:rPr>
+          <w:sz w:val="18"/>
+          <w:szCs w:val="18"/>
+          <w:lang w:val="en-US"/>
+        </w:rPr>
+        <w:t>25</w:t>
+      </w:r>
+      <w:r>
+        <w:rPr>
+          <w:sz w:val="18"/>
+          <w:szCs w:val="18"/>
+          <w:lang w:val="en-US"/>
+        </w:rPr>
+        <w:t xml:space="preserve"> = </w:t>
+      </w:r>
+      <w:r>
+        <w:rPr>
+          <w:sz w:val="18"/>
+          <w:szCs w:val="18"/>
+          <w:lang w:val="en-US"/>
+        </w:rPr>
+        <w:t>220</w:t>
+      </w:r>
+      <w:r>
+        <w:rPr>
+          <w:sz w:val="18"/>
+          <w:szCs w:val="18"/>
+          <w:lang w:val="en-US"/>
+        </w:rPr>
+        <w:t xml:space="preserve"> 000 m</w:t>
+      </w:r>
+      <w:r>
+        <w:rPr>
+          <w:rFonts w:cstheme="minorHAnsi"/>
+          <w:sz w:val="18"/>
+          <w:szCs w:val="18"/>
+          <w:lang w:val="en-US"/>
+        </w:rPr>
+        <w:t>³</w:t>
+      </w:r>
+    </w:p>
+    <w:p>
+      <w:pPr>
+        <w:rPr>
+          <w:rFonts w:cstheme="minorHAnsi"/>
+          <w:sz w:val="18"/>
+          <w:szCs w:val="18"/>
+          <w:lang w:val="en-US"/>
+        </w:rPr>
+      </w:pPr>
+      <w:r>
+        <w:rPr>
+          <w:rFonts w:cstheme="minorHAnsi"/>
+          <w:b/>
+          <w:sz w:val="18"/>
+          <w:szCs w:val="18"/>
+          <w:lang w:val="en-US"/>
+        </w:rPr>
+        <w:t xml:space="preserve">V (A4) = </w:t>
+      </w:r>
+      <w:r>
+        <w:rPr>
+          <w:sz w:val="18"/>
+          <w:szCs w:val="18"/>
+          <w:lang w:val="en-US"/>
+        </w:rPr>
+        <w:t>Length x Width x Height</w:t>
+      </w:r>
+      <w:r>
+        <w:rPr>
+          <w:rFonts w:cstheme="minorHAnsi"/>
+          <w:sz w:val="18"/>
+          <w:szCs w:val="18"/>
+          <w:lang w:val="en-US"/>
+        </w:rPr>
+        <w:t xml:space="preserve"> =&gt; 20 x </w:t>
+      </w:r>
+      <w:r>
+        <w:rPr>
+          <w:rFonts w:cstheme="minorHAnsi"/>
+          <w:sz w:val="18"/>
+          <w:szCs w:val="18"/>
+          <w:lang w:val="en-US"/>
+        </w:rPr>
+        <w:t>44</w:t>
+      </w:r>
+      <w:r>
+        <w:rPr>
+          <w:rFonts w:cstheme="minorHAnsi"/>
+          <w:sz w:val="18"/>
+          <w:szCs w:val="18"/>
+          <w:lang w:val="en-US"/>
+        </w:rPr>
+        <w:t xml:space="preserve"> x 5 = </w:t>
+      </w:r>
+      <w:r>
+        <w:rPr>
+          <w:rFonts w:cstheme="minorHAnsi"/>
+          <w:sz w:val="18"/>
+          <w:szCs w:val="18"/>
+          <w:lang w:val="en-US"/>
+        </w:rPr>
+        <w:t>4400</w:t>
+      </w:r>
+      <w:r>
+        <w:rPr>
+          <w:sz w:val="18"/>
+          <w:szCs w:val="18"/>
+          <w:lang w:val="en-US"/>
+        </w:rPr>
+        <w:t xml:space="preserve"> m</w:t>
+      </w:r>
+      <w:r>
+        <w:rPr>
+          <w:rFonts w:cstheme="minorHAnsi"/>
+          <w:sz w:val="18"/>
+          <w:szCs w:val="18"/>
+          <w:lang w:val="en-US"/>
+        </w:rPr>
+        <w:t>³</w:t>
+      </w:r>
+    </w:p>
+    <w:p>
+      <w:pPr>
+        <w:rPr>
+          <w:sz w:val="18"/>
+          <w:szCs w:val="18"/>
+          <w:lang w:val="en-US"/>
+        </w:rPr>
+      </w:pPr>
+    </w:p>
+    <w:p>
+      <w:pPr>
+        <w:rPr>
+          <w:b/>
+          <w:sz w:val="20"/>
+          <w:szCs w:val="20"/>
+          <w:lang w:val="en-US"/>
+        </w:rPr>
+      </w:pPr>
+      <w:r>
+        <w:rPr>
+          <w:b/>
+          <w:sz w:val="20"/>
+          <w:szCs w:val="20"/>
+          <w:lang w:val="en-US"/>
+        </w:rPr>
+        <w:t>Bulk Carrier</w:t>
+      </w:r>
+    </w:p>
+    <w:p>
+      <w:pPr>
+        <w:rPr>
+          <w:sz w:val="18"/>
+          <w:szCs w:val="18"/>
+          <w:lang w:val="en-US"/>
+        </w:rPr>
+      </w:pPr>
+      <w:r>
+        <w:rPr>
+          <w:b/>
+          <w:sz w:val="18"/>
+          <w:szCs w:val="18"/>
+          <w:lang w:val="en-US"/>
+        </w:rPr>
+        <w:t xml:space="preserve">V (A1 e A3) = </w:t>
+      </w:r>
+      <w:r>
+        <w:rPr>
+          <w:sz w:val="18"/>
+          <w:szCs w:val="18"/>
+          <w:lang w:val="en-US"/>
+        </w:rPr>
+        <w:t>Ab x Height =&gt; 56 x 56 = 3136 m</w:t>
+      </w:r>
+      <w:r>
+        <w:rPr>
+          <w:rFonts w:cstheme="minorHAnsi"/>
+          <w:sz w:val="18"/>
+          <w:szCs w:val="18"/>
+          <w:lang w:val="en-US"/>
+        </w:rPr>
+        <w:t>³</w:t>
+      </w:r>
+    </w:p>
+    <w:p>
+      <w:pPr>
+        <w:rPr>
+          <w:rFonts w:cstheme="minorHAnsi"/>
+          <w:sz w:val="18"/>
+          <w:szCs w:val="18"/>
+          <w:lang w:val="en-US"/>
+        </w:rPr>
+      </w:pPr>
+      <w:r>
+        <w:rPr>
+          <w:b/>
+          <w:sz w:val="18"/>
+          <w:szCs w:val="18"/>
+          <w:lang w:val="en-US"/>
+        </w:rPr>
+        <w:t xml:space="preserve">V (A2) = </w:t>
+      </w:r>
+      <w:r>
+        <w:rPr>
+          <w:sz w:val="18"/>
+          <w:szCs w:val="18"/>
+          <w:lang w:val="en-US"/>
+        </w:rPr>
+        <w:t xml:space="preserve">Length x Width x Height =&gt; </w:t>
+      </w:r>
+      <w:r>
+        <w:rPr>
+          <w:sz w:val="18"/>
+          <w:szCs w:val="18"/>
+          <w:lang w:val="en-US"/>
+        </w:rPr>
+        <w:t>250</w:t>
+      </w:r>
+      <w:r>
+        <w:rPr>
+          <w:sz w:val="18"/>
+          <w:szCs w:val="18"/>
+          <w:lang w:val="en-US"/>
+        </w:rPr>
+        <w:t xml:space="preserve"> x </w:t>
+      </w:r>
+      <w:r>
+        <w:rPr>
+          <w:sz w:val="18"/>
+          <w:szCs w:val="18"/>
+          <w:lang w:val="en-US"/>
+        </w:rPr>
+        <w:t>65</w:t>
+      </w:r>
+      <w:r>
+        <w:rPr>
+          <w:sz w:val="18"/>
+          <w:szCs w:val="18"/>
+          <w:lang w:val="en-US"/>
+        </w:rPr>
+        <w:t xml:space="preserve"> x </w:t>
+      </w:r>
+      <w:r>
+        <w:rPr>
+          <w:sz w:val="18"/>
+          <w:szCs w:val="18"/>
+          <w:lang w:val="en-US"/>
+        </w:rPr>
+        <w:t>56</w:t>
+      </w:r>
+      <w:r>
+        <w:rPr>
+          <w:sz w:val="18"/>
+          <w:szCs w:val="18"/>
+          <w:lang w:val="en-US"/>
+        </w:rPr>
+        <w:t xml:space="preserve"> = </w:t>
+      </w:r>
+      <w:r>
+        <w:rPr>
+          <w:sz w:val="18"/>
+          <w:szCs w:val="18"/>
+          <w:lang w:val="en-US"/>
+        </w:rPr>
+        <w:t>910</w:t>
+      </w:r>
+      <w:r>
+        <w:rPr>
+          <w:sz w:val="18"/>
+          <w:szCs w:val="18"/>
+          <w:lang w:val="en-US"/>
+        </w:rPr>
+        <w:t xml:space="preserve"> 000 m</w:t>
+      </w:r>
+      <w:r>
+        <w:rPr>
+          <w:rFonts w:cstheme="minorHAnsi"/>
+          <w:sz w:val="18"/>
+          <w:szCs w:val="18"/>
+          <w:lang w:val="en-US"/>
+        </w:rPr>
+        <w:t>³</w:t>
+      </w:r>
+    </w:p>
+    <w:p>
+      <w:pPr>
+        <w:rPr>
+          <w:sz w:val="18"/>
+          <w:szCs w:val="18"/>
+          <w:lang w:val="en-US"/>
+        </w:rPr>
+      </w:pPr>
+      <w:r>
+        <w:rPr>
+          <w:rFonts w:cstheme="minorHAnsi"/>
+          <w:b/>
+          <w:sz w:val="18"/>
+          <w:szCs w:val="18"/>
+          <w:lang w:val="en-US"/>
+        </w:rPr>
+        <w:t xml:space="preserve">V (A4) = </w:t>
+      </w:r>
+      <w:r>
+        <w:rPr>
+          <w:sz w:val="18"/>
+          <w:szCs w:val="18"/>
+          <w:lang w:val="en-US"/>
+        </w:rPr>
+        <w:t>Length x Width x Height</w:t>
+      </w:r>
+      <w:r>
+        <w:rPr>
+          <w:rFonts w:cstheme="minorHAnsi"/>
+          <w:sz w:val="18"/>
+          <w:szCs w:val="18"/>
+          <w:lang w:val="en-US"/>
+        </w:rPr>
+        <w:t xml:space="preserve"> =&gt; 20 x </w:t>
+      </w:r>
+      <w:r>
+        <w:rPr>
+          <w:rFonts w:cstheme="minorHAnsi"/>
+          <w:sz w:val="18"/>
+          <w:szCs w:val="18"/>
+          <w:lang w:val="en-US"/>
+        </w:rPr>
+        <w:t>65</w:t>
+      </w:r>
+      <w:r>
+        <w:rPr>
+          <w:rFonts w:cstheme="minorHAnsi"/>
+          <w:sz w:val="18"/>
+          <w:szCs w:val="18"/>
+          <w:lang w:val="en-US"/>
+        </w:rPr>
+        <w:t xml:space="preserve"> x 5 = </w:t>
+      </w:r>
+      <w:r>
+        <w:rPr>
+          <w:rFonts w:cstheme="minorHAnsi"/>
+          <w:sz w:val="18"/>
+          <w:szCs w:val="18"/>
+          <w:lang w:val="en-US"/>
+        </w:rPr>
+        <w:t>6500</w:t>
+      </w:r>
+      <w:r>
+        <w:rPr>
+          <w:sz w:val="18"/>
+          <w:szCs w:val="18"/>
+          <w:lang w:val="en-US"/>
+        </w:rPr>
+        <w:t xml:space="preserve"> m</w:t>
+      </w:r>
+      <w:r>
+        <w:rPr>
+          <w:rFonts w:cstheme="minorHAnsi"/>
+          <w:sz w:val="18"/>
+          <w:szCs w:val="18"/>
+          <w:lang w:val="en-US"/>
+        </w:rPr>
+        <w:t>³</w:t>
+      </w:r>
+    </w:p>
+    <w:p>
+      <w:pPr>
+        <w:rPr>
+          <w:sz w:val="18"/>
+          <w:szCs w:val="18"/>
+          <w:lang w:val="en-US"/>
+        </w:rPr>
+      </w:pPr>
+    </w:p>
+    <w:p>
+      <w:pPr>
+        <w:rPr>
+          <w:b/>
+          <w:lang w:val="en-US"/>
+        </w:rPr>
+      </w:pPr>
+      <w:r>
+        <w:rPr>
+          <w:b/>
+          <w:lang w:val="en-US"/>
+        </w:rPr>
+        <w:lastRenderedPageBreak/>
         <w:t>Mass calculation</w:t>
       </w:r>
     </w:p>
@@ -2838,27 +4295,106 @@
     <w:p>
       <w:pPr>
         <w:rPr>
-          <w:sz w:val="18"/>
-          <w:szCs w:val="18"/>
-          <w:lang w:val="en-US"/>
-        </w:rPr>
-      </w:pPr>
-      <w:r>
-        <w:rPr>
-          <w:b/>
-          <w:sz w:val="18"/>
-          <w:szCs w:val="18"/>
-          <w:lang w:val="en-US"/>
-        </w:rPr>
-        <w:t xml:space="preserve">m (A1 e A3) = </w:t>
-      </w:r>
-      <w:r>
-        <w:rPr>
-          <w:sz w:val="18"/>
-          <w:szCs w:val="18"/>
-          <w:lang w:val="en-US"/>
-        </w:rPr>
-        <w:t>7,8 x 900 = 7020 kg</w:t>
+          <w:b/>
+          <w:sz w:val="20"/>
+          <w:szCs w:val="20"/>
+          <w:lang w:val="en-US"/>
+        </w:rPr>
+      </w:pPr>
+      <w:r>
+        <w:rPr>
+          <w:b/>
+          <w:sz w:val="20"/>
+          <w:szCs w:val="20"/>
+          <w:lang w:val="en-US"/>
+        </w:rPr>
+        <w:t xml:space="preserve">Container </w:t>
+      </w:r>
+      <w:r>
+        <w:rPr>
+          <w:b/>
+          <w:sz w:val="20"/>
+          <w:szCs w:val="20"/>
+          <w:lang w:val="en-US"/>
+        </w:rPr>
+        <w:t>S</w:t>
+      </w:r>
+      <w:r>
+        <w:rPr>
+          <w:b/>
+          <w:sz w:val="20"/>
+          <w:szCs w:val="20"/>
+          <w:lang w:val="en-US"/>
+        </w:rPr>
+        <w:t>hip</w:t>
+      </w:r>
+    </w:p>
+    <w:p>
+      <w:pPr>
+        <w:rPr>
+          <w:sz w:val="18"/>
+          <w:szCs w:val="18"/>
+          <w:lang w:val="en-US"/>
+        </w:rPr>
+      </w:pPr>
+      <w:r>
+        <w:rPr>
+          <w:b/>
+          <w:sz w:val="18"/>
+          <w:szCs w:val="18"/>
+          <w:lang w:val="en-US"/>
+        </w:rPr>
+        <w:t xml:space="preserve">m (A1 </w:t>
+      </w:r>
+      <w:r>
+        <w:rPr>
+          <w:b/>
+          <w:sz w:val="18"/>
+          <w:szCs w:val="18"/>
+          <w:lang w:val="en-US"/>
+        </w:rPr>
+        <w:t>and</w:t>
+      </w:r>
+      <w:r>
+        <w:rPr>
+          <w:b/>
+          <w:sz w:val="18"/>
+          <w:szCs w:val="18"/>
+          <w:lang w:val="en-US"/>
+        </w:rPr>
+        <w:t xml:space="preserve"> A3) = </w:t>
+      </w:r>
+      <w:r>
+        <w:rPr>
+          <w:sz w:val="18"/>
+          <w:szCs w:val="18"/>
+          <w:lang w:val="en-US"/>
+        </w:rPr>
+        <w:t>7</w:t>
+      </w:r>
+      <w:r>
+        <w:rPr>
+          <w:sz w:val="18"/>
+          <w:szCs w:val="18"/>
+          <w:lang w:val="en-US"/>
+        </w:rPr>
+        <w:t>,</w:t>
+      </w:r>
+      <w:r>
+        <w:rPr>
+          <w:sz w:val="18"/>
+          <w:szCs w:val="18"/>
+          <w:lang w:val="en-US"/>
+        </w:rPr>
+        <w:t>8</w:t>
+      </w:r>
+      <w:r>
+        <w:rPr>
+          <w:sz w:val="18"/>
+          <w:szCs w:val="18"/>
+          <w:lang w:val="en-US"/>
+        </w:rPr>
+        <w:t xml:space="preserve"> x 900 = 7020 kg</w:t>
       </w:r>
     </w:p>
     <w:p>
@@ -2926,22 +4462,454 @@
       <w:pPr>
         <w:rPr>
           <w:b/>
-          <w:lang w:val="en-US"/>
-        </w:rPr>
-      </w:pPr>
-    </w:p>
-    <w:p>
-      <w:pPr>
-        <w:rPr>
-          <w:b/>
-          <w:lang w:val="en-US"/>
-        </w:rPr>
-      </w:pPr>
-      <w:r>
-        <w:rPr>
-          <w:b/>
-          <w:lang w:val="en-US"/>
-        </w:rPr>
+          <w:sz w:val="20"/>
+          <w:szCs w:val="20"/>
+          <w:lang w:val="en-US"/>
+        </w:rPr>
+      </w:pPr>
+      <w:r>
+        <w:rPr>
+          <w:b/>
+          <w:sz w:val="20"/>
+          <w:szCs w:val="20"/>
+          <w:lang w:val="en-US"/>
+        </w:rPr>
+        <w:t>Oil Tanker</w:t>
+      </w:r>
+    </w:p>
+    <w:p>
+      <w:pPr>
+        <w:rPr>
+          <w:sz w:val="18"/>
+          <w:szCs w:val="18"/>
+          <w:lang w:val="en-US"/>
+        </w:rPr>
+      </w:pPr>
+      <w:r>
+        <w:rPr>
+          <w:b/>
+          <w:sz w:val="18"/>
+          <w:szCs w:val="18"/>
+          <w:lang w:val="en-US"/>
+        </w:rPr>
+        <w:t xml:space="preserve">m (A1 </w:t>
+      </w:r>
+      <w:r>
+        <w:rPr>
+          <w:b/>
+          <w:sz w:val="18"/>
+          <w:szCs w:val="18"/>
+          <w:lang w:val="en-US"/>
+        </w:rPr>
+        <w:t>and</w:t>
+      </w:r>
+      <w:r>
+        <w:rPr>
+          <w:b/>
+          <w:sz w:val="18"/>
+          <w:szCs w:val="18"/>
+          <w:lang w:val="en-US"/>
+        </w:rPr>
+        <w:t xml:space="preserve"> A3) = </w:t>
+      </w:r>
+      <w:r>
+        <w:rPr>
+          <w:sz w:val="18"/>
+          <w:szCs w:val="18"/>
+          <w:lang w:val="en-US"/>
+        </w:rPr>
+        <w:t>7,8 x 625 = 4875 kg</w:t>
+      </w:r>
+    </w:p>
+    <w:p>
+      <w:pPr>
+        <w:rPr>
+          <w:sz w:val="18"/>
+          <w:szCs w:val="18"/>
+          <w:lang w:val="en-US"/>
+        </w:rPr>
+      </w:pPr>
+      <w:r>
+        <w:rPr>
+          <w:b/>
+          <w:sz w:val="18"/>
+          <w:szCs w:val="18"/>
+          <w:lang w:val="en-US"/>
+        </w:rPr>
+        <w:t xml:space="preserve">m (A2) = </w:t>
+      </w:r>
+      <w:r>
+        <w:rPr>
+          <w:sz w:val="18"/>
+          <w:szCs w:val="18"/>
+          <w:lang w:val="en-US"/>
+        </w:rPr>
+        <w:t>7,8 x 220 000 = 1 716 000 kg</w:t>
+      </w:r>
+    </w:p>
+    <w:p>
+      <w:pPr>
+        <w:rPr>
+          <w:sz w:val="18"/>
+          <w:szCs w:val="18"/>
+          <w:lang w:val="en-US"/>
+        </w:rPr>
+      </w:pPr>
+      <w:r>
+        <w:rPr>
+          <w:b/>
+          <w:sz w:val="18"/>
+          <w:szCs w:val="18"/>
+          <w:lang w:val="en-US"/>
+        </w:rPr>
+        <w:t xml:space="preserve">m (A4) = </w:t>
+      </w:r>
+      <w:r>
+        <w:rPr>
+          <w:sz w:val="18"/>
+          <w:szCs w:val="18"/>
+          <w:lang w:val="en-US"/>
+        </w:rPr>
+        <w:t>7,8 x 4400 = 34 320 kg</w:t>
+      </w:r>
+    </w:p>
+    <w:p>
+      <w:pPr>
+        <w:rPr>
+          <w:sz w:val="18"/>
+          <w:szCs w:val="18"/>
+          <w:lang w:val="en-US"/>
+        </w:rPr>
+      </w:pPr>
+    </w:p>
+    <w:p>
+      <w:pPr>
+        <w:rPr>
+          <w:b/>
+          <w:sz w:val="20"/>
+          <w:szCs w:val="20"/>
+          <w:lang w:val="en-US"/>
+        </w:rPr>
+      </w:pPr>
+      <w:r>
+        <w:rPr>
+          <w:b/>
+          <w:sz w:val="20"/>
+          <w:szCs w:val="20"/>
+          <w:lang w:val="en-US"/>
+        </w:rPr>
+        <w:t>Bulk Carrier</w:t>
+      </w:r>
+    </w:p>
+    <w:p>
+      <w:pPr>
+        <w:rPr>
+          <w:sz w:val="18"/>
+          <w:szCs w:val="18"/>
+          <w:lang w:val="en-US"/>
+        </w:rPr>
+      </w:pPr>
+      <w:proofErr w:type="gramStart"/>
+      <w:r>
+        <w:rPr>
+          <w:b/>
+          <w:sz w:val="18"/>
+          <w:szCs w:val="18"/>
+          <w:lang w:val="en-US"/>
+        </w:rPr>
+        <w:t>m</w:t>
+      </w:r>
+      <w:proofErr w:type="gramEnd"/>
+      <w:r>
+        <w:rPr>
+          <w:b/>
+          <w:sz w:val="18"/>
+          <w:szCs w:val="18"/>
+          <w:lang w:val="en-US"/>
+        </w:rPr>
+        <w:t xml:space="preserve"> (A1 </w:t>
+      </w:r>
+      <w:r>
+        <w:rPr>
+          <w:b/>
+          <w:sz w:val="18"/>
+          <w:szCs w:val="18"/>
+          <w:lang w:val="en-US"/>
+        </w:rPr>
+        <w:t>and</w:t>
+      </w:r>
+      <w:r>
+        <w:rPr>
+          <w:b/>
+          <w:sz w:val="18"/>
+          <w:szCs w:val="18"/>
+          <w:lang w:val="en-US"/>
+        </w:rPr>
+        <w:t xml:space="preserve"> A3) = </w:t>
+      </w:r>
+      <w:r>
+        <w:rPr>
+          <w:sz w:val="18"/>
+          <w:szCs w:val="18"/>
+          <w:lang w:val="en-US"/>
+        </w:rPr>
+        <w:t>7,8 x 3136 = 24 461 kg</w:t>
+      </w:r>
+    </w:p>
+    <w:p>
+      <w:pPr>
+        <w:rPr>
+          <w:sz w:val="18"/>
+          <w:szCs w:val="18"/>
+          <w:lang w:val="en-US"/>
+        </w:rPr>
+      </w:pPr>
+      <w:proofErr w:type="gramStart"/>
+      <w:r>
+        <w:rPr>
+          <w:b/>
+          <w:sz w:val="18"/>
+          <w:szCs w:val="18"/>
+          <w:lang w:val="en-US"/>
+        </w:rPr>
+        <w:t>m</w:t>
+      </w:r>
+      <w:proofErr w:type="gramEnd"/>
+      <w:r>
+        <w:rPr>
+          <w:b/>
+          <w:sz w:val="18"/>
+          <w:szCs w:val="18"/>
+          <w:lang w:val="en-US"/>
+        </w:rPr>
+        <w:t xml:space="preserve"> (A2) = </w:t>
+      </w:r>
+      <w:r>
+        <w:rPr>
+          <w:sz w:val="18"/>
+          <w:szCs w:val="18"/>
+          <w:lang w:val="en-US"/>
+        </w:rPr>
+        <w:t>7,8 x 910 000 = 7 098 000 kg</w:t>
+      </w:r>
+    </w:p>
+    <w:p>
+      <w:pPr>
+        <w:rPr>
+          <w:sz w:val="18"/>
+          <w:szCs w:val="18"/>
+          <w:lang w:val="en-US"/>
+        </w:rPr>
+      </w:pPr>
+      <w:proofErr w:type="gramStart"/>
+      <w:r>
+        <w:rPr>
+          <w:b/>
+          <w:sz w:val="18"/>
+          <w:szCs w:val="18"/>
+          <w:lang w:val="en-US"/>
+        </w:rPr>
+        <w:t>m</w:t>
+      </w:r>
+      <w:proofErr w:type="gramEnd"/>
+      <w:r>
+        <w:rPr>
+          <w:b/>
+          <w:sz w:val="18"/>
+          <w:szCs w:val="18"/>
+          <w:lang w:val="en-US"/>
+        </w:rPr>
+        <w:t xml:space="preserve"> (A4) = </w:t>
+      </w:r>
+      <w:r>
+        <w:rPr>
+          <w:sz w:val="18"/>
+          <w:szCs w:val="18"/>
+          <w:lang w:val="en-US"/>
+        </w:rPr>
+        <w:t xml:space="preserve">7,8 x </w:t>
+      </w:r>
+      <w:r>
+        <w:rPr>
+          <w:sz w:val="18"/>
+          <w:szCs w:val="18"/>
+          <w:lang w:val="en-US"/>
+        </w:rPr>
+        <w:t>6500</w:t>
+      </w:r>
+      <w:r>
+        <w:rPr>
+          <w:sz w:val="18"/>
+          <w:szCs w:val="18"/>
+          <w:lang w:val="en-US"/>
+        </w:rPr>
+        <w:t xml:space="preserve"> = </w:t>
+      </w:r>
+      <w:r>
+        <w:rPr>
+          <w:sz w:val="18"/>
+          <w:szCs w:val="18"/>
+          <w:lang w:val="en-US"/>
+        </w:rPr>
+        <w:t>50 700</w:t>
+      </w:r>
+      <w:r>
+        <w:rPr>
+          <w:sz w:val="18"/>
+          <w:szCs w:val="18"/>
+          <w:lang w:val="en-US"/>
+        </w:rPr>
+        <w:t xml:space="preserve"> kg</w:t>
+      </w:r>
+    </w:p>
+    <w:p>
+      <w:pPr>
+        <w:rPr>
+          <w:sz w:val="18"/>
+          <w:szCs w:val="18"/>
+          <w:lang w:val="en-US"/>
+        </w:rPr>
+      </w:pPr>
+    </w:p>
+    <w:p>
+      <w:pPr>
+        <w:rPr>
+          <w:sz w:val="18"/>
+          <w:szCs w:val="18"/>
+          <w:lang w:val="en-US"/>
+        </w:rPr>
+      </w:pPr>
+    </w:p>
+    <w:p>
+      <w:pPr>
+        <w:rPr>
+          <w:sz w:val="18"/>
+          <w:szCs w:val="18"/>
+          <w:lang w:val="en-US"/>
+        </w:rPr>
+      </w:pPr>
+    </w:p>
+    <w:p>
+      <w:pPr>
+        <w:rPr>
+          <w:sz w:val="18"/>
+          <w:szCs w:val="18"/>
+          <w:lang w:val="en-US"/>
+        </w:rPr>
+      </w:pPr>
+    </w:p>
+    <w:p>
+      <w:pPr>
+        <w:rPr>
+          <w:sz w:val="18"/>
+          <w:szCs w:val="18"/>
+          <w:lang w:val="en-US"/>
+        </w:rPr>
+      </w:pPr>
+    </w:p>
+    <w:p>
+      <w:pPr>
+        <w:rPr>
+          <w:sz w:val="18"/>
+          <w:szCs w:val="18"/>
+          <w:lang w:val="en-US"/>
+        </w:rPr>
+      </w:pPr>
+    </w:p>
+    <w:p>
+      <w:pPr>
+        <w:rPr>
+          <w:sz w:val="18"/>
+          <w:szCs w:val="18"/>
+          <w:lang w:val="en-US"/>
+        </w:rPr>
+      </w:pPr>
+    </w:p>
+    <w:p>
+      <w:pPr>
+        <w:rPr>
+          <w:sz w:val="18"/>
+          <w:szCs w:val="18"/>
+          <w:lang w:val="en-US"/>
+        </w:rPr>
+      </w:pPr>
+    </w:p>
+    <w:p>
+      <w:pPr>
+        <w:rPr>
+          <w:sz w:val="18"/>
+          <w:szCs w:val="18"/>
+          <w:lang w:val="en-US"/>
+        </w:rPr>
+      </w:pPr>
+    </w:p>
+    <w:p>
+      <w:pPr>
+        <w:rPr>
+          <w:sz w:val="18"/>
+          <w:szCs w:val="18"/>
+          <w:lang w:val="en-US"/>
+        </w:rPr>
+      </w:pPr>
+    </w:p>
+    <w:p>
+      <w:pPr>
+        <w:rPr>
+          <w:sz w:val="18"/>
+          <w:szCs w:val="18"/>
+          <w:lang w:val="en-US"/>
+        </w:rPr>
+      </w:pPr>
+    </w:p>
+    <w:p>
+      <w:pPr>
+        <w:rPr>
+          <w:sz w:val="18"/>
+          <w:szCs w:val="18"/>
+          <w:lang w:val="en-US"/>
+        </w:rPr>
+      </w:pPr>
+    </w:p>
+    <w:p>
+      <w:pPr>
+        <w:rPr>
+          <w:sz w:val="18"/>
+          <w:szCs w:val="18"/>
+          <w:lang w:val="en-US"/>
+        </w:rPr>
+      </w:pPr>
+    </w:p>
+    <w:p>
+      <w:pPr>
+        <w:rPr>
+          <w:sz w:val="18"/>
+          <w:szCs w:val="18"/>
+          <w:lang w:val="en-US"/>
+        </w:rPr>
+      </w:pPr>
+    </w:p>
+    <w:p>
+      <w:pPr>
+        <w:rPr>
+          <w:sz w:val="18"/>
+          <w:szCs w:val="18"/>
+          <w:lang w:val="en-US"/>
+        </w:rPr>
+      </w:pPr>
+    </w:p>
+    <w:p>
+      <w:pPr>
+        <w:rPr>
+          <w:b/>
+          <w:lang w:val="en-US"/>
+        </w:rPr>
+      </w:pPr>
+      <w:r>
+        <w:rPr>
+          <w:b/>
+          <w:lang w:val="en-US"/>
+        </w:rPr>
+        <w:lastRenderedPageBreak/>
         <w:t>Calculation of the center of mass</w:t>
       </w:r>
     </w:p>
@@ -3014,29 +4982,268 @@
     </w:p>
     <w:p>
       <w:pPr>
+        <w:rPr>
+          <w:b/>
+          <w:sz w:val="20"/>
+          <w:szCs w:val="20"/>
+          <w:lang w:val="en-US"/>
+        </w:rPr>
+      </w:pPr>
+      <w:r>
+        <w:rPr>
+          <w:b/>
+          <w:sz w:val="20"/>
+          <w:szCs w:val="20"/>
+          <w:lang w:val="en-US"/>
+        </w:rPr>
+        <w:t>Container S</w:t>
+      </w:r>
+      <w:r>
+        <w:rPr>
+          <w:b/>
+          <w:sz w:val="20"/>
+          <w:szCs w:val="20"/>
+          <w:lang w:val="en-US"/>
+        </w:rPr>
+        <w:t>hip</w:t>
+      </w:r>
+    </w:p>
+    <w:p>
+      <w:pPr>
+        <w:rPr>
+          <w:noProof/>
+          <w:sz w:val="18"/>
+          <w:szCs w:val="18"/>
+          <w:lang w:val="en-US" w:eastAsia="pt-PT"/>
+        </w:rPr>
+      </w:pPr>
+      <w:r>
+        <w:rPr>
+          <w:noProof/>
+          <w:sz w:val="18"/>
+          <w:szCs w:val="18"/>
+          <w:lang w:val="en-US" w:eastAsia="pt-PT"/>
+        </w:rPr>
+        <w:t>X = b / 3 = &gt; 30 / 3 = 10m</w:t>
+      </w:r>
+    </w:p>
+    <w:p>
+      <w:pPr>
+        <w:rPr>
+          <w:noProof/>
+          <w:sz w:val="18"/>
+          <w:szCs w:val="18"/>
+          <w:lang w:val="en-US" w:eastAsia="pt-PT"/>
+        </w:rPr>
+      </w:pPr>
+      <w:r>
+        <w:rPr>
+          <w:noProof/>
+          <w:sz w:val="18"/>
+          <w:szCs w:val="18"/>
+          <w:lang w:val="en-US" w:eastAsia="pt-PT"/>
+        </w:rPr>
+        <w:t xml:space="preserve">Y = </w:t>
+      </w:r>
+      <w:r>
+        <w:rPr>
+          <w:sz w:val="18"/>
+          <w:szCs w:val="18"/>
+          <w:lang w:val="en-US"/>
+        </w:rPr>
+        <w:t>Height</w:t>
+      </w:r>
+      <w:r>
+        <w:rPr>
+          <w:noProof/>
+          <w:sz w:val="18"/>
+          <w:szCs w:val="18"/>
+          <w:lang w:val="en-US" w:eastAsia="pt-PT"/>
+        </w:rPr>
+        <w:t xml:space="preserve"> / 3 =&gt; 30 / 3 = 10m</w:t>
+      </w:r>
+    </w:p>
+    <w:p>
+      <w:pPr>
         <w:ind w:firstLine="708"/>
-        <w:jc w:val="center"/>
-        <w:rPr>
-          <w:noProof/>
-          <w:sz w:val="18"/>
-          <w:szCs w:val="18"/>
-          <w:lang w:val="en-US" w:eastAsia="pt-PT"/>
-        </w:rPr>
-      </w:pPr>
-      <w:r>
-        <w:rPr>
-          <w:noProof/>
-          <w:sz w:val="18"/>
-          <w:szCs w:val="18"/>
-          <w:lang w:val="en-US" w:eastAsia="pt-PT"/>
-        </w:rPr>
-        <w:t>X = b / 3 = &gt; 30 / 3 = 10m</w:t>
+        <w:rPr>
+          <w:noProof/>
+          <w:sz w:val="18"/>
+          <w:szCs w:val="18"/>
+          <w:lang w:val="en-US" w:eastAsia="pt-PT"/>
+        </w:rPr>
+      </w:pPr>
+    </w:p>
+    <w:p>
+      <w:pPr>
+        <w:rPr>
+          <w:b/>
+          <w:sz w:val="20"/>
+          <w:szCs w:val="20"/>
+          <w:lang w:val="en-US"/>
+        </w:rPr>
+      </w:pPr>
+      <w:r>
+        <w:rPr>
+          <w:b/>
+          <w:sz w:val="20"/>
+          <w:szCs w:val="20"/>
+          <w:lang w:val="en-US"/>
+        </w:rPr>
+        <w:t>Oil Tanker</w:t>
+      </w:r>
+    </w:p>
+    <w:p>
+      <w:pPr>
+        <w:rPr>
+          <w:noProof/>
+          <w:sz w:val="18"/>
+          <w:szCs w:val="18"/>
+          <w:lang w:val="en-US" w:eastAsia="pt-PT"/>
+        </w:rPr>
+      </w:pPr>
+      <w:r>
+        <w:rPr>
+          <w:noProof/>
+          <w:sz w:val="18"/>
+          <w:szCs w:val="18"/>
+          <w:lang w:val="en-US" w:eastAsia="pt-PT"/>
+        </w:rPr>
+        <w:t xml:space="preserve">X = b / 3 = &gt; </w:t>
+      </w:r>
+      <w:r>
+        <w:rPr>
+          <w:noProof/>
+          <w:sz w:val="18"/>
+          <w:szCs w:val="18"/>
+          <w:lang w:val="en-US" w:eastAsia="pt-PT"/>
+        </w:rPr>
+        <w:t>25</w:t>
+      </w:r>
+      <w:r>
+        <w:rPr>
+          <w:noProof/>
+          <w:sz w:val="18"/>
+          <w:szCs w:val="18"/>
+          <w:lang w:val="en-US" w:eastAsia="pt-PT"/>
+        </w:rPr>
+        <w:t xml:space="preserve"> / 3 = </w:t>
+      </w:r>
+      <w:r>
+        <w:rPr>
+          <w:noProof/>
+          <w:sz w:val="18"/>
+          <w:szCs w:val="18"/>
+          <w:lang w:val="en-US" w:eastAsia="pt-PT"/>
+        </w:rPr>
+        <w:t>8,33m</w:t>
+      </w:r>
+    </w:p>
+    <w:p>
+      <w:pPr>
+        <w:rPr>
+          <w:noProof/>
+          <w:sz w:val="18"/>
+          <w:szCs w:val="18"/>
+          <w:lang w:val="en-US" w:eastAsia="pt-PT"/>
+        </w:rPr>
+      </w:pPr>
+      <w:r>
+        <w:rPr>
+          <w:noProof/>
+          <w:sz w:val="18"/>
+          <w:szCs w:val="18"/>
+          <w:lang w:val="en-US" w:eastAsia="pt-PT"/>
+        </w:rPr>
+        <w:t xml:space="preserve">Y = </w:t>
+      </w:r>
+      <w:r>
+        <w:rPr>
+          <w:sz w:val="18"/>
+          <w:szCs w:val="18"/>
+          <w:lang w:val="en-US"/>
+        </w:rPr>
+        <w:t>Height</w:t>
+      </w:r>
+      <w:r>
+        <w:rPr>
+          <w:noProof/>
+          <w:sz w:val="18"/>
+          <w:szCs w:val="18"/>
+          <w:lang w:val="en-US" w:eastAsia="pt-PT"/>
+        </w:rPr>
+        <w:t xml:space="preserve"> / 3 =&gt; </w:t>
+      </w:r>
+      <w:r>
+        <w:rPr>
+          <w:noProof/>
+          <w:sz w:val="18"/>
+          <w:szCs w:val="18"/>
+          <w:lang w:val="en-US" w:eastAsia="pt-PT"/>
+        </w:rPr>
+        <w:t>25 / 3 = 8,33m</w:t>
       </w:r>
     </w:p>
     <w:p>
       <w:pPr>
         <w:ind w:firstLine="708"/>
-        <w:jc w:val="center"/>
+        <w:rPr>
+          <w:noProof/>
+          <w:sz w:val="18"/>
+          <w:szCs w:val="18"/>
+          <w:lang w:val="en-US" w:eastAsia="pt-PT"/>
+        </w:rPr>
+      </w:pPr>
+    </w:p>
+    <w:p>
+      <w:pPr>
+        <w:rPr>
+          <w:b/>
+          <w:sz w:val="20"/>
+          <w:szCs w:val="20"/>
+          <w:lang w:val="en-US"/>
+        </w:rPr>
+      </w:pPr>
+      <w:r>
+        <w:rPr>
+          <w:b/>
+          <w:sz w:val="20"/>
+          <w:szCs w:val="20"/>
+          <w:lang w:val="en-US"/>
+        </w:rPr>
+        <w:t>Bulk Carrier</w:t>
+      </w:r>
+    </w:p>
+    <w:p>
+      <w:pPr>
+        <w:rPr>
+          <w:noProof/>
+          <w:sz w:val="18"/>
+          <w:szCs w:val="18"/>
+          <w:lang w:val="en-US" w:eastAsia="pt-PT"/>
+        </w:rPr>
+      </w:pPr>
+      <w:r>
+        <w:rPr>
+          <w:noProof/>
+          <w:sz w:val="18"/>
+          <w:szCs w:val="18"/>
+          <w:lang w:val="en-US" w:eastAsia="pt-PT"/>
+        </w:rPr>
+        <w:t xml:space="preserve">X = b / 3 = &gt; 56 / 3 = </w:t>
+      </w:r>
+      <w:r>
+        <w:rPr>
+          <w:noProof/>
+          <w:sz w:val="18"/>
+          <w:szCs w:val="18"/>
+          <w:lang w:val="en-US" w:eastAsia="pt-PT"/>
+        </w:rPr>
+        <w:t>18,67m</w:t>
+      </w:r>
+    </w:p>
+    <w:p>
+      <w:pPr>
         <w:rPr>
           <w:noProof/>
           <w:sz w:val="18"/>
@@ -3068,7 +5275,43 @@
           <w:szCs w:val="18"/>
           <w:lang w:val="en-US" w:eastAsia="pt-PT"/>
         </w:rPr>
-        <w:t xml:space="preserve"> / 3 =&gt; 30 / 3 = 10m</w:t>
+        <w:t xml:space="preserve"> / 3 =&gt; </w:t>
+      </w:r>
+      <w:r>
+        <w:rPr>
+          <w:noProof/>
+          <w:sz w:val="18"/>
+          <w:szCs w:val="18"/>
+          <w:lang w:val="en-US" w:eastAsia="pt-PT"/>
+        </w:rPr>
+        <w:t>56</w:t>
+      </w:r>
+      <w:r>
+        <w:rPr>
+          <w:noProof/>
+          <w:sz w:val="18"/>
+          <w:szCs w:val="18"/>
+          <w:lang w:val="en-US" w:eastAsia="pt-PT"/>
+        </w:rPr>
+        <w:t xml:space="preserve"> / 3 = </w:t>
+      </w:r>
+      <w:r>
+        <w:rPr>
+          <w:noProof/>
+          <w:sz w:val="18"/>
+          <w:szCs w:val="18"/>
+          <w:lang w:val="en-US" w:eastAsia="pt-PT"/>
+        </w:rPr>
+        <w:t>18,67</w:t>
+      </w:r>
+      <w:r>
+        <w:rPr>
+          <w:noProof/>
+          <w:sz w:val="18"/>
+          <w:szCs w:val="18"/>
+          <w:lang w:val="en-US" w:eastAsia="pt-PT"/>
+        </w:rPr>
+        <w:t>m</w:t>
       </w:r>
     </w:p>
     <w:p>
@@ -3084,6 +5327,16 @@
     </w:p>
     <w:p>
       <w:pPr>
+        <w:rPr>
+          <w:noProof/>
+          <w:sz w:val="18"/>
+          <w:szCs w:val="18"/>
+          <w:lang w:val="en-US" w:eastAsia="pt-PT"/>
+        </w:rPr>
+      </w:pPr>
+    </w:p>
+    <w:p>
+      <w:pPr>
         <w:ind w:firstLine="708"/>
         <w:rPr>
           <w:b/>
@@ -3097,36 +5350,62 @@
           <w:szCs w:val="18"/>
           <w:lang w:val="en-US" w:eastAsia="pt-PT"/>
         </w:rPr>
-        <w:t>Note: Bearing in mind that the triangles meet with their axes inverted, these 10 meters in “Y” means that from the upper base, corresponding to our length “a”, 10 m is removed from the maximum height (30 m), assuming thus the value of 20 m in Y with respect to the calculation of the center of mass.</w:t>
-      </w:r>
-    </w:p>
-    <w:p>
-      <w:pPr>
-        <w:rPr>
-          <w:b/>
-          <w:lang w:val="en-US"/>
-        </w:rPr>
-      </w:pPr>
-    </w:p>
-    <w:p>
-      <w:pPr>
-        <w:rPr>
-          <w:b/>
-          <w:lang w:val="en-US"/>
-        </w:rPr>
-      </w:pPr>
-    </w:p>
-    <w:p>
-      <w:pPr>
-        <w:rPr>
-          <w:lang w:val="en-US"/>
-        </w:rPr>
-      </w:pPr>
-      <w:r>
-        <w:rPr>
-          <w:lang w:val="en-US"/>
-        </w:rPr>
-        <w:lastRenderedPageBreak/>
+        <w:t>Note: Bearing in mind that the triangles meet with their axes inverted, these 10 meters in “Y”</w:t>
+      </w:r>
+      <w:r>
+        <w:rPr>
+          <w:noProof/>
+          <w:sz w:val="18"/>
+          <w:szCs w:val="18"/>
+          <w:lang w:val="en-US" w:eastAsia="pt-PT"/>
+        </w:rPr>
+        <w:t>(Cargo ship)</w:t>
+      </w:r>
+      <w:r>
+        <w:rPr>
+          <w:noProof/>
+          <w:sz w:val="18"/>
+          <w:szCs w:val="18"/>
+          <w:lang w:val="en-US" w:eastAsia="pt-PT"/>
+        </w:rPr>
+        <w:t xml:space="preserve"> means that from the upper base, corresponding to our length “a”, 10 m is removed from the maximum height (30 m), assuming thus the value of 20 m in Y with respect to the calculation of the center of mass.</w:t>
+      </w:r>
+      <w:r>
+        <w:rPr>
+          <w:noProof/>
+          <w:sz w:val="18"/>
+          <w:szCs w:val="18"/>
+          <w:lang w:val="en-US" w:eastAsia="pt-PT"/>
+        </w:rPr>
+        <w:t xml:space="preserve"> This reasoning is attributed to the remaining ships.</w:t>
+      </w:r>
+    </w:p>
+    <w:p>
+      <w:pPr>
+        <w:rPr>
+          <w:b/>
+          <w:lang w:val="en-US"/>
+        </w:rPr>
+      </w:pPr>
+    </w:p>
+    <w:p>
+      <w:pPr>
+        <w:rPr>
+          <w:b/>
+          <w:lang w:val="en-US"/>
+        </w:rPr>
+      </w:pPr>
+    </w:p>
+    <w:p>
+      <w:pPr>
+        <w:rPr>
+          <w:lang w:val="en-US"/>
+        </w:rPr>
+      </w:pPr>
+      <w:r>
+        <w:rPr>
+          <w:lang w:val="en-US"/>
+        </w:rPr>
         <w:t>To calculate the ship's center of mass without cargo, the following formulas were used:</w:t>
       </w:r>
     </w:p>
@@ -3335,6 +5614,7 @@
         </w:rPr>
         <w:t xml:space="preserve">      </w:t>
       </w:r>
+      <w:proofErr w:type="spellStart"/>
       <w:r>
         <w:rPr>
           <w:b/>
@@ -3343,6 +5623,7 @@
         </w:rPr>
         <w:t>Xcm</w:t>
       </w:r>
+      <w:proofErr w:type="spellEnd"/>
       <w:r>
         <w:rPr>
           <w:noProof/>
@@ -3619,8 +5900,19 @@
           <w:szCs w:val="20"/>
           <w:lang w:val="en-US"/>
         </w:rPr>
-        <w:t xml:space="preserve">  Ycm</w:t>
-      </w:r>
+        <w:t xml:space="preserve">  </w:t>
+      </w:r>
+      <w:proofErr w:type="spellStart"/>
+      <w:r>
+        <w:rPr>
+          <w:b/>
+          <w:sz w:val="20"/>
+          <w:szCs w:val="20"/>
+          <w:lang w:val="en-US"/>
+        </w:rPr>
+        <w:t>Ycm</w:t>
+      </w:r>
+      <w:proofErr w:type="spellEnd"/>
       <w:r>
         <w:rPr>
           <w:noProof/>
@@ -3663,27 +5955,75 @@
       <w:pPr>
         <w:rPr>
           <w:noProof/>
-          <w:sz w:val="20"/>
-          <w:szCs w:val="20"/>
-          <w:lang w:val="en-US" w:eastAsia="pt-PT"/>
-        </w:rPr>
-      </w:pPr>
-    </w:p>
-    <w:p>
-      <w:pPr>
-        <w:rPr>
-          <w:noProof/>
-          <w:sz w:val="20"/>
-          <w:szCs w:val="20"/>
-          <w:lang w:eastAsia="pt-PT"/>
-        </w:rPr>
-      </w:pPr>
-      <w:r>
-        <w:rPr>
-          <w:noProof/>
-          <w:sz w:val="20"/>
-          <w:szCs w:val="20"/>
-          <w:lang w:eastAsia="pt-PT"/>
+          <w:sz w:val="18"/>
+          <w:szCs w:val="18"/>
+          <w:lang w:val="en-US" w:eastAsia="pt-PT"/>
+        </w:rPr>
+      </w:pPr>
+    </w:p>
+    <w:p>
+      <w:pPr>
+        <w:rPr>
+          <w:b/>
+          <w:sz w:val="20"/>
+          <w:szCs w:val="20"/>
+          <w:lang w:val="en-US"/>
+        </w:rPr>
+      </w:pPr>
+      <w:r>
+        <w:rPr>
+          <w:b/>
+          <w:sz w:val="20"/>
+          <w:szCs w:val="20"/>
+          <w:lang w:val="en-US"/>
+        </w:rPr>
+        <w:lastRenderedPageBreak/>
+        <w:t xml:space="preserve">Container </w:t>
+      </w:r>
+      <w:r>
+        <w:rPr>
+          <w:b/>
+          <w:sz w:val="20"/>
+          <w:szCs w:val="20"/>
+          <w:lang w:val="en-US"/>
+        </w:rPr>
+        <w:t>S</w:t>
+      </w:r>
+      <w:r>
+        <w:rPr>
+          <w:b/>
+          <w:sz w:val="20"/>
+          <w:szCs w:val="20"/>
+          <w:lang w:val="en-US"/>
+        </w:rPr>
+        <w:t>hip</w:t>
+      </w:r>
+    </w:p>
+    <w:p>
+      <w:pPr>
+        <w:rPr>
+          <w:noProof/>
+          <w:sz w:val="20"/>
+          <w:szCs w:val="20"/>
+          <w:lang w:val="en-US" w:eastAsia="pt-PT"/>
+        </w:rPr>
+      </w:pPr>
+    </w:p>
+    <w:p>
+      <w:pPr>
+        <w:rPr>
+          <w:noProof/>
+          <w:sz w:val="20"/>
+          <w:szCs w:val="20"/>
+          <w:lang w:val="en-US" w:eastAsia="pt-PT"/>
+        </w:rPr>
+      </w:pPr>
+      <w:r>
+        <w:rPr>
+          <w:noProof/>
+          <w:sz w:val="20"/>
+          <w:szCs w:val="20"/>
+          <w:lang w:val="en-US" w:eastAsia="pt-PT"/>
         </w:rPr>
         <w:t xml:space="preserve">Xcm = </w:t>
       </w:r>
@@ -3692,7 +6032,7 @@
           <w:noProof/>
           <w:sz w:val="20"/>
           <w:szCs w:val="20"/>
-          <w:lang w:eastAsia="pt-PT"/>
+          <w:lang w:val="en-US" w:eastAsia="pt-PT"/>
         </w:rPr>
         <w:t xml:space="preserve"> 7,020 x 10 + 3861 x 195 + 7,020 x 380 + 23,4 x 195   /  7,020 + 3861 + 7,020 + 23,4 </w:t>
       </w:r>
@@ -3703,15 +6043,15 @@
           <w:noProof/>
           <w:sz w:val="20"/>
           <w:szCs w:val="20"/>
-          <w:lang w:eastAsia="pt-PT"/>
-        </w:rPr>
-      </w:pPr>
-      <w:r>
-        <w:rPr>
-          <w:noProof/>
-          <w:sz w:val="20"/>
-          <w:szCs w:val="20"/>
-          <w:lang w:eastAsia="pt-PT"/>
+          <w:lang w:val="en-US" w:eastAsia="pt-PT"/>
+        </w:rPr>
+      </w:pPr>
+      <w:r>
+        <w:rPr>
+          <w:noProof/>
+          <w:sz w:val="20"/>
+          <w:szCs w:val="20"/>
+          <w:lang w:val="en-US" w:eastAsia="pt-PT"/>
         </w:rPr>
         <w:t>= &gt; Xcm = 195,00 m</w:t>
       </w:r>
@@ -3722,64 +6062,641 @@
           <w:noProof/>
           <w:sz w:val="20"/>
           <w:szCs w:val="20"/>
-          <w:lang w:eastAsia="pt-PT"/>
-        </w:rPr>
-      </w:pPr>
-    </w:p>
-    <w:p>
-      <w:pPr>
-        <w:rPr>
-          <w:noProof/>
-          <w:sz w:val="20"/>
-          <w:szCs w:val="20"/>
-          <w:lang w:val="en-US" w:eastAsia="pt-PT"/>
-        </w:rPr>
-      </w:pPr>
-      <w:r>
-        <w:rPr>
-          <w:noProof/>
-          <w:sz w:val="20"/>
-          <w:szCs w:val="20"/>
-          <w:lang w:val="en-US" w:eastAsia="pt-PT"/>
-        </w:rPr>
-        <w:t>Ycm =  7,020 x 20 + 3861 x 15 + 7,020 x 20 + 39 x 35 / 7,020 + 3861 + 7,020 + 23,4</w:t>
-      </w:r>
-    </w:p>
-    <w:p>
-      <w:pPr>
-        <w:rPr>
-          <w:noProof/>
-          <w:sz w:val="20"/>
-          <w:szCs w:val="20"/>
-          <w:lang w:val="en-US" w:eastAsia="pt-PT"/>
-        </w:rPr>
-      </w:pPr>
-      <w:r>
-        <w:rPr>
-          <w:noProof/>
-          <w:sz w:val="20"/>
-          <w:szCs w:val="20"/>
-          <w:lang w:val="en-US" w:eastAsia="pt-PT"/>
-        </w:rPr>
-        <w:t xml:space="preserve"> =&gt; Ycm = 15,22 m</w:t>
-      </w:r>
-    </w:p>
-    <w:p>
-      <w:pPr>
-        <w:rPr>
-          <w:noProof/>
-          <w:sz w:val="20"/>
-          <w:szCs w:val="20"/>
-          <w:lang w:val="en-US" w:eastAsia="pt-PT"/>
-        </w:rPr>
-      </w:pPr>
-    </w:p>
-    <w:p>
-      <w:pPr>
-        <w:rPr>
-          <w:noProof/>
-          <w:sz w:val="18"/>
-          <w:szCs w:val="18"/>
+          <w:lang w:val="en-US" w:eastAsia="pt-PT"/>
+        </w:rPr>
+      </w:pPr>
+    </w:p>
+    <w:p>
+      <w:pPr>
+        <w:rPr>
+          <w:noProof/>
+          <w:sz w:val="20"/>
+          <w:szCs w:val="20"/>
+          <w:lang w:val="en-US" w:eastAsia="pt-PT"/>
+        </w:rPr>
+      </w:pPr>
+      <w:r>
+        <w:rPr>
+          <w:noProof/>
+          <w:sz w:val="20"/>
+          <w:szCs w:val="20"/>
+          <w:lang w:val="en-US" w:eastAsia="pt-PT"/>
+        </w:rPr>
+        <w:t xml:space="preserve">Ycm =  7,020 x 20 + </w:t>
+      </w:r>
+      <w:r>
+        <w:rPr>
+          <w:noProof/>
+          <w:sz w:val="20"/>
+          <w:szCs w:val="20"/>
+          <w:lang w:val="en-US" w:eastAsia="pt-PT"/>
+        </w:rPr>
+        <w:t>3861 x 15 + 7,020 x 20 + 39 x 32,5</w:t>
+      </w:r>
+      <w:r>
+        <w:rPr>
+          <w:noProof/>
+          <w:sz w:val="20"/>
+          <w:szCs w:val="20"/>
+          <w:lang w:val="en-US" w:eastAsia="pt-PT"/>
+        </w:rPr>
+        <w:t xml:space="preserve"> / 7,020 + 3861 + 7,020 + 23,4</w:t>
+      </w:r>
+    </w:p>
+    <w:p>
+      <w:pPr>
+        <w:rPr>
+          <w:noProof/>
+          <w:sz w:val="20"/>
+          <w:szCs w:val="20"/>
+          <w:lang w:val="en-US" w:eastAsia="pt-PT"/>
+        </w:rPr>
+      </w:pPr>
+      <w:r>
+        <w:rPr>
+          <w:noProof/>
+          <w:sz w:val="20"/>
+          <w:szCs w:val="20"/>
+          <w:lang w:val="en-US" w:eastAsia="pt-PT"/>
+        </w:rPr>
+        <w:t xml:space="preserve"> =&gt; Ycm = 15,</w:t>
+      </w:r>
+      <w:r>
+        <w:rPr>
+          <w:noProof/>
+          <w:sz w:val="20"/>
+          <w:szCs w:val="20"/>
+          <w:lang w:val="en-US" w:eastAsia="pt-PT"/>
+        </w:rPr>
+        <w:t>19</w:t>
+      </w:r>
+      <w:r>
+        <w:rPr>
+          <w:noProof/>
+          <w:sz w:val="20"/>
+          <w:szCs w:val="20"/>
+          <w:lang w:val="en-US" w:eastAsia="pt-PT"/>
+        </w:rPr>
+        <w:t xml:space="preserve"> m</w:t>
+      </w:r>
+    </w:p>
+    <w:p>
+      <w:pPr>
+        <w:rPr>
+          <w:noProof/>
+          <w:sz w:val="20"/>
+          <w:szCs w:val="20"/>
+          <w:lang w:val="en-US" w:eastAsia="pt-PT"/>
+        </w:rPr>
+      </w:pPr>
+    </w:p>
+    <w:p>
+      <w:pPr>
+        <w:rPr>
+          <w:b/>
+          <w:sz w:val="20"/>
+          <w:szCs w:val="20"/>
+          <w:lang w:val="en-US"/>
+        </w:rPr>
+      </w:pPr>
+      <w:r>
+        <w:rPr>
+          <w:b/>
+          <w:sz w:val="20"/>
+          <w:szCs w:val="20"/>
+          <w:lang w:val="en-US"/>
+        </w:rPr>
+        <w:t>Oil Tanker</w:t>
+      </w:r>
+    </w:p>
+    <w:p>
+      <w:pPr>
+        <w:rPr>
+          <w:b/>
+          <w:sz w:val="20"/>
+          <w:szCs w:val="20"/>
+          <w:lang w:val="en-US"/>
+        </w:rPr>
+      </w:pPr>
+    </w:p>
+    <w:p>
+      <w:pPr>
+        <w:rPr>
+          <w:noProof/>
+          <w:sz w:val="20"/>
+          <w:szCs w:val="20"/>
+          <w:lang w:val="en-US" w:eastAsia="pt-PT"/>
+        </w:rPr>
+      </w:pPr>
+      <w:r>
+        <w:rPr>
+          <w:noProof/>
+          <w:sz w:val="20"/>
+          <w:szCs w:val="20"/>
+          <w:lang w:val="en-US" w:eastAsia="pt-PT"/>
+        </w:rPr>
+        <w:t xml:space="preserve">Xcm =  4,875 x 8,33 + 1716 x 125 + 4,875 x 241,6 + 34,32 x 20   /  4,875 + 1716 + 4,875 + 34,32 </w:t>
+      </w:r>
+    </w:p>
+    <w:p>
+      <w:pPr>
+        <w:rPr>
+          <w:noProof/>
+          <w:sz w:val="20"/>
+          <w:szCs w:val="20"/>
+          <w:lang w:val="en-US" w:eastAsia="pt-PT"/>
+        </w:rPr>
+      </w:pPr>
+      <w:r>
+        <w:rPr>
+          <w:noProof/>
+          <w:sz w:val="20"/>
+          <w:szCs w:val="20"/>
+          <w:lang w:val="en-US" w:eastAsia="pt-PT"/>
+        </w:rPr>
+        <w:t>= &gt; Xcm = 122,95 m</w:t>
+      </w:r>
+    </w:p>
+    <w:p>
+      <w:pPr>
+        <w:rPr>
+          <w:noProof/>
+          <w:sz w:val="20"/>
+          <w:szCs w:val="20"/>
+          <w:lang w:val="en-US" w:eastAsia="pt-PT"/>
+        </w:rPr>
+      </w:pPr>
+    </w:p>
+    <w:p>
+      <w:pPr>
+        <w:rPr>
+          <w:noProof/>
+          <w:sz w:val="20"/>
+          <w:szCs w:val="20"/>
+          <w:lang w:val="en-US" w:eastAsia="pt-PT"/>
+        </w:rPr>
+      </w:pPr>
+      <w:r>
+        <w:rPr>
+          <w:noProof/>
+          <w:sz w:val="20"/>
+          <w:szCs w:val="20"/>
+          <w:lang w:val="en-US" w:eastAsia="pt-PT"/>
+        </w:rPr>
+        <w:t xml:space="preserve">Ycm =  </w:t>
+      </w:r>
+      <w:r>
+        <w:rPr>
+          <w:noProof/>
+          <w:sz w:val="20"/>
+          <w:szCs w:val="20"/>
+          <w:lang w:val="en-US" w:eastAsia="pt-PT"/>
+        </w:rPr>
+        <w:t>4,875 x 16,67+ 1716 x 12,5 + 4,875 x 16,67 + 34,32 x 27,5   /  4,875 + 1716 + 4,875 + 34,32</w:t>
+      </w:r>
+    </w:p>
+    <w:p>
+      <w:pPr>
+        <w:rPr>
+          <w:noProof/>
+          <w:sz w:val="20"/>
+          <w:szCs w:val="20"/>
+          <w:lang w:val="en-US" w:eastAsia="pt-PT"/>
+        </w:rPr>
+      </w:pPr>
+      <w:r>
+        <w:rPr>
+          <w:noProof/>
+          <w:sz w:val="20"/>
+          <w:szCs w:val="20"/>
+          <w:lang w:val="en-US" w:eastAsia="pt-PT"/>
+        </w:rPr>
+        <w:t xml:space="preserve"> =&gt; Ycm = 1</w:t>
+      </w:r>
+      <w:r>
+        <w:rPr>
+          <w:noProof/>
+          <w:sz w:val="20"/>
+          <w:szCs w:val="20"/>
+          <w:lang w:val="en-US" w:eastAsia="pt-PT"/>
+        </w:rPr>
+        <w:t xml:space="preserve">2,82 </w:t>
+      </w:r>
+      <w:r>
+        <w:rPr>
+          <w:noProof/>
+          <w:sz w:val="20"/>
+          <w:szCs w:val="20"/>
+          <w:lang w:val="en-US" w:eastAsia="pt-PT"/>
+        </w:rPr>
+        <w:t>m</w:t>
+      </w:r>
+    </w:p>
+    <w:p>
+      <w:pPr>
+        <w:rPr>
+          <w:noProof/>
+          <w:sz w:val="20"/>
+          <w:szCs w:val="20"/>
+          <w:u w:val="single"/>
+          <w:lang w:val="en-US" w:eastAsia="pt-PT"/>
+        </w:rPr>
+      </w:pPr>
+    </w:p>
+    <w:p>
+      <w:pPr>
+        <w:rPr>
+          <w:b/>
+          <w:sz w:val="20"/>
+          <w:szCs w:val="20"/>
+          <w:lang w:val="en-US"/>
+        </w:rPr>
+      </w:pPr>
+      <w:r>
+        <w:rPr>
+          <w:b/>
+          <w:sz w:val="20"/>
+          <w:szCs w:val="20"/>
+          <w:lang w:val="en-US"/>
+        </w:rPr>
+        <w:t>Bulk Carrier</w:t>
+      </w:r>
+    </w:p>
+    <w:p>
+      <w:pPr>
+        <w:rPr>
+          <w:b/>
+          <w:sz w:val="20"/>
+          <w:szCs w:val="20"/>
+          <w:lang w:val="en-US"/>
+        </w:rPr>
+      </w:pPr>
+    </w:p>
+    <w:p>
+      <w:pPr>
+        <w:rPr>
+          <w:noProof/>
+          <w:sz w:val="20"/>
+          <w:szCs w:val="20"/>
+          <w:lang w:val="en-US" w:eastAsia="pt-PT"/>
+        </w:rPr>
+      </w:pPr>
+      <w:r>
+        <w:rPr>
+          <w:noProof/>
+          <w:sz w:val="20"/>
+          <w:szCs w:val="20"/>
+          <w:lang w:val="en-US" w:eastAsia="pt-PT"/>
+        </w:rPr>
+        <w:t xml:space="preserve">Xcm =  </w:t>
+      </w:r>
+      <w:r>
+        <w:rPr>
+          <w:noProof/>
+          <w:sz w:val="20"/>
+          <w:szCs w:val="20"/>
+          <w:lang w:val="en-US" w:eastAsia="pt-PT"/>
+        </w:rPr>
+        <w:t>24,461</w:t>
+      </w:r>
+      <w:r>
+        <w:rPr>
+          <w:noProof/>
+          <w:sz w:val="20"/>
+          <w:szCs w:val="20"/>
+          <w:lang w:val="en-US" w:eastAsia="pt-PT"/>
+        </w:rPr>
+        <w:t xml:space="preserve"> x </w:t>
+      </w:r>
+      <w:r>
+        <w:rPr>
+          <w:noProof/>
+          <w:sz w:val="20"/>
+          <w:szCs w:val="20"/>
+          <w:lang w:val="en-US" w:eastAsia="pt-PT"/>
+        </w:rPr>
+        <w:t>18,67</w:t>
+      </w:r>
+      <w:r>
+        <w:rPr>
+          <w:noProof/>
+          <w:sz w:val="20"/>
+          <w:szCs w:val="20"/>
+          <w:lang w:val="en-US" w:eastAsia="pt-PT"/>
+        </w:rPr>
+        <w:t xml:space="preserve"> + </w:t>
+      </w:r>
+      <w:r>
+        <w:rPr>
+          <w:noProof/>
+          <w:sz w:val="20"/>
+          <w:szCs w:val="20"/>
+          <w:lang w:val="en-US" w:eastAsia="pt-PT"/>
+        </w:rPr>
+        <w:t>7098</w:t>
+      </w:r>
+      <w:r>
+        <w:rPr>
+          <w:noProof/>
+          <w:sz w:val="20"/>
+          <w:szCs w:val="20"/>
+          <w:lang w:val="en-US" w:eastAsia="pt-PT"/>
+        </w:rPr>
+        <w:t xml:space="preserve"> x </w:t>
+      </w:r>
+      <w:r>
+        <w:rPr>
+          <w:noProof/>
+          <w:sz w:val="20"/>
+          <w:szCs w:val="20"/>
+          <w:lang w:val="en-US" w:eastAsia="pt-PT"/>
+        </w:rPr>
+        <w:t>181</w:t>
+      </w:r>
+      <w:r>
+        <w:rPr>
+          <w:noProof/>
+          <w:sz w:val="20"/>
+          <w:szCs w:val="20"/>
+          <w:lang w:val="en-US" w:eastAsia="pt-PT"/>
+        </w:rPr>
+        <w:t xml:space="preserve"> + </w:t>
+      </w:r>
+      <w:r>
+        <w:rPr>
+          <w:noProof/>
+          <w:sz w:val="20"/>
+          <w:szCs w:val="20"/>
+          <w:lang w:val="en-US" w:eastAsia="pt-PT"/>
+        </w:rPr>
+        <w:t xml:space="preserve">24,461 </w:t>
+      </w:r>
+      <w:r>
+        <w:rPr>
+          <w:noProof/>
+          <w:sz w:val="20"/>
+          <w:szCs w:val="20"/>
+          <w:lang w:val="en-US" w:eastAsia="pt-PT"/>
+        </w:rPr>
+        <w:t>x 3</w:t>
+      </w:r>
+      <w:r>
+        <w:rPr>
+          <w:noProof/>
+          <w:sz w:val="20"/>
+          <w:szCs w:val="20"/>
+          <w:lang w:val="en-US" w:eastAsia="pt-PT"/>
+        </w:rPr>
+        <w:t>43,3</w:t>
+      </w:r>
+      <w:r>
+        <w:rPr>
+          <w:noProof/>
+          <w:sz w:val="20"/>
+          <w:szCs w:val="20"/>
+          <w:lang w:val="en-US" w:eastAsia="pt-PT"/>
+        </w:rPr>
+        <w:t xml:space="preserve"> + </w:t>
+      </w:r>
+      <w:r>
+        <w:rPr>
+          <w:noProof/>
+          <w:sz w:val="20"/>
+          <w:szCs w:val="20"/>
+          <w:lang w:val="en-US" w:eastAsia="pt-PT"/>
+        </w:rPr>
+        <w:t>50,7</w:t>
+      </w:r>
+      <w:r>
+        <w:rPr>
+          <w:noProof/>
+          <w:sz w:val="20"/>
+          <w:szCs w:val="20"/>
+          <w:lang w:val="en-US" w:eastAsia="pt-PT"/>
+        </w:rPr>
+        <w:t xml:space="preserve"> x </w:t>
+      </w:r>
+      <w:r>
+        <w:rPr>
+          <w:noProof/>
+          <w:sz w:val="20"/>
+          <w:szCs w:val="20"/>
+          <w:lang w:val="en-US" w:eastAsia="pt-PT"/>
+        </w:rPr>
+        <w:t>330</w:t>
+      </w:r>
+      <w:r>
+        <w:rPr>
+          <w:noProof/>
+          <w:sz w:val="20"/>
+          <w:szCs w:val="20"/>
+          <w:lang w:val="en-US" w:eastAsia="pt-PT"/>
+        </w:rPr>
+        <w:t xml:space="preserve">   /  </w:t>
+      </w:r>
+      <w:r>
+        <w:rPr>
+          <w:noProof/>
+          <w:sz w:val="20"/>
+          <w:szCs w:val="20"/>
+          <w:lang w:val="en-US" w:eastAsia="pt-PT"/>
+        </w:rPr>
+        <w:t xml:space="preserve">24,461 </w:t>
+      </w:r>
+      <w:r>
+        <w:rPr>
+          <w:noProof/>
+          <w:sz w:val="20"/>
+          <w:szCs w:val="20"/>
+          <w:lang w:val="en-US" w:eastAsia="pt-PT"/>
+        </w:rPr>
+        <w:t xml:space="preserve">+ </w:t>
+      </w:r>
+      <w:r>
+        <w:rPr>
+          <w:noProof/>
+          <w:sz w:val="20"/>
+          <w:szCs w:val="20"/>
+          <w:lang w:val="en-US" w:eastAsia="pt-PT"/>
+        </w:rPr>
+        <w:t>7098</w:t>
+      </w:r>
+      <w:r>
+        <w:rPr>
+          <w:noProof/>
+          <w:sz w:val="20"/>
+          <w:szCs w:val="20"/>
+          <w:lang w:val="en-US" w:eastAsia="pt-PT"/>
+        </w:rPr>
+        <w:t xml:space="preserve"> + </w:t>
+      </w:r>
+      <w:r>
+        <w:rPr>
+          <w:noProof/>
+          <w:sz w:val="20"/>
+          <w:szCs w:val="20"/>
+          <w:lang w:val="en-US" w:eastAsia="pt-PT"/>
+        </w:rPr>
+        <w:t xml:space="preserve">24,461 </w:t>
+      </w:r>
+      <w:r>
+        <w:rPr>
+          <w:noProof/>
+          <w:sz w:val="20"/>
+          <w:szCs w:val="20"/>
+          <w:lang w:val="en-US" w:eastAsia="pt-PT"/>
+        </w:rPr>
+        <w:t xml:space="preserve">+ </w:t>
+      </w:r>
+      <w:r>
+        <w:rPr>
+          <w:noProof/>
+          <w:sz w:val="20"/>
+          <w:szCs w:val="20"/>
+          <w:lang w:val="en-US" w:eastAsia="pt-PT"/>
+        </w:rPr>
+        <w:t>50,7</w:t>
+      </w:r>
+      <w:r>
+        <w:rPr>
+          <w:noProof/>
+          <w:sz w:val="20"/>
+          <w:szCs w:val="20"/>
+          <w:lang w:val="en-US" w:eastAsia="pt-PT"/>
+        </w:rPr>
+        <w:t xml:space="preserve"> </w:t>
+      </w:r>
+    </w:p>
+    <w:p>
+      <w:pPr>
+        <w:rPr>
+          <w:noProof/>
+          <w:sz w:val="20"/>
+          <w:szCs w:val="20"/>
+          <w:lang w:val="en-US" w:eastAsia="pt-PT"/>
+        </w:rPr>
+      </w:pPr>
+      <w:r>
+        <w:rPr>
+          <w:noProof/>
+          <w:sz w:val="20"/>
+          <w:szCs w:val="20"/>
+          <w:lang w:val="en-US" w:eastAsia="pt-PT"/>
+        </w:rPr>
+        <w:t xml:space="preserve">= &gt; Xcm = </w:t>
+      </w:r>
+      <w:r>
+        <w:rPr>
+          <w:noProof/>
+          <w:sz w:val="20"/>
+          <w:szCs w:val="20"/>
+          <w:lang w:val="en-US" w:eastAsia="pt-PT"/>
+        </w:rPr>
+        <w:t>182,05</w:t>
+      </w:r>
+      <w:r>
+        <w:rPr>
+          <w:noProof/>
+          <w:sz w:val="20"/>
+          <w:szCs w:val="20"/>
+          <w:lang w:val="en-US" w:eastAsia="pt-PT"/>
+        </w:rPr>
+        <w:t xml:space="preserve"> m</w:t>
+      </w:r>
+    </w:p>
+    <w:p>
+      <w:pPr>
+        <w:rPr>
+          <w:noProof/>
+          <w:sz w:val="20"/>
+          <w:szCs w:val="20"/>
+          <w:lang w:val="en-US" w:eastAsia="pt-PT"/>
+        </w:rPr>
+      </w:pPr>
+    </w:p>
+    <w:p>
+      <w:pPr>
+        <w:rPr>
+          <w:noProof/>
+          <w:sz w:val="20"/>
+          <w:szCs w:val="20"/>
+          <w:lang w:val="en-US" w:eastAsia="pt-PT"/>
+        </w:rPr>
+      </w:pPr>
+      <w:r>
+        <w:rPr>
+          <w:noProof/>
+          <w:sz w:val="20"/>
+          <w:szCs w:val="20"/>
+          <w:lang w:val="en-US" w:eastAsia="pt-PT"/>
+        </w:rPr>
+        <w:t xml:space="preserve">Ycm =  </w:t>
+      </w:r>
+      <w:r>
+        <w:rPr>
+          <w:noProof/>
+          <w:sz w:val="20"/>
+          <w:szCs w:val="20"/>
+          <w:lang w:val="en-US" w:eastAsia="pt-PT"/>
+        </w:rPr>
+        <w:t xml:space="preserve">24,461 x 37,33 + 7098 x 28 + 24,461 x 37,33 + 50,7 x 58,5   /  24,461 + 7098 + 24,461 + 50,7 </w:t>
+      </w:r>
+    </w:p>
+    <w:p>
+      <w:pPr>
+        <w:rPr>
+          <w:noProof/>
+          <w:sz w:val="20"/>
+          <w:szCs w:val="20"/>
+          <w:u w:val="single"/>
+          <w:lang w:val="en-US" w:eastAsia="pt-PT"/>
+        </w:rPr>
+      </w:pPr>
+      <w:r>
+        <w:rPr>
+          <w:noProof/>
+          <w:sz w:val="20"/>
+          <w:szCs w:val="20"/>
+          <w:lang w:val="en-US" w:eastAsia="pt-PT"/>
+        </w:rPr>
+        <w:t xml:space="preserve"> =&gt; Ycm = </w:t>
+      </w:r>
+      <w:r>
+        <w:rPr>
+          <w:noProof/>
+          <w:sz w:val="20"/>
+          <w:szCs w:val="20"/>
+          <w:lang w:val="en-US" w:eastAsia="pt-PT"/>
+        </w:rPr>
+        <w:t>28,28</w:t>
+      </w:r>
+      <w:r>
+        <w:rPr>
+          <w:noProof/>
+          <w:sz w:val="20"/>
+          <w:szCs w:val="20"/>
+          <w:lang w:val="en-US" w:eastAsia="pt-PT"/>
+        </w:rPr>
+        <w:t xml:space="preserve"> m</w:t>
+      </w:r>
+    </w:p>
+    <w:p>
+      <w:pPr>
+        <w:rPr>
+          <w:noProof/>
+          <w:sz w:val="20"/>
+          <w:szCs w:val="20"/>
+          <w:u w:val="single"/>
+          <w:lang w:val="en-US" w:eastAsia="pt-PT"/>
+        </w:rPr>
+      </w:pPr>
+    </w:p>
+    <w:p>
+      <w:pPr>
+        <w:rPr>
+          <w:noProof/>
+          <w:sz w:val="20"/>
+          <w:szCs w:val="20"/>
           <w:lang w:val="en-US" w:eastAsia="pt-PT"/>
         </w:rPr>
       </w:pPr>
@@ -3814,21 +6731,57 @@
     </w:p>
     <w:p>
       <w:pPr>
+        <w:rPr>
+          <w:noProof/>
+          <w:sz w:val="18"/>
+          <w:szCs w:val="18"/>
+          <w:lang w:val="en-US" w:eastAsia="pt-PT"/>
+        </w:rPr>
+      </w:pPr>
+    </w:p>
+    <w:p>
+      <w:pPr>
+        <w:rPr>
+          <w:b/>
+          <w:noProof/>
+          <w:lang w:val="en-US" w:eastAsia="pt-PT"/>
+        </w:rPr>
+      </w:pPr>
+    </w:p>
+    <w:p>
+      <w:pPr>
+        <w:rPr>
+          <w:b/>
+          <w:noProof/>
+          <w:lang w:val="en-US" w:eastAsia="pt-PT"/>
+        </w:rPr>
+      </w:pPr>
+    </w:p>
+    <w:p>
+      <w:pPr>
+        <w:rPr>
+          <w:b/>
+          <w:noProof/>
+          <w:lang w:val="en-US" w:eastAsia="pt-PT"/>
+        </w:rPr>
+      </w:pPr>
+    </w:p>
+    <w:p>
+      <w:pPr>
+        <w:rPr>
+          <w:b/>
+          <w:noProof/>
+          <w:lang w:val="en-US" w:eastAsia="pt-PT"/>
+        </w:rPr>
+      </w:pPr>
+    </w:p>
+    <w:p>
+      <w:pPr>
         <w:jc w:val="center"/>
         <w:rPr>
           <w:noProof/>
           <w:sz w:val="18"/>
           <w:szCs w:val="18"/>
-          <w:lang w:val="en-US" w:eastAsia="pt-PT"/>
-        </w:rPr>
-      </w:pPr>
-    </w:p>
-    <w:p>
-      <w:pPr>
-        <w:rPr>
-          <w:noProof/>
-          <w:sz w:val="16"/>
-          <w:szCs w:val="16"/>
           <w:lang w:val="en-US" w:eastAsia="pt-PT"/>
         </w:rPr>
       </w:pPr>
@@ -3861,6 +6814,7 @@
           <w:szCs w:val="28"/>
           <w:lang w:val="en-US" w:eastAsia="pt-PT"/>
         </w:rPr>
+        <w:lastRenderedPageBreak/>
         <w:t>Conclu</w:t>
       </w:r>
       <w:r>
@@ -3873,25 +6827,17 @@
         </w:rPr>
         <w:t>sion</w:t>
       </w:r>
-      <w:bookmarkStart w:id="0" w:name="_GoBack"/>
-      <w:bookmarkEnd w:id="0"/>
-    </w:p>
-    <w:p>
-      <w:pPr>
-        <w:rPr>
-          <w:rFonts w:ascii="inherit" w:hAnsi="inherit"/>
-          <w:color w:val="DBD8D3"/>
-          <w:sz w:val="42"/>
-          <w:szCs w:val="42"/>
-          <w:lang w:val="en-US"/>
-        </w:rPr>
-      </w:pPr>
-      <w:r>
-        <w:rPr>
-          <w:b/>
-          <w:noProof/>
-          <w:sz w:val="28"/>
-          <w:szCs w:val="28"/>
+    </w:p>
+    <w:p>
+      <w:pPr>
+        <w:rPr>
+          <w:noProof/>
+          <w:lang w:val="en-US" w:eastAsia="pt-PT"/>
+        </w:rPr>
+      </w:pPr>
+      <w:r>
+        <w:rPr>
+          <w:noProof/>
           <w:lang w:val="en-US" w:eastAsia="pt-PT"/>
         </w:rPr>
         <w:tab/>
@@ -3901,7 +6847,7 @@
           <w:noProof/>
           <w:lang w:val="en-US" w:eastAsia="pt-PT"/>
         </w:rPr>
-        <w:t>In this conclusion, the objective is to make our analysis of the final result obtained and to refer to the differences in calculations between the different types of ships, more specifically with the ship's tower on the left side, in the center (the case that was calculated) and with the ship's turret on the right.</w:t>
+        <w:t>Our group believes that the results obtained are quite satisfactory and expected, since the mass of the body A2, of both ships, corresponds to the largest area of ​​the ship, thus containing the center of mass in it.</w:t>
       </w:r>
     </w:p>
     <w:p>
@@ -3923,24 +6869,16 @@
           <w:noProof/>
           <w:lang w:val="en-US" w:eastAsia="pt-PT"/>
         </w:rPr>
-        <w:t>Regarding the different types of ships, the location of the tower more to the right or more to the left of the center would only contain a difference in relation to the calculation of the center of mass, which would be the “x” coordinate being slightly more displaced to where the body A4 (ship's turret) was located, this is because the mass of the body A4 is much less than the mass of the main body A2.</w:t>
-      </w:r>
-    </w:p>
-    <w:p>
-      <w:pPr>
-        <w:rPr>
-          <w:noProof/>
-          <w:lang w:val="en-US" w:eastAsia="pt-PT"/>
-        </w:rPr>
-      </w:pPr>
-      <w:r>
-        <w:rPr>
-          <w:noProof/>
-          <w:lang w:val="en-US" w:eastAsia="pt-PT"/>
-        </w:rPr>
-        <w:tab/>
-        <w:t>Finally, we believe that the results obtained are quite satisfactory and expected, since the mass of the A2 body, corresponding to most of the ship, is much higher than the rest.</w:t>
-      </w:r>
+        <w:t>Finally, with regard to the deviation of the center of mass both at the "x" coordinate level (in the case of the oil tanker and bulk carrier) and at the "y" coordinate level (container ship) is expected due to the positioning of a body (A4) that causes it to move from the center of mass of the larger body.</w:t>
+      </w:r>
+    </w:p>
+    <w:p>
+      <w:pPr>
+        <w:rPr>
+          <w:noProof/>
+          <w:lang w:val="en-US" w:eastAsia="pt-PT"/>
+        </w:rPr>
+      </w:pPr>
     </w:p>
     <w:p>
       <w:pPr>

</xml_diff>

<commit_message>
G41-229 #comment update US418 document.
</commit_message>
<xml_diff>
--- a/Documentation/Sprint4/LAPR3/US418/US418.docx
+++ b/Documentation/Sprint4/LAPR3/US418/US418.docx
@@ -918,15 +918,7 @@
         <w:rPr>
           <w:lang w:val="en-US"/>
         </w:rPr>
-        <w:t xml:space="preserve"> (Stern of the ship</w:t>
-      </w:r>
-      <w:bookmarkStart w:id="0" w:name="_GoBack"/>
-      <w:bookmarkEnd w:id="0"/>
-      <w:r>
-        <w:rPr>
-          <w:lang w:val="en-US"/>
-        </w:rPr>
-        <w:t>)</w:t>
+        <w:t xml:space="preserve"> (Stern of the ship)</w:t>
       </w:r>
       <w:r>
         <w:rPr>
@@ -2566,27 +2558,28 @@
     <w:p>
       <w:pPr>
         <w:rPr>
+          <w:lang w:val="en-US"/>
+        </w:rPr>
+      </w:pPr>
+      <w:r>
+        <w:rPr>
+          <w:lang w:val="en-US"/>
+        </w:rPr>
+        <w:lastRenderedPageBreak/>
+        <w:t>Dimensions of ship areas</w:t>
+      </w:r>
+      <w:r>
+        <w:rPr>
           <w:sz w:val="24"/>
           <w:szCs w:val="24"/>
         </w:rPr>
-      </w:pPr>
-      <w:r>
-        <w:rPr>
-          <w:sz w:val="24"/>
-          <w:szCs w:val="24"/>
-        </w:rPr>
-        <w:lastRenderedPageBreak/>
-        <w:t>Dimensões das áreas dos navios</w:t>
-      </w:r>
-      <w:r>
-        <w:rPr>
-          <w:sz w:val="24"/>
-          <w:szCs w:val="24"/>
-        </w:rPr>
         <w:t>:</w:t>
       </w:r>
     </w:p>
-    <w:p/>
+    <w:p>
+      <w:bookmarkStart w:id="0" w:name="_GoBack"/>
+      <w:bookmarkEnd w:id="0"/>
+    </w:p>
     <w:p>
       <w:pPr>
         <w:rPr>

</xml_diff>

<commit_message>
G41-229 #comment Update document US418.
</commit_message>
<xml_diff>
--- a/Documentation/Sprint4/LAPR3/US418/US418.docx
+++ b/Documentation/Sprint4/LAPR3/US418/US418.docx
@@ -3490,7 +3490,6 @@
         </w:rPr>
         <w:t xml:space="preserve">V (A1 </w:t>
       </w:r>
-      <w:proofErr w:type="spellStart"/>
       <w:r>
         <w:rPr>
           <w:b/>
@@ -3499,7 +3498,6 @@
         </w:rPr>
         <w:t>and</w:t>
       </w:r>
-      <w:proofErr w:type="spellEnd"/>
       <w:r>
         <w:rPr>
           <w:b/>
@@ -3508,484 +3506,499 @@
         </w:rPr>
         <w:t xml:space="preserve"> A3) = </w:t>
       </w:r>
-      <w:proofErr w:type="spellStart"/>
-      <w:r>
-        <w:rPr>
-          <w:sz w:val="18"/>
-          <w:szCs w:val="18"/>
+      <w:r>
+        <w:rPr>
+          <w:sz w:val="18"/>
+          <w:szCs w:val="18"/>
+        </w:rPr>
+        <w:t xml:space="preserve">Ab x </w:t>
+      </w:r>
+      <w:r>
+        <w:rPr>
+          <w:sz w:val="18"/>
+          <w:szCs w:val="18"/>
+        </w:rPr>
+        <w:t>Height</w:t>
+      </w:r>
+      <w:r>
+        <w:rPr>
+          <w:sz w:val="18"/>
+          <w:szCs w:val="18"/>
+        </w:rPr>
+        <w:t xml:space="preserve"> =&gt; 30 x 30 = 900 m</w:t>
+      </w:r>
+      <w:r>
+        <w:rPr>
+          <w:rFonts w:cstheme="minorHAnsi"/>
+          <w:sz w:val="18"/>
+          <w:szCs w:val="18"/>
+        </w:rPr>
+        <w:t>³</w:t>
+      </w:r>
+    </w:p>
+    <w:p>
+      <w:pPr>
+        <w:rPr>
+          <w:rFonts w:cstheme="minorHAnsi"/>
+          <w:sz w:val="18"/>
+          <w:szCs w:val="18"/>
+          <w:lang w:val="en-US"/>
+        </w:rPr>
+      </w:pPr>
+      <w:r>
+        <w:rPr>
+          <w:b/>
+          <w:sz w:val="18"/>
+          <w:szCs w:val="18"/>
+          <w:lang w:val="en-US"/>
+        </w:rPr>
+        <w:t xml:space="preserve">V (A2) = </w:t>
+      </w:r>
+      <w:r>
+        <w:rPr>
+          <w:sz w:val="18"/>
+          <w:szCs w:val="18"/>
+          <w:lang w:val="en-US"/>
+        </w:rPr>
+        <w:t>Length</w:t>
+      </w:r>
+      <w:r>
+        <w:rPr>
+          <w:sz w:val="18"/>
+          <w:szCs w:val="18"/>
+          <w:lang w:val="en-US"/>
+        </w:rPr>
+        <w:t xml:space="preserve"> x </w:t>
+      </w:r>
+      <w:r>
+        <w:rPr>
+          <w:sz w:val="18"/>
+          <w:szCs w:val="18"/>
+          <w:lang w:val="en-US"/>
+        </w:rPr>
+        <w:t>Width</w:t>
+      </w:r>
+      <w:r>
+        <w:rPr>
+          <w:sz w:val="18"/>
+          <w:szCs w:val="18"/>
+          <w:lang w:val="en-US"/>
+        </w:rPr>
+        <w:t xml:space="preserve"> x </w:t>
+      </w:r>
+      <w:r>
+        <w:rPr>
+          <w:sz w:val="18"/>
+          <w:szCs w:val="18"/>
+          <w:lang w:val="en-US"/>
+        </w:rPr>
+        <w:t>Height</w:t>
+      </w:r>
+      <w:r>
+        <w:rPr>
+          <w:sz w:val="18"/>
+          <w:szCs w:val="18"/>
+          <w:lang w:val="en-US"/>
+        </w:rPr>
+        <w:t xml:space="preserve"> =&gt; 330 x 50 x 30 = 495 000 m</w:t>
+      </w:r>
+      <w:r>
+        <w:rPr>
+          <w:rFonts w:cstheme="minorHAnsi"/>
+          <w:sz w:val="18"/>
+          <w:szCs w:val="18"/>
+          <w:lang w:val="en-US"/>
+        </w:rPr>
+        <w:t>³</w:t>
+      </w:r>
+    </w:p>
+    <w:p>
+      <w:pPr>
+        <w:rPr>
+          <w:sz w:val="18"/>
+          <w:szCs w:val="18"/>
+          <w:lang w:val="en-US"/>
+        </w:rPr>
+      </w:pPr>
+      <w:r>
+        <w:rPr>
+          <w:rFonts w:cstheme="minorHAnsi"/>
+          <w:b/>
+          <w:sz w:val="18"/>
+          <w:szCs w:val="18"/>
+          <w:lang w:val="en-US"/>
+        </w:rPr>
+        <w:t xml:space="preserve">V (A4) = </w:t>
+      </w:r>
+      <w:r>
+        <w:rPr>
+          <w:sz w:val="18"/>
+          <w:szCs w:val="18"/>
+          <w:lang w:val="en-US"/>
+        </w:rPr>
+        <w:t>Length x Width x Height</w:t>
+      </w:r>
+      <w:r>
+        <w:rPr>
+          <w:rFonts w:cstheme="minorHAnsi"/>
+          <w:sz w:val="18"/>
+          <w:szCs w:val="18"/>
+          <w:lang w:val="en-US"/>
+        </w:rPr>
+        <w:t xml:space="preserve"> =&gt; 20 x 50 x 5 = 5000</w:t>
+      </w:r>
+      <w:r>
+        <w:rPr>
+          <w:sz w:val="18"/>
+          <w:szCs w:val="18"/>
+          <w:lang w:val="en-US"/>
+        </w:rPr>
+        <w:t xml:space="preserve"> m</w:t>
+      </w:r>
+      <w:r>
+        <w:rPr>
+          <w:rFonts w:cstheme="minorHAnsi"/>
+          <w:sz w:val="18"/>
+          <w:szCs w:val="18"/>
+          <w:lang w:val="en-US"/>
+        </w:rPr>
+        <w:t>³</w:t>
+      </w:r>
+    </w:p>
+    <w:p>
+      <w:pPr>
+        <w:rPr>
+          <w:sz w:val="18"/>
+          <w:szCs w:val="18"/>
+          <w:lang w:val="en-US"/>
+        </w:rPr>
+      </w:pPr>
+      <w:r>
+        <w:rPr>
+          <w:sz w:val="18"/>
+          <w:szCs w:val="18"/>
+          <w:lang w:val="en-US"/>
+        </w:rPr>
+        <w:t xml:space="preserve"> </w:t>
+      </w:r>
+    </w:p>
+    <w:p>
+      <w:pPr>
+        <w:rPr>
+          <w:b/>
+          <w:sz w:val="20"/>
+          <w:szCs w:val="20"/>
+          <w:lang w:val="en-US"/>
+        </w:rPr>
+      </w:pPr>
+      <w:r>
+        <w:rPr>
+          <w:b/>
+          <w:sz w:val="20"/>
+          <w:szCs w:val="20"/>
+          <w:lang w:val="en-US"/>
+        </w:rPr>
+        <w:t>Oil Tanker</w:t>
+      </w:r>
+    </w:p>
+    <w:p>
+      <w:pPr>
+        <w:rPr>
+          <w:sz w:val="18"/>
+          <w:szCs w:val="18"/>
+          <w:lang w:val="en-US"/>
+        </w:rPr>
+      </w:pPr>
+      <w:r>
+        <w:rPr>
+          <w:b/>
+          <w:sz w:val="18"/>
+          <w:szCs w:val="18"/>
+          <w:lang w:val="en-US"/>
+        </w:rPr>
+        <w:t xml:space="preserve">V (A1 </w:t>
+      </w:r>
+      <w:r>
+        <w:rPr>
+          <w:b/>
+          <w:sz w:val="18"/>
+          <w:szCs w:val="18"/>
+          <w:lang w:val="en-US"/>
+        </w:rPr>
+        <w:t>and</w:t>
+      </w:r>
+      <w:r>
+        <w:rPr>
+          <w:b/>
+          <w:sz w:val="18"/>
+          <w:szCs w:val="18"/>
+          <w:lang w:val="en-US"/>
+        </w:rPr>
+        <w:t xml:space="preserve"> A3) = </w:t>
+      </w:r>
+      <w:r>
+        <w:rPr>
+          <w:sz w:val="18"/>
+          <w:szCs w:val="18"/>
+          <w:lang w:val="en-US"/>
         </w:rPr>
         <w:t>Ab</w:t>
-      </w:r>
-      <w:proofErr w:type="spellEnd"/>
-      <w:r>
-        <w:rPr>
-          <w:sz w:val="18"/>
-          <w:szCs w:val="18"/>
-        </w:rPr>
-        <w:t xml:space="preserve"> x </w:t>
-      </w:r>
-      <w:proofErr w:type="spellStart"/>
-      <w:r>
-        <w:rPr>
-          <w:sz w:val="18"/>
-          <w:szCs w:val="18"/>
-        </w:rPr>
-        <w:t>Height</w:t>
-      </w:r>
-      <w:proofErr w:type="spellEnd"/>
-      <w:r>
-        <w:rPr>
-          <w:sz w:val="18"/>
-          <w:szCs w:val="18"/>
-        </w:rPr>
-        <w:t xml:space="preserve"> =&gt; 30 x 30 = 900 m</w:t>
-      </w:r>
-      <w:r>
-        <w:rPr>
-          <w:rFonts w:cstheme="minorHAnsi"/>
-          <w:sz w:val="18"/>
-          <w:szCs w:val="18"/>
-        </w:rPr>
-        <w:t>³</w:t>
-      </w:r>
-    </w:p>
-    <w:p>
-      <w:pPr>
-        <w:rPr>
-          <w:rFonts w:cstheme="minorHAnsi"/>
-          <w:sz w:val="18"/>
-          <w:szCs w:val="18"/>
-          <w:lang w:val="en-US"/>
-        </w:rPr>
-      </w:pPr>
-      <w:r>
-        <w:rPr>
-          <w:b/>
-          <w:sz w:val="18"/>
-          <w:szCs w:val="18"/>
-          <w:lang w:val="en-US"/>
-        </w:rPr>
-        <w:t xml:space="preserve">V (A2) = </w:t>
-      </w:r>
-      <w:r>
-        <w:rPr>
-          <w:sz w:val="18"/>
-          <w:szCs w:val="18"/>
-          <w:lang w:val="en-US"/>
-        </w:rPr>
-        <w:t>Length</w:t>
-      </w:r>
-      <w:r>
-        <w:rPr>
-          <w:sz w:val="18"/>
-          <w:szCs w:val="18"/>
-          <w:lang w:val="en-US"/>
-        </w:rPr>
-        <w:t xml:space="preserve"> x </w:t>
-      </w:r>
-      <w:r>
-        <w:rPr>
-          <w:sz w:val="18"/>
-          <w:szCs w:val="18"/>
-          <w:lang w:val="en-US"/>
-        </w:rPr>
-        <w:t>Width</w:t>
-      </w:r>
-      <w:r>
-        <w:rPr>
-          <w:sz w:val="18"/>
-          <w:szCs w:val="18"/>
-          <w:lang w:val="en-US"/>
-        </w:rPr>
-        <w:t xml:space="preserve"> x </w:t>
-      </w:r>
-      <w:r>
-        <w:rPr>
-          <w:sz w:val="18"/>
-          <w:szCs w:val="18"/>
-          <w:lang w:val="en-US"/>
-        </w:rPr>
-        <w:t>Height</w:t>
-      </w:r>
-      <w:r>
-        <w:rPr>
-          <w:sz w:val="18"/>
-          <w:szCs w:val="18"/>
-          <w:lang w:val="en-US"/>
-        </w:rPr>
-        <w:t xml:space="preserve"> =&gt; 330 x 50 x 30 = 495 000 m</w:t>
-      </w:r>
-      <w:r>
-        <w:rPr>
-          <w:rFonts w:cstheme="minorHAnsi"/>
-          <w:sz w:val="18"/>
-          <w:szCs w:val="18"/>
-          <w:lang w:val="en-US"/>
-        </w:rPr>
-        <w:t>³</w:t>
-      </w:r>
-    </w:p>
-    <w:p>
-      <w:pPr>
-        <w:rPr>
-          <w:sz w:val="18"/>
-          <w:szCs w:val="18"/>
-          <w:lang w:val="en-US"/>
-        </w:rPr>
-      </w:pPr>
-      <w:r>
-        <w:rPr>
-          <w:rFonts w:cstheme="minorHAnsi"/>
-          <w:b/>
-          <w:sz w:val="18"/>
-          <w:szCs w:val="18"/>
-          <w:lang w:val="en-US"/>
-        </w:rPr>
-        <w:t xml:space="preserve">V (A4) = </w:t>
-      </w:r>
-      <w:r>
-        <w:rPr>
-          <w:sz w:val="18"/>
-          <w:szCs w:val="18"/>
-          <w:lang w:val="en-US"/>
-        </w:rPr>
-        <w:t>Length x Width x Height</w:t>
-      </w:r>
-      <w:r>
-        <w:rPr>
-          <w:rFonts w:cstheme="minorHAnsi"/>
-          <w:sz w:val="18"/>
-          <w:szCs w:val="18"/>
-          <w:lang w:val="en-US"/>
-        </w:rPr>
-        <w:t xml:space="preserve"> =&gt; 20 x 50 x 5 = 5000</w:t>
-      </w:r>
-      <w:r>
-        <w:rPr>
-          <w:sz w:val="18"/>
-          <w:szCs w:val="18"/>
-          <w:lang w:val="en-US"/>
-        </w:rPr>
-        <w:t xml:space="preserve"> m</w:t>
-      </w:r>
-      <w:r>
-        <w:rPr>
-          <w:rFonts w:cstheme="minorHAnsi"/>
-          <w:sz w:val="18"/>
-          <w:szCs w:val="18"/>
-          <w:lang w:val="en-US"/>
-        </w:rPr>
-        <w:t>³</w:t>
-      </w:r>
-    </w:p>
-    <w:p>
-      <w:pPr>
-        <w:rPr>
-          <w:sz w:val="18"/>
-          <w:szCs w:val="18"/>
-          <w:lang w:val="en-US"/>
-        </w:rPr>
-      </w:pPr>
-      <w:r>
-        <w:rPr>
-          <w:sz w:val="18"/>
-          <w:szCs w:val="18"/>
-          <w:lang w:val="en-US"/>
-        </w:rPr>
-        <w:t xml:space="preserve"> </w:t>
-      </w:r>
-    </w:p>
-    <w:p>
-      <w:pPr>
-        <w:rPr>
-          <w:b/>
-          <w:sz w:val="20"/>
-          <w:szCs w:val="20"/>
-          <w:lang w:val="en-US"/>
-        </w:rPr>
-      </w:pPr>
-      <w:r>
-        <w:rPr>
-          <w:b/>
-          <w:sz w:val="20"/>
-          <w:szCs w:val="20"/>
-          <w:lang w:val="en-US"/>
-        </w:rPr>
-        <w:t>Oil Tanker</w:t>
-      </w:r>
-    </w:p>
-    <w:p>
-      <w:pPr>
-        <w:rPr>
-          <w:sz w:val="18"/>
-          <w:szCs w:val="18"/>
-          <w:lang w:val="en-US"/>
-        </w:rPr>
-      </w:pPr>
-      <w:r>
-        <w:rPr>
-          <w:b/>
-          <w:sz w:val="18"/>
-          <w:szCs w:val="18"/>
-          <w:lang w:val="en-US"/>
-        </w:rPr>
-        <w:t xml:space="preserve">V (A1 e A3) = </w:t>
-      </w:r>
-      <w:r>
-        <w:rPr>
-          <w:sz w:val="18"/>
-          <w:szCs w:val="18"/>
-          <w:lang w:val="en-US"/>
-        </w:rPr>
-        <w:t>Ab x Height =&gt; 25 x 25 = 625 m</w:t>
-      </w:r>
-      <w:r>
-        <w:rPr>
-          <w:rFonts w:cstheme="minorHAnsi"/>
-          <w:sz w:val="18"/>
-          <w:szCs w:val="18"/>
-          <w:lang w:val="en-US"/>
-        </w:rPr>
-        <w:t>³</w:t>
-      </w:r>
-    </w:p>
-    <w:p>
-      <w:pPr>
-        <w:rPr>
-          <w:rFonts w:cstheme="minorHAnsi"/>
-          <w:sz w:val="18"/>
-          <w:szCs w:val="18"/>
-          <w:lang w:val="en-US"/>
-        </w:rPr>
-      </w:pPr>
-      <w:r>
-        <w:rPr>
-          <w:b/>
-          <w:sz w:val="18"/>
-          <w:szCs w:val="18"/>
-          <w:lang w:val="en-US"/>
-        </w:rPr>
-        <w:t xml:space="preserve">V (A2) = </w:t>
-      </w:r>
-      <w:r>
-        <w:rPr>
-          <w:sz w:val="18"/>
-          <w:szCs w:val="18"/>
-          <w:lang w:val="en-US"/>
-        </w:rPr>
-        <w:t xml:space="preserve">Length x Width x Height =&gt; </w:t>
-      </w:r>
-      <w:r>
-        <w:rPr>
-          <w:sz w:val="18"/>
-          <w:szCs w:val="18"/>
-          <w:lang w:val="en-US"/>
-        </w:rPr>
-        <w:t>200</w:t>
-      </w:r>
-      <w:r>
-        <w:rPr>
-          <w:sz w:val="18"/>
-          <w:szCs w:val="18"/>
-          <w:lang w:val="en-US"/>
-        </w:rPr>
-        <w:t xml:space="preserve"> x </w:t>
-      </w:r>
-      <w:r>
-        <w:rPr>
-          <w:sz w:val="18"/>
-          <w:szCs w:val="18"/>
-          <w:lang w:val="en-US"/>
-        </w:rPr>
-        <w:t>44</w:t>
-      </w:r>
-      <w:r>
-        <w:rPr>
-          <w:sz w:val="18"/>
-          <w:szCs w:val="18"/>
-          <w:lang w:val="en-US"/>
-        </w:rPr>
-        <w:t xml:space="preserve"> x </w:t>
-      </w:r>
-      <w:r>
-        <w:rPr>
-          <w:sz w:val="18"/>
-          <w:szCs w:val="18"/>
-          <w:lang w:val="en-US"/>
-        </w:rPr>
-        <w:t>25</w:t>
-      </w:r>
-      <w:r>
-        <w:rPr>
-          <w:sz w:val="18"/>
-          <w:szCs w:val="18"/>
-          <w:lang w:val="en-US"/>
-        </w:rPr>
-        <w:t xml:space="preserve"> = </w:t>
-      </w:r>
-      <w:r>
-        <w:rPr>
-          <w:sz w:val="18"/>
-          <w:szCs w:val="18"/>
-          <w:lang w:val="en-US"/>
-        </w:rPr>
-        <w:t>220</w:t>
-      </w:r>
-      <w:r>
-        <w:rPr>
-          <w:sz w:val="18"/>
-          <w:szCs w:val="18"/>
-          <w:lang w:val="en-US"/>
-        </w:rPr>
-        <w:t xml:space="preserve"> 000 m</w:t>
-      </w:r>
-      <w:r>
-        <w:rPr>
-          <w:rFonts w:cstheme="minorHAnsi"/>
-          <w:sz w:val="18"/>
-          <w:szCs w:val="18"/>
-          <w:lang w:val="en-US"/>
-        </w:rPr>
-        <w:t>³</w:t>
-      </w:r>
-    </w:p>
-    <w:p>
-      <w:pPr>
-        <w:rPr>
-          <w:rFonts w:cstheme="minorHAnsi"/>
-          <w:sz w:val="18"/>
-          <w:szCs w:val="18"/>
-          <w:lang w:val="en-US"/>
-        </w:rPr>
-      </w:pPr>
-      <w:r>
-        <w:rPr>
-          <w:rFonts w:cstheme="minorHAnsi"/>
-          <w:b/>
-          <w:sz w:val="18"/>
-          <w:szCs w:val="18"/>
-          <w:lang w:val="en-US"/>
-        </w:rPr>
-        <w:t xml:space="preserve">V (A4) = </w:t>
-      </w:r>
-      <w:r>
-        <w:rPr>
-          <w:sz w:val="18"/>
-          <w:szCs w:val="18"/>
-          <w:lang w:val="en-US"/>
-        </w:rPr>
-        <w:t>Length x Width x Height</w:t>
-      </w:r>
-      <w:r>
-        <w:rPr>
-          <w:rFonts w:cstheme="minorHAnsi"/>
-          <w:sz w:val="18"/>
-          <w:szCs w:val="18"/>
-          <w:lang w:val="en-US"/>
-        </w:rPr>
-        <w:t xml:space="preserve"> =&gt; 20 x </w:t>
-      </w:r>
-      <w:r>
-        <w:rPr>
-          <w:rFonts w:cstheme="minorHAnsi"/>
-          <w:sz w:val="18"/>
-          <w:szCs w:val="18"/>
-          <w:lang w:val="en-US"/>
-        </w:rPr>
-        <w:t>44</w:t>
-      </w:r>
-      <w:r>
-        <w:rPr>
-          <w:rFonts w:cstheme="minorHAnsi"/>
-          <w:sz w:val="18"/>
-          <w:szCs w:val="18"/>
-          <w:lang w:val="en-US"/>
-        </w:rPr>
-        <w:t xml:space="preserve"> x 5 = </w:t>
-      </w:r>
-      <w:r>
-        <w:rPr>
-          <w:rFonts w:cstheme="minorHAnsi"/>
-          <w:sz w:val="18"/>
-          <w:szCs w:val="18"/>
-          <w:lang w:val="en-US"/>
-        </w:rPr>
-        <w:t>4400</w:t>
-      </w:r>
-      <w:r>
-        <w:rPr>
-          <w:sz w:val="18"/>
-          <w:szCs w:val="18"/>
-          <w:lang w:val="en-US"/>
-        </w:rPr>
-        <w:t xml:space="preserve"> m</w:t>
-      </w:r>
-      <w:r>
-        <w:rPr>
-          <w:rFonts w:cstheme="minorHAnsi"/>
-          <w:sz w:val="18"/>
-          <w:szCs w:val="18"/>
-          <w:lang w:val="en-US"/>
-        </w:rPr>
-        <w:t>³</w:t>
-      </w:r>
-    </w:p>
-    <w:p>
-      <w:pPr>
-        <w:rPr>
-          <w:sz w:val="18"/>
-          <w:szCs w:val="18"/>
-          <w:lang w:val="en-US"/>
-        </w:rPr>
-      </w:pPr>
-    </w:p>
-    <w:p>
-      <w:pPr>
-        <w:rPr>
-          <w:b/>
-          <w:sz w:val="20"/>
-          <w:szCs w:val="20"/>
-          <w:lang w:val="en-US"/>
-        </w:rPr>
-      </w:pPr>
-      <w:r>
-        <w:rPr>
-          <w:b/>
-          <w:sz w:val="20"/>
-          <w:szCs w:val="20"/>
-          <w:lang w:val="en-US"/>
-        </w:rPr>
-        <w:t>Bulk Carrier</w:t>
-      </w:r>
-    </w:p>
-    <w:p>
-      <w:pPr>
-        <w:rPr>
-          <w:sz w:val="18"/>
-          <w:szCs w:val="18"/>
-          <w:lang w:val="en-US"/>
-        </w:rPr>
-      </w:pPr>
-      <w:r>
-        <w:rPr>
-          <w:b/>
-          <w:sz w:val="18"/>
-          <w:szCs w:val="18"/>
-          <w:lang w:val="en-US"/>
-        </w:rPr>
-        <w:t xml:space="preserve">V (A1 </w:t>
-      </w:r>
-      <w:r>
-        <w:rPr>
-          <w:b/>
-          <w:sz w:val="18"/>
-          <w:szCs w:val="18"/>
-          <w:lang w:val="en-US"/>
-        </w:rPr>
-        <w:t>and</w:t>
       </w:r>
       <w:bookmarkStart w:id="0" w:name="_GoBack"/>
       <w:bookmarkEnd w:id="0"/>
+      <w:r>
+        <w:rPr>
+          <w:sz w:val="18"/>
+          <w:szCs w:val="18"/>
+          <w:lang w:val="en-US"/>
+        </w:rPr>
+        <w:t xml:space="preserve"> x Height =&gt; 25 x 25 = 625 m</w:t>
+      </w:r>
+      <w:r>
+        <w:rPr>
+          <w:rFonts w:cstheme="minorHAnsi"/>
+          <w:sz w:val="18"/>
+          <w:szCs w:val="18"/>
+          <w:lang w:val="en-US"/>
+        </w:rPr>
+        <w:t>³</w:t>
+      </w:r>
+    </w:p>
+    <w:p>
+      <w:pPr>
+        <w:rPr>
+          <w:rFonts w:cstheme="minorHAnsi"/>
+          <w:sz w:val="18"/>
+          <w:szCs w:val="18"/>
+          <w:lang w:val="en-US"/>
+        </w:rPr>
+      </w:pPr>
+      <w:r>
+        <w:rPr>
+          <w:b/>
+          <w:sz w:val="18"/>
+          <w:szCs w:val="18"/>
+          <w:lang w:val="en-US"/>
+        </w:rPr>
+        <w:t xml:space="preserve">V (A2) = </w:t>
+      </w:r>
+      <w:r>
+        <w:rPr>
+          <w:sz w:val="18"/>
+          <w:szCs w:val="18"/>
+          <w:lang w:val="en-US"/>
+        </w:rPr>
+        <w:t xml:space="preserve">Length x Width x Height =&gt; </w:t>
+      </w:r>
+      <w:r>
+        <w:rPr>
+          <w:sz w:val="18"/>
+          <w:szCs w:val="18"/>
+          <w:lang w:val="en-US"/>
+        </w:rPr>
+        <w:t>200</w:t>
+      </w:r>
+      <w:r>
+        <w:rPr>
+          <w:sz w:val="18"/>
+          <w:szCs w:val="18"/>
+          <w:lang w:val="en-US"/>
+        </w:rPr>
+        <w:t xml:space="preserve"> x </w:t>
+      </w:r>
+      <w:r>
+        <w:rPr>
+          <w:sz w:val="18"/>
+          <w:szCs w:val="18"/>
+          <w:lang w:val="en-US"/>
+        </w:rPr>
+        <w:t>44</w:t>
+      </w:r>
+      <w:r>
+        <w:rPr>
+          <w:sz w:val="18"/>
+          <w:szCs w:val="18"/>
+          <w:lang w:val="en-US"/>
+        </w:rPr>
+        <w:t xml:space="preserve"> x </w:t>
+      </w:r>
+      <w:r>
+        <w:rPr>
+          <w:sz w:val="18"/>
+          <w:szCs w:val="18"/>
+          <w:lang w:val="en-US"/>
+        </w:rPr>
+        <w:t>25</w:t>
+      </w:r>
+      <w:r>
+        <w:rPr>
+          <w:sz w:val="18"/>
+          <w:szCs w:val="18"/>
+          <w:lang w:val="en-US"/>
+        </w:rPr>
+        <w:t xml:space="preserve"> = </w:t>
+      </w:r>
+      <w:r>
+        <w:rPr>
+          <w:sz w:val="18"/>
+          <w:szCs w:val="18"/>
+          <w:lang w:val="en-US"/>
+        </w:rPr>
+        <w:t>220</w:t>
+      </w:r>
+      <w:r>
+        <w:rPr>
+          <w:sz w:val="18"/>
+          <w:szCs w:val="18"/>
+          <w:lang w:val="en-US"/>
+        </w:rPr>
+        <w:t xml:space="preserve"> 000 m</w:t>
+      </w:r>
+      <w:r>
+        <w:rPr>
+          <w:rFonts w:cstheme="minorHAnsi"/>
+          <w:sz w:val="18"/>
+          <w:szCs w:val="18"/>
+          <w:lang w:val="en-US"/>
+        </w:rPr>
+        <w:t>³</w:t>
+      </w:r>
+    </w:p>
+    <w:p>
+      <w:pPr>
+        <w:rPr>
+          <w:rFonts w:cstheme="minorHAnsi"/>
+          <w:sz w:val="18"/>
+          <w:szCs w:val="18"/>
+          <w:lang w:val="en-US"/>
+        </w:rPr>
+      </w:pPr>
+      <w:r>
+        <w:rPr>
+          <w:rFonts w:cstheme="minorHAnsi"/>
+          <w:b/>
+          <w:sz w:val="18"/>
+          <w:szCs w:val="18"/>
+          <w:lang w:val="en-US"/>
+        </w:rPr>
+        <w:t xml:space="preserve">V (A4) = </w:t>
+      </w:r>
+      <w:r>
+        <w:rPr>
+          <w:sz w:val="18"/>
+          <w:szCs w:val="18"/>
+          <w:lang w:val="en-US"/>
+        </w:rPr>
+        <w:t>Length x Width x Height</w:t>
+      </w:r>
+      <w:r>
+        <w:rPr>
+          <w:rFonts w:cstheme="minorHAnsi"/>
+          <w:sz w:val="18"/>
+          <w:szCs w:val="18"/>
+          <w:lang w:val="en-US"/>
+        </w:rPr>
+        <w:t xml:space="preserve"> =&gt; 20 x </w:t>
+      </w:r>
+      <w:r>
+        <w:rPr>
+          <w:rFonts w:cstheme="minorHAnsi"/>
+          <w:sz w:val="18"/>
+          <w:szCs w:val="18"/>
+          <w:lang w:val="en-US"/>
+        </w:rPr>
+        <w:t>44</w:t>
+      </w:r>
+      <w:r>
+        <w:rPr>
+          <w:rFonts w:cstheme="minorHAnsi"/>
+          <w:sz w:val="18"/>
+          <w:szCs w:val="18"/>
+          <w:lang w:val="en-US"/>
+        </w:rPr>
+        <w:t xml:space="preserve"> x 5 = </w:t>
+      </w:r>
+      <w:r>
+        <w:rPr>
+          <w:rFonts w:cstheme="minorHAnsi"/>
+          <w:sz w:val="18"/>
+          <w:szCs w:val="18"/>
+          <w:lang w:val="en-US"/>
+        </w:rPr>
+        <w:t>4400</w:t>
+      </w:r>
+      <w:r>
+        <w:rPr>
+          <w:sz w:val="18"/>
+          <w:szCs w:val="18"/>
+          <w:lang w:val="en-US"/>
+        </w:rPr>
+        <w:t xml:space="preserve"> m</w:t>
+      </w:r>
+      <w:r>
+        <w:rPr>
+          <w:rFonts w:cstheme="minorHAnsi"/>
+          <w:sz w:val="18"/>
+          <w:szCs w:val="18"/>
+          <w:lang w:val="en-US"/>
+        </w:rPr>
+        <w:t>³</w:t>
+      </w:r>
+    </w:p>
+    <w:p>
+      <w:pPr>
+        <w:rPr>
+          <w:sz w:val="18"/>
+          <w:szCs w:val="18"/>
+          <w:lang w:val="en-US"/>
+        </w:rPr>
+      </w:pPr>
+    </w:p>
+    <w:p>
+      <w:pPr>
+        <w:rPr>
+          <w:b/>
+          <w:sz w:val="20"/>
+          <w:szCs w:val="20"/>
+          <w:lang w:val="en-US"/>
+        </w:rPr>
+      </w:pPr>
+      <w:r>
+        <w:rPr>
+          <w:b/>
+          <w:sz w:val="20"/>
+          <w:szCs w:val="20"/>
+          <w:lang w:val="en-US"/>
+        </w:rPr>
+        <w:t>Bulk Carrier</w:t>
+      </w:r>
+    </w:p>
+    <w:p>
+      <w:pPr>
+        <w:rPr>
+          <w:sz w:val="18"/>
+          <w:szCs w:val="18"/>
+          <w:lang w:val="en-US"/>
+        </w:rPr>
+      </w:pPr>
+      <w:r>
+        <w:rPr>
+          <w:b/>
+          <w:sz w:val="18"/>
+          <w:szCs w:val="18"/>
+          <w:lang w:val="en-US"/>
+        </w:rPr>
+        <w:t xml:space="preserve">V (A1 </w:t>
+      </w:r>
+      <w:r>
+        <w:rPr>
+          <w:b/>
+          <w:sz w:val="18"/>
+          <w:szCs w:val="18"/>
+          <w:lang w:val="en-US"/>
+        </w:rPr>
+        <w:t>and</w:t>
+      </w:r>
       <w:r>
         <w:rPr>
           <w:b/>

</xml_diff>

<commit_message>
G41-229 #time 2h 30min #comment Adding the controller and java class to perform the us [Implementation]
</commit_message>
<xml_diff>
--- a/Documentation/Sprint4/LAPR3/US418/US418.docx
+++ b/Documentation/Sprint4/LAPR3/US418/US418.docx
@@ -1,6 +1,6 @@
 
 <file path=word/document.xml><?xml version="1.0" encoding="utf-8"?>
-<w:document xmlns:wpc="http://schemas.microsoft.com/office/word/2010/wordprocessingCanvas" xmlns:mc="http://schemas.openxmlformats.org/markup-compatibility/2006" xmlns:o="urn:schemas-microsoft-com:office:office" xmlns:r="http://schemas.openxmlformats.org/officeDocument/2006/relationships" xmlns:m="http://schemas.openxmlformats.org/officeDocument/2006/math" xmlns:v="urn:schemas-microsoft-com:vml" xmlns:wp14="http://schemas.microsoft.com/office/word/2010/wordprocessingDrawing" xmlns:wp="http://schemas.openxmlformats.org/drawingml/2006/wordprocessingDrawing" xmlns:w10="urn:schemas-microsoft-com:office:word" xmlns:w="http://schemas.openxmlformats.org/wordprocessingml/2006/main" xmlns:w14="http://schemas.microsoft.com/office/word/2010/wordml" xmlns:w15="http://schemas.microsoft.com/office/word/2012/wordml" xmlns:wpg="http://schemas.microsoft.com/office/word/2010/wordprocessingGroup" xmlns:wpi="http://schemas.microsoft.com/office/word/2010/wordprocessingInk" xmlns:wne="http://schemas.microsoft.com/office/word/2006/wordml" xmlns:wps="http://schemas.microsoft.com/office/word/2010/wordprocessingShape" mc:Ignorable="w14 w15 wp14">
+<w:document xmlns:wpc="http://schemas.microsoft.com/office/word/2010/wordprocessingCanvas" xmlns:cx="http://schemas.microsoft.com/office/drawing/2014/chartex" xmlns:cx1="http://schemas.microsoft.com/office/drawing/2015/9/8/chartex" xmlns:cx2="http://schemas.microsoft.com/office/drawing/2015/10/21/chartex" xmlns:cx3="http://schemas.microsoft.com/office/drawing/2016/5/9/chartex" xmlns:cx4="http://schemas.microsoft.com/office/drawing/2016/5/10/chartex" xmlns:cx5="http://schemas.microsoft.com/office/drawing/2016/5/11/chartex" xmlns:cx6="http://schemas.microsoft.com/office/drawing/2016/5/12/chartex" xmlns:cx7="http://schemas.microsoft.com/office/drawing/2016/5/13/chartex" xmlns:cx8="http://schemas.microsoft.com/office/drawing/2016/5/14/chartex" xmlns:mc="http://schemas.openxmlformats.org/markup-compatibility/2006" xmlns:aink="http://schemas.microsoft.com/office/drawing/2016/ink" xmlns:am3d="http://schemas.microsoft.com/office/drawing/2017/model3d" xmlns:o="urn:schemas-microsoft-com:office:office" xmlns:r="http://schemas.openxmlformats.org/officeDocument/2006/relationships" xmlns:m="http://schemas.openxmlformats.org/officeDocument/2006/math" xmlns:v="urn:schemas-microsoft-com:vml" xmlns:wp14="http://schemas.microsoft.com/office/word/2010/wordprocessingDrawing" xmlns:wp="http://schemas.openxmlformats.org/drawingml/2006/wordprocessingDrawing" xmlns:w10="urn:schemas-microsoft-com:office:word" xmlns:w="http://schemas.openxmlformats.org/wordprocessingml/2006/main" xmlns:w14="http://schemas.microsoft.com/office/word/2010/wordml" xmlns:w15="http://schemas.microsoft.com/office/word/2012/wordml" xmlns:w16cex="http://schemas.microsoft.com/office/word/2018/wordml/cex" xmlns:w16cid="http://schemas.microsoft.com/office/word/2016/wordml/cid" xmlns:w16="http://schemas.microsoft.com/office/word/2018/wordml" xmlns:w16sdtdh="http://schemas.microsoft.com/office/word/2020/wordml/sdtdatahash" xmlns:w16se="http://schemas.microsoft.com/office/word/2015/wordml/symex" xmlns:wpg="http://schemas.microsoft.com/office/word/2010/wordprocessingGroup" xmlns:wpi="http://schemas.microsoft.com/office/word/2010/wordprocessingInk" xmlns:wne="http://schemas.microsoft.com/office/word/2006/wordml" xmlns:wps="http://schemas.microsoft.com/office/word/2010/wordprocessingShape" mc:Ignorable="w14 w15 w16se w16cid w16 w16cex w16sdtdh wp14">
   <w:body>
     <w:p>
       <w:pPr>
@@ -1002,7 +1002,7 @@
         <mc:AlternateContent>
           <mc:Choice Requires="wps">
             <w:drawing>
-              <wp:anchor distT="0" distB="0" distL="114300" distR="114300" simplePos="0" relativeHeight="251679744" behindDoc="0" locked="0" layoutInCell="1" allowOverlap="1" wp14:anchorId="325ECF31" wp14:editId="7A3F47E7">
+              <wp:anchor distT="0" distB="0" distL="114300" distR="114300" simplePos="0" relativeHeight="251679744" behindDoc="0" locked="0" layoutInCell="1" allowOverlap="1" wp14:anchorId="3F9094B4" wp14:editId="28A595A8">
                 <wp:simplePos x="0" y="0"/>
                 <wp:positionH relativeFrom="column">
                   <wp:posOffset>2981325</wp:posOffset>
@@ -1109,7 +1109,7 @@
         <mc:AlternateContent>
           <mc:Choice Requires="wps">
             <w:drawing>
-              <wp:anchor distT="0" distB="0" distL="114300" distR="114300" simplePos="0" relativeHeight="251665408" behindDoc="0" locked="0" layoutInCell="1" allowOverlap="1" wp14:anchorId="2F10A2A3" wp14:editId="2C3C222E">
+              <wp:anchor distT="0" distB="0" distL="114300" distR="114300" simplePos="0" relativeHeight="251665408" behindDoc="0" locked="0" layoutInCell="1" allowOverlap="1" wp14:anchorId="736B26D2" wp14:editId="70BD297E">
                 <wp:simplePos x="0" y="0"/>
                 <wp:positionH relativeFrom="column">
                   <wp:posOffset>2747487</wp:posOffset>
@@ -1198,7 +1198,7 @@
         <mc:AlternateContent>
           <mc:Choice Requires="wps">
             <w:drawing>
-              <wp:anchor distT="0" distB="0" distL="114300" distR="114300" simplePos="0" relativeHeight="251683840" behindDoc="0" locked="0" layoutInCell="1" allowOverlap="1" wp14:anchorId="0CD8A16F" wp14:editId="6DB5DE4D">
+              <wp:anchor distT="0" distB="0" distL="114300" distR="114300" simplePos="0" relativeHeight="251683840" behindDoc="0" locked="0" layoutInCell="1" allowOverlap="1" wp14:anchorId="23EDB37F" wp14:editId="710BD830">
                 <wp:simplePos x="0" y="0"/>
                 <wp:positionH relativeFrom="column">
                   <wp:posOffset>3305175</wp:posOffset>
@@ -1290,7 +1290,7 @@
         <mc:AlternateContent>
           <mc:Choice Requires="wps">
             <w:drawing>
-              <wp:anchor distT="0" distB="0" distL="114300" distR="114300" simplePos="0" relativeHeight="251671552" behindDoc="0" locked="0" layoutInCell="1" allowOverlap="1" wp14:anchorId="751E104A" wp14:editId="1D63E716">
+              <wp:anchor distT="0" distB="0" distL="114300" distR="114300" simplePos="0" relativeHeight="251671552" behindDoc="0" locked="0" layoutInCell="1" allowOverlap="1" wp14:anchorId="6E71AD75" wp14:editId="1A1863CF">
                 <wp:simplePos x="0" y="0"/>
                 <wp:positionH relativeFrom="column">
                   <wp:posOffset>2943225</wp:posOffset>
@@ -1397,7 +1397,7 @@
         <mc:AlternateContent>
           <mc:Choice Requires="wps">
             <w:drawing>
-              <wp:anchor distT="0" distB="0" distL="114300" distR="114300" simplePos="0" relativeHeight="251681792" behindDoc="0" locked="0" layoutInCell="1" allowOverlap="1" wp14:anchorId="16A403C8" wp14:editId="2D31BE6A">
+              <wp:anchor distT="0" distB="0" distL="114300" distR="114300" simplePos="0" relativeHeight="251681792" behindDoc="0" locked="0" layoutInCell="1" allowOverlap="1" wp14:anchorId="34B9AAE1" wp14:editId="51DD59CC">
                 <wp:simplePos x="0" y="0"/>
                 <wp:positionH relativeFrom="rightMargin">
                   <wp:align>left</wp:align>
@@ -1490,7 +1490,7 @@
         <mc:AlternateContent>
           <mc:Choice Requires="wps">
             <w:drawing>
-              <wp:anchor distT="0" distB="0" distL="114300" distR="114300" simplePos="0" relativeHeight="251675648" behindDoc="0" locked="0" layoutInCell="1" allowOverlap="1" wp14:anchorId="659669BD" wp14:editId="566359AA">
+              <wp:anchor distT="0" distB="0" distL="114300" distR="114300" simplePos="0" relativeHeight="251675648" behindDoc="0" locked="0" layoutInCell="1" allowOverlap="1" wp14:anchorId="33CABBB4" wp14:editId="038FC502">
                 <wp:simplePos x="0" y="0"/>
                 <wp:positionH relativeFrom="column">
                   <wp:posOffset>314325</wp:posOffset>
@@ -1582,7 +1582,7 @@
         <mc:AlternateContent>
           <mc:Choice Requires="wps">
             <w:drawing>
-              <wp:anchor distT="0" distB="0" distL="114300" distR="114300" simplePos="0" relativeHeight="251659264" behindDoc="0" locked="0" layoutInCell="1" allowOverlap="1" wp14:anchorId="3C73BF13" wp14:editId="3F762075">
+              <wp:anchor distT="0" distB="0" distL="114300" distR="114300" simplePos="0" relativeHeight="251659264" behindDoc="0" locked="0" layoutInCell="1" allowOverlap="1" wp14:anchorId="3D857E52" wp14:editId="454BEA27">
                 <wp:simplePos x="0" y="0"/>
                 <wp:positionH relativeFrom="margin">
                   <wp:posOffset>-190500</wp:posOffset>
@@ -1667,7 +1667,7 @@
         <mc:AlternateContent>
           <mc:Choice Requires="wps">
             <w:drawing>
-              <wp:anchor distT="0" distB="0" distL="114300" distR="114300" simplePos="0" relativeHeight="251669504" behindDoc="0" locked="0" layoutInCell="1" allowOverlap="1" wp14:anchorId="4C8D7E61" wp14:editId="6B362C99">
+              <wp:anchor distT="0" distB="0" distL="114300" distR="114300" simplePos="0" relativeHeight="251669504" behindDoc="0" locked="0" layoutInCell="1" allowOverlap="1" wp14:anchorId="0C62B642" wp14:editId="41F6BE85">
                 <wp:simplePos x="0" y="0"/>
                 <wp:positionH relativeFrom="margin">
                   <wp:posOffset>314325</wp:posOffset>
@@ -1774,7 +1774,7 @@
         <mc:AlternateContent>
           <mc:Choice Requires="wps">
             <w:drawing>
-              <wp:anchor distT="0" distB="0" distL="114300" distR="114300" simplePos="0" relativeHeight="251673600" behindDoc="0" locked="0" layoutInCell="1" allowOverlap="1" wp14:anchorId="1859CFDD" wp14:editId="48880283">
+              <wp:anchor distT="0" distB="0" distL="114300" distR="114300" simplePos="0" relativeHeight="251673600" behindDoc="0" locked="0" layoutInCell="1" allowOverlap="1" wp14:anchorId="31F7C52A" wp14:editId="0953B5BA">
                 <wp:simplePos x="0" y="0"/>
                 <wp:positionH relativeFrom="column">
                   <wp:posOffset>5162550</wp:posOffset>
@@ -1874,7 +1874,7 @@
         <mc:AlternateContent>
           <mc:Choice Requires="wps">
             <w:drawing>
-              <wp:anchor distT="0" distB="0" distL="114300" distR="114300" simplePos="0" relativeHeight="251661312" behindDoc="0" locked="0" layoutInCell="1" allowOverlap="1" wp14:anchorId="24D54265" wp14:editId="2460D843">
+              <wp:anchor distT="0" distB="0" distL="114300" distR="114300" simplePos="0" relativeHeight="251661312" behindDoc="0" locked="0" layoutInCell="1" allowOverlap="1" wp14:anchorId="6B6F4F66" wp14:editId="2845EA0D">
                 <wp:simplePos x="0" y="0"/>
                 <wp:positionH relativeFrom="margin">
                   <wp:posOffset>4990465</wp:posOffset>
@@ -1945,7 +1945,7 @@
         <mc:AlternateContent>
           <mc:Choice Requires="wps">
             <w:drawing>
-              <wp:anchor distT="0" distB="0" distL="114300" distR="114300" simplePos="0" relativeHeight="251663360" behindDoc="0" locked="0" layoutInCell="1" allowOverlap="1" wp14:anchorId="32554554" wp14:editId="0C5169D5">
+              <wp:anchor distT="0" distB="0" distL="114300" distR="114300" simplePos="0" relativeHeight="251663360" behindDoc="0" locked="0" layoutInCell="1" allowOverlap="1" wp14:anchorId="1D30C114" wp14:editId="726BD343">
                 <wp:simplePos x="0" y="0"/>
                 <wp:positionH relativeFrom="margin">
                   <wp:posOffset>1381125</wp:posOffset>
@@ -2038,7 +2038,7 @@
         <mc:AlternateContent>
           <mc:Choice Requires="wps">
             <w:drawing>
-              <wp:anchor distT="0" distB="0" distL="114300" distR="114300" simplePos="0" relativeHeight="251689984" behindDoc="0" locked="0" layoutInCell="1" allowOverlap="1" wp14:anchorId="593B79A1" wp14:editId="59B5E9A2">
+              <wp:anchor distT="0" distB="0" distL="114300" distR="114300" simplePos="0" relativeHeight="251689984" behindDoc="0" locked="0" layoutInCell="1" allowOverlap="1" wp14:anchorId="2D94979E" wp14:editId="38895FFE">
                 <wp:simplePos x="0" y="0"/>
                 <wp:positionH relativeFrom="column">
                   <wp:posOffset>4848225</wp:posOffset>
@@ -2130,7 +2130,7 @@
         <mc:AlternateContent>
           <mc:Choice Requires="wps">
             <w:drawing>
-              <wp:anchor distT="0" distB="0" distL="114300" distR="114300" simplePos="0" relativeHeight="251687936" behindDoc="0" locked="0" layoutInCell="1" allowOverlap="1" wp14:anchorId="765B3919" wp14:editId="24AA641A">
+              <wp:anchor distT="0" distB="0" distL="114300" distR="114300" simplePos="0" relativeHeight="251687936" behindDoc="0" locked="0" layoutInCell="1" allowOverlap="1" wp14:anchorId="093453B7" wp14:editId="377C4F0D">
                 <wp:simplePos x="0" y="0"/>
                 <wp:positionH relativeFrom="column">
                   <wp:posOffset>1209675</wp:posOffset>
@@ -2222,7 +2222,7 @@
         <mc:AlternateContent>
           <mc:Choice Requires="wps">
             <w:drawing>
-              <wp:anchor distT="0" distB="0" distL="114300" distR="114300" simplePos="0" relativeHeight="251685888" behindDoc="0" locked="0" layoutInCell="1" allowOverlap="1" wp14:anchorId="1E0C1BBF" wp14:editId="519125FC">
+              <wp:anchor distT="0" distB="0" distL="114300" distR="114300" simplePos="0" relativeHeight="251685888" behindDoc="0" locked="0" layoutInCell="1" allowOverlap="1" wp14:anchorId="36F168B6" wp14:editId="664AD06D">
                 <wp:simplePos x="0" y="0"/>
                 <wp:positionH relativeFrom="column">
                   <wp:posOffset>762000</wp:posOffset>
@@ -2317,7 +2317,7 @@
         <mc:AlternateContent>
           <mc:Choice Requires="wps">
             <w:drawing>
-              <wp:anchor distT="0" distB="0" distL="114300" distR="114300" simplePos="0" relativeHeight="251667456" behindDoc="0" locked="0" layoutInCell="1" allowOverlap="1" wp14:anchorId="4B6DE78F" wp14:editId="525928D3">
+              <wp:anchor distT="0" distB="0" distL="114300" distR="114300" simplePos="0" relativeHeight="251667456" behindDoc="0" locked="0" layoutInCell="1" allowOverlap="1" wp14:anchorId="5F2ADC48" wp14:editId="0A51AB93">
                 <wp:simplePos x="0" y="0"/>
                 <wp:positionH relativeFrom="column">
                   <wp:posOffset>2787015</wp:posOffset>
@@ -2419,7 +2419,7 @@
         <mc:AlternateContent>
           <mc:Choice Requires="wps">
             <w:drawing>
-              <wp:anchor distT="0" distB="0" distL="114300" distR="114300" simplePos="0" relativeHeight="251677696" behindDoc="0" locked="0" layoutInCell="1" allowOverlap="1" wp14:anchorId="379E5BFF" wp14:editId="513C0D58">
+              <wp:anchor distT="0" distB="0" distL="114300" distR="114300" simplePos="0" relativeHeight="251677696" behindDoc="0" locked="0" layoutInCell="1" allowOverlap="1" wp14:anchorId="7A2FCBB7" wp14:editId="16A716DB">
                 <wp:simplePos x="0" y="0"/>
                 <wp:positionH relativeFrom="column">
                   <wp:posOffset>2876550</wp:posOffset>
@@ -2572,11 +2572,18 @@
         <w:rPr>
           <w:sz w:val="24"/>
           <w:szCs w:val="24"/>
+          <w:lang w:val="en-US"/>
         </w:rPr>
         <w:t>:</w:t>
       </w:r>
     </w:p>
-    <w:p/>
+    <w:p>
+      <w:pPr>
+        <w:rPr>
+          <w:lang w:val="en-US"/>
+        </w:rPr>
+      </w:pPr>
+    </w:p>
     <w:p>
       <w:pPr>
         <w:rPr>
@@ -2656,6 +2663,7 @@
         <w:rPr>
           <w:sz w:val="18"/>
           <w:szCs w:val="18"/>
+          <w:lang w:val="en-US"/>
         </w:rPr>
       </w:pPr>
       <w:r>
@@ -2670,6 +2678,7 @@
         <w:rPr>
           <w:sz w:val="18"/>
           <w:szCs w:val="18"/>
+          <w:lang w:val="en-US"/>
         </w:rPr>
         <w:t>a = 30 m</w:t>
       </w:r>
@@ -2679,12 +2688,14 @@
         <w:rPr>
           <w:sz w:val="18"/>
           <w:szCs w:val="18"/>
-        </w:rPr>
-      </w:pPr>
-      <w:r>
-        <w:rPr>
-          <w:sz w:val="18"/>
-          <w:szCs w:val="18"/>
+          <w:lang w:val="en-US"/>
+        </w:rPr>
+      </w:pPr>
+      <w:r>
+        <w:rPr>
+          <w:sz w:val="18"/>
+          <w:szCs w:val="18"/>
+          <w:lang w:val="en-US"/>
         </w:rPr>
         <w:t xml:space="preserve">  b = 30 m</w:t>
       </w:r>
@@ -2695,22 +2706,25 @@
           <w:b/>
           <w:sz w:val="18"/>
           <w:szCs w:val="18"/>
-        </w:rPr>
-      </w:pPr>
-    </w:p>
-    <w:p>
-      <w:pPr>
-        <w:rPr>
-          <w:b/>
-          <w:sz w:val="18"/>
-          <w:szCs w:val="18"/>
-        </w:rPr>
-      </w:pPr>
-      <w:r>
-        <w:rPr>
-          <w:b/>
-          <w:sz w:val="18"/>
-          <w:szCs w:val="18"/>
+          <w:lang w:val="en-US"/>
+        </w:rPr>
+      </w:pPr>
+    </w:p>
+    <w:p>
+      <w:pPr>
+        <w:rPr>
+          <w:b/>
+          <w:sz w:val="18"/>
+          <w:szCs w:val="18"/>
+          <w:lang w:val="en-US"/>
+        </w:rPr>
+      </w:pPr>
+      <w:r>
+        <w:rPr>
+          <w:b/>
+          <w:sz w:val="18"/>
+          <w:szCs w:val="18"/>
+          <w:lang w:val="en-US"/>
         </w:rPr>
         <w:t>A2:</w:t>
       </w:r>
@@ -2720,12 +2734,14 @@
         <w:rPr>
           <w:sz w:val="18"/>
           <w:szCs w:val="18"/>
-        </w:rPr>
-      </w:pPr>
-      <w:r>
-        <w:rPr>
-          <w:sz w:val="18"/>
-          <w:szCs w:val="18"/>
+          <w:lang w:val="en-US"/>
+        </w:rPr>
+      </w:pPr>
+      <w:r>
+        <w:rPr>
+          <w:sz w:val="18"/>
+          <w:szCs w:val="18"/>
+          <w:lang w:val="en-US"/>
         </w:rPr>
         <w:t xml:space="preserve">  a = </w:t>
       </w:r>
@@ -2733,6 +2749,7 @@
         <w:rPr>
           <w:sz w:val="18"/>
           <w:szCs w:val="18"/>
+          <w:lang w:val="en-US"/>
         </w:rPr>
         <w:t>330 m</w:t>
       </w:r>
@@ -2742,12 +2759,14 @@
         <w:rPr>
           <w:sz w:val="18"/>
           <w:szCs w:val="18"/>
-        </w:rPr>
-      </w:pPr>
-      <w:r>
-        <w:rPr>
-          <w:sz w:val="18"/>
-          <w:szCs w:val="18"/>
+          <w:lang w:val="en-US"/>
+        </w:rPr>
+      </w:pPr>
+      <w:r>
+        <w:rPr>
+          <w:sz w:val="18"/>
+          <w:szCs w:val="18"/>
+          <w:lang w:val="en-US"/>
         </w:rPr>
         <w:t xml:space="preserve">  b = 30 m</w:t>
       </w:r>
@@ -2757,22 +2776,25 @@
         <w:rPr>
           <w:sz w:val="18"/>
           <w:szCs w:val="18"/>
-        </w:rPr>
-      </w:pPr>
-    </w:p>
-    <w:p>
-      <w:pPr>
-        <w:rPr>
-          <w:b/>
-          <w:sz w:val="18"/>
-          <w:szCs w:val="18"/>
-        </w:rPr>
-      </w:pPr>
-      <w:r>
-        <w:rPr>
-          <w:b/>
-          <w:sz w:val="18"/>
-          <w:szCs w:val="18"/>
+          <w:lang w:val="en-US"/>
+        </w:rPr>
+      </w:pPr>
+    </w:p>
+    <w:p>
+      <w:pPr>
+        <w:rPr>
+          <w:b/>
+          <w:sz w:val="18"/>
+          <w:szCs w:val="18"/>
+          <w:lang w:val="en-US"/>
+        </w:rPr>
+      </w:pPr>
+      <w:r>
+        <w:rPr>
+          <w:b/>
+          <w:sz w:val="18"/>
+          <w:szCs w:val="18"/>
+          <w:lang w:val="en-US"/>
         </w:rPr>
         <w:t>A4:</w:t>
       </w:r>
@@ -2790,6 +2812,7 @@
           <w:b/>
           <w:sz w:val="18"/>
           <w:szCs w:val="18"/>
+          <w:lang w:val="en-US"/>
         </w:rPr>
         <w:t xml:space="preserve">  </w:t>
       </w:r>
@@ -3480,13 +3503,15 @@
         <w:rPr>
           <w:sz w:val="18"/>
           <w:szCs w:val="18"/>
-        </w:rPr>
-      </w:pPr>
-      <w:r>
-        <w:rPr>
-          <w:b/>
-          <w:sz w:val="18"/>
-          <w:szCs w:val="18"/>
+          <w:lang w:val="en-US"/>
+        </w:rPr>
+      </w:pPr>
+      <w:r>
+        <w:rPr>
+          <w:b/>
+          <w:sz w:val="18"/>
+          <w:szCs w:val="18"/>
+          <w:lang w:val="en-US"/>
         </w:rPr>
         <w:t xml:space="preserve">V (A1 </w:t>
       </w:r>
@@ -3495,6 +3520,7 @@
           <w:b/>
           <w:sz w:val="18"/>
           <w:szCs w:val="18"/>
+          <w:lang w:val="en-US"/>
         </w:rPr>
         <w:t>and</w:t>
       </w:r>
@@ -3503,6 +3529,7 @@
           <w:b/>
           <w:sz w:val="18"/>
           <w:szCs w:val="18"/>
+          <w:lang w:val="en-US"/>
         </w:rPr>
         <w:t xml:space="preserve"> A3) = </w:t>
       </w:r>
@@ -3510,6 +3537,7 @@
         <w:rPr>
           <w:sz w:val="18"/>
           <w:szCs w:val="18"/>
+          <w:lang w:val="en-US"/>
         </w:rPr>
         <w:t xml:space="preserve">Ab x </w:t>
       </w:r>
@@ -3517,6 +3545,7 @@
         <w:rPr>
           <w:sz w:val="18"/>
           <w:szCs w:val="18"/>
+          <w:lang w:val="en-US"/>
         </w:rPr>
         <w:t>Height</w:t>
       </w:r>
@@ -3524,6 +3553,7 @@
         <w:rPr>
           <w:sz w:val="18"/>
           <w:szCs w:val="18"/>
+          <w:lang w:val="en-US"/>
         </w:rPr>
         <w:t xml:space="preserve"> =&gt; 30 x 30 = 900 m</w:t>
       </w:r>
@@ -3532,6 +3562,7 @@
           <w:rFonts w:cstheme="minorHAnsi"/>
           <w:sz w:val="18"/>
           <w:szCs w:val="18"/>
+          <w:lang w:val="en-US"/>
         </w:rPr>
         <w:t>³</w:t>
       </w:r>
@@ -3742,17 +3773,7 @@
           <w:szCs w:val="18"/>
           <w:lang w:val="en-US"/>
         </w:rPr>
-        <w:t>Ab</w:t>
-      </w:r>
-      <w:bookmarkStart w:id="0" w:name="_GoBack"/>
-      <w:bookmarkEnd w:id="0"/>
-      <w:r>
-        <w:rPr>
-          <w:sz w:val="18"/>
-          <w:szCs w:val="18"/>
-          <w:lang w:val="en-US"/>
-        </w:rPr>
-        <w:t xml:space="preserve"> x Height =&gt; 25 x 25 = 625 m</w:t>
+        <w:t>Ab x Height =&gt; 25 x 25 = 625 m</w:t>
       </w:r>
       <w:r>
         <w:rPr>
@@ -4650,25 +4671,14 @@
           <w:lang w:val="en-US"/>
         </w:rPr>
       </w:pPr>
-      <w:proofErr w:type="gramStart"/>
-      <w:r>
-        <w:rPr>
-          <w:b/>
-          <w:sz w:val="18"/>
-          <w:szCs w:val="18"/>
-          <w:lang w:val="en-US"/>
-        </w:rPr>
-        <w:t>m</w:t>
-      </w:r>
-      <w:proofErr w:type="gramEnd"/>
-      <w:r>
-        <w:rPr>
-          <w:b/>
-          <w:sz w:val="18"/>
-          <w:szCs w:val="18"/>
-          <w:lang w:val="en-US"/>
-        </w:rPr>
-        <w:t xml:space="preserve"> (A1 </w:t>
+      <w:r>
+        <w:rPr>
+          <w:b/>
+          <w:sz w:val="18"/>
+          <w:szCs w:val="18"/>
+          <w:lang w:val="en-US"/>
+        </w:rPr>
+        <w:t xml:space="preserve">m (A1 </w:t>
       </w:r>
       <w:r>
         <w:rPr>
@@ -4705,25 +4715,14 @@
           <w:lang w:val="en-US"/>
         </w:rPr>
       </w:pPr>
-      <w:proofErr w:type="gramStart"/>
-      <w:r>
-        <w:rPr>
-          <w:b/>
-          <w:sz w:val="18"/>
-          <w:szCs w:val="18"/>
-          <w:lang w:val="en-US"/>
-        </w:rPr>
-        <w:t>m</w:t>
-      </w:r>
-      <w:proofErr w:type="gramEnd"/>
-      <w:r>
-        <w:rPr>
-          <w:b/>
-          <w:sz w:val="18"/>
-          <w:szCs w:val="18"/>
-          <w:lang w:val="en-US"/>
-        </w:rPr>
-        <w:t xml:space="preserve"> (A2) = </w:t>
+      <w:r>
+        <w:rPr>
+          <w:b/>
+          <w:sz w:val="18"/>
+          <w:szCs w:val="18"/>
+          <w:lang w:val="en-US"/>
+        </w:rPr>
+        <w:t xml:space="preserve">m (A2) = </w:t>
       </w:r>
       <w:r>
         <w:rPr>
@@ -4742,25 +4741,14 @@
           <w:lang w:val="en-US"/>
         </w:rPr>
       </w:pPr>
-      <w:proofErr w:type="gramStart"/>
-      <w:r>
-        <w:rPr>
-          <w:b/>
-          <w:sz w:val="18"/>
-          <w:szCs w:val="18"/>
-          <w:lang w:val="en-US"/>
-        </w:rPr>
-        <w:t>m</w:t>
-      </w:r>
-      <w:proofErr w:type="gramEnd"/>
-      <w:r>
-        <w:rPr>
-          <w:b/>
-          <w:sz w:val="18"/>
-          <w:szCs w:val="18"/>
-          <w:lang w:val="en-US"/>
-        </w:rPr>
-        <w:t xml:space="preserve"> (A4) = </w:t>
+      <w:r>
+        <w:rPr>
+          <w:b/>
+          <w:sz w:val="18"/>
+          <w:szCs w:val="18"/>
+          <w:lang w:val="en-US"/>
+        </w:rPr>
+        <w:t xml:space="preserve">m (A4) = </w:t>
       </w:r>
       <w:r>
         <w:rPr>
@@ -5478,7 +5466,7 @@
         <mc:AlternateContent>
           <mc:Choice Requires="wps">
             <w:drawing>
-              <wp:anchor distT="0" distB="0" distL="114300" distR="114300" simplePos="0" relativeHeight="251693056" behindDoc="0" locked="0" layoutInCell="1" allowOverlap="1" wp14:anchorId="32920394" wp14:editId="26A0141E">
+              <wp:anchor distT="0" distB="0" distL="114300" distR="114300" simplePos="0" relativeHeight="251693056" behindDoc="0" locked="0" layoutInCell="1" allowOverlap="1" wp14:anchorId="23248E47" wp14:editId="4C72EE8B">
                 <wp:simplePos x="0" y="0"/>
                 <wp:positionH relativeFrom="margin">
                   <wp:posOffset>2143125</wp:posOffset>
@@ -5588,7 +5576,7 @@
         <mc:AlternateContent>
           <mc:Choice Requires="wps">
             <w:drawing>
-              <wp:anchor distT="0" distB="0" distL="114300" distR="114300" simplePos="0" relativeHeight="251691008" behindDoc="0" locked="0" layoutInCell="1" allowOverlap="1" wp14:anchorId="5401B562" wp14:editId="60985D3F">
+              <wp:anchor distT="0" distB="0" distL="114300" distR="114300" simplePos="0" relativeHeight="251691008" behindDoc="0" locked="0" layoutInCell="1" allowOverlap="1" wp14:anchorId="70361F89" wp14:editId="6764D130">
                 <wp:simplePos x="0" y="0"/>
                 <wp:positionH relativeFrom="column">
                   <wp:posOffset>1805940</wp:posOffset>
@@ -5655,7 +5643,6 @@
         </w:rPr>
         <w:t xml:space="preserve">      </w:t>
       </w:r>
-      <w:proofErr w:type="spellStart"/>
       <w:r>
         <w:rPr>
           <w:b/>
@@ -5664,7 +5651,6 @@
         </w:rPr>
         <w:t>Xcm</w:t>
       </w:r>
-      <w:proofErr w:type="spellEnd"/>
       <w:r>
         <w:rPr>
           <w:noProof/>
@@ -5742,7 +5728,7 @@
         <mc:AlternateContent>
           <mc:Choice Requires="wps">
             <w:drawing>
-              <wp:anchor distT="0" distB="0" distL="114300" distR="114300" simplePos="0" relativeHeight="251696128" behindDoc="0" locked="0" layoutInCell="1" allowOverlap="1" wp14:anchorId="367FDBBA" wp14:editId="621D329A">
+              <wp:anchor distT="0" distB="0" distL="114300" distR="114300" simplePos="0" relativeHeight="251696128" behindDoc="0" locked="0" layoutInCell="1" allowOverlap="1" wp14:anchorId="21BA198C" wp14:editId="7B72D40A">
                 <wp:simplePos x="0" y="0"/>
                 <wp:positionH relativeFrom="margin">
                   <wp:posOffset>2143125</wp:posOffset>
@@ -5872,7 +5858,7 @@
         <mc:AlternateContent>
           <mc:Choice Requires="wps">
             <w:drawing>
-              <wp:anchor distT="0" distB="0" distL="114300" distR="114300" simplePos="0" relativeHeight="251694080" behindDoc="0" locked="0" layoutInCell="1" allowOverlap="1">
+              <wp:anchor distT="0" distB="0" distL="114300" distR="114300" simplePos="0" relativeHeight="251694080" behindDoc="0" locked="0" layoutInCell="1" allowOverlap="1" wp14:anchorId="7F3D8F12" wp14:editId="77A6A716">
                 <wp:simplePos x="0" y="0"/>
                 <wp:positionH relativeFrom="column">
                   <wp:posOffset>1729741</wp:posOffset>
@@ -5943,7 +5929,6 @@
         </w:rPr>
         <w:t xml:space="preserve">  </w:t>
       </w:r>
-      <w:proofErr w:type="spellStart"/>
       <w:r>
         <w:rPr>
           <w:b/>
@@ -5953,7 +5938,6 @@
         </w:rPr>
         <w:t>Ycm</w:t>
       </w:r>
-      <w:proofErr w:type="spellEnd"/>
       <w:r>
         <w:rPr>
           <w:noProof/>
@@ -6075,7 +6059,43 @@
           <w:szCs w:val="20"/>
           <w:lang w:val="en-US" w:eastAsia="pt-PT"/>
         </w:rPr>
-        <w:t xml:space="preserve"> 7,020 x 10 + 3861 x 195 + 7,020 x 380 + 23,4 x 195   /  7,020 + 3861 + 7,020 + 23,4 </w:t>
+        <w:t xml:space="preserve"> 7,020 x 10 + 3861 x 195 + 7,020 x 380 + </w:t>
+      </w:r>
+      <w:r>
+        <w:rPr>
+          <w:noProof/>
+          <w:sz w:val="20"/>
+          <w:szCs w:val="20"/>
+          <w:lang w:val="en-US" w:eastAsia="pt-PT"/>
+        </w:rPr>
+        <w:t>39</w:t>
+      </w:r>
+      <w:r>
+        <w:rPr>
+          <w:noProof/>
+          <w:sz w:val="20"/>
+          <w:szCs w:val="20"/>
+          <w:lang w:val="en-US" w:eastAsia="pt-PT"/>
+        </w:rPr>
+        <w:t xml:space="preserve"> x 195   /  7,020 + 3861 + 7,020 + </w:t>
+      </w:r>
+      <w:r>
+        <w:rPr>
+          <w:noProof/>
+          <w:sz w:val="20"/>
+          <w:szCs w:val="20"/>
+          <w:lang w:val="en-US" w:eastAsia="pt-PT"/>
+        </w:rPr>
+        <w:t>39</w:t>
+      </w:r>
+      <w:r>
+        <w:rPr>
+          <w:noProof/>
+          <w:sz w:val="20"/>
+          <w:szCs w:val="20"/>
+          <w:lang w:val="en-US" w:eastAsia="pt-PT"/>
+        </w:rPr>
+        <w:t xml:space="preserve"> </w:t>
       </w:r>
     </w:p>
     <w:p>
@@ -6132,16 +6152,43 @@
           <w:szCs w:val="20"/>
           <w:lang w:val="en-US" w:eastAsia="pt-PT"/>
         </w:rPr>
-        <w:t>3861 x 15 + 7,020 x 20 + 39 x 32,5</w:t>
-      </w:r>
-      <w:r>
-        <w:rPr>
-          <w:noProof/>
-          <w:sz w:val="20"/>
-          <w:szCs w:val="20"/>
-          <w:lang w:val="en-US" w:eastAsia="pt-PT"/>
-        </w:rPr>
-        <w:t xml:space="preserve"> / 7,020 + 3861 + 7,020 + 23,4</w:t>
+        <w:t xml:space="preserve">3861 x 15 + 7,020 x 20 + </w:t>
+      </w:r>
+      <w:r>
+        <w:rPr>
+          <w:noProof/>
+          <w:sz w:val="20"/>
+          <w:szCs w:val="20"/>
+          <w:lang w:val="en-US" w:eastAsia="pt-PT"/>
+        </w:rPr>
+        <w:t>39</w:t>
+      </w:r>
+      <w:r>
+        <w:rPr>
+          <w:noProof/>
+          <w:sz w:val="20"/>
+          <w:szCs w:val="20"/>
+          <w:lang w:val="en-US" w:eastAsia="pt-PT"/>
+        </w:rPr>
+        <w:t xml:space="preserve"> x 32,5</w:t>
+      </w:r>
+      <w:r>
+        <w:rPr>
+          <w:noProof/>
+          <w:sz w:val="20"/>
+          <w:szCs w:val="20"/>
+          <w:lang w:val="en-US" w:eastAsia="pt-PT"/>
+        </w:rPr>
+        <w:t xml:space="preserve"> / 7,020 + 3861 + 7,020 + </w:t>
+      </w:r>
+      <w:r>
+        <w:rPr>
+          <w:noProof/>
+          <w:sz w:val="20"/>
+          <w:szCs w:val="20"/>
+          <w:lang w:val="en-US" w:eastAsia="pt-PT"/>
+        </w:rPr>
+        <w:t>39</w:t>
       </w:r>
     </w:p>
     <w:p>
@@ -6169,7 +6216,16 @@
           <w:szCs w:val="20"/>
           <w:lang w:val="en-US" w:eastAsia="pt-PT"/>
         </w:rPr>
-        <w:t>19</w:t>
+        <w:t>1</w:t>
+      </w:r>
+      <w:r>
+        <w:rPr>
+          <w:noProof/>
+          <w:sz w:val="20"/>
+          <w:szCs w:val="20"/>
+          <w:lang w:val="en-US" w:eastAsia="pt-PT"/>
+        </w:rPr>
+        <w:t>9</w:t>
       </w:r>
       <w:r>
         <w:rPr>
@@ -6941,8 +6997,8 @@
 </file>
 
 <file path=word/numbering.xml><?xml version="1.0" encoding="utf-8"?>
-<w:numbering xmlns:wpc="http://schemas.microsoft.com/office/word/2010/wordprocessingCanvas" xmlns:mc="http://schemas.openxmlformats.org/markup-compatibility/2006" xmlns:o="urn:schemas-microsoft-com:office:office" xmlns:r="http://schemas.openxmlformats.org/officeDocument/2006/relationships" xmlns:m="http://schemas.openxmlformats.org/officeDocument/2006/math" xmlns:v="urn:schemas-microsoft-com:vml" xmlns:wp14="http://schemas.microsoft.com/office/word/2010/wordprocessingDrawing" xmlns:wp="http://schemas.openxmlformats.org/drawingml/2006/wordprocessingDrawing" xmlns:w10="urn:schemas-microsoft-com:office:word" xmlns:w="http://schemas.openxmlformats.org/wordprocessingml/2006/main" xmlns:w14="http://schemas.microsoft.com/office/word/2010/wordml" xmlns:w15="http://schemas.microsoft.com/office/word/2012/wordml" xmlns:wpg="http://schemas.microsoft.com/office/word/2010/wordprocessingGroup" xmlns:wpi="http://schemas.microsoft.com/office/word/2010/wordprocessingInk" xmlns:wne="http://schemas.microsoft.com/office/word/2006/wordml" xmlns:wps="http://schemas.microsoft.com/office/word/2010/wordprocessingShape" mc:Ignorable="w14 w15 wp14">
-  <w:abstractNum w:abstractNumId="0">
+<w:numbering xmlns:wpc="http://schemas.microsoft.com/office/word/2010/wordprocessingCanvas" xmlns:cx="http://schemas.microsoft.com/office/drawing/2014/chartex" xmlns:cx1="http://schemas.microsoft.com/office/drawing/2015/9/8/chartex" xmlns:cx2="http://schemas.microsoft.com/office/drawing/2015/10/21/chartex" xmlns:cx3="http://schemas.microsoft.com/office/drawing/2016/5/9/chartex" xmlns:cx4="http://schemas.microsoft.com/office/drawing/2016/5/10/chartex" xmlns:cx5="http://schemas.microsoft.com/office/drawing/2016/5/11/chartex" xmlns:cx6="http://schemas.microsoft.com/office/drawing/2016/5/12/chartex" xmlns:cx7="http://schemas.microsoft.com/office/drawing/2016/5/13/chartex" xmlns:cx8="http://schemas.microsoft.com/office/drawing/2016/5/14/chartex" xmlns:mc="http://schemas.openxmlformats.org/markup-compatibility/2006" xmlns:aink="http://schemas.microsoft.com/office/drawing/2016/ink" xmlns:am3d="http://schemas.microsoft.com/office/drawing/2017/model3d" xmlns:o="urn:schemas-microsoft-com:office:office" xmlns:r="http://schemas.openxmlformats.org/officeDocument/2006/relationships" xmlns:m="http://schemas.openxmlformats.org/officeDocument/2006/math" xmlns:v="urn:schemas-microsoft-com:vml" xmlns:wp14="http://schemas.microsoft.com/office/word/2010/wordprocessingDrawing" xmlns:wp="http://schemas.openxmlformats.org/drawingml/2006/wordprocessingDrawing" xmlns:w10="urn:schemas-microsoft-com:office:word" xmlns:w="http://schemas.openxmlformats.org/wordprocessingml/2006/main" xmlns:w14="http://schemas.microsoft.com/office/word/2010/wordml" xmlns:w15="http://schemas.microsoft.com/office/word/2012/wordml" xmlns:w16cex="http://schemas.microsoft.com/office/word/2018/wordml/cex" xmlns:w16cid="http://schemas.microsoft.com/office/word/2016/wordml/cid" xmlns:w16="http://schemas.microsoft.com/office/word/2018/wordml" xmlns:w16sdtdh="http://schemas.microsoft.com/office/word/2020/wordml/sdtdatahash" xmlns:w16se="http://schemas.microsoft.com/office/word/2015/wordml/symex" xmlns:wpg="http://schemas.microsoft.com/office/word/2010/wordprocessingGroup" xmlns:wpi="http://schemas.microsoft.com/office/word/2010/wordprocessingInk" xmlns:wne="http://schemas.microsoft.com/office/word/2006/wordml" xmlns:wps="http://schemas.microsoft.com/office/word/2010/wordprocessingShape" mc:Ignorable="w14 w15 w16se w16cid w16 w16cex w16sdtdh wp14">
+  <w:abstractNum w:abstractNumId="0" w15:restartNumberingAfterBreak="0">
     <w:nsid w:val="03417DD7"/>
     <w:multiLevelType w:val="hybridMultilevel"/>
     <w:tmpl w:val="6EA070D2"/>
@@ -7055,7 +7111,7 @@
       </w:rPr>
     </w:lvl>
   </w:abstractNum>
-  <w:abstractNum w:abstractNumId="1">
+  <w:abstractNum w:abstractNumId="1" w15:restartNumberingAfterBreak="0">
     <w:nsid w:val="0EF91B5F"/>
     <w:multiLevelType w:val="hybridMultilevel"/>
     <w:tmpl w:val="72302516"/>
@@ -7168,7 +7224,7 @@
       </w:rPr>
     </w:lvl>
   </w:abstractNum>
-  <w:abstractNum w:abstractNumId="2">
+  <w:abstractNum w:abstractNumId="2" w15:restartNumberingAfterBreak="0">
     <w:nsid w:val="31A7224C"/>
     <w:multiLevelType w:val="multilevel"/>
     <w:tmpl w:val="E2AA26BC"/>
@@ -7317,7 +7373,7 @@
       </w:rPr>
     </w:lvl>
   </w:abstractNum>
-  <w:abstractNum w:abstractNumId="3">
+  <w:abstractNum w:abstractNumId="3" w15:restartNumberingAfterBreak="0">
     <w:nsid w:val="3C750D0B"/>
     <w:multiLevelType w:val="hybridMultilevel"/>
     <w:tmpl w:val="561A7EDA"/>
@@ -7430,7 +7486,7 @@
       </w:rPr>
     </w:lvl>
   </w:abstractNum>
-  <w:abstractNum w:abstractNumId="4">
+  <w:abstractNum w:abstractNumId="4" w15:restartNumberingAfterBreak="0">
     <w:nsid w:val="413375BE"/>
     <w:multiLevelType w:val="hybridMultilevel"/>
     <w:tmpl w:val="8FD454D0"/>
@@ -7516,7 +7572,7 @@
       </w:pPr>
     </w:lvl>
   </w:abstractNum>
-  <w:abstractNum w:abstractNumId="5">
+  <w:abstractNum w:abstractNumId="5" w15:restartNumberingAfterBreak="0">
     <w:nsid w:val="4C0B10C8"/>
     <w:multiLevelType w:val="multilevel"/>
     <w:tmpl w:val="ED4E59D8"/>
@@ -7665,7 +7721,7 @@
       </w:rPr>
     </w:lvl>
   </w:abstractNum>
-  <w:abstractNum w:abstractNumId="6">
+  <w:abstractNum w:abstractNumId="6" w15:restartNumberingAfterBreak="0">
     <w:nsid w:val="5E35688C"/>
     <w:multiLevelType w:val="multilevel"/>
     <w:tmpl w:val="2F46EA8E"/>
@@ -7814,7 +7870,7 @@
       </w:rPr>
     </w:lvl>
   </w:abstractNum>
-  <w:abstractNum w:abstractNumId="7">
+  <w:abstractNum w:abstractNumId="7" w15:restartNumberingAfterBreak="0">
     <w:nsid w:val="688C1B64"/>
     <w:multiLevelType w:val="hybridMultilevel"/>
     <w:tmpl w:val="1E007060"/>
@@ -7931,7 +7987,7 @@
 </file>
 
 <file path=word/styles.xml><?xml version="1.0" encoding="utf-8"?>
-<w:styles xmlns:mc="http://schemas.openxmlformats.org/markup-compatibility/2006" xmlns:r="http://schemas.openxmlformats.org/officeDocument/2006/relationships" xmlns:w="http://schemas.openxmlformats.org/wordprocessingml/2006/main" xmlns:w14="http://schemas.microsoft.com/office/word/2010/wordml" xmlns:w15="http://schemas.microsoft.com/office/word/2012/wordml" mc:Ignorable="w14 w15">
+<w:styles xmlns:mc="http://schemas.openxmlformats.org/markup-compatibility/2006" xmlns:r="http://schemas.openxmlformats.org/officeDocument/2006/relationships" xmlns:w="http://schemas.openxmlformats.org/wordprocessingml/2006/main" xmlns:w14="http://schemas.microsoft.com/office/word/2010/wordml" xmlns:w15="http://schemas.microsoft.com/office/word/2012/wordml" xmlns:w16cex="http://schemas.microsoft.com/office/word/2018/wordml/cex" xmlns:w16cid="http://schemas.microsoft.com/office/word/2016/wordml/cid" xmlns:w16="http://schemas.microsoft.com/office/word/2018/wordml" xmlns:w16sdtdh="http://schemas.microsoft.com/office/word/2020/wordml/sdtdatahash" xmlns:w16se="http://schemas.microsoft.com/office/word/2015/wordml/symex" mc:Ignorable="w14 w15 w16se w16cid w16 w16cex w16sdtdh">
   <w:docDefaults>
     <w:rPrDefault>
       <w:rPr>
@@ -7947,7 +8003,7 @@
       </w:pPr>
     </w:pPrDefault>
   </w:docDefaults>
-  <w:latentStyles w:defLockedState="0" w:defUIPriority="99" w:defSemiHidden="0" w:defUnhideWhenUsed="0" w:defQFormat="0" w:count="371">
+  <w:latentStyles w:defLockedState="0" w:defUIPriority="99" w:defSemiHidden="0" w:defUnhideWhenUsed="0" w:defQFormat="0" w:count="376">
     <w:lsdException w:name="Normal" w:uiPriority="0" w:qFormat="1"/>
     <w:lsdException w:name="heading 1" w:uiPriority="9" w:qFormat="1"/>
     <w:lsdException w:name="heading 2" w:semiHidden="1" w:uiPriority="9" w:unhideWhenUsed="1" w:qFormat="1"/>
@@ -8053,7 +8109,6 @@
     <w:lsdException w:name="HTML Sample" w:semiHidden="1" w:unhideWhenUsed="1"/>
     <w:lsdException w:name="HTML Typewriter" w:semiHidden="1" w:unhideWhenUsed="1"/>
     <w:lsdException w:name="HTML Variable" w:semiHidden="1" w:unhideWhenUsed="1"/>
-    <w:lsdException w:name="Normal Table" w:semiHidden="1" w:unhideWhenUsed="1"/>
     <w:lsdException w:name="annotation subject" w:semiHidden="1" w:unhideWhenUsed="1"/>
     <w:lsdException w:name="No List" w:semiHidden="1" w:unhideWhenUsed="1"/>
     <w:lsdException w:name="Outline List 1" w:semiHidden="1" w:unhideWhenUsed="1"/>
@@ -8096,11 +8151,8 @@
     <w:lsdException w:name="Table Contemporary" w:semiHidden="1" w:unhideWhenUsed="1"/>
     <w:lsdException w:name="Table Elegant" w:semiHidden="1" w:unhideWhenUsed="1"/>
     <w:lsdException w:name="Table Professional" w:semiHidden="1" w:unhideWhenUsed="1"/>
-    <w:lsdException w:name="Table Subtle 1" w:semiHidden="1" w:unhideWhenUsed="1"/>
     <w:lsdException w:name="Table Subtle 2" w:semiHidden="1" w:unhideWhenUsed="1"/>
     <w:lsdException w:name="Table Web 1" w:semiHidden="1" w:unhideWhenUsed="1"/>
-    <w:lsdException w:name="Table Web 2" w:semiHidden="1" w:unhideWhenUsed="1"/>
-    <w:lsdException w:name="Table Web 3" w:semiHidden="1" w:unhideWhenUsed="1"/>
     <w:lsdException w:name="Balloon Text" w:semiHidden="1" w:unhideWhenUsed="1"/>
     <w:lsdException w:name="Table Grid" w:uiPriority="39"/>
     <w:lsdException w:name="Table Theme" w:semiHidden="1" w:unhideWhenUsed="1"/>
@@ -8319,6 +8371,11 @@
     <w:lsdException w:name="List Table 5 Dark Accent 6" w:uiPriority="50"/>
     <w:lsdException w:name="List Table 6 Colorful Accent 6" w:uiPriority="51"/>
     <w:lsdException w:name="List Table 7 Colorful Accent 6" w:uiPriority="52"/>
+    <w:lsdException w:name="Mention" w:semiHidden="1" w:unhideWhenUsed="1"/>
+    <w:lsdException w:name="Smart Hyperlink" w:semiHidden="1" w:unhideWhenUsed="1"/>
+    <w:lsdException w:name="Hashtag" w:semiHidden="1" w:unhideWhenUsed="1"/>
+    <w:lsdException w:name="Unresolved Mention" w:semiHidden="1" w:unhideWhenUsed="1"/>
+    <w:lsdException w:name="Smart Link" w:semiHidden="1" w:unhideWhenUsed="1"/>
   </w:latentStyles>
   <w:style w:type="paragraph" w:default="1" w:styleId="Normal">
     <w:name w:val="Normal"/>

</xml_diff>

<commit_message>
G41-229 #time 5m #comment calculations update US418.
</commit_message>
<xml_diff>
--- a/Documentation/Sprint4/LAPR3/US418/US418.docx
+++ b/Documentation/Sprint4/LAPR3/US418/US418.docx
@@ -1,6 +1,6 @@
 
 <file path=word/document.xml><?xml version="1.0" encoding="utf-8"?>
-<w:document xmlns:wpc="http://schemas.microsoft.com/office/word/2010/wordprocessingCanvas" xmlns:cx="http://schemas.microsoft.com/office/drawing/2014/chartex" xmlns:cx1="http://schemas.microsoft.com/office/drawing/2015/9/8/chartex" xmlns:cx2="http://schemas.microsoft.com/office/drawing/2015/10/21/chartex" xmlns:cx3="http://schemas.microsoft.com/office/drawing/2016/5/9/chartex" xmlns:cx4="http://schemas.microsoft.com/office/drawing/2016/5/10/chartex" xmlns:cx5="http://schemas.microsoft.com/office/drawing/2016/5/11/chartex" xmlns:cx6="http://schemas.microsoft.com/office/drawing/2016/5/12/chartex" xmlns:cx7="http://schemas.microsoft.com/office/drawing/2016/5/13/chartex" xmlns:cx8="http://schemas.microsoft.com/office/drawing/2016/5/14/chartex" xmlns:mc="http://schemas.openxmlformats.org/markup-compatibility/2006" xmlns:aink="http://schemas.microsoft.com/office/drawing/2016/ink" xmlns:am3d="http://schemas.microsoft.com/office/drawing/2017/model3d" xmlns:o="urn:schemas-microsoft-com:office:office" xmlns:r="http://schemas.openxmlformats.org/officeDocument/2006/relationships" xmlns:m="http://schemas.openxmlformats.org/officeDocument/2006/math" xmlns:v="urn:schemas-microsoft-com:vml" xmlns:wp14="http://schemas.microsoft.com/office/word/2010/wordprocessingDrawing" xmlns:wp="http://schemas.openxmlformats.org/drawingml/2006/wordprocessingDrawing" xmlns:w10="urn:schemas-microsoft-com:office:word" xmlns:w="http://schemas.openxmlformats.org/wordprocessingml/2006/main" xmlns:w14="http://schemas.microsoft.com/office/word/2010/wordml" xmlns:w15="http://schemas.microsoft.com/office/word/2012/wordml" xmlns:w16cex="http://schemas.microsoft.com/office/word/2018/wordml/cex" xmlns:w16cid="http://schemas.microsoft.com/office/word/2016/wordml/cid" xmlns:w16="http://schemas.microsoft.com/office/word/2018/wordml" xmlns:w16sdtdh="http://schemas.microsoft.com/office/word/2020/wordml/sdtdatahash" xmlns:w16se="http://schemas.microsoft.com/office/word/2015/wordml/symex" xmlns:wpg="http://schemas.microsoft.com/office/word/2010/wordprocessingGroup" xmlns:wpi="http://schemas.microsoft.com/office/word/2010/wordprocessingInk" xmlns:wne="http://schemas.microsoft.com/office/word/2006/wordml" xmlns:wps="http://schemas.microsoft.com/office/word/2010/wordprocessingShape" mc:Ignorable="w14 w15 w16se w16cid w16 w16cex w16sdtdh wp14">
+<w:document xmlns:wpc="http://schemas.microsoft.com/office/word/2010/wordprocessingCanvas" xmlns:mc="http://schemas.openxmlformats.org/markup-compatibility/2006" xmlns:o="urn:schemas-microsoft-com:office:office" xmlns:r="http://schemas.openxmlformats.org/officeDocument/2006/relationships" xmlns:m="http://schemas.openxmlformats.org/officeDocument/2006/math" xmlns:v="urn:schemas-microsoft-com:vml" xmlns:wp14="http://schemas.microsoft.com/office/word/2010/wordprocessingDrawing" xmlns:wp="http://schemas.openxmlformats.org/drawingml/2006/wordprocessingDrawing" xmlns:w10="urn:schemas-microsoft-com:office:word" xmlns:w="http://schemas.openxmlformats.org/wordprocessingml/2006/main" xmlns:w14="http://schemas.microsoft.com/office/word/2010/wordml" xmlns:w15="http://schemas.microsoft.com/office/word/2012/wordml" xmlns:wpg="http://schemas.microsoft.com/office/word/2010/wordprocessingGroup" xmlns:wpi="http://schemas.microsoft.com/office/word/2010/wordprocessingInk" xmlns:wne="http://schemas.microsoft.com/office/word/2006/wordml" xmlns:wps="http://schemas.microsoft.com/office/word/2010/wordprocessingShape" mc:Ignorable="w14 w15 wp14">
   <w:body>
     <w:p>
       <w:pPr>
@@ -197,8 +197,53 @@
         </w:rPr>
         <w:t xml:space="preserve">For us to solve this problem, it was necessary to divide the question into five steps to reach the intended objective, that is, the calculation of the center of mass of the ship in question. </w:t>
       </w:r>
-      <w:r>
-        <w:t>The five steps of the process were:</w:t>
+      <w:proofErr w:type="spellStart"/>
+      <w:r>
+        <w:t>The</w:t>
+      </w:r>
+      <w:proofErr w:type="spellEnd"/>
+      <w:r>
+        <w:t xml:space="preserve"> </w:t>
+      </w:r>
+      <w:proofErr w:type="spellStart"/>
+      <w:r>
+        <w:t>five</w:t>
+      </w:r>
+      <w:proofErr w:type="spellEnd"/>
+      <w:r>
+        <w:t xml:space="preserve"> steps </w:t>
+      </w:r>
+      <w:proofErr w:type="spellStart"/>
+      <w:r>
+        <w:t>of</w:t>
+      </w:r>
+      <w:proofErr w:type="spellEnd"/>
+      <w:r>
+        <w:t xml:space="preserve"> </w:t>
+      </w:r>
+      <w:proofErr w:type="spellStart"/>
+      <w:r>
+        <w:t>the</w:t>
+      </w:r>
+      <w:proofErr w:type="spellEnd"/>
+      <w:r>
+        <w:t xml:space="preserve"> </w:t>
+      </w:r>
+      <w:proofErr w:type="spellStart"/>
+      <w:r>
+        <w:t>process</w:t>
+      </w:r>
+      <w:proofErr w:type="spellEnd"/>
+      <w:r>
+        <w:t xml:space="preserve"> </w:t>
+      </w:r>
+      <w:proofErr w:type="spellStart"/>
+      <w:r>
+        <w:t>were</w:t>
+      </w:r>
+      <w:proofErr w:type="spellEnd"/>
+      <w:r>
+        <w:t>:</w:t>
       </w:r>
     </w:p>
     <w:p>
@@ -209,9 +254,19 @@
           <w:numId w:val="2"/>
         </w:numPr>
       </w:pPr>
-      <w:r>
-        <w:t>Ship dimensions</w:t>
-      </w:r>
+      <w:proofErr w:type="spellStart"/>
+      <w:r>
+        <w:t>Ship</w:t>
+      </w:r>
+      <w:proofErr w:type="spellEnd"/>
+      <w:r>
+        <w:t xml:space="preserve"> </w:t>
+      </w:r>
+      <w:proofErr w:type="spellStart"/>
+      <w:r>
+        <w:t>dimensions</w:t>
+      </w:r>
+      <w:proofErr w:type="spellEnd"/>
       <w:r>
         <w:t>.</w:t>
       </w:r>
@@ -1036,6 +1091,7 @@
                               <w:pStyle w:val="NormalWeb"/>
                               <w:spacing w:before="0" w:beforeAutospacing="0" w:after="0" w:afterAutospacing="0"/>
                             </w:pPr>
+                            <w:proofErr w:type="gramStart"/>
                             <w:r>
                               <w:rPr>
                                 <w:rFonts w:asciiTheme="minorHAnsi" w:hAnsi="Calibri" w:cstheme="minorBidi"/>
@@ -1046,6 +1102,7 @@
                               </w:rPr>
                               <w:t>a</w:t>
                             </w:r>
+                            <w:proofErr w:type="gramEnd"/>
                           </w:p>
                         </w:txbxContent>
                       </wps:txbx>
@@ -1058,7 +1115,7 @@
               </wp:anchor>
             </w:drawing>
           </mc:Choice>
-          <mc:Fallback>
+          <mc:Fallback xmlns:w16se="http://schemas.microsoft.com/office/word/2015/wordml/symex" xmlns:w16sdtdh="http://schemas.microsoft.com/office/word/2020/wordml/sdtdatahash" xmlns:w16="http://schemas.microsoft.com/office/word/2018/wordml" xmlns:w16cid="http://schemas.microsoft.com/office/word/2016/wordml/cid" xmlns:w16cex="http://schemas.microsoft.com/office/word/2018/wordml/cex" xmlns:am3d="http://schemas.microsoft.com/office/drawing/2017/model3d" xmlns:aink="http://schemas.microsoft.com/office/drawing/2016/ink" xmlns:cx8="http://schemas.microsoft.com/office/drawing/2016/5/14/chartex" xmlns:cx7="http://schemas.microsoft.com/office/drawing/2016/5/13/chartex" xmlns:cx6="http://schemas.microsoft.com/office/drawing/2016/5/12/chartex" xmlns:cx5="http://schemas.microsoft.com/office/drawing/2016/5/11/chartex" xmlns:cx4="http://schemas.microsoft.com/office/drawing/2016/5/10/chartex" xmlns:cx3="http://schemas.microsoft.com/office/drawing/2016/5/9/chartex" xmlns:cx2="http://schemas.microsoft.com/office/drawing/2015/10/21/chartex" xmlns:cx1="http://schemas.microsoft.com/office/drawing/2015/9/8/chartex" xmlns:cx="http://schemas.microsoft.com/office/drawing/2014/chartex">
             <w:pict>
               <v:shapetype w14:anchorId="325ECF31" id="_x0000_t202" coordsize="21600,21600" o:spt="202" path="m,l,21600r21600,l21600,xe">
                 <v:stroke joinstyle="miter"/>
@@ -1175,7 +1232,7 @@
               </wp:anchor>
             </w:drawing>
           </mc:Choice>
-          <mc:Fallback>
+          <mc:Fallback xmlns:w16se="http://schemas.microsoft.com/office/word/2015/wordml/symex" xmlns:w16sdtdh="http://schemas.microsoft.com/office/word/2020/wordml/sdtdatahash" xmlns:w16="http://schemas.microsoft.com/office/word/2018/wordml" xmlns:w16cid="http://schemas.microsoft.com/office/word/2016/wordml/cid" xmlns:w16cex="http://schemas.microsoft.com/office/word/2018/wordml/cex" xmlns:am3d="http://schemas.microsoft.com/office/drawing/2017/model3d" xmlns:aink="http://schemas.microsoft.com/office/drawing/2016/ink" xmlns:cx8="http://schemas.microsoft.com/office/drawing/2016/5/14/chartex" xmlns:cx7="http://schemas.microsoft.com/office/drawing/2016/5/13/chartex" xmlns:cx6="http://schemas.microsoft.com/office/drawing/2016/5/12/chartex" xmlns:cx5="http://schemas.microsoft.com/office/drawing/2016/5/11/chartex" xmlns:cx4="http://schemas.microsoft.com/office/drawing/2016/5/10/chartex" xmlns:cx3="http://schemas.microsoft.com/office/drawing/2016/5/9/chartex" xmlns:cx2="http://schemas.microsoft.com/office/drawing/2015/10/21/chartex" xmlns:cx1="http://schemas.microsoft.com/office/drawing/2015/9/8/chartex" xmlns:cx="http://schemas.microsoft.com/office/drawing/2014/chartex">
             <w:pict>
               <v:rect w14:anchorId="78BC8949" id="Retângulo 7" o:spid="_x0000_s1026" style="position:absolute;margin-left:216.35pt;margin-top:15.35pt;width:50.6pt;height:40.35pt;rotation:90;z-index:251665408;visibility:visible;mso-wrap-style:square;mso-width-percent:0;mso-height-percent:0;mso-wrap-distance-left:9pt;mso-wrap-distance-top:0;mso-wrap-distance-right:9pt;mso-wrap-distance-bottom:0;mso-position-horizontal:absolute;mso-position-horizontal-relative:text;mso-position-vertical:absolute;mso-position-vertical-relative:text;mso-width-percent:0;mso-height-percent:0;mso-width-relative:margin;mso-height-relative:margin;v-text-anchor:middle" o:gfxdata="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" fillcolor="#ededed [662]" strokecolor="#1f4d78 [1604]" strokeweight="1pt"/>
             </w:pict>
@@ -1232,6 +1289,7 @@
                               <w:pStyle w:val="NormalWeb"/>
                               <w:spacing w:before="0" w:beforeAutospacing="0" w:after="0" w:afterAutospacing="0"/>
                             </w:pPr>
+                            <w:proofErr w:type="gramStart"/>
                             <w:r>
                               <w:rPr>
                                 <w:rFonts w:asciiTheme="minorHAnsi" w:hAnsi="Calibri" w:cstheme="minorBidi"/>
@@ -1242,6 +1300,7 @@
                               </w:rPr>
                               <w:t>b</w:t>
                             </w:r>
+                            <w:proofErr w:type="gramEnd"/>
                           </w:p>
                         </w:txbxContent>
                       </wps:txbx>
@@ -1254,7 +1313,7 @@
               </wp:anchor>
             </w:drawing>
           </mc:Choice>
-          <mc:Fallback>
+          <mc:Fallback xmlns:w16se="http://schemas.microsoft.com/office/word/2015/wordml/symex" xmlns:w16sdtdh="http://schemas.microsoft.com/office/word/2020/wordml/sdtdatahash" xmlns:w16="http://schemas.microsoft.com/office/word/2018/wordml" xmlns:w16cid="http://schemas.microsoft.com/office/word/2016/wordml/cid" xmlns:w16cex="http://schemas.microsoft.com/office/word/2018/wordml/cex" xmlns:am3d="http://schemas.microsoft.com/office/drawing/2017/model3d" xmlns:aink="http://schemas.microsoft.com/office/drawing/2016/ink" xmlns:cx8="http://schemas.microsoft.com/office/drawing/2016/5/14/chartex" xmlns:cx7="http://schemas.microsoft.com/office/drawing/2016/5/13/chartex" xmlns:cx6="http://schemas.microsoft.com/office/drawing/2016/5/12/chartex" xmlns:cx5="http://schemas.microsoft.com/office/drawing/2016/5/11/chartex" xmlns:cx4="http://schemas.microsoft.com/office/drawing/2016/5/10/chartex" xmlns:cx3="http://schemas.microsoft.com/office/drawing/2016/5/9/chartex" xmlns:cx2="http://schemas.microsoft.com/office/drawing/2015/10/21/chartex" xmlns:cx1="http://schemas.microsoft.com/office/drawing/2015/9/8/chartex" xmlns:cx="http://schemas.microsoft.com/office/drawing/2014/chartex">
             <w:pict>
               <v:shape w14:anchorId="0CD8A16F" id="CaixaDeTexto 13" o:spid="_x0000_s1027" type="#_x0000_t202" style="position:absolute;left:0;text-align:left;margin-left:260.25pt;margin-top:4.5pt;width:12.5pt;height:17.3pt;z-index:251683840;visibility:visible;mso-wrap-style:square;mso-wrap-distance-left:9pt;mso-wrap-distance-top:0;mso-wrap-distance-right:9pt;mso-wrap-distance-bottom:0;mso-position-horizontal:absolute;mso-position-horizontal-relative:text;mso-position-vertical:absolute;mso-position-vertical-relative:text;v-text-anchor:top" o:gfxdata="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" filled="f" stroked="f">
                 <v:textbox style="mso-fit-shape-to-text:t">
@@ -1350,7 +1409,7 @@
               </wp:anchor>
             </w:drawing>
           </mc:Choice>
-          <mc:Fallback>
+          <mc:Fallback xmlns:w16se="http://schemas.microsoft.com/office/word/2015/wordml/symex" xmlns:w16sdtdh="http://schemas.microsoft.com/office/word/2020/wordml/sdtdatahash" xmlns:w16="http://schemas.microsoft.com/office/word/2018/wordml" xmlns:w16cid="http://schemas.microsoft.com/office/word/2016/wordml/cid" xmlns:w16cex="http://schemas.microsoft.com/office/word/2018/wordml/cex" xmlns:am3d="http://schemas.microsoft.com/office/drawing/2017/model3d" xmlns:aink="http://schemas.microsoft.com/office/drawing/2016/ink" xmlns:cx8="http://schemas.microsoft.com/office/drawing/2016/5/14/chartex" xmlns:cx7="http://schemas.microsoft.com/office/drawing/2016/5/13/chartex" xmlns:cx6="http://schemas.microsoft.com/office/drawing/2016/5/12/chartex" xmlns:cx5="http://schemas.microsoft.com/office/drawing/2016/5/11/chartex" xmlns:cx4="http://schemas.microsoft.com/office/drawing/2016/5/10/chartex" xmlns:cx3="http://schemas.microsoft.com/office/drawing/2016/5/9/chartex" xmlns:cx2="http://schemas.microsoft.com/office/drawing/2015/10/21/chartex" xmlns:cx1="http://schemas.microsoft.com/office/drawing/2015/9/8/chartex" xmlns:cx="http://schemas.microsoft.com/office/drawing/2014/chartex">
             <w:pict>
               <v:shape w14:anchorId="751E104A" id="CaixaDeTexto 11" o:spid="_x0000_s1028" type="#_x0000_t202" style="position:absolute;left:0;text-align:left;margin-left:231.75pt;margin-top:2.7pt;width:26.9pt;height:20.15pt;z-index:251671552;visibility:visible;mso-wrap-style:square;mso-wrap-distance-left:9pt;mso-wrap-distance-top:0;mso-wrap-distance-right:9pt;mso-wrap-distance-bottom:0;mso-position-horizontal:absolute;mso-position-horizontal-relative:text;mso-position-vertical:absolute;mso-position-vertical-relative:text;v-text-anchor:top" o:gfxdata="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" filled="f" stroked="f">
                 <v:textbox style="mso-fit-shape-to-text:t">
@@ -1431,6 +1490,7 @@
                               <w:pStyle w:val="NormalWeb"/>
                               <w:spacing w:before="0" w:beforeAutospacing="0" w:after="0" w:afterAutospacing="0"/>
                             </w:pPr>
+                            <w:proofErr w:type="gramStart"/>
                             <w:r>
                               <w:rPr>
                                 <w:rFonts w:asciiTheme="minorHAnsi" w:hAnsi="Calibri" w:cstheme="minorBidi"/>
@@ -1441,6 +1501,7 @@
                               </w:rPr>
                               <w:t>a</w:t>
                             </w:r>
+                            <w:proofErr w:type="gramEnd"/>
                           </w:p>
                         </w:txbxContent>
                       </wps:txbx>
@@ -1453,7 +1514,7 @@
               </wp:anchor>
             </w:drawing>
           </mc:Choice>
-          <mc:Fallback>
+          <mc:Fallback xmlns:w16se="http://schemas.microsoft.com/office/word/2015/wordml/symex" xmlns:w16sdtdh="http://schemas.microsoft.com/office/word/2020/wordml/sdtdatahash" xmlns:w16="http://schemas.microsoft.com/office/word/2018/wordml" xmlns:w16cid="http://schemas.microsoft.com/office/word/2016/wordml/cid" xmlns:w16cex="http://schemas.microsoft.com/office/word/2018/wordml/cex" xmlns:am3d="http://schemas.microsoft.com/office/drawing/2017/model3d" xmlns:aink="http://schemas.microsoft.com/office/drawing/2016/ink" xmlns:cx8="http://schemas.microsoft.com/office/drawing/2016/5/14/chartex" xmlns:cx7="http://schemas.microsoft.com/office/drawing/2016/5/13/chartex" xmlns:cx6="http://schemas.microsoft.com/office/drawing/2016/5/12/chartex" xmlns:cx5="http://schemas.microsoft.com/office/drawing/2016/5/11/chartex" xmlns:cx4="http://schemas.microsoft.com/office/drawing/2016/5/10/chartex" xmlns:cx3="http://schemas.microsoft.com/office/drawing/2016/5/9/chartex" xmlns:cx2="http://schemas.microsoft.com/office/drawing/2015/10/21/chartex" xmlns:cx1="http://schemas.microsoft.com/office/drawing/2015/9/8/chartex" xmlns:cx="http://schemas.microsoft.com/office/drawing/2014/chartex">
             <w:pict>
               <v:shape w14:anchorId="16A403C8" id="_x0000_s1029" type="#_x0000_t202" style="position:absolute;margin-left:0;margin-top:9.7pt;width:12.5pt;height:17.3pt;z-index:251681792;visibility:visible;mso-wrap-style:square;mso-wrap-distance-left:9pt;mso-wrap-distance-top:0;mso-wrap-distance-right:9pt;mso-wrap-distance-bottom:0;mso-position-horizontal:left;mso-position-horizontal-relative:right-margin-area;mso-position-vertical:absolute;mso-position-vertical-relative:text;v-text-anchor:top" o:gfxdata="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" filled="f" stroked="f">
                 <v:textbox style="mso-fit-shape-to-text:t">
@@ -1524,6 +1585,7 @@
                               <w:pStyle w:val="NormalWeb"/>
                               <w:spacing w:before="0" w:beforeAutospacing="0" w:after="0" w:afterAutospacing="0"/>
                             </w:pPr>
+                            <w:proofErr w:type="gramStart"/>
                             <w:r>
                               <w:rPr>
                                 <w:rFonts w:asciiTheme="minorHAnsi" w:hAnsi="Calibri" w:cstheme="minorBidi"/>
@@ -1534,6 +1596,7 @@
                               </w:rPr>
                               <w:t>a</w:t>
                             </w:r>
+                            <w:proofErr w:type="gramEnd"/>
                           </w:p>
                         </w:txbxContent>
                       </wps:txbx>
@@ -1546,7 +1609,7 @@
               </wp:anchor>
             </w:drawing>
           </mc:Choice>
-          <mc:Fallback>
+          <mc:Fallback xmlns:w16se="http://schemas.microsoft.com/office/word/2015/wordml/symex" xmlns:w16sdtdh="http://schemas.microsoft.com/office/word/2020/wordml/sdtdatahash" xmlns:w16="http://schemas.microsoft.com/office/word/2018/wordml" xmlns:w16cid="http://schemas.microsoft.com/office/word/2016/wordml/cid" xmlns:w16cex="http://schemas.microsoft.com/office/word/2018/wordml/cex" xmlns:am3d="http://schemas.microsoft.com/office/drawing/2017/model3d" xmlns:aink="http://schemas.microsoft.com/office/drawing/2016/ink" xmlns:cx8="http://schemas.microsoft.com/office/drawing/2016/5/14/chartex" xmlns:cx7="http://schemas.microsoft.com/office/drawing/2016/5/13/chartex" xmlns:cx6="http://schemas.microsoft.com/office/drawing/2016/5/12/chartex" xmlns:cx5="http://schemas.microsoft.com/office/drawing/2016/5/11/chartex" xmlns:cx4="http://schemas.microsoft.com/office/drawing/2016/5/10/chartex" xmlns:cx3="http://schemas.microsoft.com/office/drawing/2016/5/9/chartex" xmlns:cx2="http://schemas.microsoft.com/office/drawing/2015/10/21/chartex" xmlns:cx1="http://schemas.microsoft.com/office/drawing/2015/9/8/chartex" xmlns:cx="http://schemas.microsoft.com/office/drawing/2014/chartex">
             <w:pict>
               <v:shape w14:anchorId="659669BD" id="_x0000_s1030" type="#_x0000_t202" style="position:absolute;margin-left:24.75pt;margin-top:.75pt;width:12.5pt;height:17.3pt;z-index:251675648;visibility:visible;mso-wrap-style:square;mso-wrap-distance-left:9pt;mso-wrap-distance-top:0;mso-wrap-distance-right:9pt;mso-wrap-distance-bottom:0;mso-position-horizontal:absolute;mso-position-horizontal-relative:text;mso-position-vertical:absolute;mso-position-vertical-relative:text;v-text-anchor:top" o:gfxdata="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" filled="f" stroked="f">
                 <v:textbox style="mso-fit-shape-to-text:t">
@@ -1636,7 +1699,7 @@
               </wp:anchor>
             </w:drawing>
           </mc:Choice>
-          <mc:Fallback>
+          <mc:Fallback xmlns:w16se="http://schemas.microsoft.com/office/word/2015/wordml/symex" xmlns:w16sdtdh="http://schemas.microsoft.com/office/word/2020/wordml/sdtdatahash" xmlns:w16="http://schemas.microsoft.com/office/word/2018/wordml" xmlns:w16cid="http://schemas.microsoft.com/office/word/2016/wordml/cid" xmlns:w16cex="http://schemas.microsoft.com/office/word/2018/wordml/cex" xmlns:am3d="http://schemas.microsoft.com/office/drawing/2017/model3d" xmlns:aink="http://schemas.microsoft.com/office/drawing/2016/ink" xmlns:cx8="http://schemas.microsoft.com/office/drawing/2016/5/14/chartex" xmlns:cx7="http://schemas.microsoft.com/office/drawing/2016/5/13/chartex" xmlns:cx6="http://schemas.microsoft.com/office/drawing/2016/5/12/chartex" xmlns:cx5="http://schemas.microsoft.com/office/drawing/2016/5/11/chartex" xmlns:cx4="http://schemas.microsoft.com/office/drawing/2016/5/10/chartex" xmlns:cx3="http://schemas.microsoft.com/office/drawing/2016/5/9/chartex" xmlns:cx2="http://schemas.microsoft.com/office/drawing/2015/10/21/chartex" xmlns:cx1="http://schemas.microsoft.com/office/drawing/2015/9/8/chartex" xmlns:cx="http://schemas.microsoft.com/office/drawing/2014/chartex">
             <w:pict>
               <v:shapetype w14:anchorId="66518517" id="_x0000_t6" coordsize="21600,21600" o:spt="6" path="m,l,21600r21600,xe">
                 <v:stroke joinstyle="miter"/>
@@ -1733,7 +1796,7 @@
               </wp:anchor>
             </w:drawing>
           </mc:Choice>
-          <mc:Fallback>
+          <mc:Fallback xmlns:w16se="http://schemas.microsoft.com/office/word/2015/wordml/symex" xmlns:w16sdtdh="http://schemas.microsoft.com/office/word/2020/wordml/sdtdatahash" xmlns:w16="http://schemas.microsoft.com/office/word/2018/wordml" xmlns:w16cid="http://schemas.microsoft.com/office/word/2016/wordml/cid" xmlns:w16cex="http://schemas.microsoft.com/office/word/2018/wordml/cex" xmlns:am3d="http://schemas.microsoft.com/office/drawing/2017/model3d" xmlns:aink="http://schemas.microsoft.com/office/drawing/2016/ink" xmlns:cx8="http://schemas.microsoft.com/office/drawing/2016/5/14/chartex" xmlns:cx7="http://schemas.microsoft.com/office/drawing/2016/5/13/chartex" xmlns:cx6="http://schemas.microsoft.com/office/drawing/2016/5/12/chartex" xmlns:cx5="http://schemas.microsoft.com/office/drawing/2016/5/11/chartex" xmlns:cx4="http://schemas.microsoft.com/office/drawing/2016/5/10/chartex" xmlns:cx3="http://schemas.microsoft.com/office/drawing/2016/5/9/chartex" xmlns:cx2="http://schemas.microsoft.com/office/drawing/2015/10/21/chartex" xmlns:cx1="http://schemas.microsoft.com/office/drawing/2015/9/8/chartex" xmlns:cx="http://schemas.microsoft.com/office/drawing/2014/chartex">
             <w:pict>
               <v:shape w14:anchorId="4C8D7E61" id="CaixaDeTexto 8" o:spid="_x0000_s1031" type="#_x0000_t202" style="position:absolute;margin-left:24.75pt;margin-top:15.5pt;width:25.5pt;height:24pt;z-index:251669504;visibility:visible;mso-wrap-style:square;mso-width-percent:0;mso-height-percent:0;mso-wrap-distance-left:9pt;mso-wrap-distance-top:0;mso-wrap-distance-right:9pt;mso-wrap-distance-bottom:0;mso-position-horizontal:absolute;mso-position-horizontal-relative:margin;mso-position-vertical:absolute;mso-position-vertical-relative:text;mso-width-percent:0;mso-height-percent:0;mso-width-relative:margin;mso-height-relative:margin;v-text-anchor:top" o:gfxdata="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" filled="f" stroked="f">
                 <v:textbox>
@@ -1834,7 +1897,7 @@
               </wp:anchor>
             </w:drawing>
           </mc:Choice>
-          <mc:Fallback>
+          <mc:Fallback xmlns:w16se="http://schemas.microsoft.com/office/word/2015/wordml/symex" xmlns:w16sdtdh="http://schemas.microsoft.com/office/word/2020/wordml/sdtdatahash" xmlns:w16="http://schemas.microsoft.com/office/word/2018/wordml" xmlns:w16cid="http://schemas.microsoft.com/office/word/2016/wordml/cid" xmlns:w16cex="http://schemas.microsoft.com/office/word/2018/wordml/cex" xmlns:am3d="http://schemas.microsoft.com/office/drawing/2017/model3d" xmlns:aink="http://schemas.microsoft.com/office/drawing/2016/ink" xmlns:cx8="http://schemas.microsoft.com/office/drawing/2016/5/14/chartex" xmlns:cx7="http://schemas.microsoft.com/office/drawing/2016/5/13/chartex" xmlns:cx6="http://schemas.microsoft.com/office/drawing/2016/5/12/chartex" xmlns:cx5="http://schemas.microsoft.com/office/drawing/2016/5/11/chartex" xmlns:cx4="http://schemas.microsoft.com/office/drawing/2016/5/10/chartex" xmlns:cx3="http://schemas.microsoft.com/office/drawing/2016/5/9/chartex" xmlns:cx2="http://schemas.microsoft.com/office/drawing/2015/10/21/chartex" xmlns:cx1="http://schemas.microsoft.com/office/drawing/2015/9/8/chartex" xmlns:cx="http://schemas.microsoft.com/office/drawing/2014/chartex">
             <w:pict>
               <v:shape w14:anchorId="1859CFDD" id="CaixaDeTexto 10" o:spid="_x0000_s1032" type="#_x0000_t202" style="position:absolute;margin-left:406.5pt;margin-top:16.5pt;width:27.85pt;height:19.4pt;z-index:251673600;visibility:visible;mso-wrap-style:square;mso-wrap-distance-left:9pt;mso-wrap-distance-top:0;mso-wrap-distance-right:9pt;mso-wrap-distance-bottom:0;mso-position-horizontal:absolute;mso-position-horizontal-relative:text;mso-position-vertical:absolute;mso-position-vertical-relative:text;v-text-anchor:top" o:gfxdata="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" filled="f" stroked="f">
                 <v:textbox style="mso-fit-shape-to-text:t">
@@ -1928,7 +1991,7 @@
               </wp:anchor>
             </w:drawing>
           </mc:Choice>
-          <mc:Fallback>
+          <mc:Fallback xmlns:w16se="http://schemas.microsoft.com/office/word/2015/wordml/symex" xmlns:w16sdtdh="http://schemas.microsoft.com/office/word/2020/wordml/sdtdatahash" xmlns:w16="http://schemas.microsoft.com/office/word/2018/wordml" xmlns:w16cid="http://schemas.microsoft.com/office/word/2016/wordml/cid" xmlns:w16cex="http://schemas.microsoft.com/office/word/2018/wordml/cex" xmlns:am3d="http://schemas.microsoft.com/office/drawing/2017/model3d" xmlns:aink="http://schemas.microsoft.com/office/drawing/2016/ink" xmlns:cx8="http://schemas.microsoft.com/office/drawing/2016/5/14/chartex" xmlns:cx7="http://schemas.microsoft.com/office/drawing/2016/5/13/chartex" xmlns:cx6="http://schemas.microsoft.com/office/drawing/2016/5/12/chartex" xmlns:cx5="http://schemas.microsoft.com/office/drawing/2016/5/11/chartex" xmlns:cx4="http://schemas.microsoft.com/office/drawing/2016/5/10/chartex" xmlns:cx3="http://schemas.microsoft.com/office/drawing/2016/5/9/chartex" xmlns:cx2="http://schemas.microsoft.com/office/drawing/2015/10/21/chartex" xmlns:cx1="http://schemas.microsoft.com/office/drawing/2015/9/8/chartex" xmlns:cx="http://schemas.microsoft.com/office/drawing/2014/chartex">
             <w:pict>
               <v:shape w14:anchorId="60AD096F" id="Triângulo retângulo 5" o:spid="_x0000_s1026" type="#_x0000_t6" style="position:absolute;margin-left:392.95pt;margin-top:4.3pt;width:79.7pt;height:72.95pt;rotation:90;z-index:251661312;visibility:visible;mso-wrap-style:square;mso-wrap-distance-left:9pt;mso-wrap-distance-top:0;mso-wrap-distance-right:9pt;mso-wrap-distance-bottom:0;mso-position-horizontal:absolute;mso-position-horizontal-relative:margin;mso-position-vertical:absolute;mso-position-vertical-relative:text;v-text-anchor:middle" o:gfxdata="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" fillcolor="#5b9bd5 [3204]" strokecolor="#1f4d78 [1604]" strokeweight="1pt">
                 <w10:wrap anchorx="margin"/>
@@ -2010,7 +2073,7 @@
               </wp:anchor>
             </w:drawing>
           </mc:Choice>
-          <mc:Fallback>
+          <mc:Fallback xmlns:w16se="http://schemas.microsoft.com/office/word/2015/wordml/symex" xmlns:w16sdtdh="http://schemas.microsoft.com/office/word/2020/wordml/sdtdatahash" xmlns:w16="http://schemas.microsoft.com/office/word/2018/wordml" xmlns:w16cid="http://schemas.microsoft.com/office/word/2016/wordml/cid" xmlns:w16cex="http://schemas.microsoft.com/office/word/2018/wordml/cex" xmlns:am3d="http://schemas.microsoft.com/office/drawing/2017/model3d" xmlns:aink="http://schemas.microsoft.com/office/drawing/2016/ink" xmlns:cx8="http://schemas.microsoft.com/office/drawing/2016/5/14/chartex" xmlns:cx7="http://schemas.microsoft.com/office/drawing/2016/5/13/chartex" xmlns:cx6="http://schemas.microsoft.com/office/drawing/2016/5/12/chartex" xmlns:cx5="http://schemas.microsoft.com/office/drawing/2016/5/11/chartex" xmlns:cx4="http://schemas.microsoft.com/office/drawing/2016/5/10/chartex" xmlns:cx3="http://schemas.microsoft.com/office/drawing/2016/5/9/chartex" xmlns:cx2="http://schemas.microsoft.com/office/drawing/2015/10/21/chartex" xmlns:cx1="http://schemas.microsoft.com/office/drawing/2015/9/8/chartex" xmlns:cx="http://schemas.microsoft.com/office/drawing/2014/chartex">
             <w:pict>
               <v:rect w14:anchorId="768C1188" id="Retângulo 6" o:spid="_x0000_s1026" style="position:absolute;margin-left:108.75pt;margin-top:.15pt;width:254.25pt;height:77.25pt;z-index:251663360;visibility:visible;mso-wrap-style:square;mso-width-percent:0;mso-height-percent:0;mso-wrap-distance-left:9pt;mso-wrap-distance-top:0;mso-wrap-distance-right:9pt;mso-wrap-distance-bottom:0;mso-position-horizontal:absolute;mso-position-horizontal-relative:margin;mso-position-vertical:absolute;mso-position-vertical-relative:text;mso-width-percent:0;mso-height-percent:0;mso-width-relative:margin;mso-height-relative:margin;v-text-anchor:middle" o:gfxdata="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" fillcolor="#a5a5a5 [2092]" strokecolor="#1f4d78 [1604]" strokeweight="1pt">
                 <w10:wrap anchorx="margin"/>
@@ -2072,6 +2135,7 @@
                               <w:pStyle w:val="NormalWeb"/>
                               <w:spacing w:before="0" w:beforeAutospacing="0" w:after="0" w:afterAutospacing="0"/>
                             </w:pPr>
+                            <w:proofErr w:type="gramStart"/>
                             <w:r>
                               <w:rPr>
                                 <w:rFonts w:asciiTheme="minorHAnsi" w:hAnsi="Calibri" w:cstheme="minorBidi"/>
@@ -2082,6 +2146,7 @@
                               </w:rPr>
                               <w:t>b</w:t>
                             </w:r>
+                            <w:proofErr w:type="gramEnd"/>
                           </w:p>
                         </w:txbxContent>
                       </wps:txbx>
@@ -2094,7 +2159,7 @@
               </wp:anchor>
             </w:drawing>
           </mc:Choice>
-          <mc:Fallback>
+          <mc:Fallback xmlns:w16se="http://schemas.microsoft.com/office/word/2015/wordml/symex" xmlns:w16sdtdh="http://schemas.microsoft.com/office/word/2020/wordml/sdtdatahash" xmlns:w16="http://schemas.microsoft.com/office/word/2018/wordml" xmlns:w16cid="http://schemas.microsoft.com/office/word/2016/wordml/cid" xmlns:w16cex="http://schemas.microsoft.com/office/word/2018/wordml/cex" xmlns:am3d="http://schemas.microsoft.com/office/drawing/2017/model3d" xmlns:aink="http://schemas.microsoft.com/office/drawing/2016/ink" xmlns:cx8="http://schemas.microsoft.com/office/drawing/2016/5/14/chartex" xmlns:cx7="http://schemas.microsoft.com/office/drawing/2016/5/13/chartex" xmlns:cx6="http://schemas.microsoft.com/office/drawing/2016/5/12/chartex" xmlns:cx5="http://schemas.microsoft.com/office/drawing/2016/5/11/chartex" xmlns:cx4="http://schemas.microsoft.com/office/drawing/2016/5/10/chartex" xmlns:cx3="http://schemas.microsoft.com/office/drawing/2016/5/9/chartex" xmlns:cx2="http://schemas.microsoft.com/office/drawing/2015/10/21/chartex" xmlns:cx1="http://schemas.microsoft.com/office/drawing/2015/9/8/chartex" xmlns:cx="http://schemas.microsoft.com/office/drawing/2014/chartex">
             <w:pict>
               <v:shape w14:anchorId="593B79A1" id="_x0000_s1033" type="#_x0000_t202" style="position:absolute;left:0;text-align:left;margin-left:381.75pt;margin-top:1.15pt;width:12.5pt;height:17.3pt;z-index:251689984;visibility:visible;mso-wrap-style:square;mso-wrap-distance-left:9pt;mso-wrap-distance-top:0;mso-wrap-distance-right:9pt;mso-wrap-distance-bottom:0;mso-position-horizontal:absolute;mso-position-horizontal-relative:text;mso-position-vertical:absolute;mso-position-vertical-relative:text;v-text-anchor:top" o:gfxdata="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" filled="f" stroked="f">
                 <v:textbox style="mso-fit-shape-to-text:t">
@@ -2164,6 +2229,7 @@
                               <w:pStyle w:val="NormalWeb"/>
                               <w:spacing w:before="0" w:beforeAutospacing="0" w:after="0" w:afterAutospacing="0"/>
                             </w:pPr>
+                            <w:proofErr w:type="gramStart"/>
                             <w:r>
                               <w:rPr>
                                 <w:rFonts w:asciiTheme="minorHAnsi" w:hAnsi="Calibri" w:cstheme="minorBidi"/>
@@ -2174,6 +2240,7 @@
                               </w:rPr>
                               <w:t>b</w:t>
                             </w:r>
+                            <w:proofErr w:type="gramEnd"/>
                           </w:p>
                         </w:txbxContent>
                       </wps:txbx>
@@ -2186,7 +2253,7 @@
               </wp:anchor>
             </w:drawing>
           </mc:Choice>
-          <mc:Fallback>
+          <mc:Fallback xmlns:w16se="http://schemas.microsoft.com/office/word/2015/wordml/symex" xmlns:w16sdtdh="http://schemas.microsoft.com/office/word/2020/wordml/sdtdatahash" xmlns:w16="http://schemas.microsoft.com/office/word/2018/wordml" xmlns:w16cid="http://schemas.microsoft.com/office/word/2016/wordml/cid" xmlns:w16cex="http://schemas.microsoft.com/office/word/2018/wordml/cex" xmlns:am3d="http://schemas.microsoft.com/office/drawing/2017/model3d" xmlns:aink="http://schemas.microsoft.com/office/drawing/2016/ink" xmlns:cx8="http://schemas.microsoft.com/office/drawing/2016/5/14/chartex" xmlns:cx7="http://schemas.microsoft.com/office/drawing/2016/5/13/chartex" xmlns:cx6="http://schemas.microsoft.com/office/drawing/2016/5/12/chartex" xmlns:cx5="http://schemas.microsoft.com/office/drawing/2016/5/11/chartex" xmlns:cx4="http://schemas.microsoft.com/office/drawing/2016/5/10/chartex" xmlns:cx3="http://schemas.microsoft.com/office/drawing/2016/5/9/chartex" xmlns:cx2="http://schemas.microsoft.com/office/drawing/2015/10/21/chartex" xmlns:cx1="http://schemas.microsoft.com/office/drawing/2015/9/8/chartex" xmlns:cx="http://schemas.microsoft.com/office/drawing/2014/chartex">
             <w:pict>
               <v:shape w14:anchorId="765B3919" id="_x0000_s1034" type="#_x0000_t202" style="position:absolute;left:0;text-align:left;margin-left:95.25pt;margin-top:2.65pt;width:12.5pt;height:17.3pt;z-index:251687936;visibility:visible;mso-wrap-style:square;mso-wrap-distance-left:9pt;mso-wrap-distance-top:0;mso-wrap-distance-right:9pt;mso-wrap-distance-bottom:0;mso-position-horizontal:absolute;mso-position-horizontal-relative:text;mso-position-vertical:absolute;mso-position-vertical-relative:text;v-text-anchor:top" o:gfxdata="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" filled="f" stroked="f">
                 <v:textbox style="mso-fit-shape-to-text:t">
@@ -2256,6 +2323,7 @@
                               <w:pStyle w:val="NormalWeb"/>
                               <w:spacing w:before="0" w:beforeAutospacing="0" w:after="0" w:afterAutospacing="0"/>
                             </w:pPr>
+                            <w:proofErr w:type="gramStart"/>
                             <w:r>
                               <w:rPr>
                                 <w:rFonts w:asciiTheme="minorHAnsi" w:hAnsi="Calibri" w:cstheme="minorBidi"/>
@@ -2266,6 +2334,7 @@
                               </w:rPr>
                               <w:t>b</w:t>
                             </w:r>
+                            <w:proofErr w:type="gramEnd"/>
                           </w:p>
                         </w:txbxContent>
                       </wps:txbx>
@@ -2278,7 +2347,7 @@
               </wp:anchor>
             </w:drawing>
           </mc:Choice>
-          <mc:Fallback>
+          <mc:Fallback xmlns:w16se="http://schemas.microsoft.com/office/word/2015/wordml/symex" xmlns:w16sdtdh="http://schemas.microsoft.com/office/word/2020/wordml/sdtdatahash" xmlns:w16="http://schemas.microsoft.com/office/word/2018/wordml" xmlns:w16cid="http://schemas.microsoft.com/office/word/2016/wordml/cid" xmlns:w16cex="http://schemas.microsoft.com/office/word/2018/wordml/cex" xmlns:am3d="http://schemas.microsoft.com/office/drawing/2017/model3d" xmlns:aink="http://schemas.microsoft.com/office/drawing/2016/ink" xmlns:cx8="http://schemas.microsoft.com/office/drawing/2016/5/14/chartex" xmlns:cx7="http://schemas.microsoft.com/office/drawing/2016/5/13/chartex" xmlns:cx6="http://schemas.microsoft.com/office/drawing/2016/5/12/chartex" xmlns:cx5="http://schemas.microsoft.com/office/drawing/2016/5/11/chartex" xmlns:cx4="http://schemas.microsoft.com/office/drawing/2016/5/10/chartex" xmlns:cx3="http://schemas.microsoft.com/office/drawing/2016/5/9/chartex" xmlns:cx2="http://schemas.microsoft.com/office/drawing/2015/10/21/chartex" xmlns:cx1="http://schemas.microsoft.com/office/drawing/2015/9/8/chartex" xmlns:cx="http://schemas.microsoft.com/office/drawing/2014/chartex">
             <w:pict>
               <v:shape w14:anchorId="1E0C1BBF" id="_x0000_s1035" type="#_x0000_t202" style="position:absolute;left:0;text-align:left;margin-left:60pt;margin-top:1.15pt;width:12.5pt;height:17.3pt;z-index:251685888;visibility:visible;mso-wrap-style:square;mso-wrap-distance-left:9pt;mso-wrap-distance-top:0;mso-wrap-distance-right:9pt;mso-wrap-distance-bottom:0;mso-position-horizontal:absolute;mso-position-horizontal-relative:text;mso-position-vertical:absolute;mso-position-vertical-relative:text;v-text-anchor:top" o:gfxdata="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" filled="f" stroked="f">
                 <v:textbox style="mso-fit-shape-to-text:t">
@@ -2373,7 +2442,7 @@
               </wp:anchor>
             </w:drawing>
           </mc:Choice>
-          <mc:Fallback>
+          <mc:Fallback xmlns:w16se="http://schemas.microsoft.com/office/word/2015/wordml/symex" xmlns:w16sdtdh="http://schemas.microsoft.com/office/word/2020/wordml/sdtdatahash" xmlns:w16="http://schemas.microsoft.com/office/word/2018/wordml" xmlns:w16cid="http://schemas.microsoft.com/office/word/2016/wordml/cid" xmlns:w16cex="http://schemas.microsoft.com/office/word/2018/wordml/cex" xmlns:am3d="http://schemas.microsoft.com/office/drawing/2017/model3d" xmlns:aink="http://schemas.microsoft.com/office/drawing/2016/ink" xmlns:cx8="http://schemas.microsoft.com/office/drawing/2016/5/14/chartex" xmlns:cx7="http://schemas.microsoft.com/office/drawing/2016/5/13/chartex" xmlns:cx6="http://schemas.microsoft.com/office/drawing/2016/5/12/chartex" xmlns:cx5="http://schemas.microsoft.com/office/drawing/2016/5/11/chartex" xmlns:cx4="http://schemas.microsoft.com/office/drawing/2016/5/10/chartex" xmlns:cx3="http://schemas.microsoft.com/office/drawing/2016/5/9/chartex" xmlns:cx2="http://schemas.microsoft.com/office/drawing/2015/10/21/chartex" xmlns:cx1="http://schemas.microsoft.com/office/drawing/2015/9/8/chartex" xmlns:cx="http://schemas.microsoft.com/office/drawing/2014/chartex">
             <w:pict>
               <v:shape w14:anchorId="4B6DE78F" id="CaixaDeTexto 9" o:spid="_x0000_s1036" type="#_x0000_t202" style="position:absolute;left:0;text-align:left;margin-left:219.45pt;margin-top:6.15pt;width:25.9pt;height:18.2pt;z-index:251667456;visibility:visible;mso-wrap-style:square;mso-wrap-distance-left:9pt;mso-wrap-distance-top:0;mso-wrap-distance-right:9pt;mso-wrap-distance-bottom:0;mso-position-horizontal:absolute;mso-position-horizontal-relative:text;mso-position-vertical:absolute;mso-position-vertical-relative:text;v-text-anchor:top" o:gfxdata="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" filled="f" stroked="f">
                 <v:textbox style="mso-fit-shape-to-text:t">
@@ -2453,6 +2522,7 @@
                               <w:pStyle w:val="NormalWeb"/>
                               <w:spacing w:before="0" w:beforeAutospacing="0" w:after="0" w:afterAutospacing="0"/>
                             </w:pPr>
+                            <w:proofErr w:type="gramStart"/>
                             <w:r>
                               <w:rPr>
                                 <w:rFonts w:asciiTheme="minorHAnsi" w:hAnsi="Calibri" w:cstheme="minorBidi"/>
@@ -2463,6 +2533,7 @@
                               </w:rPr>
                               <w:t>a</w:t>
                             </w:r>
+                            <w:proofErr w:type="gramEnd"/>
                           </w:p>
                         </w:txbxContent>
                       </wps:txbx>
@@ -2475,7 +2546,7 @@
               </wp:anchor>
             </w:drawing>
           </mc:Choice>
-          <mc:Fallback>
+          <mc:Fallback xmlns:w16se="http://schemas.microsoft.com/office/word/2015/wordml/symex" xmlns:w16sdtdh="http://schemas.microsoft.com/office/word/2020/wordml/sdtdatahash" xmlns:w16="http://schemas.microsoft.com/office/word/2018/wordml" xmlns:w16cid="http://schemas.microsoft.com/office/word/2016/wordml/cid" xmlns:w16cex="http://schemas.microsoft.com/office/word/2018/wordml/cex" xmlns:am3d="http://schemas.microsoft.com/office/drawing/2017/model3d" xmlns:aink="http://schemas.microsoft.com/office/drawing/2016/ink" xmlns:cx8="http://schemas.microsoft.com/office/drawing/2016/5/14/chartex" xmlns:cx7="http://schemas.microsoft.com/office/drawing/2016/5/13/chartex" xmlns:cx6="http://schemas.microsoft.com/office/drawing/2016/5/12/chartex" xmlns:cx5="http://schemas.microsoft.com/office/drawing/2016/5/11/chartex" xmlns:cx4="http://schemas.microsoft.com/office/drawing/2016/5/10/chartex" xmlns:cx3="http://schemas.microsoft.com/office/drawing/2016/5/9/chartex" xmlns:cx2="http://schemas.microsoft.com/office/drawing/2015/10/21/chartex" xmlns:cx1="http://schemas.microsoft.com/office/drawing/2015/9/8/chartex" xmlns:cx="http://schemas.microsoft.com/office/drawing/2014/chartex">
             <w:pict>
               <v:shape w14:anchorId="379E5BFF" id="_x0000_s1037" type="#_x0000_t202" style="position:absolute;margin-left:226.5pt;margin-top:22.3pt;width:12.5pt;height:17.3pt;z-index:251677696;visibility:visible;mso-wrap-style:square;mso-wrap-distance-left:9pt;mso-wrap-distance-top:0;mso-wrap-distance-right:9pt;mso-wrap-distance-bottom:0;mso-position-horizontal:absolute;mso-position-horizontal-relative:text;mso-position-vertical:absolute;mso-position-vertical-relative:text;v-text-anchor:top" o:gfxdata="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" filled="f" stroked="f">
                 <v:textbox style="mso-fit-shape-to-text:t">
@@ -3443,7 +3514,21 @@
         <w:rPr>
           <w:lang w:val="en-US"/>
         </w:rPr>
-        <w:t>7,8 kg/</w:t>
+        <w:t>7</w:t>
+      </w:r>
+      <w:proofErr w:type="gramStart"/>
+      <w:r>
+        <w:rPr>
+          <w:lang w:val="en-US"/>
+        </w:rPr>
+        <w:t>,8</w:t>
+      </w:r>
+      <w:proofErr w:type="gramEnd"/>
+      <w:r>
+        <w:rPr>
+          <w:lang w:val="en-US"/>
+        </w:rPr>
+        <w:t xml:space="preserve"> kg/</w:t>
       </w:r>
       <w:r>
         <w:rPr>
@@ -3533,13 +3618,23 @@
         </w:rPr>
         <w:t xml:space="preserve"> A3) = </w:t>
       </w:r>
-      <w:r>
-        <w:rPr>
-          <w:sz w:val="18"/>
-          <w:szCs w:val="18"/>
-          <w:lang w:val="en-US"/>
-        </w:rPr>
-        <w:t xml:space="preserve">Ab x </w:t>
+      <w:proofErr w:type="spellStart"/>
+      <w:r>
+        <w:rPr>
+          <w:sz w:val="18"/>
+          <w:szCs w:val="18"/>
+          <w:lang w:val="en-US"/>
+        </w:rPr>
+        <w:t>Ab</w:t>
+      </w:r>
+      <w:proofErr w:type="spellEnd"/>
+      <w:r>
+        <w:rPr>
+          <w:sz w:val="18"/>
+          <w:szCs w:val="18"/>
+          <w:lang w:val="en-US"/>
+        </w:rPr>
+        <w:t xml:space="preserve"> x </w:t>
       </w:r>
       <w:r>
         <w:rPr>
@@ -3767,13 +3862,23 @@
         </w:rPr>
         <w:t xml:space="preserve"> A3) = </w:t>
       </w:r>
-      <w:r>
-        <w:rPr>
-          <w:sz w:val="18"/>
-          <w:szCs w:val="18"/>
-          <w:lang w:val="en-US"/>
-        </w:rPr>
-        <w:t>Ab x Height =&gt; 25 x 25 = 625 m</w:t>
+      <w:proofErr w:type="spellStart"/>
+      <w:r>
+        <w:rPr>
+          <w:sz w:val="18"/>
+          <w:szCs w:val="18"/>
+          <w:lang w:val="en-US"/>
+        </w:rPr>
+        <w:t>Ab</w:t>
+      </w:r>
+      <w:proofErr w:type="spellEnd"/>
+      <w:r>
+        <w:rPr>
+          <w:sz w:val="18"/>
+          <w:szCs w:val="18"/>
+          <w:lang w:val="en-US"/>
+        </w:rPr>
+        <w:t xml:space="preserve"> x Height =&gt; 25 x 25 = 625 m</w:t>
       </w:r>
       <w:r>
         <w:rPr>
@@ -4029,13 +4134,23 @@
         </w:rPr>
         <w:t xml:space="preserve"> A3) = </w:t>
       </w:r>
-      <w:r>
-        <w:rPr>
-          <w:sz w:val="18"/>
-          <w:szCs w:val="18"/>
-          <w:lang w:val="en-US"/>
-        </w:rPr>
-        <w:t>Ab x Height =&gt; 56 x 56 = 3136 m</w:t>
+      <w:proofErr w:type="spellStart"/>
+      <w:r>
+        <w:rPr>
+          <w:sz w:val="18"/>
+          <w:szCs w:val="18"/>
+          <w:lang w:val="en-US"/>
+        </w:rPr>
+        <w:t>Ab</w:t>
+      </w:r>
+      <w:proofErr w:type="spellEnd"/>
+      <w:r>
+        <w:rPr>
+          <w:sz w:val="18"/>
+          <w:szCs w:val="18"/>
+          <w:lang w:val="en-US"/>
+        </w:rPr>
+        <w:t xml:space="preserve"> x Height =&gt; 56 x 56 = 3136 m</w:t>
       </w:r>
       <w:r>
         <w:rPr>
@@ -4288,6 +4403,7 @@
           <w:lang w:val="en-US"/>
         </w:rPr>
       </w:pPr>
+      <w:proofErr w:type="gramStart"/>
       <w:r>
         <w:rPr>
           <w:b/>
@@ -4306,6 +4422,7 @@
         </w:rPr>
         <w:t>ass</w:t>
       </w:r>
+      <w:proofErr w:type="gramEnd"/>
       <w:r>
         <w:rPr>
           <w:b/>
@@ -4399,14 +4516,25 @@
           <w:lang w:val="en-US"/>
         </w:rPr>
       </w:pPr>
-      <w:r>
-        <w:rPr>
-          <w:b/>
-          <w:sz w:val="18"/>
-          <w:szCs w:val="18"/>
-          <w:lang w:val="en-US"/>
-        </w:rPr>
-        <w:t xml:space="preserve">m (A1 </w:t>
+      <w:proofErr w:type="gramStart"/>
+      <w:r>
+        <w:rPr>
+          <w:b/>
+          <w:sz w:val="18"/>
+          <w:szCs w:val="18"/>
+          <w:lang w:val="en-US"/>
+        </w:rPr>
+        <w:t>m</w:t>
+      </w:r>
+      <w:proofErr w:type="gramEnd"/>
+      <w:r>
+        <w:rPr>
+          <w:b/>
+          <w:sz w:val="18"/>
+          <w:szCs w:val="18"/>
+          <w:lang w:val="en-US"/>
+        </w:rPr>
+        <w:t xml:space="preserve"> (A1 </w:t>
       </w:r>
       <w:r>
         <w:rPr>
@@ -4467,14 +4595,25 @@
           <w:lang w:val="en-US"/>
         </w:rPr>
       </w:pPr>
-      <w:r>
-        <w:rPr>
-          <w:b/>
-          <w:sz w:val="18"/>
-          <w:szCs w:val="18"/>
-          <w:lang w:val="en-US"/>
-        </w:rPr>
-        <w:t xml:space="preserve">m (A2) = </w:t>
+      <w:proofErr w:type="gramStart"/>
+      <w:r>
+        <w:rPr>
+          <w:b/>
+          <w:sz w:val="18"/>
+          <w:szCs w:val="18"/>
+          <w:lang w:val="en-US"/>
+        </w:rPr>
+        <w:t>m</w:t>
+      </w:r>
+      <w:proofErr w:type="gramEnd"/>
+      <w:r>
+        <w:rPr>
+          <w:b/>
+          <w:sz w:val="18"/>
+          <w:szCs w:val="18"/>
+          <w:lang w:val="en-US"/>
+        </w:rPr>
+        <w:t xml:space="preserve"> (A2) = </w:t>
       </w:r>
       <w:r>
         <w:rPr>
@@ -4493,14 +4632,25 @@
           <w:lang w:val="en-US"/>
         </w:rPr>
       </w:pPr>
-      <w:r>
-        <w:rPr>
-          <w:b/>
-          <w:sz w:val="18"/>
-          <w:szCs w:val="18"/>
-          <w:lang w:val="en-US"/>
-        </w:rPr>
-        <w:t xml:space="preserve">m (A4) = </w:t>
+      <w:proofErr w:type="gramStart"/>
+      <w:r>
+        <w:rPr>
+          <w:b/>
+          <w:sz w:val="18"/>
+          <w:szCs w:val="18"/>
+          <w:lang w:val="en-US"/>
+        </w:rPr>
+        <w:t>m</w:t>
+      </w:r>
+      <w:proofErr w:type="gramEnd"/>
+      <w:r>
+        <w:rPr>
+          <w:b/>
+          <w:sz w:val="18"/>
+          <w:szCs w:val="18"/>
+          <w:lang w:val="en-US"/>
+        </w:rPr>
+        <w:t xml:space="preserve"> (A4) = </w:t>
       </w:r>
       <w:r>
         <w:rPr>
@@ -4547,14 +4697,25 @@
           <w:lang w:val="en-US"/>
         </w:rPr>
       </w:pPr>
-      <w:r>
-        <w:rPr>
-          <w:b/>
-          <w:sz w:val="18"/>
-          <w:szCs w:val="18"/>
-          <w:lang w:val="en-US"/>
-        </w:rPr>
-        <w:t xml:space="preserve">m (A1 </w:t>
+      <w:proofErr w:type="gramStart"/>
+      <w:r>
+        <w:rPr>
+          <w:b/>
+          <w:sz w:val="18"/>
+          <w:szCs w:val="18"/>
+          <w:lang w:val="en-US"/>
+        </w:rPr>
+        <w:t>m</w:t>
+      </w:r>
+      <w:proofErr w:type="gramEnd"/>
+      <w:r>
+        <w:rPr>
+          <w:b/>
+          <w:sz w:val="18"/>
+          <w:szCs w:val="18"/>
+          <w:lang w:val="en-US"/>
+        </w:rPr>
+        <w:t xml:space="preserve"> (A1 </w:t>
       </w:r>
       <w:r>
         <w:rPr>
@@ -4591,14 +4752,25 @@
           <w:lang w:val="en-US"/>
         </w:rPr>
       </w:pPr>
-      <w:r>
-        <w:rPr>
-          <w:b/>
-          <w:sz w:val="18"/>
-          <w:szCs w:val="18"/>
-          <w:lang w:val="en-US"/>
-        </w:rPr>
-        <w:t xml:space="preserve">m (A2) = </w:t>
+      <w:proofErr w:type="gramStart"/>
+      <w:r>
+        <w:rPr>
+          <w:b/>
+          <w:sz w:val="18"/>
+          <w:szCs w:val="18"/>
+          <w:lang w:val="en-US"/>
+        </w:rPr>
+        <w:t>m</w:t>
+      </w:r>
+      <w:proofErr w:type="gramEnd"/>
+      <w:r>
+        <w:rPr>
+          <w:b/>
+          <w:sz w:val="18"/>
+          <w:szCs w:val="18"/>
+          <w:lang w:val="en-US"/>
+        </w:rPr>
+        <w:t xml:space="preserve"> (A2) = </w:t>
       </w:r>
       <w:r>
         <w:rPr>
@@ -4617,14 +4789,25 @@
           <w:lang w:val="en-US"/>
         </w:rPr>
       </w:pPr>
-      <w:r>
-        <w:rPr>
-          <w:b/>
-          <w:sz w:val="18"/>
-          <w:szCs w:val="18"/>
-          <w:lang w:val="en-US"/>
-        </w:rPr>
-        <w:t xml:space="preserve">m (A4) = </w:t>
+      <w:proofErr w:type="gramStart"/>
+      <w:r>
+        <w:rPr>
+          <w:b/>
+          <w:sz w:val="18"/>
+          <w:szCs w:val="18"/>
+          <w:lang w:val="en-US"/>
+        </w:rPr>
+        <w:t>m</w:t>
+      </w:r>
+      <w:proofErr w:type="gramEnd"/>
+      <w:r>
+        <w:rPr>
+          <w:b/>
+          <w:sz w:val="18"/>
+          <w:szCs w:val="18"/>
+          <w:lang w:val="en-US"/>
+        </w:rPr>
+        <w:t xml:space="preserve"> (A4) = </w:t>
       </w:r>
       <w:r>
         <w:rPr>
@@ -4671,14 +4854,25 @@
           <w:lang w:val="en-US"/>
         </w:rPr>
       </w:pPr>
-      <w:r>
-        <w:rPr>
-          <w:b/>
-          <w:sz w:val="18"/>
-          <w:szCs w:val="18"/>
-          <w:lang w:val="en-US"/>
-        </w:rPr>
-        <w:t xml:space="preserve">m (A1 </w:t>
+      <w:proofErr w:type="gramStart"/>
+      <w:r>
+        <w:rPr>
+          <w:b/>
+          <w:sz w:val="18"/>
+          <w:szCs w:val="18"/>
+          <w:lang w:val="en-US"/>
+        </w:rPr>
+        <w:t>m</w:t>
+      </w:r>
+      <w:proofErr w:type="gramEnd"/>
+      <w:r>
+        <w:rPr>
+          <w:b/>
+          <w:sz w:val="18"/>
+          <w:szCs w:val="18"/>
+          <w:lang w:val="en-US"/>
+        </w:rPr>
+        <w:t xml:space="preserve"> (A1 </w:t>
       </w:r>
       <w:r>
         <w:rPr>
@@ -4715,14 +4909,25 @@
           <w:lang w:val="en-US"/>
         </w:rPr>
       </w:pPr>
-      <w:r>
-        <w:rPr>
-          <w:b/>
-          <w:sz w:val="18"/>
-          <w:szCs w:val="18"/>
-          <w:lang w:val="en-US"/>
-        </w:rPr>
-        <w:t xml:space="preserve">m (A2) = </w:t>
+      <w:proofErr w:type="gramStart"/>
+      <w:r>
+        <w:rPr>
+          <w:b/>
+          <w:sz w:val="18"/>
+          <w:szCs w:val="18"/>
+          <w:lang w:val="en-US"/>
+        </w:rPr>
+        <w:t>m</w:t>
+      </w:r>
+      <w:proofErr w:type="gramEnd"/>
+      <w:r>
+        <w:rPr>
+          <w:b/>
+          <w:sz w:val="18"/>
+          <w:szCs w:val="18"/>
+          <w:lang w:val="en-US"/>
+        </w:rPr>
+        <w:t xml:space="preserve"> (A2) = </w:t>
       </w:r>
       <w:r>
         <w:rPr>
@@ -4741,14 +4946,25 @@
           <w:lang w:val="en-US"/>
         </w:rPr>
       </w:pPr>
-      <w:r>
-        <w:rPr>
-          <w:b/>
-          <w:sz w:val="18"/>
-          <w:szCs w:val="18"/>
-          <w:lang w:val="en-US"/>
-        </w:rPr>
-        <w:t xml:space="preserve">m (A4) = </w:t>
+      <w:proofErr w:type="gramStart"/>
+      <w:r>
+        <w:rPr>
+          <w:b/>
+          <w:sz w:val="18"/>
+          <w:szCs w:val="18"/>
+          <w:lang w:val="en-US"/>
+        </w:rPr>
+        <w:t>m</w:t>
+      </w:r>
+      <w:proofErr w:type="gramEnd"/>
+      <w:r>
+        <w:rPr>
+          <w:b/>
+          <w:sz w:val="18"/>
+          <w:szCs w:val="18"/>
+          <w:lang w:val="en-US"/>
+        </w:rPr>
+        <w:t xml:space="preserve"> (A4) = </w:t>
       </w:r>
       <w:r>
         <w:rPr>
@@ -5504,6 +5720,7 @@
                                 <w:szCs w:val="18"/>
                               </w:rPr>
                             </w:pPr>
+                            <w:proofErr w:type="gramStart"/>
                             <w:r>
                               <w:rPr>
                                 <w:rFonts w:asciiTheme="minorHAnsi" w:hAnsi="Calibri" w:cstheme="minorBidi"/>
@@ -5512,7 +5729,18 @@
                                 <w:sz w:val="18"/>
                                 <w:szCs w:val="18"/>
                               </w:rPr>
-                              <w:t>m(A1) + m(A2) + m(A3) + m(A4)</w:t>
+                              <w:t>m</w:t>
+                            </w:r>
+                            <w:proofErr w:type="gramEnd"/>
+                            <w:r>
+                              <w:rPr>
+                                <w:rFonts w:asciiTheme="minorHAnsi" w:hAnsi="Calibri" w:cstheme="minorBidi"/>
+                                <w:color w:val="000000" w:themeColor="text1"/>
+                                <w:kern w:val="24"/>
+                                <w:sz w:val="18"/>
+                                <w:szCs w:val="18"/>
+                              </w:rPr>
+                              <w:t>(A1) + m(A2) + m(A3) + m(A4)</w:t>
                             </w:r>
                           </w:p>
                         </w:txbxContent>
@@ -5532,7 +5760,7 @@
               </wp:anchor>
             </w:drawing>
           </mc:Choice>
-          <mc:Fallback>
+          <mc:Fallback xmlns:w16se="http://schemas.microsoft.com/office/word/2015/wordml/symex" xmlns:w16sdtdh="http://schemas.microsoft.com/office/word/2020/wordml/sdtdatahash" xmlns:w16="http://schemas.microsoft.com/office/word/2018/wordml" xmlns:w16cid="http://schemas.microsoft.com/office/word/2016/wordml/cid" xmlns:w16cex="http://schemas.microsoft.com/office/word/2018/wordml/cex" xmlns:am3d="http://schemas.microsoft.com/office/drawing/2017/model3d" xmlns:aink="http://schemas.microsoft.com/office/drawing/2016/ink" xmlns:cx8="http://schemas.microsoft.com/office/drawing/2016/5/14/chartex" xmlns:cx7="http://schemas.microsoft.com/office/drawing/2016/5/13/chartex" xmlns:cx6="http://schemas.microsoft.com/office/drawing/2016/5/12/chartex" xmlns:cx5="http://schemas.microsoft.com/office/drawing/2016/5/11/chartex" xmlns:cx4="http://schemas.microsoft.com/office/drawing/2016/5/10/chartex" xmlns:cx3="http://schemas.microsoft.com/office/drawing/2016/5/9/chartex" xmlns:cx2="http://schemas.microsoft.com/office/drawing/2015/10/21/chartex" xmlns:cx1="http://schemas.microsoft.com/office/drawing/2015/9/8/chartex" xmlns:cx="http://schemas.microsoft.com/office/drawing/2014/chartex">
             <w:pict>
               <v:shape w14:anchorId="32920394" id="_x0000_s1038" type="#_x0000_t202" style="position:absolute;left:0;text-align:left;margin-left:168.75pt;margin-top:11.4pt;width:129.75pt;height:18.75pt;z-index:251693056;visibility:visible;mso-wrap-style:square;mso-width-percent:0;mso-height-percent:0;mso-wrap-distance-left:9pt;mso-wrap-distance-top:0;mso-wrap-distance-right:9pt;mso-wrap-distance-bottom:0;mso-position-horizontal:absolute;mso-position-horizontal-relative:margin;mso-position-vertical:absolute;mso-position-vertical-relative:text;mso-width-percent:0;mso-height-percent:0;mso-width-relative:margin;mso-height-relative:margin;v-text-anchor:top" o:gfxdata="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" filled="f" stroked="f">
                 <v:textbox>
@@ -5626,7 +5854,7 @@
               </wp:anchor>
             </w:drawing>
           </mc:Choice>
-          <mc:Fallback>
+          <mc:Fallback xmlns:w16se="http://schemas.microsoft.com/office/word/2015/wordml/symex" xmlns:w16sdtdh="http://schemas.microsoft.com/office/word/2020/wordml/sdtdatahash" xmlns:w16="http://schemas.microsoft.com/office/word/2018/wordml" xmlns:w16cid="http://schemas.microsoft.com/office/word/2016/wordml/cid" xmlns:w16cex="http://schemas.microsoft.com/office/word/2018/wordml/cex" xmlns:am3d="http://schemas.microsoft.com/office/drawing/2017/model3d" xmlns:aink="http://schemas.microsoft.com/office/drawing/2016/ink" xmlns:cx8="http://schemas.microsoft.com/office/drawing/2016/5/14/chartex" xmlns:cx7="http://schemas.microsoft.com/office/drawing/2016/5/13/chartex" xmlns:cx6="http://schemas.microsoft.com/office/drawing/2016/5/12/chartex" xmlns:cx5="http://schemas.microsoft.com/office/drawing/2016/5/11/chartex" xmlns:cx4="http://schemas.microsoft.com/office/drawing/2016/5/10/chartex" xmlns:cx3="http://schemas.microsoft.com/office/drawing/2016/5/9/chartex" xmlns:cx2="http://schemas.microsoft.com/office/drawing/2015/10/21/chartex" xmlns:cx1="http://schemas.microsoft.com/office/drawing/2015/9/8/chartex" xmlns:cx="http://schemas.microsoft.com/office/drawing/2014/chartex">
             <w:pict>
               <v:line w14:anchorId="025AC7E9" id="Conexão reta 20" o:spid="_x0000_s1026" style="position:absolute;flip:y;z-index:251691008;visibility:visible;mso-wrap-style:square;mso-width-percent:0;mso-wrap-distance-left:9pt;mso-wrap-distance-top:0;mso-wrap-distance-right:9pt;mso-wrap-distance-bottom:0;mso-position-horizontal:absolute;mso-position-horizontal-relative:text;mso-position-vertical:absolute;mso-position-vertical-relative:text;mso-width-percent:0;mso-width-relative:margin" from="142.2pt,10.65pt" to="331.95pt,12.9pt" o:gfxdata="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" strokecolor="black [3200]" strokeweight=".5pt">
                 <v:stroke joinstyle="miter"/>
@@ -5643,6 +5871,7 @@
         </w:rPr>
         <w:t xml:space="preserve">      </w:t>
       </w:r>
+      <w:proofErr w:type="spellStart"/>
       <w:r>
         <w:rPr>
           <w:b/>
@@ -5651,6 +5880,7 @@
         </w:rPr>
         <w:t>Xcm</w:t>
       </w:r>
+      <w:proofErr w:type="spellEnd"/>
       <w:r>
         <w:rPr>
           <w:noProof/>
@@ -5766,6 +5996,7 @@
                                 <w:szCs w:val="18"/>
                               </w:rPr>
                             </w:pPr>
+                            <w:proofErr w:type="gramStart"/>
                             <w:r>
                               <w:rPr>
                                 <w:rFonts w:asciiTheme="minorHAnsi" w:hAnsi="Calibri" w:cstheme="minorBidi"/>
@@ -5774,7 +6005,18 @@
                                 <w:sz w:val="18"/>
                                 <w:szCs w:val="18"/>
                               </w:rPr>
-                              <w:t>m(A1) + m(A2) + m(A3) + m(A4)</w:t>
+                              <w:t>m</w:t>
+                            </w:r>
+                            <w:proofErr w:type="gramEnd"/>
+                            <w:r>
+                              <w:rPr>
+                                <w:rFonts w:asciiTheme="minorHAnsi" w:hAnsi="Calibri" w:cstheme="minorBidi"/>
+                                <w:color w:val="000000" w:themeColor="text1"/>
+                                <w:kern w:val="24"/>
+                                <w:sz w:val="18"/>
+                                <w:szCs w:val="18"/>
+                              </w:rPr>
+                              <w:t>(A1) + m(A2) + m(A3) + m(A4)</w:t>
                             </w:r>
                           </w:p>
                           <w:p>
@@ -5804,7 +6046,7 @@
               </wp:anchor>
             </w:drawing>
           </mc:Choice>
-          <mc:Fallback>
+          <mc:Fallback xmlns:w16se="http://schemas.microsoft.com/office/word/2015/wordml/symex" xmlns:w16sdtdh="http://schemas.microsoft.com/office/word/2020/wordml/sdtdatahash" xmlns:w16="http://schemas.microsoft.com/office/word/2018/wordml" xmlns:w16cid="http://schemas.microsoft.com/office/word/2016/wordml/cid" xmlns:w16cex="http://schemas.microsoft.com/office/word/2018/wordml/cex" xmlns:am3d="http://schemas.microsoft.com/office/drawing/2017/model3d" xmlns:aink="http://schemas.microsoft.com/office/drawing/2016/ink" xmlns:cx8="http://schemas.microsoft.com/office/drawing/2016/5/14/chartex" xmlns:cx7="http://schemas.microsoft.com/office/drawing/2016/5/13/chartex" xmlns:cx6="http://schemas.microsoft.com/office/drawing/2016/5/12/chartex" xmlns:cx5="http://schemas.microsoft.com/office/drawing/2016/5/11/chartex" xmlns:cx4="http://schemas.microsoft.com/office/drawing/2016/5/10/chartex" xmlns:cx3="http://schemas.microsoft.com/office/drawing/2016/5/9/chartex" xmlns:cx2="http://schemas.microsoft.com/office/drawing/2015/10/21/chartex" xmlns:cx1="http://schemas.microsoft.com/office/drawing/2015/9/8/chartex" xmlns:cx="http://schemas.microsoft.com/office/drawing/2014/chartex">
             <w:pict>
               <v:shape w14:anchorId="367FDBBA" id="_x0000_s1039" type="#_x0000_t202" style="position:absolute;left:0;text-align:left;margin-left:168.75pt;margin-top:11.1pt;width:134.25pt;height:18.75pt;z-index:251696128;visibility:visible;mso-wrap-style:square;mso-width-percent:0;mso-height-percent:0;mso-wrap-distance-left:9pt;mso-wrap-distance-top:0;mso-wrap-distance-right:9pt;mso-wrap-distance-bottom:0;mso-position-horizontal:absolute;mso-position-horizontal-relative:margin;mso-position-vertical:absolute;mso-position-vertical-relative:text;mso-width-percent:0;mso-height-percent:0;mso-width-relative:margin;mso-height-relative:margin;v-text-anchor:top" o:gfxdata="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" filled="f" stroked="f">
                 <v:textbox>
@@ -5911,7 +6153,7 @@
               </wp:anchor>
             </w:drawing>
           </mc:Choice>
-          <mc:Fallback>
+          <mc:Fallback xmlns:w16se="http://schemas.microsoft.com/office/word/2015/wordml/symex" xmlns:w16sdtdh="http://schemas.microsoft.com/office/word/2020/wordml/sdtdatahash" xmlns:w16="http://schemas.microsoft.com/office/word/2018/wordml" xmlns:w16cid="http://schemas.microsoft.com/office/word/2016/wordml/cid" xmlns:w16cex="http://schemas.microsoft.com/office/word/2018/wordml/cex" xmlns:am3d="http://schemas.microsoft.com/office/drawing/2017/model3d" xmlns:aink="http://schemas.microsoft.com/office/drawing/2016/ink" xmlns:cx8="http://schemas.microsoft.com/office/drawing/2016/5/14/chartex" xmlns:cx7="http://schemas.microsoft.com/office/drawing/2016/5/13/chartex" xmlns:cx6="http://schemas.microsoft.com/office/drawing/2016/5/12/chartex" xmlns:cx5="http://schemas.microsoft.com/office/drawing/2016/5/11/chartex" xmlns:cx4="http://schemas.microsoft.com/office/drawing/2016/5/10/chartex" xmlns:cx3="http://schemas.microsoft.com/office/drawing/2016/5/9/chartex" xmlns:cx2="http://schemas.microsoft.com/office/drawing/2015/10/21/chartex" xmlns:cx1="http://schemas.microsoft.com/office/drawing/2015/9/8/chartex" xmlns:cx="http://schemas.microsoft.com/office/drawing/2014/chartex">
             <w:pict>
               <v:line w14:anchorId="6CBC5BC2" id="Conexão reta 22" o:spid="_x0000_s1026" style="position:absolute;flip:y;z-index:251694080;visibility:visible;mso-wrap-style:square;mso-width-percent:0;mso-height-percent:0;mso-wrap-distance-left:9pt;mso-wrap-distance-top:0;mso-wrap-distance-right:9pt;mso-wrap-distance-bottom:0;mso-position-horizontal:absolute;mso-position-horizontal-relative:text;mso-position-vertical:absolute;mso-position-vertical-relative:text;mso-width-percent:0;mso-height-percent:0;mso-width-relative:margin;mso-height-relative:margin" from="136.2pt,10.35pt" to="331.2pt,12.6pt" o:gfxdata="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" strokecolor="black [3200]" strokeweight=".5pt">
                 <v:stroke joinstyle="miter"/>
@@ -5929,6 +6171,7 @@
         </w:rPr>
         <w:t xml:space="preserve">  </w:t>
       </w:r>
+      <w:proofErr w:type="spellStart"/>
       <w:r>
         <w:rPr>
           <w:b/>
@@ -5938,6 +6181,7 @@
         </w:rPr>
         <w:t>Ycm</w:t>
       </w:r>
+      <w:proofErr w:type="spellEnd"/>
       <w:r>
         <w:rPr>
           <w:noProof/>
@@ -6059,7 +6303,43 @@
           <w:szCs w:val="20"/>
           <w:lang w:val="en-US" w:eastAsia="pt-PT"/>
         </w:rPr>
-        <w:t xml:space="preserve"> 7,020 x 10 + 3861 x 195 + 7,020 x 380 + </w:t>
+        <w:t xml:space="preserve"> 7,020 x </w:t>
+      </w:r>
+      <w:r>
+        <w:rPr>
+          <w:noProof/>
+          <w:sz w:val="20"/>
+          <w:szCs w:val="20"/>
+          <w:lang w:val="en-US" w:eastAsia="pt-PT"/>
+        </w:rPr>
+        <w:t>20</w:t>
+      </w:r>
+      <w:r>
+        <w:rPr>
+          <w:noProof/>
+          <w:sz w:val="20"/>
+          <w:szCs w:val="20"/>
+          <w:lang w:val="en-US" w:eastAsia="pt-PT"/>
+        </w:rPr>
+        <w:t xml:space="preserve"> + 3861 x 195 + 7,020 x </w:t>
+      </w:r>
+      <w:r>
+        <w:rPr>
+          <w:noProof/>
+          <w:sz w:val="20"/>
+          <w:szCs w:val="20"/>
+          <w:lang w:val="en-US" w:eastAsia="pt-PT"/>
+        </w:rPr>
+        <w:t>370</w:t>
+      </w:r>
+      <w:r>
+        <w:rPr>
+          <w:noProof/>
+          <w:sz w:val="20"/>
+          <w:szCs w:val="20"/>
+          <w:lang w:val="en-US" w:eastAsia="pt-PT"/>
+        </w:rPr>
+        <w:t xml:space="preserve"> + </w:t>
       </w:r>
       <w:r>
         <w:rPr>
@@ -6292,7 +6572,43 @@
           <w:szCs w:val="20"/>
           <w:lang w:val="en-US" w:eastAsia="pt-PT"/>
         </w:rPr>
-        <w:t xml:space="preserve">Xcm =  4,875 x 8,33 + 1716 x 125 + 4,875 x 241,6 + 34,32 x 20   /  4,875 + 1716 + 4,875 + 34,32 </w:t>
+        <w:t xml:space="preserve">Xcm =  4,875 x </w:t>
+      </w:r>
+      <w:r>
+        <w:rPr>
+          <w:noProof/>
+          <w:sz w:val="20"/>
+          <w:szCs w:val="20"/>
+          <w:lang w:val="en-US" w:eastAsia="pt-PT"/>
+        </w:rPr>
+        <w:t>16,67</w:t>
+      </w:r>
+      <w:r>
+        <w:rPr>
+          <w:noProof/>
+          <w:sz w:val="20"/>
+          <w:szCs w:val="20"/>
+          <w:lang w:val="en-US" w:eastAsia="pt-PT"/>
+        </w:rPr>
+        <w:t xml:space="preserve"> + 1716 x 125 + 4,875 x </w:t>
+      </w:r>
+      <w:r>
+        <w:rPr>
+          <w:noProof/>
+          <w:sz w:val="20"/>
+          <w:szCs w:val="20"/>
+          <w:lang w:val="en-US" w:eastAsia="pt-PT"/>
+        </w:rPr>
+        <w:t>233,33</w:t>
+      </w:r>
+      <w:r>
+        <w:rPr>
+          <w:noProof/>
+          <w:sz w:val="20"/>
+          <w:szCs w:val="20"/>
+          <w:lang w:val="en-US" w:eastAsia="pt-PT"/>
+        </w:rPr>
+        <w:t xml:space="preserve"> + 34,32 x 20   /  4,875 + 1716 + 4,875 + 34,32 </w:t>
       </w:r>
     </w:p>
     <w:p>
@@ -6472,8 +6788,10 @@
           <w:szCs w:val="20"/>
           <w:lang w:val="en-US" w:eastAsia="pt-PT"/>
         </w:rPr>
-        <w:t>18,67</w:t>
-      </w:r>
+        <w:t>37,33</w:t>
+      </w:r>
+      <w:bookmarkStart w:id="0" w:name="_GoBack"/>
+      <w:bookmarkEnd w:id="0"/>
       <w:r>
         <w:rPr>
           <w:noProof/>
@@ -6544,7 +6862,7 @@
           <w:szCs w:val="20"/>
           <w:lang w:val="en-US" w:eastAsia="pt-PT"/>
         </w:rPr>
-        <w:t>43,3</w:t>
+        <w:t>24,67</w:t>
       </w:r>
       <w:r>
         <w:rPr>
@@ -6997,8 +7315,8 @@
 </file>
 
 <file path=word/numbering.xml><?xml version="1.0" encoding="utf-8"?>
-<w:numbering xmlns:wpc="http://schemas.microsoft.com/office/word/2010/wordprocessingCanvas" xmlns:cx="http://schemas.microsoft.com/office/drawing/2014/chartex" xmlns:cx1="http://schemas.microsoft.com/office/drawing/2015/9/8/chartex" xmlns:cx2="http://schemas.microsoft.com/office/drawing/2015/10/21/chartex" xmlns:cx3="http://schemas.microsoft.com/office/drawing/2016/5/9/chartex" xmlns:cx4="http://schemas.microsoft.com/office/drawing/2016/5/10/chartex" xmlns:cx5="http://schemas.microsoft.com/office/drawing/2016/5/11/chartex" xmlns:cx6="http://schemas.microsoft.com/office/drawing/2016/5/12/chartex" xmlns:cx7="http://schemas.microsoft.com/office/drawing/2016/5/13/chartex" xmlns:cx8="http://schemas.microsoft.com/office/drawing/2016/5/14/chartex" xmlns:mc="http://schemas.openxmlformats.org/markup-compatibility/2006" xmlns:aink="http://schemas.microsoft.com/office/drawing/2016/ink" xmlns:am3d="http://schemas.microsoft.com/office/drawing/2017/model3d" xmlns:o="urn:schemas-microsoft-com:office:office" xmlns:r="http://schemas.openxmlformats.org/officeDocument/2006/relationships" xmlns:m="http://schemas.openxmlformats.org/officeDocument/2006/math" xmlns:v="urn:schemas-microsoft-com:vml" xmlns:wp14="http://schemas.microsoft.com/office/word/2010/wordprocessingDrawing" xmlns:wp="http://schemas.openxmlformats.org/drawingml/2006/wordprocessingDrawing" xmlns:w10="urn:schemas-microsoft-com:office:word" xmlns:w="http://schemas.openxmlformats.org/wordprocessingml/2006/main" xmlns:w14="http://schemas.microsoft.com/office/word/2010/wordml" xmlns:w15="http://schemas.microsoft.com/office/word/2012/wordml" xmlns:w16cex="http://schemas.microsoft.com/office/word/2018/wordml/cex" xmlns:w16cid="http://schemas.microsoft.com/office/word/2016/wordml/cid" xmlns:w16="http://schemas.microsoft.com/office/word/2018/wordml" xmlns:w16sdtdh="http://schemas.microsoft.com/office/word/2020/wordml/sdtdatahash" xmlns:w16se="http://schemas.microsoft.com/office/word/2015/wordml/symex" xmlns:wpg="http://schemas.microsoft.com/office/word/2010/wordprocessingGroup" xmlns:wpi="http://schemas.microsoft.com/office/word/2010/wordprocessingInk" xmlns:wne="http://schemas.microsoft.com/office/word/2006/wordml" xmlns:wps="http://schemas.microsoft.com/office/word/2010/wordprocessingShape" mc:Ignorable="w14 w15 w16se w16cid w16 w16cex w16sdtdh wp14">
-  <w:abstractNum w:abstractNumId="0" w15:restartNumberingAfterBreak="0">
+<w:numbering xmlns:wpc="http://schemas.microsoft.com/office/word/2010/wordprocessingCanvas" xmlns:mc="http://schemas.openxmlformats.org/markup-compatibility/2006" xmlns:o="urn:schemas-microsoft-com:office:office" xmlns:r="http://schemas.openxmlformats.org/officeDocument/2006/relationships" xmlns:m="http://schemas.openxmlformats.org/officeDocument/2006/math" xmlns:v="urn:schemas-microsoft-com:vml" xmlns:wp14="http://schemas.microsoft.com/office/word/2010/wordprocessingDrawing" xmlns:wp="http://schemas.openxmlformats.org/drawingml/2006/wordprocessingDrawing" xmlns:w10="urn:schemas-microsoft-com:office:word" xmlns:w="http://schemas.openxmlformats.org/wordprocessingml/2006/main" xmlns:w14="http://schemas.microsoft.com/office/word/2010/wordml" xmlns:w15="http://schemas.microsoft.com/office/word/2012/wordml" xmlns:wpg="http://schemas.microsoft.com/office/word/2010/wordprocessingGroup" xmlns:wpi="http://schemas.microsoft.com/office/word/2010/wordprocessingInk" xmlns:wne="http://schemas.microsoft.com/office/word/2006/wordml" xmlns:wps="http://schemas.microsoft.com/office/word/2010/wordprocessingShape" mc:Ignorable="w14 w15 wp14">
+  <w:abstractNum w:abstractNumId="0">
     <w:nsid w:val="03417DD7"/>
     <w:multiLevelType w:val="hybridMultilevel"/>
     <w:tmpl w:val="6EA070D2"/>
@@ -7111,7 +7429,7 @@
       </w:rPr>
     </w:lvl>
   </w:abstractNum>
-  <w:abstractNum w:abstractNumId="1" w15:restartNumberingAfterBreak="0">
+  <w:abstractNum w:abstractNumId="1">
     <w:nsid w:val="0EF91B5F"/>
     <w:multiLevelType w:val="hybridMultilevel"/>
     <w:tmpl w:val="72302516"/>
@@ -7224,7 +7542,7 @@
       </w:rPr>
     </w:lvl>
   </w:abstractNum>
-  <w:abstractNum w:abstractNumId="2" w15:restartNumberingAfterBreak="0">
+  <w:abstractNum w:abstractNumId="2">
     <w:nsid w:val="31A7224C"/>
     <w:multiLevelType w:val="multilevel"/>
     <w:tmpl w:val="E2AA26BC"/>
@@ -7373,7 +7691,7 @@
       </w:rPr>
     </w:lvl>
   </w:abstractNum>
-  <w:abstractNum w:abstractNumId="3" w15:restartNumberingAfterBreak="0">
+  <w:abstractNum w:abstractNumId="3">
     <w:nsid w:val="3C750D0B"/>
     <w:multiLevelType w:val="hybridMultilevel"/>
     <w:tmpl w:val="561A7EDA"/>
@@ -7486,7 +7804,7 @@
       </w:rPr>
     </w:lvl>
   </w:abstractNum>
-  <w:abstractNum w:abstractNumId="4" w15:restartNumberingAfterBreak="0">
+  <w:abstractNum w:abstractNumId="4">
     <w:nsid w:val="413375BE"/>
     <w:multiLevelType w:val="hybridMultilevel"/>
     <w:tmpl w:val="8FD454D0"/>
@@ -7572,7 +7890,7 @@
       </w:pPr>
     </w:lvl>
   </w:abstractNum>
-  <w:abstractNum w:abstractNumId="5" w15:restartNumberingAfterBreak="0">
+  <w:abstractNum w:abstractNumId="5">
     <w:nsid w:val="4C0B10C8"/>
     <w:multiLevelType w:val="multilevel"/>
     <w:tmpl w:val="ED4E59D8"/>
@@ -7721,7 +8039,7 @@
       </w:rPr>
     </w:lvl>
   </w:abstractNum>
-  <w:abstractNum w:abstractNumId="6" w15:restartNumberingAfterBreak="0">
+  <w:abstractNum w:abstractNumId="6">
     <w:nsid w:val="5E35688C"/>
     <w:multiLevelType w:val="multilevel"/>
     <w:tmpl w:val="2F46EA8E"/>
@@ -7870,7 +8188,7 @@
       </w:rPr>
     </w:lvl>
   </w:abstractNum>
-  <w:abstractNum w:abstractNumId="7" w15:restartNumberingAfterBreak="0">
+  <w:abstractNum w:abstractNumId="7">
     <w:nsid w:val="688C1B64"/>
     <w:multiLevelType w:val="hybridMultilevel"/>
     <w:tmpl w:val="1E007060"/>
@@ -7987,7 +8305,7 @@
 </file>
 
 <file path=word/styles.xml><?xml version="1.0" encoding="utf-8"?>
-<w:styles xmlns:mc="http://schemas.openxmlformats.org/markup-compatibility/2006" xmlns:r="http://schemas.openxmlformats.org/officeDocument/2006/relationships" xmlns:w="http://schemas.openxmlformats.org/wordprocessingml/2006/main" xmlns:w14="http://schemas.microsoft.com/office/word/2010/wordml" xmlns:w15="http://schemas.microsoft.com/office/word/2012/wordml" xmlns:w16cex="http://schemas.microsoft.com/office/word/2018/wordml/cex" xmlns:w16cid="http://schemas.microsoft.com/office/word/2016/wordml/cid" xmlns:w16="http://schemas.microsoft.com/office/word/2018/wordml" xmlns:w16sdtdh="http://schemas.microsoft.com/office/word/2020/wordml/sdtdatahash" xmlns:w16se="http://schemas.microsoft.com/office/word/2015/wordml/symex" mc:Ignorable="w14 w15 w16se w16cid w16 w16cex w16sdtdh">
+<w:styles xmlns:mc="http://schemas.openxmlformats.org/markup-compatibility/2006" xmlns:r="http://schemas.openxmlformats.org/officeDocument/2006/relationships" xmlns:w="http://schemas.openxmlformats.org/wordprocessingml/2006/main" xmlns:w14="http://schemas.microsoft.com/office/word/2010/wordml" xmlns:w15="http://schemas.microsoft.com/office/word/2012/wordml" mc:Ignorable="w14 w15">
   <w:docDefaults>
     <w:rPrDefault>
       <w:rPr>
@@ -8003,7 +8321,7 @@
       </w:pPr>
     </w:pPrDefault>
   </w:docDefaults>
-  <w:latentStyles w:defLockedState="0" w:defUIPriority="99" w:defSemiHidden="0" w:defUnhideWhenUsed="0" w:defQFormat="0" w:count="376">
+  <w:latentStyles w:defLockedState="0" w:defUIPriority="99" w:defSemiHidden="0" w:defUnhideWhenUsed="0" w:defQFormat="0" w:count="371">
     <w:lsdException w:name="Normal" w:uiPriority="0" w:qFormat="1"/>
     <w:lsdException w:name="heading 1" w:uiPriority="9" w:qFormat="1"/>
     <w:lsdException w:name="heading 2" w:semiHidden="1" w:uiPriority="9" w:unhideWhenUsed="1" w:qFormat="1"/>
@@ -8109,6 +8427,7 @@
     <w:lsdException w:name="HTML Sample" w:semiHidden="1" w:unhideWhenUsed="1"/>
     <w:lsdException w:name="HTML Typewriter" w:semiHidden="1" w:unhideWhenUsed="1"/>
     <w:lsdException w:name="HTML Variable" w:semiHidden="1" w:unhideWhenUsed="1"/>
+    <w:lsdException w:name="Normal Table" w:semiHidden="1" w:unhideWhenUsed="1"/>
     <w:lsdException w:name="annotation subject" w:semiHidden="1" w:unhideWhenUsed="1"/>
     <w:lsdException w:name="No List" w:semiHidden="1" w:unhideWhenUsed="1"/>
     <w:lsdException w:name="Outline List 1" w:semiHidden="1" w:unhideWhenUsed="1"/>
@@ -8151,8 +8470,11 @@
     <w:lsdException w:name="Table Contemporary" w:semiHidden="1" w:unhideWhenUsed="1"/>
     <w:lsdException w:name="Table Elegant" w:semiHidden="1" w:unhideWhenUsed="1"/>
     <w:lsdException w:name="Table Professional" w:semiHidden="1" w:unhideWhenUsed="1"/>
+    <w:lsdException w:name="Table Subtle 1" w:semiHidden="1" w:unhideWhenUsed="1"/>
     <w:lsdException w:name="Table Subtle 2" w:semiHidden="1" w:unhideWhenUsed="1"/>
     <w:lsdException w:name="Table Web 1" w:semiHidden="1" w:unhideWhenUsed="1"/>
+    <w:lsdException w:name="Table Web 2" w:semiHidden="1" w:unhideWhenUsed="1"/>
+    <w:lsdException w:name="Table Web 3" w:semiHidden="1" w:unhideWhenUsed="1"/>
     <w:lsdException w:name="Balloon Text" w:semiHidden="1" w:unhideWhenUsed="1"/>
     <w:lsdException w:name="Table Grid" w:uiPriority="39"/>
     <w:lsdException w:name="Table Theme" w:semiHidden="1" w:unhideWhenUsed="1"/>
@@ -8371,11 +8693,6 @@
     <w:lsdException w:name="List Table 5 Dark Accent 6" w:uiPriority="50"/>
     <w:lsdException w:name="List Table 6 Colorful Accent 6" w:uiPriority="51"/>
     <w:lsdException w:name="List Table 7 Colorful Accent 6" w:uiPriority="52"/>
-    <w:lsdException w:name="Mention" w:semiHidden="1" w:unhideWhenUsed="1"/>
-    <w:lsdException w:name="Smart Hyperlink" w:semiHidden="1" w:unhideWhenUsed="1"/>
-    <w:lsdException w:name="Hashtag" w:semiHidden="1" w:unhideWhenUsed="1"/>
-    <w:lsdException w:name="Unresolved Mention" w:semiHidden="1" w:unhideWhenUsed="1"/>
-    <w:lsdException w:name="Smart Link" w:semiHidden="1" w:unhideWhenUsed="1"/>
   </w:latentStyles>
   <w:style w:type="paragraph" w:default="1" w:styleId="Normal">
     <w:name w:val="Normal"/>

</xml_diff>

<commit_message>
G41-229 #time 10m #comment last update US418 document.
</commit_message>
<xml_diff>
--- a/Documentation/Sprint4/LAPR3/US418/US418.docx
+++ b/Documentation/Sprint4/LAPR3/US418/US418.docx
@@ -1115,7 +1115,7 @@
               </wp:anchor>
             </w:drawing>
           </mc:Choice>
-          <mc:Fallback xmlns:w16se="http://schemas.microsoft.com/office/word/2015/wordml/symex" xmlns:w16sdtdh="http://schemas.microsoft.com/office/word/2020/wordml/sdtdatahash" xmlns:w16="http://schemas.microsoft.com/office/word/2018/wordml" xmlns:w16cid="http://schemas.microsoft.com/office/word/2016/wordml/cid" xmlns:w16cex="http://schemas.microsoft.com/office/word/2018/wordml/cex" xmlns:am3d="http://schemas.microsoft.com/office/drawing/2017/model3d" xmlns:aink="http://schemas.microsoft.com/office/drawing/2016/ink" xmlns:cx8="http://schemas.microsoft.com/office/drawing/2016/5/14/chartex" xmlns:cx7="http://schemas.microsoft.com/office/drawing/2016/5/13/chartex" xmlns:cx6="http://schemas.microsoft.com/office/drawing/2016/5/12/chartex" xmlns:cx5="http://schemas.microsoft.com/office/drawing/2016/5/11/chartex" xmlns:cx4="http://schemas.microsoft.com/office/drawing/2016/5/10/chartex" xmlns:cx3="http://schemas.microsoft.com/office/drawing/2016/5/9/chartex" xmlns:cx2="http://schemas.microsoft.com/office/drawing/2015/10/21/chartex" xmlns:cx1="http://schemas.microsoft.com/office/drawing/2015/9/8/chartex" xmlns:cx="http://schemas.microsoft.com/office/drawing/2014/chartex">
+          <mc:Fallback xmlns:cx="http://schemas.microsoft.com/office/drawing/2014/chartex" xmlns:cx1="http://schemas.microsoft.com/office/drawing/2015/9/8/chartex" xmlns:cx2="http://schemas.microsoft.com/office/drawing/2015/10/21/chartex" xmlns:cx3="http://schemas.microsoft.com/office/drawing/2016/5/9/chartex" xmlns:cx4="http://schemas.microsoft.com/office/drawing/2016/5/10/chartex" xmlns:cx5="http://schemas.microsoft.com/office/drawing/2016/5/11/chartex" xmlns:cx6="http://schemas.microsoft.com/office/drawing/2016/5/12/chartex" xmlns:cx7="http://schemas.microsoft.com/office/drawing/2016/5/13/chartex" xmlns:cx8="http://schemas.microsoft.com/office/drawing/2016/5/14/chartex" xmlns:aink="http://schemas.microsoft.com/office/drawing/2016/ink" xmlns:am3d="http://schemas.microsoft.com/office/drawing/2017/model3d" xmlns:w16cex="http://schemas.microsoft.com/office/word/2018/wordml/cex" xmlns:w16cid="http://schemas.microsoft.com/office/word/2016/wordml/cid" xmlns:w16="http://schemas.microsoft.com/office/word/2018/wordml" xmlns:w16sdtdh="http://schemas.microsoft.com/office/word/2020/wordml/sdtdatahash" xmlns:w16se="http://schemas.microsoft.com/office/word/2015/wordml/symex">
             <w:pict>
               <v:shapetype w14:anchorId="325ECF31" id="_x0000_t202" coordsize="21600,21600" o:spt="202" path="m,l,21600r21600,l21600,xe">
                 <v:stroke joinstyle="miter"/>
@@ -1232,7 +1232,7 @@
               </wp:anchor>
             </w:drawing>
           </mc:Choice>
-          <mc:Fallback xmlns:w16se="http://schemas.microsoft.com/office/word/2015/wordml/symex" xmlns:w16sdtdh="http://schemas.microsoft.com/office/word/2020/wordml/sdtdatahash" xmlns:w16="http://schemas.microsoft.com/office/word/2018/wordml" xmlns:w16cid="http://schemas.microsoft.com/office/word/2016/wordml/cid" xmlns:w16cex="http://schemas.microsoft.com/office/word/2018/wordml/cex" xmlns:am3d="http://schemas.microsoft.com/office/drawing/2017/model3d" xmlns:aink="http://schemas.microsoft.com/office/drawing/2016/ink" xmlns:cx8="http://schemas.microsoft.com/office/drawing/2016/5/14/chartex" xmlns:cx7="http://schemas.microsoft.com/office/drawing/2016/5/13/chartex" xmlns:cx6="http://schemas.microsoft.com/office/drawing/2016/5/12/chartex" xmlns:cx5="http://schemas.microsoft.com/office/drawing/2016/5/11/chartex" xmlns:cx4="http://schemas.microsoft.com/office/drawing/2016/5/10/chartex" xmlns:cx3="http://schemas.microsoft.com/office/drawing/2016/5/9/chartex" xmlns:cx2="http://schemas.microsoft.com/office/drawing/2015/10/21/chartex" xmlns:cx1="http://schemas.microsoft.com/office/drawing/2015/9/8/chartex" xmlns:cx="http://schemas.microsoft.com/office/drawing/2014/chartex">
+          <mc:Fallback xmlns:cx="http://schemas.microsoft.com/office/drawing/2014/chartex" xmlns:cx1="http://schemas.microsoft.com/office/drawing/2015/9/8/chartex" xmlns:cx2="http://schemas.microsoft.com/office/drawing/2015/10/21/chartex" xmlns:cx3="http://schemas.microsoft.com/office/drawing/2016/5/9/chartex" xmlns:cx4="http://schemas.microsoft.com/office/drawing/2016/5/10/chartex" xmlns:cx5="http://schemas.microsoft.com/office/drawing/2016/5/11/chartex" xmlns:cx6="http://schemas.microsoft.com/office/drawing/2016/5/12/chartex" xmlns:cx7="http://schemas.microsoft.com/office/drawing/2016/5/13/chartex" xmlns:cx8="http://schemas.microsoft.com/office/drawing/2016/5/14/chartex" xmlns:aink="http://schemas.microsoft.com/office/drawing/2016/ink" xmlns:am3d="http://schemas.microsoft.com/office/drawing/2017/model3d" xmlns:w16cex="http://schemas.microsoft.com/office/word/2018/wordml/cex" xmlns:w16cid="http://schemas.microsoft.com/office/word/2016/wordml/cid" xmlns:w16="http://schemas.microsoft.com/office/word/2018/wordml" xmlns:w16sdtdh="http://schemas.microsoft.com/office/word/2020/wordml/sdtdatahash" xmlns:w16se="http://schemas.microsoft.com/office/word/2015/wordml/symex">
             <w:pict>
               <v:rect w14:anchorId="78BC8949" id="Retângulo 7" o:spid="_x0000_s1026" style="position:absolute;margin-left:216.35pt;margin-top:15.35pt;width:50.6pt;height:40.35pt;rotation:90;z-index:251665408;visibility:visible;mso-wrap-style:square;mso-width-percent:0;mso-height-percent:0;mso-wrap-distance-left:9pt;mso-wrap-distance-top:0;mso-wrap-distance-right:9pt;mso-wrap-distance-bottom:0;mso-position-horizontal:absolute;mso-position-horizontal-relative:text;mso-position-vertical:absolute;mso-position-vertical-relative:text;mso-width-percent:0;mso-height-percent:0;mso-width-relative:margin;mso-height-relative:margin;v-text-anchor:middle" o:gfxdata="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" fillcolor="#ededed [662]" strokecolor="#1f4d78 [1604]" strokeweight="1pt"/>
             </w:pict>
@@ -1313,7 +1313,7 @@
               </wp:anchor>
             </w:drawing>
           </mc:Choice>
-          <mc:Fallback xmlns:w16se="http://schemas.microsoft.com/office/word/2015/wordml/symex" xmlns:w16sdtdh="http://schemas.microsoft.com/office/word/2020/wordml/sdtdatahash" xmlns:w16="http://schemas.microsoft.com/office/word/2018/wordml" xmlns:w16cid="http://schemas.microsoft.com/office/word/2016/wordml/cid" xmlns:w16cex="http://schemas.microsoft.com/office/word/2018/wordml/cex" xmlns:am3d="http://schemas.microsoft.com/office/drawing/2017/model3d" xmlns:aink="http://schemas.microsoft.com/office/drawing/2016/ink" xmlns:cx8="http://schemas.microsoft.com/office/drawing/2016/5/14/chartex" xmlns:cx7="http://schemas.microsoft.com/office/drawing/2016/5/13/chartex" xmlns:cx6="http://schemas.microsoft.com/office/drawing/2016/5/12/chartex" xmlns:cx5="http://schemas.microsoft.com/office/drawing/2016/5/11/chartex" xmlns:cx4="http://schemas.microsoft.com/office/drawing/2016/5/10/chartex" xmlns:cx3="http://schemas.microsoft.com/office/drawing/2016/5/9/chartex" xmlns:cx2="http://schemas.microsoft.com/office/drawing/2015/10/21/chartex" xmlns:cx1="http://schemas.microsoft.com/office/drawing/2015/9/8/chartex" xmlns:cx="http://schemas.microsoft.com/office/drawing/2014/chartex">
+          <mc:Fallback xmlns:cx="http://schemas.microsoft.com/office/drawing/2014/chartex" xmlns:cx1="http://schemas.microsoft.com/office/drawing/2015/9/8/chartex" xmlns:cx2="http://schemas.microsoft.com/office/drawing/2015/10/21/chartex" xmlns:cx3="http://schemas.microsoft.com/office/drawing/2016/5/9/chartex" xmlns:cx4="http://schemas.microsoft.com/office/drawing/2016/5/10/chartex" xmlns:cx5="http://schemas.microsoft.com/office/drawing/2016/5/11/chartex" xmlns:cx6="http://schemas.microsoft.com/office/drawing/2016/5/12/chartex" xmlns:cx7="http://schemas.microsoft.com/office/drawing/2016/5/13/chartex" xmlns:cx8="http://schemas.microsoft.com/office/drawing/2016/5/14/chartex" xmlns:aink="http://schemas.microsoft.com/office/drawing/2016/ink" xmlns:am3d="http://schemas.microsoft.com/office/drawing/2017/model3d" xmlns:w16cex="http://schemas.microsoft.com/office/word/2018/wordml/cex" xmlns:w16cid="http://schemas.microsoft.com/office/word/2016/wordml/cid" xmlns:w16="http://schemas.microsoft.com/office/word/2018/wordml" xmlns:w16sdtdh="http://schemas.microsoft.com/office/word/2020/wordml/sdtdatahash" xmlns:w16se="http://schemas.microsoft.com/office/word/2015/wordml/symex">
             <w:pict>
               <v:shape w14:anchorId="0CD8A16F" id="CaixaDeTexto 13" o:spid="_x0000_s1027" type="#_x0000_t202" style="position:absolute;left:0;text-align:left;margin-left:260.25pt;margin-top:4.5pt;width:12.5pt;height:17.3pt;z-index:251683840;visibility:visible;mso-wrap-style:square;mso-wrap-distance-left:9pt;mso-wrap-distance-top:0;mso-wrap-distance-right:9pt;mso-wrap-distance-bottom:0;mso-position-horizontal:absolute;mso-position-horizontal-relative:text;mso-position-vertical:absolute;mso-position-vertical-relative:text;v-text-anchor:top" o:gfxdata="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" filled="f" stroked="f">
                 <v:textbox style="mso-fit-shape-to-text:t">
@@ -1409,7 +1409,7 @@
               </wp:anchor>
             </w:drawing>
           </mc:Choice>
-          <mc:Fallback xmlns:w16se="http://schemas.microsoft.com/office/word/2015/wordml/symex" xmlns:w16sdtdh="http://schemas.microsoft.com/office/word/2020/wordml/sdtdatahash" xmlns:w16="http://schemas.microsoft.com/office/word/2018/wordml" xmlns:w16cid="http://schemas.microsoft.com/office/word/2016/wordml/cid" xmlns:w16cex="http://schemas.microsoft.com/office/word/2018/wordml/cex" xmlns:am3d="http://schemas.microsoft.com/office/drawing/2017/model3d" xmlns:aink="http://schemas.microsoft.com/office/drawing/2016/ink" xmlns:cx8="http://schemas.microsoft.com/office/drawing/2016/5/14/chartex" xmlns:cx7="http://schemas.microsoft.com/office/drawing/2016/5/13/chartex" xmlns:cx6="http://schemas.microsoft.com/office/drawing/2016/5/12/chartex" xmlns:cx5="http://schemas.microsoft.com/office/drawing/2016/5/11/chartex" xmlns:cx4="http://schemas.microsoft.com/office/drawing/2016/5/10/chartex" xmlns:cx3="http://schemas.microsoft.com/office/drawing/2016/5/9/chartex" xmlns:cx2="http://schemas.microsoft.com/office/drawing/2015/10/21/chartex" xmlns:cx1="http://schemas.microsoft.com/office/drawing/2015/9/8/chartex" xmlns:cx="http://schemas.microsoft.com/office/drawing/2014/chartex">
+          <mc:Fallback xmlns:cx="http://schemas.microsoft.com/office/drawing/2014/chartex" xmlns:cx1="http://schemas.microsoft.com/office/drawing/2015/9/8/chartex" xmlns:cx2="http://schemas.microsoft.com/office/drawing/2015/10/21/chartex" xmlns:cx3="http://schemas.microsoft.com/office/drawing/2016/5/9/chartex" xmlns:cx4="http://schemas.microsoft.com/office/drawing/2016/5/10/chartex" xmlns:cx5="http://schemas.microsoft.com/office/drawing/2016/5/11/chartex" xmlns:cx6="http://schemas.microsoft.com/office/drawing/2016/5/12/chartex" xmlns:cx7="http://schemas.microsoft.com/office/drawing/2016/5/13/chartex" xmlns:cx8="http://schemas.microsoft.com/office/drawing/2016/5/14/chartex" xmlns:aink="http://schemas.microsoft.com/office/drawing/2016/ink" xmlns:am3d="http://schemas.microsoft.com/office/drawing/2017/model3d" xmlns:w16cex="http://schemas.microsoft.com/office/word/2018/wordml/cex" xmlns:w16cid="http://schemas.microsoft.com/office/word/2016/wordml/cid" xmlns:w16="http://schemas.microsoft.com/office/word/2018/wordml" xmlns:w16sdtdh="http://schemas.microsoft.com/office/word/2020/wordml/sdtdatahash" xmlns:w16se="http://schemas.microsoft.com/office/word/2015/wordml/symex">
             <w:pict>
               <v:shape w14:anchorId="751E104A" id="CaixaDeTexto 11" o:spid="_x0000_s1028" type="#_x0000_t202" style="position:absolute;left:0;text-align:left;margin-left:231.75pt;margin-top:2.7pt;width:26.9pt;height:20.15pt;z-index:251671552;visibility:visible;mso-wrap-style:square;mso-wrap-distance-left:9pt;mso-wrap-distance-top:0;mso-wrap-distance-right:9pt;mso-wrap-distance-bottom:0;mso-position-horizontal:absolute;mso-position-horizontal-relative:text;mso-position-vertical:absolute;mso-position-vertical-relative:text;v-text-anchor:top" o:gfxdata="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" filled="f" stroked="f">
                 <v:textbox style="mso-fit-shape-to-text:t">
@@ -1514,7 +1514,7 @@
               </wp:anchor>
             </w:drawing>
           </mc:Choice>
-          <mc:Fallback xmlns:w16se="http://schemas.microsoft.com/office/word/2015/wordml/symex" xmlns:w16sdtdh="http://schemas.microsoft.com/office/word/2020/wordml/sdtdatahash" xmlns:w16="http://schemas.microsoft.com/office/word/2018/wordml" xmlns:w16cid="http://schemas.microsoft.com/office/word/2016/wordml/cid" xmlns:w16cex="http://schemas.microsoft.com/office/word/2018/wordml/cex" xmlns:am3d="http://schemas.microsoft.com/office/drawing/2017/model3d" xmlns:aink="http://schemas.microsoft.com/office/drawing/2016/ink" xmlns:cx8="http://schemas.microsoft.com/office/drawing/2016/5/14/chartex" xmlns:cx7="http://schemas.microsoft.com/office/drawing/2016/5/13/chartex" xmlns:cx6="http://schemas.microsoft.com/office/drawing/2016/5/12/chartex" xmlns:cx5="http://schemas.microsoft.com/office/drawing/2016/5/11/chartex" xmlns:cx4="http://schemas.microsoft.com/office/drawing/2016/5/10/chartex" xmlns:cx3="http://schemas.microsoft.com/office/drawing/2016/5/9/chartex" xmlns:cx2="http://schemas.microsoft.com/office/drawing/2015/10/21/chartex" xmlns:cx1="http://schemas.microsoft.com/office/drawing/2015/9/8/chartex" xmlns:cx="http://schemas.microsoft.com/office/drawing/2014/chartex">
+          <mc:Fallback xmlns:cx="http://schemas.microsoft.com/office/drawing/2014/chartex" xmlns:cx1="http://schemas.microsoft.com/office/drawing/2015/9/8/chartex" xmlns:cx2="http://schemas.microsoft.com/office/drawing/2015/10/21/chartex" xmlns:cx3="http://schemas.microsoft.com/office/drawing/2016/5/9/chartex" xmlns:cx4="http://schemas.microsoft.com/office/drawing/2016/5/10/chartex" xmlns:cx5="http://schemas.microsoft.com/office/drawing/2016/5/11/chartex" xmlns:cx6="http://schemas.microsoft.com/office/drawing/2016/5/12/chartex" xmlns:cx7="http://schemas.microsoft.com/office/drawing/2016/5/13/chartex" xmlns:cx8="http://schemas.microsoft.com/office/drawing/2016/5/14/chartex" xmlns:aink="http://schemas.microsoft.com/office/drawing/2016/ink" xmlns:am3d="http://schemas.microsoft.com/office/drawing/2017/model3d" xmlns:w16cex="http://schemas.microsoft.com/office/word/2018/wordml/cex" xmlns:w16cid="http://schemas.microsoft.com/office/word/2016/wordml/cid" xmlns:w16="http://schemas.microsoft.com/office/word/2018/wordml" xmlns:w16sdtdh="http://schemas.microsoft.com/office/word/2020/wordml/sdtdatahash" xmlns:w16se="http://schemas.microsoft.com/office/word/2015/wordml/symex">
             <w:pict>
               <v:shape w14:anchorId="16A403C8" id="_x0000_s1029" type="#_x0000_t202" style="position:absolute;margin-left:0;margin-top:9.7pt;width:12.5pt;height:17.3pt;z-index:251681792;visibility:visible;mso-wrap-style:square;mso-wrap-distance-left:9pt;mso-wrap-distance-top:0;mso-wrap-distance-right:9pt;mso-wrap-distance-bottom:0;mso-position-horizontal:left;mso-position-horizontal-relative:right-margin-area;mso-position-vertical:absolute;mso-position-vertical-relative:text;v-text-anchor:top" o:gfxdata="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" filled="f" stroked="f">
                 <v:textbox style="mso-fit-shape-to-text:t">
@@ -1609,7 +1609,7 @@
               </wp:anchor>
             </w:drawing>
           </mc:Choice>
-          <mc:Fallback xmlns:w16se="http://schemas.microsoft.com/office/word/2015/wordml/symex" xmlns:w16sdtdh="http://schemas.microsoft.com/office/word/2020/wordml/sdtdatahash" xmlns:w16="http://schemas.microsoft.com/office/word/2018/wordml" xmlns:w16cid="http://schemas.microsoft.com/office/word/2016/wordml/cid" xmlns:w16cex="http://schemas.microsoft.com/office/word/2018/wordml/cex" xmlns:am3d="http://schemas.microsoft.com/office/drawing/2017/model3d" xmlns:aink="http://schemas.microsoft.com/office/drawing/2016/ink" xmlns:cx8="http://schemas.microsoft.com/office/drawing/2016/5/14/chartex" xmlns:cx7="http://schemas.microsoft.com/office/drawing/2016/5/13/chartex" xmlns:cx6="http://schemas.microsoft.com/office/drawing/2016/5/12/chartex" xmlns:cx5="http://schemas.microsoft.com/office/drawing/2016/5/11/chartex" xmlns:cx4="http://schemas.microsoft.com/office/drawing/2016/5/10/chartex" xmlns:cx3="http://schemas.microsoft.com/office/drawing/2016/5/9/chartex" xmlns:cx2="http://schemas.microsoft.com/office/drawing/2015/10/21/chartex" xmlns:cx1="http://schemas.microsoft.com/office/drawing/2015/9/8/chartex" xmlns:cx="http://schemas.microsoft.com/office/drawing/2014/chartex">
+          <mc:Fallback xmlns:cx="http://schemas.microsoft.com/office/drawing/2014/chartex" xmlns:cx1="http://schemas.microsoft.com/office/drawing/2015/9/8/chartex" xmlns:cx2="http://schemas.microsoft.com/office/drawing/2015/10/21/chartex" xmlns:cx3="http://schemas.microsoft.com/office/drawing/2016/5/9/chartex" xmlns:cx4="http://schemas.microsoft.com/office/drawing/2016/5/10/chartex" xmlns:cx5="http://schemas.microsoft.com/office/drawing/2016/5/11/chartex" xmlns:cx6="http://schemas.microsoft.com/office/drawing/2016/5/12/chartex" xmlns:cx7="http://schemas.microsoft.com/office/drawing/2016/5/13/chartex" xmlns:cx8="http://schemas.microsoft.com/office/drawing/2016/5/14/chartex" xmlns:aink="http://schemas.microsoft.com/office/drawing/2016/ink" xmlns:am3d="http://schemas.microsoft.com/office/drawing/2017/model3d" xmlns:w16cex="http://schemas.microsoft.com/office/word/2018/wordml/cex" xmlns:w16cid="http://schemas.microsoft.com/office/word/2016/wordml/cid" xmlns:w16="http://schemas.microsoft.com/office/word/2018/wordml" xmlns:w16sdtdh="http://schemas.microsoft.com/office/word/2020/wordml/sdtdatahash" xmlns:w16se="http://schemas.microsoft.com/office/word/2015/wordml/symex">
             <w:pict>
               <v:shape w14:anchorId="659669BD" id="_x0000_s1030" type="#_x0000_t202" style="position:absolute;margin-left:24.75pt;margin-top:.75pt;width:12.5pt;height:17.3pt;z-index:251675648;visibility:visible;mso-wrap-style:square;mso-wrap-distance-left:9pt;mso-wrap-distance-top:0;mso-wrap-distance-right:9pt;mso-wrap-distance-bottom:0;mso-position-horizontal:absolute;mso-position-horizontal-relative:text;mso-position-vertical:absolute;mso-position-vertical-relative:text;v-text-anchor:top" o:gfxdata="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" filled="f" stroked="f">
                 <v:textbox style="mso-fit-shape-to-text:t">
@@ -1699,7 +1699,7 @@
               </wp:anchor>
             </w:drawing>
           </mc:Choice>
-          <mc:Fallback xmlns:w16se="http://schemas.microsoft.com/office/word/2015/wordml/symex" xmlns:w16sdtdh="http://schemas.microsoft.com/office/word/2020/wordml/sdtdatahash" xmlns:w16="http://schemas.microsoft.com/office/word/2018/wordml" xmlns:w16cid="http://schemas.microsoft.com/office/word/2016/wordml/cid" xmlns:w16cex="http://schemas.microsoft.com/office/word/2018/wordml/cex" xmlns:am3d="http://schemas.microsoft.com/office/drawing/2017/model3d" xmlns:aink="http://schemas.microsoft.com/office/drawing/2016/ink" xmlns:cx8="http://schemas.microsoft.com/office/drawing/2016/5/14/chartex" xmlns:cx7="http://schemas.microsoft.com/office/drawing/2016/5/13/chartex" xmlns:cx6="http://schemas.microsoft.com/office/drawing/2016/5/12/chartex" xmlns:cx5="http://schemas.microsoft.com/office/drawing/2016/5/11/chartex" xmlns:cx4="http://schemas.microsoft.com/office/drawing/2016/5/10/chartex" xmlns:cx3="http://schemas.microsoft.com/office/drawing/2016/5/9/chartex" xmlns:cx2="http://schemas.microsoft.com/office/drawing/2015/10/21/chartex" xmlns:cx1="http://schemas.microsoft.com/office/drawing/2015/9/8/chartex" xmlns:cx="http://schemas.microsoft.com/office/drawing/2014/chartex">
+          <mc:Fallback xmlns:cx="http://schemas.microsoft.com/office/drawing/2014/chartex" xmlns:cx1="http://schemas.microsoft.com/office/drawing/2015/9/8/chartex" xmlns:cx2="http://schemas.microsoft.com/office/drawing/2015/10/21/chartex" xmlns:cx3="http://schemas.microsoft.com/office/drawing/2016/5/9/chartex" xmlns:cx4="http://schemas.microsoft.com/office/drawing/2016/5/10/chartex" xmlns:cx5="http://schemas.microsoft.com/office/drawing/2016/5/11/chartex" xmlns:cx6="http://schemas.microsoft.com/office/drawing/2016/5/12/chartex" xmlns:cx7="http://schemas.microsoft.com/office/drawing/2016/5/13/chartex" xmlns:cx8="http://schemas.microsoft.com/office/drawing/2016/5/14/chartex" xmlns:aink="http://schemas.microsoft.com/office/drawing/2016/ink" xmlns:am3d="http://schemas.microsoft.com/office/drawing/2017/model3d" xmlns:w16cex="http://schemas.microsoft.com/office/word/2018/wordml/cex" xmlns:w16cid="http://schemas.microsoft.com/office/word/2016/wordml/cid" xmlns:w16="http://schemas.microsoft.com/office/word/2018/wordml" xmlns:w16sdtdh="http://schemas.microsoft.com/office/word/2020/wordml/sdtdatahash" xmlns:w16se="http://schemas.microsoft.com/office/word/2015/wordml/symex">
             <w:pict>
               <v:shapetype w14:anchorId="66518517" id="_x0000_t6" coordsize="21600,21600" o:spt="6" path="m,l,21600r21600,xe">
                 <v:stroke joinstyle="miter"/>
@@ -1796,7 +1796,7 @@
               </wp:anchor>
             </w:drawing>
           </mc:Choice>
-          <mc:Fallback xmlns:w16se="http://schemas.microsoft.com/office/word/2015/wordml/symex" xmlns:w16sdtdh="http://schemas.microsoft.com/office/word/2020/wordml/sdtdatahash" xmlns:w16="http://schemas.microsoft.com/office/word/2018/wordml" xmlns:w16cid="http://schemas.microsoft.com/office/word/2016/wordml/cid" xmlns:w16cex="http://schemas.microsoft.com/office/word/2018/wordml/cex" xmlns:am3d="http://schemas.microsoft.com/office/drawing/2017/model3d" xmlns:aink="http://schemas.microsoft.com/office/drawing/2016/ink" xmlns:cx8="http://schemas.microsoft.com/office/drawing/2016/5/14/chartex" xmlns:cx7="http://schemas.microsoft.com/office/drawing/2016/5/13/chartex" xmlns:cx6="http://schemas.microsoft.com/office/drawing/2016/5/12/chartex" xmlns:cx5="http://schemas.microsoft.com/office/drawing/2016/5/11/chartex" xmlns:cx4="http://schemas.microsoft.com/office/drawing/2016/5/10/chartex" xmlns:cx3="http://schemas.microsoft.com/office/drawing/2016/5/9/chartex" xmlns:cx2="http://schemas.microsoft.com/office/drawing/2015/10/21/chartex" xmlns:cx1="http://schemas.microsoft.com/office/drawing/2015/9/8/chartex" xmlns:cx="http://schemas.microsoft.com/office/drawing/2014/chartex">
+          <mc:Fallback xmlns:cx="http://schemas.microsoft.com/office/drawing/2014/chartex" xmlns:cx1="http://schemas.microsoft.com/office/drawing/2015/9/8/chartex" xmlns:cx2="http://schemas.microsoft.com/office/drawing/2015/10/21/chartex" xmlns:cx3="http://schemas.microsoft.com/office/drawing/2016/5/9/chartex" xmlns:cx4="http://schemas.microsoft.com/office/drawing/2016/5/10/chartex" xmlns:cx5="http://schemas.microsoft.com/office/drawing/2016/5/11/chartex" xmlns:cx6="http://schemas.microsoft.com/office/drawing/2016/5/12/chartex" xmlns:cx7="http://schemas.microsoft.com/office/drawing/2016/5/13/chartex" xmlns:cx8="http://schemas.microsoft.com/office/drawing/2016/5/14/chartex" xmlns:aink="http://schemas.microsoft.com/office/drawing/2016/ink" xmlns:am3d="http://schemas.microsoft.com/office/drawing/2017/model3d" xmlns:w16cex="http://schemas.microsoft.com/office/word/2018/wordml/cex" xmlns:w16cid="http://schemas.microsoft.com/office/word/2016/wordml/cid" xmlns:w16="http://schemas.microsoft.com/office/word/2018/wordml" xmlns:w16sdtdh="http://schemas.microsoft.com/office/word/2020/wordml/sdtdatahash" xmlns:w16se="http://schemas.microsoft.com/office/word/2015/wordml/symex">
             <w:pict>
               <v:shape w14:anchorId="4C8D7E61" id="CaixaDeTexto 8" o:spid="_x0000_s1031" type="#_x0000_t202" style="position:absolute;margin-left:24.75pt;margin-top:15.5pt;width:25.5pt;height:24pt;z-index:251669504;visibility:visible;mso-wrap-style:square;mso-width-percent:0;mso-height-percent:0;mso-wrap-distance-left:9pt;mso-wrap-distance-top:0;mso-wrap-distance-right:9pt;mso-wrap-distance-bottom:0;mso-position-horizontal:absolute;mso-position-horizontal-relative:margin;mso-position-vertical:absolute;mso-position-vertical-relative:text;mso-width-percent:0;mso-height-percent:0;mso-width-relative:margin;mso-height-relative:margin;v-text-anchor:top" o:gfxdata="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" filled="f" stroked="f">
                 <v:textbox>
@@ -1897,7 +1897,7 @@
               </wp:anchor>
             </w:drawing>
           </mc:Choice>
-          <mc:Fallback xmlns:w16se="http://schemas.microsoft.com/office/word/2015/wordml/symex" xmlns:w16sdtdh="http://schemas.microsoft.com/office/word/2020/wordml/sdtdatahash" xmlns:w16="http://schemas.microsoft.com/office/word/2018/wordml" xmlns:w16cid="http://schemas.microsoft.com/office/word/2016/wordml/cid" xmlns:w16cex="http://schemas.microsoft.com/office/word/2018/wordml/cex" xmlns:am3d="http://schemas.microsoft.com/office/drawing/2017/model3d" xmlns:aink="http://schemas.microsoft.com/office/drawing/2016/ink" xmlns:cx8="http://schemas.microsoft.com/office/drawing/2016/5/14/chartex" xmlns:cx7="http://schemas.microsoft.com/office/drawing/2016/5/13/chartex" xmlns:cx6="http://schemas.microsoft.com/office/drawing/2016/5/12/chartex" xmlns:cx5="http://schemas.microsoft.com/office/drawing/2016/5/11/chartex" xmlns:cx4="http://schemas.microsoft.com/office/drawing/2016/5/10/chartex" xmlns:cx3="http://schemas.microsoft.com/office/drawing/2016/5/9/chartex" xmlns:cx2="http://schemas.microsoft.com/office/drawing/2015/10/21/chartex" xmlns:cx1="http://schemas.microsoft.com/office/drawing/2015/9/8/chartex" xmlns:cx="http://schemas.microsoft.com/office/drawing/2014/chartex">
+          <mc:Fallback xmlns:cx="http://schemas.microsoft.com/office/drawing/2014/chartex" xmlns:cx1="http://schemas.microsoft.com/office/drawing/2015/9/8/chartex" xmlns:cx2="http://schemas.microsoft.com/office/drawing/2015/10/21/chartex" xmlns:cx3="http://schemas.microsoft.com/office/drawing/2016/5/9/chartex" xmlns:cx4="http://schemas.microsoft.com/office/drawing/2016/5/10/chartex" xmlns:cx5="http://schemas.microsoft.com/office/drawing/2016/5/11/chartex" xmlns:cx6="http://schemas.microsoft.com/office/drawing/2016/5/12/chartex" xmlns:cx7="http://schemas.microsoft.com/office/drawing/2016/5/13/chartex" xmlns:cx8="http://schemas.microsoft.com/office/drawing/2016/5/14/chartex" xmlns:aink="http://schemas.microsoft.com/office/drawing/2016/ink" xmlns:am3d="http://schemas.microsoft.com/office/drawing/2017/model3d" xmlns:w16cex="http://schemas.microsoft.com/office/word/2018/wordml/cex" xmlns:w16cid="http://schemas.microsoft.com/office/word/2016/wordml/cid" xmlns:w16="http://schemas.microsoft.com/office/word/2018/wordml" xmlns:w16sdtdh="http://schemas.microsoft.com/office/word/2020/wordml/sdtdatahash" xmlns:w16se="http://schemas.microsoft.com/office/word/2015/wordml/symex">
             <w:pict>
               <v:shape w14:anchorId="1859CFDD" id="CaixaDeTexto 10" o:spid="_x0000_s1032" type="#_x0000_t202" style="position:absolute;margin-left:406.5pt;margin-top:16.5pt;width:27.85pt;height:19.4pt;z-index:251673600;visibility:visible;mso-wrap-style:square;mso-wrap-distance-left:9pt;mso-wrap-distance-top:0;mso-wrap-distance-right:9pt;mso-wrap-distance-bottom:0;mso-position-horizontal:absolute;mso-position-horizontal-relative:text;mso-position-vertical:absolute;mso-position-vertical-relative:text;v-text-anchor:top" o:gfxdata="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" filled="f" stroked="f">
                 <v:textbox style="mso-fit-shape-to-text:t">
@@ -1991,7 +1991,7 @@
               </wp:anchor>
             </w:drawing>
           </mc:Choice>
-          <mc:Fallback xmlns:w16se="http://schemas.microsoft.com/office/word/2015/wordml/symex" xmlns:w16sdtdh="http://schemas.microsoft.com/office/word/2020/wordml/sdtdatahash" xmlns:w16="http://schemas.microsoft.com/office/word/2018/wordml" xmlns:w16cid="http://schemas.microsoft.com/office/word/2016/wordml/cid" xmlns:w16cex="http://schemas.microsoft.com/office/word/2018/wordml/cex" xmlns:am3d="http://schemas.microsoft.com/office/drawing/2017/model3d" xmlns:aink="http://schemas.microsoft.com/office/drawing/2016/ink" xmlns:cx8="http://schemas.microsoft.com/office/drawing/2016/5/14/chartex" xmlns:cx7="http://schemas.microsoft.com/office/drawing/2016/5/13/chartex" xmlns:cx6="http://schemas.microsoft.com/office/drawing/2016/5/12/chartex" xmlns:cx5="http://schemas.microsoft.com/office/drawing/2016/5/11/chartex" xmlns:cx4="http://schemas.microsoft.com/office/drawing/2016/5/10/chartex" xmlns:cx3="http://schemas.microsoft.com/office/drawing/2016/5/9/chartex" xmlns:cx2="http://schemas.microsoft.com/office/drawing/2015/10/21/chartex" xmlns:cx1="http://schemas.microsoft.com/office/drawing/2015/9/8/chartex" xmlns:cx="http://schemas.microsoft.com/office/drawing/2014/chartex">
+          <mc:Fallback xmlns:cx="http://schemas.microsoft.com/office/drawing/2014/chartex" xmlns:cx1="http://schemas.microsoft.com/office/drawing/2015/9/8/chartex" xmlns:cx2="http://schemas.microsoft.com/office/drawing/2015/10/21/chartex" xmlns:cx3="http://schemas.microsoft.com/office/drawing/2016/5/9/chartex" xmlns:cx4="http://schemas.microsoft.com/office/drawing/2016/5/10/chartex" xmlns:cx5="http://schemas.microsoft.com/office/drawing/2016/5/11/chartex" xmlns:cx6="http://schemas.microsoft.com/office/drawing/2016/5/12/chartex" xmlns:cx7="http://schemas.microsoft.com/office/drawing/2016/5/13/chartex" xmlns:cx8="http://schemas.microsoft.com/office/drawing/2016/5/14/chartex" xmlns:aink="http://schemas.microsoft.com/office/drawing/2016/ink" xmlns:am3d="http://schemas.microsoft.com/office/drawing/2017/model3d" xmlns:w16cex="http://schemas.microsoft.com/office/word/2018/wordml/cex" xmlns:w16cid="http://schemas.microsoft.com/office/word/2016/wordml/cid" xmlns:w16="http://schemas.microsoft.com/office/word/2018/wordml" xmlns:w16sdtdh="http://schemas.microsoft.com/office/word/2020/wordml/sdtdatahash" xmlns:w16se="http://schemas.microsoft.com/office/word/2015/wordml/symex">
             <w:pict>
               <v:shape w14:anchorId="60AD096F" id="Triângulo retângulo 5" o:spid="_x0000_s1026" type="#_x0000_t6" style="position:absolute;margin-left:392.95pt;margin-top:4.3pt;width:79.7pt;height:72.95pt;rotation:90;z-index:251661312;visibility:visible;mso-wrap-style:square;mso-wrap-distance-left:9pt;mso-wrap-distance-top:0;mso-wrap-distance-right:9pt;mso-wrap-distance-bottom:0;mso-position-horizontal:absolute;mso-position-horizontal-relative:margin;mso-position-vertical:absolute;mso-position-vertical-relative:text;v-text-anchor:middle" o:gfxdata="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" fillcolor="#5b9bd5 [3204]" strokecolor="#1f4d78 [1604]" strokeweight="1pt">
                 <w10:wrap anchorx="margin"/>
@@ -2073,7 +2073,7 @@
               </wp:anchor>
             </w:drawing>
           </mc:Choice>
-          <mc:Fallback xmlns:w16se="http://schemas.microsoft.com/office/word/2015/wordml/symex" xmlns:w16sdtdh="http://schemas.microsoft.com/office/word/2020/wordml/sdtdatahash" xmlns:w16="http://schemas.microsoft.com/office/word/2018/wordml" xmlns:w16cid="http://schemas.microsoft.com/office/word/2016/wordml/cid" xmlns:w16cex="http://schemas.microsoft.com/office/word/2018/wordml/cex" xmlns:am3d="http://schemas.microsoft.com/office/drawing/2017/model3d" xmlns:aink="http://schemas.microsoft.com/office/drawing/2016/ink" xmlns:cx8="http://schemas.microsoft.com/office/drawing/2016/5/14/chartex" xmlns:cx7="http://schemas.microsoft.com/office/drawing/2016/5/13/chartex" xmlns:cx6="http://schemas.microsoft.com/office/drawing/2016/5/12/chartex" xmlns:cx5="http://schemas.microsoft.com/office/drawing/2016/5/11/chartex" xmlns:cx4="http://schemas.microsoft.com/office/drawing/2016/5/10/chartex" xmlns:cx3="http://schemas.microsoft.com/office/drawing/2016/5/9/chartex" xmlns:cx2="http://schemas.microsoft.com/office/drawing/2015/10/21/chartex" xmlns:cx1="http://schemas.microsoft.com/office/drawing/2015/9/8/chartex" xmlns:cx="http://schemas.microsoft.com/office/drawing/2014/chartex">
+          <mc:Fallback xmlns:cx="http://schemas.microsoft.com/office/drawing/2014/chartex" xmlns:cx1="http://schemas.microsoft.com/office/drawing/2015/9/8/chartex" xmlns:cx2="http://schemas.microsoft.com/office/drawing/2015/10/21/chartex" xmlns:cx3="http://schemas.microsoft.com/office/drawing/2016/5/9/chartex" xmlns:cx4="http://schemas.microsoft.com/office/drawing/2016/5/10/chartex" xmlns:cx5="http://schemas.microsoft.com/office/drawing/2016/5/11/chartex" xmlns:cx6="http://schemas.microsoft.com/office/drawing/2016/5/12/chartex" xmlns:cx7="http://schemas.microsoft.com/office/drawing/2016/5/13/chartex" xmlns:cx8="http://schemas.microsoft.com/office/drawing/2016/5/14/chartex" xmlns:aink="http://schemas.microsoft.com/office/drawing/2016/ink" xmlns:am3d="http://schemas.microsoft.com/office/drawing/2017/model3d" xmlns:w16cex="http://schemas.microsoft.com/office/word/2018/wordml/cex" xmlns:w16cid="http://schemas.microsoft.com/office/word/2016/wordml/cid" xmlns:w16="http://schemas.microsoft.com/office/word/2018/wordml" xmlns:w16sdtdh="http://schemas.microsoft.com/office/word/2020/wordml/sdtdatahash" xmlns:w16se="http://schemas.microsoft.com/office/word/2015/wordml/symex">
             <w:pict>
               <v:rect w14:anchorId="768C1188" id="Retângulo 6" o:spid="_x0000_s1026" style="position:absolute;margin-left:108.75pt;margin-top:.15pt;width:254.25pt;height:77.25pt;z-index:251663360;visibility:visible;mso-wrap-style:square;mso-width-percent:0;mso-height-percent:0;mso-wrap-distance-left:9pt;mso-wrap-distance-top:0;mso-wrap-distance-right:9pt;mso-wrap-distance-bottom:0;mso-position-horizontal:absolute;mso-position-horizontal-relative:margin;mso-position-vertical:absolute;mso-position-vertical-relative:text;mso-width-percent:0;mso-height-percent:0;mso-width-relative:margin;mso-height-relative:margin;v-text-anchor:middle" o:gfxdata="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" fillcolor="#a5a5a5 [2092]" strokecolor="#1f4d78 [1604]" strokeweight="1pt">
                 <w10:wrap anchorx="margin"/>
@@ -2159,7 +2159,7 @@
               </wp:anchor>
             </w:drawing>
           </mc:Choice>
-          <mc:Fallback xmlns:w16se="http://schemas.microsoft.com/office/word/2015/wordml/symex" xmlns:w16sdtdh="http://schemas.microsoft.com/office/word/2020/wordml/sdtdatahash" xmlns:w16="http://schemas.microsoft.com/office/word/2018/wordml" xmlns:w16cid="http://schemas.microsoft.com/office/word/2016/wordml/cid" xmlns:w16cex="http://schemas.microsoft.com/office/word/2018/wordml/cex" xmlns:am3d="http://schemas.microsoft.com/office/drawing/2017/model3d" xmlns:aink="http://schemas.microsoft.com/office/drawing/2016/ink" xmlns:cx8="http://schemas.microsoft.com/office/drawing/2016/5/14/chartex" xmlns:cx7="http://schemas.microsoft.com/office/drawing/2016/5/13/chartex" xmlns:cx6="http://schemas.microsoft.com/office/drawing/2016/5/12/chartex" xmlns:cx5="http://schemas.microsoft.com/office/drawing/2016/5/11/chartex" xmlns:cx4="http://schemas.microsoft.com/office/drawing/2016/5/10/chartex" xmlns:cx3="http://schemas.microsoft.com/office/drawing/2016/5/9/chartex" xmlns:cx2="http://schemas.microsoft.com/office/drawing/2015/10/21/chartex" xmlns:cx1="http://schemas.microsoft.com/office/drawing/2015/9/8/chartex" xmlns:cx="http://schemas.microsoft.com/office/drawing/2014/chartex">
+          <mc:Fallback xmlns:cx="http://schemas.microsoft.com/office/drawing/2014/chartex" xmlns:cx1="http://schemas.microsoft.com/office/drawing/2015/9/8/chartex" xmlns:cx2="http://schemas.microsoft.com/office/drawing/2015/10/21/chartex" xmlns:cx3="http://schemas.microsoft.com/office/drawing/2016/5/9/chartex" xmlns:cx4="http://schemas.microsoft.com/office/drawing/2016/5/10/chartex" xmlns:cx5="http://schemas.microsoft.com/office/drawing/2016/5/11/chartex" xmlns:cx6="http://schemas.microsoft.com/office/drawing/2016/5/12/chartex" xmlns:cx7="http://schemas.microsoft.com/office/drawing/2016/5/13/chartex" xmlns:cx8="http://schemas.microsoft.com/office/drawing/2016/5/14/chartex" xmlns:aink="http://schemas.microsoft.com/office/drawing/2016/ink" xmlns:am3d="http://schemas.microsoft.com/office/drawing/2017/model3d" xmlns:w16cex="http://schemas.microsoft.com/office/word/2018/wordml/cex" xmlns:w16cid="http://schemas.microsoft.com/office/word/2016/wordml/cid" xmlns:w16="http://schemas.microsoft.com/office/word/2018/wordml" xmlns:w16sdtdh="http://schemas.microsoft.com/office/word/2020/wordml/sdtdatahash" xmlns:w16se="http://schemas.microsoft.com/office/word/2015/wordml/symex">
             <w:pict>
               <v:shape w14:anchorId="593B79A1" id="_x0000_s1033" type="#_x0000_t202" style="position:absolute;left:0;text-align:left;margin-left:381.75pt;margin-top:1.15pt;width:12.5pt;height:17.3pt;z-index:251689984;visibility:visible;mso-wrap-style:square;mso-wrap-distance-left:9pt;mso-wrap-distance-top:0;mso-wrap-distance-right:9pt;mso-wrap-distance-bottom:0;mso-position-horizontal:absolute;mso-position-horizontal-relative:text;mso-position-vertical:absolute;mso-position-vertical-relative:text;v-text-anchor:top" o:gfxdata="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" filled="f" stroked="f">
                 <v:textbox style="mso-fit-shape-to-text:t">
@@ -2253,7 +2253,7 @@
               </wp:anchor>
             </w:drawing>
           </mc:Choice>
-          <mc:Fallback xmlns:w16se="http://schemas.microsoft.com/office/word/2015/wordml/symex" xmlns:w16sdtdh="http://schemas.microsoft.com/office/word/2020/wordml/sdtdatahash" xmlns:w16="http://schemas.microsoft.com/office/word/2018/wordml" xmlns:w16cid="http://schemas.microsoft.com/office/word/2016/wordml/cid" xmlns:w16cex="http://schemas.microsoft.com/office/word/2018/wordml/cex" xmlns:am3d="http://schemas.microsoft.com/office/drawing/2017/model3d" xmlns:aink="http://schemas.microsoft.com/office/drawing/2016/ink" xmlns:cx8="http://schemas.microsoft.com/office/drawing/2016/5/14/chartex" xmlns:cx7="http://schemas.microsoft.com/office/drawing/2016/5/13/chartex" xmlns:cx6="http://schemas.microsoft.com/office/drawing/2016/5/12/chartex" xmlns:cx5="http://schemas.microsoft.com/office/drawing/2016/5/11/chartex" xmlns:cx4="http://schemas.microsoft.com/office/drawing/2016/5/10/chartex" xmlns:cx3="http://schemas.microsoft.com/office/drawing/2016/5/9/chartex" xmlns:cx2="http://schemas.microsoft.com/office/drawing/2015/10/21/chartex" xmlns:cx1="http://schemas.microsoft.com/office/drawing/2015/9/8/chartex" xmlns:cx="http://schemas.microsoft.com/office/drawing/2014/chartex">
+          <mc:Fallback xmlns:cx="http://schemas.microsoft.com/office/drawing/2014/chartex" xmlns:cx1="http://schemas.microsoft.com/office/drawing/2015/9/8/chartex" xmlns:cx2="http://schemas.microsoft.com/office/drawing/2015/10/21/chartex" xmlns:cx3="http://schemas.microsoft.com/office/drawing/2016/5/9/chartex" xmlns:cx4="http://schemas.microsoft.com/office/drawing/2016/5/10/chartex" xmlns:cx5="http://schemas.microsoft.com/office/drawing/2016/5/11/chartex" xmlns:cx6="http://schemas.microsoft.com/office/drawing/2016/5/12/chartex" xmlns:cx7="http://schemas.microsoft.com/office/drawing/2016/5/13/chartex" xmlns:cx8="http://schemas.microsoft.com/office/drawing/2016/5/14/chartex" xmlns:aink="http://schemas.microsoft.com/office/drawing/2016/ink" xmlns:am3d="http://schemas.microsoft.com/office/drawing/2017/model3d" xmlns:w16cex="http://schemas.microsoft.com/office/word/2018/wordml/cex" xmlns:w16cid="http://schemas.microsoft.com/office/word/2016/wordml/cid" xmlns:w16="http://schemas.microsoft.com/office/word/2018/wordml" xmlns:w16sdtdh="http://schemas.microsoft.com/office/word/2020/wordml/sdtdatahash" xmlns:w16se="http://schemas.microsoft.com/office/word/2015/wordml/symex">
             <w:pict>
               <v:shape w14:anchorId="765B3919" id="_x0000_s1034" type="#_x0000_t202" style="position:absolute;left:0;text-align:left;margin-left:95.25pt;margin-top:2.65pt;width:12.5pt;height:17.3pt;z-index:251687936;visibility:visible;mso-wrap-style:square;mso-wrap-distance-left:9pt;mso-wrap-distance-top:0;mso-wrap-distance-right:9pt;mso-wrap-distance-bottom:0;mso-position-horizontal:absolute;mso-position-horizontal-relative:text;mso-position-vertical:absolute;mso-position-vertical-relative:text;v-text-anchor:top" o:gfxdata="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" filled="f" stroked="f">
                 <v:textbox style="mso-fit-shape-to-text:t">
@@ -2347,7 +2347,7 @@
               </wp:anchor>
             </w:drawing>
           </mc:Choice>
-          <mc:Fallback xmlns:w16se="http://schemas.microsoft.com/office/word/2015/wordml/symex" xmlns:w16sdtdh="http://schemas.microsoft.com/office/word/2020/wordml/sdtdatahash" xmlns:w16="http://schemas.microsoft.com/office/word/2018/wordml" xmlns:w16cid="http://schemas.microsoft.com/office/word/2016/wordml/cid" xmlns:w16cex="http://schemas.microsoft.com/office/word/2018/wordml/cex" xmlns:am3d="http://schemas.microsoft.com/office/drawing/2017/model3d" xmlns:aink="http://schemas.microsoft.com/office/drawing/2016/ink" xmlns:cx8="http://schemas.microsoft.com/office/drawing/2016/5/14/chartex" xmlns:cx7="http://schemas.microsoft.com/office/drawing/2016/5/13/chartex" xmlns:cx6="http://schemas.microsoft.com/office/drawing/2016/5/12/chartex" xmlns:cx5="http://schemas.microsoft.com/office/drawing/2016/5/11/chartex" xmlns:cx4="http://schemas.microsoft.com/office/drawing/2016/5/10/chartex" xmlns:cx3="http://schemas.microsoft.com/office/drawing/2016/5/9/chartex" xmlns:cx2="http://schemas.microsoft.com/office/drawing/2015/10/21/chartex" xmlns:cx1="http://schemas.microsoft.com/office/drawing/2015/9/8/chartex" xmlns:cx="http://schemas.microsoft.com/office/drawing/2014/chartex">
+          <mc:Fallback xmlns:cx="http://schemas.microsoft.com/office/drawing/2014/chartex" xmlns:cx1="http://schemas.microsoft.com/office/drawing/2015/9/8/chartex" xmlns:cx2="http://schemas.microsoft.com/office/drawing/2015/10/21/chartex" xmlns:cx3="http://schemas.microsoft.com/office/drawing/2016/5/9/chartex" xmlns:cx4="http://schemas.microsoft.com/office/drawing/2016/5/10/chartex" xmlns:cx5="http://schemas.microsoft.com/office/drawing/2016/5/11/chartex" xmlns:cx6="http://schemas.microsoft.com/office/drawing/2016/5/12/chartex" xmlns:cx7="http://schemas.microsoft.com/office/drawing/2016/5/13/chartex" xmlns:cx8="http://schemas.microsoft.com/office/drawing/2016/5/14/chartex" xmlns:aink="http://schemas.microsoft.com/office/drawing/2016/ink" xmlns:am3d="http://schemas.microsoft.com/office/drawing/2017/model3d" xmlns:w16cex="http://schemas.microsoft.com/office/word/2018/wordml/cex" xmlns:w16cid="http://schemas.microsoft.com/office/word/2016/wordml/cid" xmlns:w16="http://schemas.microsoft.com/office/word/2018/wordml" xmlns:w16sdtdh="http://schemas.microsoft.com/office/word/2020/wordml/sdtdatahash" xmlns:w16se="http://schemas.microsoft.com/office/word/2015/wordml/symex">
             <w:pict>
               <v:shape w14:anchorId="1E0C1BBF" id="_x0000_s1035" type="#_x0000_t202" style="position:absolute;left:0;text-align:left;margin-left:60pt;margin-top:1.15pt;width:12.5pt;height:17.3pt;z-index:251685888;visibility:visible;mso-wrap-style:square;mso-wrap-distance-left:9pt;mso-wrap-distance-top:0;mso-wrap-distance-right:9pt;mso-wrap-distance-bottom:0;mso-position-horizontal:absolute;mso-position-horizontal-relative:text;mso-position-vertical:absolute;mso-position-vertical-relative:text;v-text-anchor:top" o:gfxdata="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" filled="f" stroked="f">
                 <v:textbox style="mso-fit-shape-to-text:t">
@@ -2442,7 +2442,7 @@
               </wp:anchor>
             </w:drawing>
           </mc:Choice>
-          <mc:Fallback xmlns:w16se="http://schemas.microsoft.com/office/word/2015/wordml/symex" xmlns:w16sdtdh="http://schemas.microsoft.com/office/word/2020/wordml/sdtdatahash" xmlns:w16="http://schemas.microsoft.com/office/word/2018/wordml" xmlns:w16cid="http://schemas.microsoft.com/office/word/2016/wordml/cid" xmlns:w16cex="http://schemas.microsoft.com/office/word/2018/wordml/cex" xmlns:am3d="http://schemas.microsoft.com/office/drawing/2017/model3d" xmlns:aink="http://schemas.microsoft.com/office/drawing/2016/ink" xmlns:cx8="http://schemas.microsoft.com/office/drawing/2016/5/14/chartex" xmlns:cx7="http://schemas.microsoft.com/office/drawing/2016/5/13/chartex" xmlns:cx6="http://schemas.microsoft.com/office/drawing/2016/5/12/chartex" xmlns:cx5="http://schemas.microsoft.com/office/drawing/2016/5/11/chartex" xmlns:cx4="http://schemas.microsoft.com/office/drawing/2016/5/10/chartex" xmlns:cx3="http://schemas.microsoft.com/office/drawing/2016/5/9/chartex" xmlns:cx2="http://schemas.microsoft.com/office/drawing/2015/10/21/chartex" xmlns:cx1="http://schemas.microsoft.com/office/drawing/2015/9/8/chartex" xmlns:cx="http://schemas.microsoft.com/office/drawing/2014/chartex">
+          <mc:Fallback xmlns:cx="http://schemas.microsoft.com/office/drawing/2014/chartex" xmlns:cx1="http://schemas.microsoft.com/office/drawing/2015/9/8/chartex" xmlns:cx2="http://schemas.microsoft.com/office/drawing/2015/10/21/chartex" xmlns:cx3="http://schemas.microsoft.com/office/drawing/2016/5/9/chartex" xmlns:cx4="http://schemas.microsoft.com/office/drawing/2016/5/10/chartex" xmlns:cx5="http://schemas.microsoft.com/office/drawing/2016/5/11/chartex" xmlns:cx6="http://schemas.microsoft.com/office/drawing/2016/5/12/chartex" xmlns:cx7="http://schemas.microsoft.com/office/drawing/2016/5/13/chartex" xmlns:cx8="http://schemas.microsoft.com/office/drawing/2016/5/14/chartex" xmlns:aink="http://schemas.microsoft.com/office/drawing/2016/ink" xmlns:am3d="http://schemas.microsoft.com/office/drawing/2017/model3d" xmlns:w16cex="http://schemas.microsoft.com/office/word/2018/wordml/cex" xmlns:w16cid="http://schemas.microsoft.com/office/word/2016/wordml/cid" xmlns:w16="http://schemas.microsoft.com/office/word/2018/wordml" xmlns:w16sdtdh="http://schemas.microsoft.com/office/word/2020/wordml/sdtdatahash" xmlns:w16se="http://schemas.microsoft.com/office/word/2015/wordml/symex">
             <w:pict>
               <v:shape w14:anchorId="4B6DE78F" id="CaixaDeTexto 9" o:spid="_x0000_s1036" type="#_x0000_t202" style="position:absolute;left:0;text-align:left;margin-left:219.45pt;margin-top:6.15pt;width:25.9pt;height:18.2pt;z-index:251667456;visibility:visible;mso-wrap-style:square;mso-wrap-distance-left:9pt;mso-wrap-distance-top:0;mso-wrap-distance-right:9pt;mso-wrap-distance-bottom:0;mso-position-horizontal:absolute;mso-position-horizontal-relative:text;mso-position-vertical:absolute;mso-position-vertical-relative:text;v-text-anchor:top" o:gfxdata="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" filled="f" stroked="f">
                 <v:textbox style="mso-fit-shape-to-text:t">
@@ -2546,7 +2546,7 @@
               </wp:anchor>
             </w:drawing>
           </mc:Choice>
-          <mc:Fallback xmlns:w16se="http://schemas.microsoft.com/office/word/2015/wordml/symex" xmlns:w16sdtdh="http://schemas.microsoft.com/office/word/2020/wordml/sdtdatahash" xmlns:w16="http://schemas.microsoft.com/office/word/2018/wordml" xmlns:w16cid="http://schemas.microsoft.com/office/word/2016/wordml/cid" xmlns:w16cex="http://schemas.microsoft.com/office/word/2018/wordml/cex" xmlns:am3d="http://schemas.microsoft.com/office/drawing/2017/model3d" xmlns:aink="http://schemas.microsoft.com/office/drawing/2016/ink" xmlns:cx8="http://schemas.microsoft.com/office/drawing/2016/5/14/chartex" xmlns:cx7="http://schemas.microsoft.com/office/drawing/2016/5/13/chartex" xmlns:cx6="http://schemas.microsoft.com/office/drawing/2016/5/12/chartex" xmlns:cx5="http://schemas.microsoft.com/office/drawing/2016/5/11/chartex" xmlns:cx4="http://schemas.microsoft.com/office/drawing/2016/5/10/chartex" xmlns:cx3="http://schemas.microsoft.com/office/drawing/2016/5/9/chartex" xmlns:cx2="http://schemas.microsoft.com/office/drawing/2015/10/21/chartex" xmlns:cx1="http://schemas.microsoft.com/office/drawing/2015/9/8/chartex" xmlns:cx="http://schemas.microsoft.com/office/drawing/2014/chartex">
+          <mc:Fallback xmlns:cx="http://schemas.microsoft.com/office/drawing/2014/chartex" xmlns:cx1="http://schemas.microsoft.com/office/drawing/2015/9/8/chartex" xmlns:cx2="http://schemas.microsoft.com/office/drawing/2015/10/21/chartex" xmlns:cx3="http://schemas.microsoft.com/office/drawing/2016/5/9/chartex" xmlns:cx4="http://schemas.microsoft.com/office/drawing/2016/5/10/chartex" xmlns:cx5="http://schemas.microsoft.com/office/drawing/2016/5/11/chartex" xmlns:cx6="http://schemas.microsoft.com/office/drawing/2016/5/12/chartex" xmlns:cx7="http://schemas.microsoft.com/office/drawing/2016/5/13/chartex" xmlns:cx8="http://schemas.microsoft.com/office/drawing/2016/5/14/chartex" xmlns:aink="http://schemas.microsoft.com/office/drawing/2016/ink" xmlns:am3d="http://schemas.microsoft.com/office/drawing/2017/model3d" xmlns:w16cex="http://schemas.microsoft.com/office/word/2018/wordml/cex" xmlns:w16cid="http://schemas.microsoft.com/office/word/2016/wordml/cid" xmlns:w16="http://schemas.microsoft.com/office/word/2018/wordml" xmlns:w16sdtdh="http://schemas.microsoft.com/office/word/2020/wordml/sdtdatahash" xmlns:w16se="http://schemas.microsoft.com/office/word/2015/wordml/symex">
             <w:pict>
               <v:shape w14:anchorId="379E5BFF" id="_x0000_s1037" type="#_x0000_t202" style="position:absolute;margin-left:226.5pt;margin-top:22.3pt;width:12.5pt;height:17.3pt;z-index:251677696;visibility:visible;mso-wrap-style:square;mso-wrap-distance-left:9pt;mso-wrap-distance-top:0;mso-wrap-distance-right:9pt;mso-wrap-distance-bottom:0;mso-position-horizontal:absolute;mso-position-horizontal-relative:text;mso-position-vertical:absolute;mso-position-vertical-relative:text;v-text-anchor:top" o:gfxdata="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" filled="f" stroked="f">
                 <v:textbox style="mso-fit-shape-to-text:t">
@@ -3528,15 +3528,43 @@
         <w:rPr>
           <w:lang w:val="en-US"/>
         </w:rPr>
-        <w:t xml:space="preserve"> kg/</w:t>
-      </w:r>
-      <w:r>
-        <w:rPr>
-          <w:sz w:val="18"/>
-          <w:szCs w:val="18"/>
-          <w:lang w:val="en-US"/>
-        </w:rPr>
-        <w:t xml:space="preserve"> m</w:t>
+        <w:t xml:space="preserve"> </w:t>
+      </w:r>
+      <w:r>
+        <w:rPr>
+          <w:lang w:val="en-US"/>
+        </w:rPr>
+        <w:t>g</w:t>
+      </w:r>
+      <w:r>
+        <w:rPr>
+          <w:lang w:val="en-US"/>
+        </w:rPr>
+        <w:t>/</w:t>
+      </w:r>
+      <w:r>
+        <w:rPr>
+          <w:sz w:val="18"/>
+          <w:szCs w:val="18"/>
+          <w:lang w:val="en-US"/>
+        </w:rPr>
+        <w:t xml:space="preserve"> </w:t>
+      </w:r>
+      <w:r>
+        <w:rPr>
+          <w:sz w:val="18"/>
+          <w:szCs w:val="18"/>
+          <w:lang w:val="en-US"/>
+        </w:rPr>
+        <w:t>c</w:t>
+      </w:r>
+      <w:r>
+        <w:rPr>
+          <w:sz w:val="18"/>
+          <w:szCs w:val="18"/>
+          <w:lang w:val="en-US"/>
+        </w:rPr>
+        <w:t>m</w:t>
       </w:r>
       <w:r>
         <w:rPr>
@@ -4568,14 +4596,6 @@
           <w:szCs w:val="18"/>
           <w:lang w:val="en-US"/>
         </w:rPr>
-        <w:t>,</w:t>
-      </w:r>
-      <w:r>
-        <w:rPr>
-          <w:sz w:val="18"/>
-          <w:szCs w:val="18"/>
-          <w:lang w:val="en-US"/>
-        </w:rPr>
         <w:t>8</w:t>
       </w:r>
       <w:r>
@@ -4584,7 +4604,47 @@
           <w:szCs w:val="18"/>
           <w:lang w:val="en-US"/>
         </w:rPr>
-        <w:t xml:space="preserve"> x 900 = 7020 kg</w:t>
+        <w:t>00</w:t>
+      </w:r>
+      <w:r>
+        <w:rPr>
+          <w:sz w:val="18"/>
+          <w:szCs w:val="18"/>
+          <w:lang w:val="en-US"/>
+        </w:rPr>
+        <w:t xml:space="preserve"> x 900 = 7</w:t>
+      </w:r>
+      <w:r>
+        <w:rPr>
+          <w:sz w:val="18"/>
+          <w:szCs w:val="18"/>
+          <w:lang w:val="en-US"/>
+        </w:rPr>
+        <w:t xml:space="preserve"> </w:t>
+      </w:r>
+      <w:r>
+        <w:rPr>
+          <w:sz w:val="18"/>
+          <w:szCs w:val="18"/>
+          <w:lang w:val="en-US"/>
+        </w:rPr>
+        <w:t xml:space="preserve">020 </w:t>
+      </w:r>
+      <w:r>
+        <w:rPr>
+          <w:sz w:val="18"/>
+          <w:szCs w:val="18"/>
+          <w:lang w:val="en-US"/>
+        </w:rPr>
+        <w:t>000</w:t>
+      </w:r>
+      <w:r>
+        <w:rPr>
+          <w:sz w:val="18"/>
+          <w:szCs w:val="18"/>
+          <w:lang w:val="en-US"/>
+        </w:rPr>
+        <w:t>kg</w:t>
       </w:r>
     </w:p>
     <w:p>
@@ -4621,7 +4681,47 @@
           <w:szCs w:val="18"/>
           <w:lang w:val="en-US"/>
         </w:rPr>
-        <w:t>7,8 x 495 000 = 3 861 000 kg</w:t>
+        <w:t>7</w:t>
+      </w:r>
+      <w:r>
+        <w:rPr>
+          <w:sz w:val="18"/>
+          <w:szCs w:val="18"/>
+          <w:lang w:val="en-US"/>
+        </w:rPr>
+        <w:t>8</w:t>
+      </w:r>
+      <w:r>
+        <w:rPr>
+          <w:sz w:val="18"/>
+          <w:szCs w:val="18"/>
+          <w:lang w:val="en-US"/>
+        </w:rPr>
+        <w:t>00</w:t>
+      </w:r>
+      <w:r>
+        <w:rPr>
+          <w:sz w:val="18"/>
+          <w:szCs w:val="18"/>
+          <w:lang w:val="en-US"/>
+        </w:rPr>
+        <w:t xml:space="preserve"> x 495 000 = 3 861 000 </w:t>
+      </w:r>
+      <w:r>
+        <w:rPr>
+          <w:sz w:val="18"/>
+          <w:szCs w:val="18"/>
+          <w:lang w:val="en-US"/>
+        </w:rPr>
+        <w:t>000</w:t>
+      </w:r>
+      <w:r>
+        <w:rPr>
+          <w:sz w:val="18"/>
+          <w:szCs w:val="18"/>
+          <w:lang w:val="en-US"/>
+        </w:rPr>
+        <w:t>kg</w:t>
       </w:r>
     </w:p>
     <w:p>
@@ -4658,7 +4758,47 @@
           <w:szCs w:val="18"/>
           <w:lang w:val="en-US"/>
         </w:rPr>
-        <w:t>7,8 x 5000 = 39 000 kg</w:t>
+        <w:t>7</w:t>
+      </w:r>
+      <w:r>
+        <w:rPr>
+          <w:sz w:val="18"/>
+          <w:szCs w:val="18"/>
+          <w:lang w:val="en-US"/>
+        </w:rPr>
+        <w:t>8</w:t>
+      </w:r>
+      <w:r>
+        <w:rPr>
+          <w:sz w:val="18"/>
+          <w:szCs w:val="18"/>
+          <w:lang w:val="en-US"/>
+        </w:rPr>
+        <w:t>00 x 5000 = 39 </w:t>
+      </w:r>
+      <w:r>
+        <w:rPr>
+          <w:sz w:val="18"/>
+          <w:szCs w:val="18"/>
+          <w:lang w:val="en-US"/>
+        </w:rPr>
+        <w:t>000</w:t>
+      </w:r>
+      <w:r>
+        <w:rPr>
+          <w:sz w:val="18"/>
+          <w:szCs w:val="18"/>
+          <w:lang w:val="en-US"/>
+        </w:rPr>
+        <w:t xml:space="preserve"> 000</w:t>
+      </w:r>
+      <w:r>
+        <w:rPr>
+          <w:sz w:val="18"/>
+          <w:szCs w:val="18"/>
+          <w:lang w:val="en-US"/>
+        </w:rPr>
+        <w:t>kg</w:t>
       </w:r>
     </w:p>
     <w:p>
@@ -4741,7 +4881,71 @@
           <w:szCs w:val="18"/>
           <w:lang w:val="en-US"/>
         </w:rPr>
-        <w:t>7,8 x 625 = 4875 kg</w:t>
+        <w:t>7</w:t>
+      </w:r>
+      <w:r>
+        <w:rPr>
+          <w:sz w:val="18"/>
+          <w:szCs w:val="18"/>
+          <w:lang w:val="en-US"/>
+        </w:rPr>
+        <w:t>8</w:t>
+      </w:r>
+      <w:r>
+        <w:rPr>
+          <w:sz w:val="18"/>
+          <w:szCs w:val="18"/>
+          <w:lang w:val="en-US"/>
+        </w:rPr>
+        <w:t>00</w:t>
+      </w:r>
+      <w:r>
+        <w:rPr>
+          <w:sz w:val="18"/>
+          <w:szCs w:val="18"/>
+          <w:lang w:val="en-US"/>
+        </w:rPr>
+        <w:t xml:space="preserve"> </w:t>
+      </w:r>
+      <w:r>
+        <w:rPr>
+          <w:sz w:val="18"/>
+          <w:szCs w:val="18"/>
+          <w:lang w:val="en-US"/>
+        </w:rPr>
+        <w:t>x 625 = 4</w:t>
+      </w:r>
+      <w:r>
+        <w:rPr>
+          <w:sz w:val="18"/>
+          <w:szCs w:val="18"/>
+          <w:lang w:val="en-US"/>
+        </w:rPr>
+        <w:t xml:space="preserve"> </w:t>
+      </w:r>
+      <w:r>
+        <w:rPr>
+          <w:sz w:val="18"/>
+          <w:szCs w:val="18"/>
+          <w:lang w:val="en-US"/>
+        </w:rPr>
+        <w:t xml:space="preserve">875 </w:t>
+      </w:r>
+      <w:r>
+        <w:rPr>
+          <w:sz w:val="18"/>
+          <w:szCs w:val="18"/>
+          <w:lang w:val="en-US"/>
+        </w:rPr>
+        <w:t>000</w:t>
+      </w:r>
+      <w:r>
+        <w:rPr>
+          <w:sz w:val="18"/>
+          <w:szCs w:val="18"/>
+          <w:lang w:val="en-US"/>
+        </w:rPr>
+        <w:t>kg</w:t>
       </w:r>
     </w:p>
     <w:p>
@@ -4778,7 +4982,55 @@
           <w:szCs w:val="18"/>
           <w:lang w:val="en-US"/>
         </w:rPr>
-        <w:t>7,8 x 220 000 = 1 716 000 kg</w:t>
+        <w:t>7</w:t>
+      </w:r>
+      <w:r>
+        <w:rPr>
+          <w:sz w:val="18"/>
+          <w:szCs w:val="18"/>
+          <w:lang w:val="en-US"/>
+        </w:rPr>
+        <w:t>8</w:t>
+      </w:r>
+      <w:r>
+        <w:rPr>
+          <w:sz w:val="18"/>
+          <w:szCs w:val="18"/>
+          <w:lang w:val="en-US"/>
+        </w:rPr>
+        <w:t>00</w:t>
+      </w:r>
+      <w:r>
+        <w:rPr>
+          <w:sz w:val="18"/>
+          <w:szCs w:val="18"/>
+          <w:lang w:val="en-US"/>
+        </w:rPr>
+        <w:t xml:space="preserve"> </w:t>
+      </w:r>
+      <w:r>
+        <w:rPr>
+          <w:sz w:val="18"/>
+          <w:szCs w:val="18"/>
+          <w:lang w:val="en-US"/>
+        </w:rPr>
+        <w:t xml:space="preserve">x 220 000 = 1 716 000 </w:t>
+      </w:r>
+      <w:r>
+        <w:rPr>
+          <w:sz w:val="18"/>
+          <w:szCs w:val="18"/>
+          <w:lang w:val="en-US"/>
+        </w:rPr>
+        <w:t>000</w:t>
+      </w:r>
+      <w:r>
+        <w:rPr>
+          <w:sz w:val="18"/>
+          <w:szCs w:val="18"/>
+          <w:lang w:val="en-US"/>
+        </w:rPr>
+        <w:t>kg</w:t>
       </w:r>
     </w:p>
     <w:p>
@@ -4815,7 +5067,55 @@
           <w:szCs w:val="18"/>
           <w:lang w:val="en-US"/>
         </w:rPr>
-        <w:t>7,8 x 4400 = 34 320 kg</w:t>
+        <w:t>7</w:t>
+      </w:r>
+      <w:r>
+        <w:rPr>
+          <w:sz w:val="18"/>
+          <w:szCs w:val="18"/>
+          <w:lang w:val="en-US"/>
+        </w:rPr>
+        <w:t>8</w:t>
+      </w:r>
+      <w:r>
+        <w:rPr>
+          <w:sz w:val="18"/>
+          <w:szCs w:val="18"/>
+          <w:lang w:val="en-US"/>
+        </w:rPr>
+        <w:t>00</w:t>
+      </w:r>
+      <w:r>
+        <w:rPr>
+          <w:sz w:val="18"/>
+          <w:szCs w:val="18"/>
+          <w:lang w:val="en-US"/>
+        </w:rPr>
+        <w:t xml:space="preserve"> </w:t>
+      </w:r>
+      <w:r>
+        <w:rPr>
+          <w:sz w:val="18"/>
+          <w:szCs w:val="18"/>
+          <w:lang w:val="en-US"/>
+        </w:rPr>
+        <w:t xml:space="preserve">x 4400 = 34 320 </w:t>
+      </w:r>
+      <w:r>
+        <w:rPr>
+          <w:sz w:val="18"/>
+          <w:szCs w:val="18"/>
+          <w:lang w:val="en-US"/>
+        </w:rPr>
+        <w:t>000</w:t>
+      </w:r>
+      <w:r>
+        <w:rPr>
+          <w:sz w:val="18"/>
+          <w:szCs w:val="18"/>
+          <w:lang w:val="en-US"/>
+        </w:rPr>
+        <w:t>kg</w:t>
       </w:r>
     </w:p>
     <w:p>
@@ -4898,7 +5198,55 @@
           <w:szCs w:val="18"/>
           <w:lang w:val="en-US"/>
         </w:rPr>
-        <w:t>7,8 x 3136 = 24 461 kg</w:t>
+        <w:t>7</w:t>
+      </w:r>
+      <w:r>
+        <w:rPr>
+          <w:sz w:val="18"/>
+          <w:szCs w:val="18"/>
+          <w:lang w:val="en-US"/>
+        </w:rPr>
+        <w:t>8</w:t>
+      </w:r>
+      <w:r>
+        <w:rPr>
+          <w:sz w:val="18"/>
+          <w:szCs w:val="18"/>
+          <w:lang w:val="en-US"/>
+        </w:rPr>
+        <w:t>00</w:t>
+      </w:r>
+      <w:r>
+        <w:rPr>
+          <w:sz w:val="18"/>
+          <w:szCs w:val="18"/>
+          <w:lang w:val="en-US"/>
+        </w:rPr>
+        <w:t xml:space="preserve"> </w:t>
+      </w:r>
+      <w:r>
+        <w:rPr>
+          <w:sz w:val="18"/>
+          <w:szCs w:val="18"/>
+          <w:lang w:val="en-US"/>
+        </w:rPr>
+        <w:t xml:space="preserve">x 3136 = 24 461 </w:t>
+      </w:r>
+      <w:r>
+        <w:rPr>
+          <w:sz w:val="18"/>
+          <w:szCs w:val="18"/>
+          <w:lang w:val="en-US"/>
+        </w:rPr>
+        <w:t>000</w:t>
+      </w:r>
+      <w:r>
+        <w:rPr>
+          <w:sz w:val="18"/>
+          <w:szCs w:val="18"/>
+          <w:lang w:val="en-US"/>
+        </w:rPr>
+        <w:t>kg</w:t>
       </w:r>
     </w:p>
     <w:p>
@@ -4935,7 +5283,55 @@
           <w:szCs w:val="18"/>
           <w:lang w:val="en-US"/>
         </w:rPr>
-        <w:t>7,8 x 910 000 = 7 098 000 kg</w:t>
+        <w:t>7</w:t>
+      </w:r>
+      <w:r>
+        <w:rPr>
+          <w:sz w:val="18"/>
+          <w:szCs w:val="18"/>
+          <w:lang w:val="en-US"/>
+        </w:rPr>
+        <w:t>8</w:t>
+      </w:r>
+      <w:r>
+        <w:rPr>
+          <w:sz w:val="18"/>
+          <w:szCs w:val="18"/>
+          <w:lang w:val="en-US"/>
+        </w:rPr>
+        <w:t>00</w:t>
+      </w:r>
+      <w:r>
+        <w:rPr>
+          <w:sz w:val="18"/>
+          <w:szCs w:val="18"/>
+          <w:lang w:val="en-US"/>
+        </w:rPr>
+        <w:t xml:space="preserve"> </w:t>
+      </w:r>
+      <w:r>
+        <w:rPr>
+          <w:sz w:val="18"/>
+          <w:szCs w:val="18"/>
+          <w:lang w:val="en-US"/>
+        </w:rPr>
+        <w:t xml:space="preserve">x 910 000 = 7 098 000 </w:t>
+      </w:r>
+      <w:r>
+        <w:rPr>
+          <w:sz w:val="18"/>
+          <w:szCs w:val="18"/>
+          <w:lang w:val="en-US"/>
+        </w:rPr>
+        <w:t>000</w:t>
+      </w:r>
+      <w:r>
+        <w:rPr>
+          <w:sz w:val="18"/>
+          <w:szCs w:val="18"/>
+          <w:lang w:val="en-US"/>
+        </w:rPr>
+        <w:t>kg</w:t>
       </w:r>
     </w:p>
     <w:p>
@@ -4972,7 +5368,39 @@
           <w:szCs w:val="18"/>
           <w:lang w:val="en-US"/>
         </w:rPr>
-        <w:t xml:space="preserve">7,8 x </w:t>
+        <w:t>7</w:t>
+      </w:r>
+      <w:r>
+        <w:rPr>
+          <w:sz w:val="18"/>
+          <w:szCs w:val="18"/>
+          <w:lang w:val="en-US"/>
+        </w:rPr>
+        <w:t>8</w:t>
+      </w:r>
+      <w:r>
+        <w:rPr>
+          <w:sz w:val="18"/>
+          <w:szCs w:val="18"/>
+          <w:lang w:val="en-US"/>
+        </w:rPr>
+        <w:t>00</w:t>
+      </w:r>
+      <w:r>
+        <w:rPr>
+          <w:sz w:val="18"/>
+          <w:szCs w:val="18"/>
+          <w:lang w:val="en-US"/>
+        </w:rPr>
+        <w:t xml:space="preserve"> </w:t>
+      </w:r>
+      <w:r>
+        <w:rPr>
+          <w:sz w:val="18"/>
+          <w:szCs w:val="18"/>
+          <w:lang w:val="en-US"/>
+        </w:rPr>
+        <w:t xml:space="preserve">x </w:t>
       </w:r>
       <w:r>
         <w:rPr>
@@ -5004,7 +5432,23 @@
           <w:szCs w:val="18"/>
           <w:lang w:val="en-US"/>
         </w:rPr>
-        <w:t xml:space="preserve"> kg</w:t>
+        <w:t xml:space="preserve"> </w:t>
+      </w:r>
+      <w:r>
+        <w:rPr>
+          <w:sz w:val="18"/>
+          <w:szCs w:val="18"/>
+          <w:lang w:val="en-US"/>
+        </w:rPr>
+        <w:t>000</w:t>
+      </w:r>
+      <w:r>
+        <w:rPr>
+          <w:sz w:val="18"/>
+          <w:szCs w:val="18"/>
+          <w:lang w:val="en-US"/>
+        </w:rPr>
+        <w:t>kg</w:t>
       </w:r>
     </w:p>
     <w:p>
@@ -5760,7 +6204,7 @@
               </wp:anchor>
             </w:drawing>
           </mc:Choice>
-          <mc:Fallback xmlns:w16se="http://schemas.microsoft.com/office/word/2015/wordml/symex" xmlns:w16sdtdh="http://schemas.microsoft.com/office/word/2020/wordml/sdtdatahash" xmlns:w16="http://schemas.microsoft.com/office/word/2018/wordml" xmlns:w16cid="http://schemas.microsoft.com/office/word/2016/wordml/cid" xmlns:w16cex="http://schemas.microsoft.com/office/word/2018/wordml/cex" xmlns:am3d="http://schemas.microsoft.com/office/drawing/2017/model3d" xmlns:aink="http://schemas.microsoft.com/office/drawing/2016/ink" xmlns:cx8="http://schemas.microsoft.com/office/drawing/2016/5/14/chartex" xmlns:cx7="http://schemas.microsoft.com/office/drawing/2016/5/13/chartex" xmlns:cx6="http://schemas.microsoft.com/office/drawing/2016/5/12/chartex" xmlns:cx5="http://schemas.microsoft.com/office/drawing/2016/5/11/chartex" xmlns:cx4="http://schemas.microsoft.com/office/drawing/2016/5/10/chartex" xmlns:cx3="http://schemas.microsoft.com/office/drawing/2016/5/9/chartex" xmlns:cx2="http://schemas.microsoft.com/office/drawing/2015/10/21/chartex" xmlns:cx1="http://schemas.microsoft.com/office/drawing/2015/9/8/chartex" xmlns:cx="http://schemas.microsoft.com/office/drawing/2014/chartex">
+          <mc:Fallback xmlns:cx="http://schemas.microsoft.com/office/drawing/2014/chartex" xmlns:cx1="http://schemas.microsoft.com/office/drawing/2015/9/8/chartex" xmlns:cx2="http://schemas.microsoft.com/office/drawing/2015/10/21/chartex" xmlns:cx3="http://schemas.microsoft.com/office/drawing/2016/5/9/chartex" xmlns:cx4="http://schemas.microsoft.com/office/drawing/2016/5/10/chartex" xmlns:cx5="http://schemas.microsoft.com/office/drawing/2016/5/11/chartex" xmlns:cx6="http://schemas.microsoft.com/office/drawing/2016/5/12/chartex" xmlns:cx7="http://schemas.microsoft.com/office/drawing/2016/5/13/chartex" xmlns:cx8="http://schemas.microsoft.com/office/drawing/2016/5/14/chartex" xmlns:aink="http://schemas.microsoft.com/office/drawing/2016/ink" xmlns:am3d="http://schemas.microsoft.com/office/drawing/2017/model3d" xmlns:w16cex="http://schemas.microsoft.com/office/word/2018/wordml/cex" xmlns:w16cid="http://schemas.microsoft.com/office/word/2016/wordml/cid" xmlns:w16="http://schemas.microsoft.com/office/word/2018/wordml" xmlns:w16sdtdh="http://schemas.microsoft.com/office/word/2020/wordml/sdtdatahash" xmlns:w16se="http://schemas.microsoft.com/office/word/2015/wordml/symex">
             <w:pict>
               <v:shape w14:anchorId="32920394" id="_x0000_s1038" type="#_x0000_t202" style="position:absolute;left:0;text-align:left;margin-left:168.75pt;margin-top:11.4pt;width:129.75pt;height:18.75pt;z-index:251693056;visibility:visible;mso-wrap-style:square;mso-width-percent:0;mso-height-percent:0;mso-wrap-distance-left:9pt;mso-wrap-distance-top:0;mso-wrap-distance-right:9pt;mso-wrap-distance-bottom:0;mso-position-horizontal:absolute;mso-position-horizontal-relative:margin;mso-position-vertical:absolute;mso-position-vertical-relative:text;mso-width-percent:0;mso-height-percent:0;mso-width-relative:margin;mso-height-relative:margin;v-text-anchor:top" o:gfxdata="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" filled="f" stroked="f">
                 <v:textbox>
@@ -5854,7 +6298,7 @@
               </wp:anchor>
             </w:drawing>
           </mc:Choice>
-          <mc:Fallback xmlns:w16se="http://schemas.microsoft.com/office/word/2015/wordml/symex" xmlns:w16sdtdh="http://schemas.microsoft.com/office/word/2020/wordml/sdtdatahash" xmlns:w16="http://schemas.microsoft.com/office/word/2018/wordml" xmlns:w16cid="http://schemas.microsoft.com/office/word/2016/wordml/cid" xmlns:w16cex="http://schemas.microsoft.com/office/word/2018/wordml/cex" xmlns:am3d="http://schemas.microsoft.com/office/drawing/2017/model3d" xmlns:aink="http://schemas.microsoft.com/office/drawing/2016/ink" xmlns:cx8="http://schemas.microsoft.com/office/drawing/2016/5/14/chartex" xmlns:cx7="http://schemas.microsoft.com/office/drawing/2016/5/13/chartex" xmlns:cx6="http://schemas.microsoft.com/office/drawing/2016/5/12/chartex" xmlns:cx5="http://schemas.microsoft.com/office/drawing/2016/5/11/chartex" xmlns:cx4="http://schemas.microsoft.com/office/drawing/2016/5/10/chartex" xmlns:cx3="http://schemas.microsoft.com/office/drawing/2016/5/9/chartex" xmlns:cx2="http://schemas.microsoft.com/office/drawing/2015/10/21/chartex" xmlns:cx1="http://schemas.microsoft.com/office/drawing/2015/9/8/chartex" xmlns:cx="http://schemas.microsoft.com/office/drawing/2014/chartex">
+          <mc:Fallback xmlns:cx="http://schemas.microsoft.com/office/drawing/2014/chartex" xmlns:cx1="http://schemas.microsoft.com/office/drawing/2015/9/8/chartex" xmlns:cx2="http://schemas.microsoft.com/office/drawing/2015/10/21/chartex" xmlns:cx3="http://schemas.microsoft.com/office/drawing/2016/5/9/chartex" xmlns:cx4="http://schemas.microsoft.com/office/drawing/2016/5/10/chartex" xmlns:cx5="http://schemas.microsoft.com/office/drawing/2016/5/11/chartex" xmlns:cx6="http://schemas.microsoft.com/office/drawing/2016/5/12/chartex" xmlns:cx7="http://schemas.microsoft.com/office/drawing/2016/5/13/chartex" xmlns:cx8="http://schemas.microsoft.com/office/drawing/2016/5/14/chartex" xmlns:aink="http://schemas.microsoft.com/office/drawing/2016/ink" xmlns:am3d="http://schemas.microsoft.com/office/drawing/2017/model3d" xmlns:w16cex="http://schemas.microsoft.com/office/word/2018/wordml/cex" xmlns:w16cid="http://schemas.microsoft.com/office/word/2016/wordml/cid" xmlns:w16="http://schemas.microsoft.com/office/word/2018/wordml" xmlns:w16sdtdh="http://schemas.microsoft.com/office/word/2020/wordml/sdtdatahash" xmlns:w16se="http://schemas.microsoft.com/office/word/2015/wordml/symex">
             <w:pict>
               <v:line w14:anchorId="025AC7E9" id="Conexão reta 20" o:spid="_x0000_s1026" style="position:absolute;flip:y;z-index:251691008;visibility:visible;mso-wrap-style:square;mso-width-percent:0;mso-wrap-distance-left:9pt;mso-wrap-distance-top:0;mso-wrap-distance-right:9pt;mso-wrap-distance-bottom:0;mso-position-horizontal:absolute;mso-position-horizontal-relative:text;mso-position-vertical:absolute;mso-position-vertical-relative:text;mso-width-percent:0;mso-width-relative:margin" from="142.2pt,10.65pt" to="331.95pt,12.9pt" o:gfxdata="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" strokecolor="black [3200]" strokeweight=".5pt">
                 <v:stroke joinstyle="miter"/>
@@ -6046,7 +6490,7 @@
               </wp:anchor>
             </w:drawing>
           </mc:Choice>
-          <mc:Fallback xmlns:w16se="http://schemas.microsoft.com/office/word/2015/wordml/symex" xmlns:w16sdtdh="http://schemas.microsoft.com/office/word/2020/wordml/sdtdatahash" xmlns:w16="http://schemas.microsoft.com/office/word/2018/wordml" xmlns:w16cid="http://schemas.microsoft.com/office/word/2016/wordml/cid" xmlns:w16cex="http://schemas.microsoft.com/office/word/2018/wordml/cex" xmlns:am3d="http://schemas.microsoft.com/office/drawing/2017/model3d" xmlns:aink="http://schemas.microsoft.com/office/drawing/2016/ink" xmlns:cx8="http://schemas.microsoft.com/office/drawing/2016/5/14/chartex" xmlns:cx7="http://schemas.microsoft.com/office/drawing/2016/5/13/chartex" xmlns:cx6="http://schemas.microsoft.com/office/drawing/2016/5/12/chartex" xmlns:cx5="http://schemas.microsoft.com/office/drawing/2016/5/11/chartex" xmlns:cx4="http://schemas.microsoft.com/office/drawing/2016/5/10/chartex" xmlns:cx3="http://schemas.microsoft.com/office/drawing/2016/5/9/chartex" xmlns:cx2="http://schemas.microsoft.com/office/drawing/2015/10/21/chartex" xmlns:cx1="http://schemas.microsoft.com/office/drawing/2015/9/8/chartex" xmlns:cx="http://schemas.microsoft.com/office/drawing/2014/chartex">
+          <mc:Fallback xmlns:cx="http://schemas.microsoft.com/office/drawing/2014/chartex" xmlns:cx1="http://schemas.microsoft.com/office/drawing/2015/9/8/chartex" xmlns:cx2="http://schemas.microsoft.com/office/drawing/2015/10/21/chartex" xmlns:cx3="http://schemas.microsoft.com/office/drawing/2016/5/9/chartex" xmlns:cx4="http://schemas.microsoft.com/office/drawing/2016/5/10/chartex" xmlns:cx5="http://schemas.microsoft.com/office/drawing/2016/5/11/chartex" xmlns:cx6="http://schemas.microsoft.com/office/drawing/2016/5/12/chartex" xmlns:cx7="http://schemas.microsoft.com/office/drawing/2016/5/13/chartex" xmlns:cx8="http://schemas.microsoft.com/office/drawing/2016/5/14/chartex" xmlns:aink="http://schemas.microsoft.com/office/drawing/2016/ink" xmlns:am3d="http://schemas.microsoft.com/office/drawing/2017/model3d" xmlns:w16cex="http://schemas.microsoft.com/office/word/2018/wordml/cex" xmlns:w16cid="http://schemas.microsoft.com/office/word/2016/wordml/cid" xmlns:w16="http://schemas.microsoft.com/office/word/2018/wordml" xmlns:w16sdtdh="http://schemas.microsoft.com/office/word/2020/wordml/sdtdatahash" xmlns:w16se="http://schemas.microsoft.com/office/word/2015/wordml/symex">
             <w:pict>
               <v:shape w14:anchorId="367FDBBA" id="_x0000_s1039" type="#_x0000_t202" style="position:absolute;left:0;text-align:left;margin-left:168.75pt;margin-top:11.1pt;width:134.25pt;height:18.75pt;z-index:251696128;visibility:visible;mso-wrap-style:square;mso-width-percent:0;mso-height-percent:0;mso-wrap-distance-left:9pt;mso-wrap-distance-top:0;mso-wrap-distance-right:9pt;mso-wrap-distance-bottom:0;mso-position-horizontal:absolute;mso-position-horizontal-relative:margin;mso-position-vertical:absolute;mso-position-vertical-relative:text;mso-width-percent:0;mso-height-percent:0;mso-width-relative:margin;mso-height-relative:margin;v-text-anchor:top" o:gfxdata="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" filled="f" stroked="f">
                 <v:textbox>
@@ -6153,7 +6597,7 @@
               </wp:anchor>
             </w:drawing>
           </mc:Choice>
-          <mc:Fallback xmlns:w16se="http://schemas.microsoft.com/office/word/2015/wordml/symex" xmlns:w16sdtdh="http://schemas.microsoft.com/office/word/2020/wordml/sdtdatahash" xmlns:w16="http://schemas.microsoft.com/office/word/2018/wordml" xmlns:w16cid="http://schemas.microsoft.com/office/word/2016/wordml/cid" xmlns:w16cex="http://schemas.microsoft.com/office/word/2018/wordml/cex" xmlns:am3d="http://schemas.microsoft.com/office/drawing/2017/model3d" xmlns:aink="http://schemas.microsoft.com/office/drawing/2016/ink" xmlns:cx8="http://schemas.microsoft.com/office/drawing/2016/5/14/chartex" xmlns:cx7="http://schemas.microsoft.com/office/drawing/2016/5/13/chartex" xmlns:cx6="http://schemas.microsoft.com/office/drawing/2016/5/12/chartex" xmlns:cx5="http://schemas.microsoft.com/office/drawing/2016/5/11/chartex" xmlns:cx4="http://schemas.microsoft.com/office/drawing/2016/5/10/chartex" xmlns:cx3="http://schemas.microsoft.com/office/drawing/2016/5/9/chartex" xmlns:cx2="http://schemas.microsoft.com/office/drawing/2015/10/21/chartex" xmlns:cx1="http://schemas.microsoft.com/office/drawing/2015/9/8/chartex" xmlns:cx="http://schemas.microsoft.com/office/drawing/2014/chartex">
+          <mc:Fallback xmlns:cx="http://schemas.microsoft.com/office/drawing/2014/chartex" xmlns:cx1="http://schemas.microsoft.com/office/drawing/2015/9/8/chartex" xmlns:cx2="http://schemas.microsoft.com/office/drawing/2015/10/21/chartex" xmlns:cx3="http://schemas.microsoft.com/office/drawing/2016/5/9/chartex" xmlns:cx4="http://schemas.microsoft.com/office/drawing/2016/5/10/chartex" xmlns:cx5="http://schemas.microsoft.com/office/drawing/2016/5/11/chartex" xmlns:cx6="http://schemas.microsoft.com/office/drawing/2016/5/12/chartex" xmlns:cx7="http://schemas.microsoft.com/office/drawing/2016/5/13/chartex" xmlns:cx8="http://schemas.microsoft.com/office/drawing/2016/5/14/chartex" xmlns:aink="http://schemas.microsoft.com/office/drawing/2016/ink" xmlns:am3d="http://schemas.microsoft.com/office/drawing/2017/model3d" xmlns:w16cex="http://schemas.microsoft.com/office/word/2018/wordml/cex" xmlns:w16cid="http://schemas.microsoft.com/office/word/2016/wordml/cid" xmlns:w16="http://schemas.microsoft.com/office/word/2018/wordml" xmlns:w16sdtdh="http://schemas.microsoft.com/office/word/2020/wordml/sdtdatahash" xmlns:w16se="http://schemas.microsoft.com/office/word/2015/wordml/symex">
             <w:pict>
               <v:line w14:anchorId="6CBC5BC2" id="Conexão reta 22" o:spid="_x0000_s1026" style="position:absolute;flip:y;z-index:251694080;visibility:visible;mso-wrap-style:square;mso-width-percent:0;mso-height-percent:0;mso-wrap-distance-left:9pt;mso-wrap-distance-top:0;mso-wrap-distance-right:9pt;mso-wrap-distance-bottom:0;mso-position-horizontal:absolute;mso-position-horizontal-relative:text;mso-position-vertical:absolute;mso-position-vertical-relative:text;mso-width-percent:0;mso-height-percent:0;mso-width-relative:margin;mso-height-relative:margin" from="136.2pt,10.35pt" to="331.2pt,12.6pt" o:gfxdata="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" strokecolor="black [3200]" strokeweight=".5pt">
                 <v:stroke joinstyle="miter"/>
@@ -6303,7 +6747,16 @@
           <w:szCs w:val="20"/>
           <w:lang w:val="en-US" w:eastAsia="pt-PT"/>
         </w:rPr>
-        <w:t xml:space="preserve"> 7,020 x </w:t>
+        <w:t xml:space="preserve"> 7</w:t>
+      </w:r>
+      <w:r>
+        <w:rPr>
+          <w:noProof/>
+          <w:sz w:val="20"/>
+          <w:szCs w:val="20"/>
+          <w:lang w:val="en-US" w:eastAsia="pt-PT"/>
+        </w:rPr>
+        <w:t xml:space="preserve">020 x </w:t>
       </w:r>
       <w:r>
         <w:rPr>
@@ -6321,7 +6774,25 @@
           <w:szCs w:val="20"/>
           <w:lang w:val="en-US" w:eastAsia="pt-PT"/>
         </w:rPr>
-        <w:t xml:space="preserve"> + 3861 x 195 + 7,020 x </w:t>
+        <w:t xml:space="preserve"> + 3861</w:t>
+      </w:r>
+      <w:r>
+        <w:rPr>
+          <w:noProof/>
+          <w:sz w:val="20"/>
+          <w:szCs w:val="20"/>
+          <w:lang w:val="en-US" w:eastAsia="pt-PT"/>
+        </w:rPr>
+        <w:t>000 x 195 + 7</w:t>
+      </w:r>
+      <w:r>
+        <w:rPr>
+          <w:noProof/>
+          <w:sz w:val="20"/>
+          <w:szCs w:val="20"/>
+          <w:lang w:val="en-US" w:eastAsia="pt-PT"/>
+        </w:rPr>
+        <w:t xml:space="preserve">020 x </w:t>
       </w:r>
       <w:r>
         <w:rPr>
@@ -6357,7 +6828,34 @@
           <w:szCs w:val="20"/>
           <w:lang w:val="en-US" w:eastAsia="pt-PT"/>
         </w:rPr>
-        <w:t xml:space="preserve"> x 195   /  7,020 + 3861 + 7,020 + </w:t>
+        <w:t>000 x 195   /  7</w:t>
+      </w:r>
+      <w:r>
+        <w:rPr>
+          <w:noProof/>
+          <w:sz w:val="20"/>
+          <w:szCs w:val="20"/>
+          <w:lang w:val="en-US" w:eastAsia="pt-PT"/>
+        </w:rPr>
+        <w:t>020 + 3861</w:t>
+      </w:r>
+      <w:r>
+        <w:rPr>
+          <w:noProof/>
+          <w:sz w:val="20"/>
+          <w:szCs w:val="20"/>
+          <w:lang w:val="en-US" w:eastAsia="pt-PT"/>
+        </w:rPr>
+        <w:t>000 + 7</w:t>
+      </w:r>
+      <w:r>
+        <w:rPr>
+          <w:noProof/>
+          <w:sz w:val="20"/>
+          <w:szCs w:val="20"/>
+          <w:lang w:val="en-US" w:eastAsia="pt-PT"/>
+        </w:rPr>
+        <w:t xml:space="preserve">020 + </w:t>
       </w:r>
       <w:r>
         <w:rPr>
@@ -6375,6 +6873,15 @@
           <w:szCs w:val="20"/>
           <w:lang w:val="en-US" w:eastAsia="pt-PT"/>
         </w:rPr>
+        <w:t>000</w:t>
+      </w:r>
+      <w:r>
+        <w:rPr>
+          <w:noProof/>
+          <w:sz w:val="20"/>
+          <w:szCs w:val="20"/>
+          <w:lang w:val="en-US" w:eastAsia="pt-PT"/>
+        </w:rPr>
         <w:t xml:space="preserve"> </w:t>
       </w:r>
     </w:p>
@@ -6423,16 +6930,43 @@
           <w:szCs w:val="20"/>
           <w:lang w:val="en-US" w:eastAsia="pt-PT"/>
         </w:rPr>
-        <w:t xml:space="preserve">Ycm =  7,020 x 20 + </w:t>
-      </w:r>
-      <w:r>
-        <w:rPr>
-          <w:noProof/>
-          <w:sz w:val="20"/>
-          <w:szCs w:val="20"/>
-          <w:lang w:val="en-US" w:eastAsia="pt-PT"/>
-        </w:rPr>
-        <w:t xml:space="preserve">3861 x 15 + 7,020 x 20 + </w:t>
+        <w:t>Ycm =  7</w:t>
+      </w:r>
+      <w:r>
+        <w:rPr>
+          <w:noProof/>
+          <w:sz w:val="20"/>
+          <w:szCs w:val="20"/>
+          <w:lang w:val="en-US" w:eastAsia="pt-PT"/>
+        </w:rPr>
+        <w:t xml:space="preserve">020 x 20 + </w:t>
+      </w:r>
+      <w:r>
+        <w:rPr>
+          <w:noProof/>
+          <w:sz w:val="20"/>
+          <w:szCs w:val="20"/>
+          <w:lang w:val="en-US" w:eastAsia="pt-PT"/>
+        </w:rPr>
+        <w:t>3861</w:t>
+      </w:r>
+      <w:r>
+        <w:rPr>
+          <w:noProof/>
+          <w:sz w:val="20"/>
+          <w:szCs w:val="20"/>
+          <w:lang w:val="en-US" w:eastAsia="pt-PT"/>
+        </w:rPr>
+        <w:t>000 x 15 + 7</w:t>
+      </w:r>
+      <w:r>
+        <w:rPr>
+          <w:noProof/>
+          <w:sz w:val="20"/>
+          <w:szCs w:val="20"/>
+          <w:lang w:val="en-US" w:eastAsia="pt-PT"/>
+        </w:rPr>
+        <w:t xml:space="preserve">020 x 20 + </w:t>
       </w:r>
       <w:r>
         <w:rPr>
@@ -6450,6 +6984,15 @@
           <w:szCs w:val="20"/>
           <w:lang w:val="en-US" w:eastAsia="pt-PT"/>
         </w:rPr>
+        <w:t>000</w:t>
+      </w:r>
+      <w:r>
+        <w:rPr>
+          <w:noProof/>
+          <w:sz w:val="20"/>
+          <w:szCs w:val="20"/>
+          <w:lang w:val="en-US" w:eastAsia="pt-PT"/>
+        </w:rPr>
         <w:t xml:space="preserve"> x 32,5</w:t>
       </w:r>
       <w:r>
@@ -6459,7 +7002,34 @@
           <w:szCs w:val="20"/>
           <w:lang w:val="en-US" w:eastAsia="pt-PT"/>
         </w:rPr>
-        <w:t xml:space="preserve"> / 7,020 + 3861 + 7,020 + </w:t>
+        <w:t xml:space="preserve"> / 7</w:t>
+      </w:r>
+      <w:r>
+        <w:rPr>
+          <w:noProof/>
+          <w:sz w:val="20"/>
+          <w:szCs w:val="20"/>
+          <w:lang w:val="en-US" w:eastAsia="pt-PT"/>
+        </w:rPr>
+        <w:t>020 + 3861</w:t>
+      </w:r>
+      <w:r>
+        <w:rPr>
+          <w:noProof/>
+          <w:sz w:val="20"/>
+          <w:szCs w:val="20"/>
+          <w:lang w:val="en-US" w:eastAsia="pt-PT"/>
+        </w:rPr>
+        <w:t>000 + 7</w:t>
+      </w:r>
+      <w:r>
+        <w:rPr>
+          <w:noProof/>
+          <w:sz w:val="20"/>
+          <w:szCs w:val="20"/>
+          <w:lang w:val="en-US" w:eastAsia="pt-PT"/>
+        </w:rPr>
+        <w:t xml:space="preserve">020 + </w:t>
       </w:r>
       <w:r>
         <w:rPr>
@@ -6470,6 +7040,15 @@
         </w:rPr>
         <w:t>39</w:t>
       </w:r>
+      <w:r>
+        <w:rPr>
+          <w:noProof/>
+          <w:sz w:val="20"/>
+          <w:szCs w:val="20"/>
+          <w:lang w:val="en-US" w:eastAsia="pt-PT"/>
+        </w:rPr>
+        <w:t>000</w:t>
+      </w:r>
     </w:p>
     <w:p>
       <w:pPr>
@@ -6572,7 +7151,16 @@
           <w:szCs w:val="20"/>
           <w:lang w:val="en-US" w:eastAsia="pt-PT"/>
         </w:rPr>
-        <w:t xml:space="preserve">Xcm =  4,875 x </w:t>
+        <w:t>Xcm =  4</w:t>
+      </w:r>
+      <w:r>
+        <w:rPr>
+          <w:noProof/>
+          <w:sz w:val="20"/>
+          <w:szCs w:val="20"/>
+          <w:lang w:val="en-US" w:eastAsia="pt-PT"/>
+        </w:rPr>
+        <w:t xml:space="preserve">875 x </w:t>
       </w:r>
       <w:r>
         <w:rPr>
@@ -6590,7 +7178,25 @@
           <w:szCs w:val="20"/>
           <w:lang w:val="en-US" w:eastAsia="pt-PT"/>
         </w:rPr>
-        <w:t xml:space="preserve"> + 1716 x 125 + 4,875 x </w:t>
+        <w:t xml:space="preserve"> + 1716</w:t>
+      </w:r>
+      <w:r>
+        <w:rPr>
+          <w:noProof/>
+          <w:sz w:val="20"/>
+          <w:szCs w:val="20"/>
+          <w:lang w:val="en-US" w:eastAsia="pt-PT"/>
+        </w:rPr>
+        <w:t>000 x 125 + 4</w:t>
+      </w:r>
+      <w:r>
+        <w:rPr>
+          <w:noProof/>
+          <w:sz w:val="20"/>
+          <w:szCs w:val="20"/>
+          <w:lang w:val="en-US" w:eastAsia="pt-PT"/>
+        </w:rPr>
+        <w:t xml:space="preserve">875 x </w:t>
       </w:r>
       <w:r>
         <w:rPr>
@@ -6608,7 +7214,70 @@
           <w:szCs w:val="20"/>
           <w:lang w:val="en-US" w:eastAsia="pt-PT"/>
         </w:rPr>
-        <w:t xml:space="preserve"> + 34,32 x 20   /  4,875 + 1716 + 4,875 + 34,32 </w:t>
+        <w:t xml:space="preserve"> + 34</w:t>
+      </w:r>
+      <w:r>
+        <w:rPr>
+          <w:noProof/>
+          <w:sz w:val="20"/>
+          <w:szCs w:val="20"/>
+          <w:lang w:val="en-US" w:eastAsia="pt-PT"/>
+        </w:rPr>
+        <w:t>32</w:t>
+      </w:r>
+      <w:r>
+        <w:rPr>
+          <w:noProof/>
+          <w:sz w:val="20"/>
+          <w:szCs w:val="20"/>
+          <w:lang w:val="en-US" w:eastAsia="pt-PT"/>
+        </w:rPr>
+        <w:t>0 x 20   /  4</w:t>
+      </w:r>
+      <w:r>
+        <w:rPr>
+          <w:noProof/>
+          <w:sz w:val="20"/>
+          <w:szCs w:val="20"/>
+          <w:lang w:val="en-US" w:eastAsia="pt-PT"/>
+        </w:rPr>
+        <w:t>875 + 1716</w:t>
+      </w:r>
+      <w:r>
+        <w:rPr>
+          <w:noProof/>
+          <w:sz w:val="20"/>
+          <w:szCs w:val="20"/>
+          <w:lang w:val="en-US" w:eastAsia="pt-PT"/>
+        </w:rPr>
+        <w:t>000 + 4875 + 34</w:t>
+      </w:r>
+      <w:r>
+        <w:rPr>
+          <w:noProof/>
+          <w:sz w:val="20"/>
+          <w:szCs w:val="20"/>
+          <w:lang w:val="en-US" w:eastAsia="pt-PT"/>
+        </w:rPr>
+        <w:t>32</w:t>
+      </w:r>
+      <w:r>
+        <w:rPr>
+          <w:noProof/>
+          <w:sz w:val="20"/>
+          <w:szCs w:val="20"/>
+          <w:lang w:val="en-US" w:eastAsia="pt-PT"/>
+        </w:rPr>
+        <w:t>0</w:t>
+      </w:r>
+      <w:r>
+        <w:rPr>
+          <w:noProof/>
+          <w:sz w:val="20"/>
+          <w:szCs w:val="20"/>
+          <w:lang w:val="en-US" w:eastAsia="pt-PT"/>
+        </w:rPr>
+        <w:t xml:space="preserve"> </w:t>
       </w:r>
     </w:p>
     <w:p>
@@ -6665,7 +7334,97 @@
           <w:szCs w:val="20"/>
           <w:lang w:val="en-US" w:eastAsia="pt-PT"/>
         </w:rPr>
-        <w:t>4,875 x 16,67+ 1716 x 12,5 + 4,875 x 16,67 + 34,32 x 27,5   /  4,875 + 1716 + 4,875 + 34,32</w:t>
+        <w:t>4</w:t>
+      </w:r>
+      <w:r>
+        <w:rPr>
+          <w:noProof/>
+          <w:sz w:val="20"/>
+          <w:szCs w:val="20"/>
+          <w:lang w:val="en-US" w:eastAsia="pt-PT"/>
+        </w:rPr>
+        <w:t>875 x 16,67+ 1716</w:t>
+      </w:r>
+      <w:r>
+        <w:rPr>
+          <w:noProof/>
+          <w:sz w:val="20"/>
+          <w:szCs w:val="20"/>
+          <w:lang w:val="en-US" w:eastAsia="pt-PT"/>
+        </w:rPr>
+        <w:t>000 x 12,5 + 4875 x 16,67 + 34</w:t>
+      </w:r>
+      <w:r>
+        <w:rPr>
+          <w:noProof/>
+          <w:sz w:val="20"/>
+          <w:szCs w:val="20"/>
+          <w:lang w:val="en-US" w:eastAsia="pt-PT"/>
+        </w:rPr>
+        <w:t>32</w:t>
+      </w:r>
+      <w:r>
+        <w:rPr>
+          <w:noProof/>
+          <w:sz w:val="20"/>
+          <w:szCs w:val="20"/>
+          <w:lang w:val="en-US" w:eastAsia="pt-PT"/>
+        </w:rPr>
+        <w:t>0</w:t>
+      </w:r>
+      <w:r>
+        <w:rPr>
+          <w:noProof/>
+          <w:sz w:val="20"/>
+          <w:szCs w:val="20"/>
+          <w:lang w:val="en-US" w:eastAsia="pt-PT"/>
+        </w:rPr>
+        <w:t xml:space="preserve"> x 27,5   /</w:t>
+      </w:r>
+      <w:r>
+        <w:rPr>
+          <w:noProof/>
+          <w:sz w:val="20"/>
+          <w:szCs w:val="20"/>
+          <w:lang w:val="en-US" w:eastAsia="pt-PT"/>
+        </w:rPr>
+        <w:t xml:space="preserve">  4</w:t>
+      </w:r>
+      <w:r>
+        <w:rPr>
+          <w:noProof/>
+          <w:sz w:val="20"/>
+          <w:szCs w:val="20"/>
+          <w:lang w:val="en-US" w:eastAsia="pt-PT"/>
+        </w:rPr>
+        <w:t>875 + 1716</w:t>
+      </w:r>
+      <w:r>
+        <w:rPr>
+          <w:noProof/>
+          <w:sz w:val="20"/>
+          <w:szCs w:val="20"/>
+          <w:lang w:val="en-US" w:eastAsia="pt-PT"/>
+        </w:rPr>
+        <w:t>000 + 4875 + 34</w:t>
+      </w:r>
+      <w:r>
+        <w:rPr>
+          <w:noProof/>
+          <w:sz w:val="20"/>
+          <w:szCs w:val="20"/>
+          <w:lang w:val="en-US" w:eastAsia="pt-PT"/>
+        </w:rPr>
+        <w:t>32</w:t>
+      </w:r>
+      <w:r>
+        <w:rPr>
+          <w:noProof/>
+          <w:sz w:val="20"/>
+          <w:szCs w:val="20"/>
+          <w:lang w:val="en-US" w:eastAsia="pt-PT"/>
+        </w:rPr>
+        <w:t>0</w:t>
       </w:r>
     </w:p>
     <w:p>
@@ -6770,7 +7529,16 @@
           <w:szCs w:val="20"/>
           <w:lang w:val="en-US" w:eastAsia="pt-PT"/>
         </w:rPr>
-        <w:t>24,461</w:t>
+        <w:t>24</w:t>
+      </w:r>
+      <w:r>
+        <w:rPr>
+          <w:noProof/>
+          <w:sz w:val="20"/>
+          <w:szCs w:val="20"/>
+          <w:lang w:val="en-US" w:eastAsia="pt-PT"/>
+        </w:rPr>
+        <w:t>461</w:t>
       </w:r>
       <w:r>
         <w:rPr>
@@ -6789,6 +7557,414 @@
           <w:lang w:val="en-US" w:eastAsia="pt-PT"/>
         </w:rPr>
         <w:t>37,33</w:t>
+      </w:r>
+      <w:r>
+        <w:rPr>
+          <w:noProof/>
+          <w:sz w:val="20"/>
+          <w:szCs w:val="20"/>
+          <w:lang w:val="en-US" w:eastAsia="pt-PT"/>
+        </w:rPr>
+        <w:t xml:space="preserve"> + </w:t>
+      </w:r>
+      <w:r>
+        <w:rPr>
+          <w:noProof/>
+          <w:sz w:val="20"/>
+          <w:szCs w:val="20"/>
+          <w:lang w:val="en-US" w:eastAsia="pt-PT"/>
+        </w:rPr>
+        <w:t>7098</w:t>
+      </w:r>
+      <w:r>
+        <w:rPr>
+          <w:noProof/>
+          <w:sz w:val="20"/>
+          <w:szCs w:val="20"/>
+          <w:lang w:val="en-US" w:eastAsia="pt-PT"/>
+        </w:rPr>
+        <w:t>000</w:t>
+      </w:r>
+      <w:r>
+        <w:rPr>
+          <w:noProof/>
+          <w:sz w:val="20"/>
+          <w:szCs w:val="20"/>
+          <w:lang w:val="en-US" w:eastAsia="pt-PT"/>
+        </w:rPr>
+        <w:t xml:space="preserve"> x </w:t>
+      </w:r>
+      <w:r>
+        <w:rPr>
+          <w:noProof/>
+          <w:sz w:val="20"/>
+          <w:szCs w:val="20"/>
+          <w:lang w:val="en-US" w:eastAsia="pt-PT"/>
+        </w:rPr>
+        <w:t>181</w:t>
+      </w:r>
+      <w:r>
+        <w:rPr>
+          <w:noProof/>
+          <w:sz w:val="20"/>
+          <w:szCs w:val="20"/>
+          <w:lang w:val="en-US" w:eastAsia="pt-PT"/>
+        </w:rPr>
+        <w:t xml:space="preserve"> + </w:t>
+      </w:r>
+      <w:r>
+        <w:rPr>
+          <w:noProof/>
+          <w:sz w:val="20"/>
+          <w:szCs w:val="20"/>
+          <w:lang w:val="en-US" w:eastAsia="pt-PT"/>
+        </w:rPr>
+        <w:t>24</w:t>
+      </w:r>
+      <w:r>
+        <w:rPr>
+          <w:noProof/>
+          <w:sz w:val="20"/>
+          <w:szCs w:val="20"/>
+          <w:lang w:val="en-US" w:eastAsia="pt-PT"/>
+        </w:rPr>
+        <w:t xml:space="preserve">461 </w:t>
+      </w:r>
+      <w:r>
+        <w:rPr>
+          <w:noProof/>
+          <w:sz w:val="20"/>
+          <w:szCs w:val="20"/>
+          <w:lang w:val="en-US" w:eastAsia="pt-PT"/>
+        </w:rPr>
+        <w:t>x 3</w:t>
+      </w:r>
+      <w:r>
+        <w:rPr>
+          <w:noProof/>
+          <w:sz w:val="20"/>
+          <w:szCs w:val="20"/>
+          <w:lang w:val="en-US" w:eastAsia="pt-PT"/>
+        </w:rPr>
+        <w:t>24,67</w:t>
+      </w:r>
+      <w:r>
+        <w:rPr>
+          <w:noProof/>
+          <w:sz w:val="20"/>
+          <w:szCs w:val="20"/>
+          <w:lang w:val="en-US" w:eastAsia="pt-PT"/>
+        </w:rPr>
+        <w:t xml:space="preserve"> + </w:t>
+      </w:r>
+      <w:r>
+        <w:rPr>
+          <w:noProof/>
+          <w:sz w:val="20"/>
+          <w:szCs w:val="20"/>
+          <w:lang w:val="en-US" w:eastAsia="pt-PT"/>
+        </w:rPr>
+        <w:t>50</w:t>
+      </w:r>
+      <w:r>
+        <w:rPr>
+          <w:noProof/>
+          <w:sz w:val="20"/>
+          <w:szCs w:val="20"/>
+          <w:lang w:val="en-US" w:eastAsia="pt-PT"/>
+        </w:rPr>
+        <w:t>7</w:t>
+      </w:r>
+      <w:r>
+        <w:rPr>
+          <w:noProof/>
+          <w:sz w:val="20"/>
+          <w:szCs w:val="20"/>
+          <w:lang w:val="en-US" w:eastAsia="pt-PT"/>
+        </w:rPr>
+        <w:t>00</w:t>
+      </w:r>
+      <w:r>
+        <w:rPr>
+          <w:noProof/>
+          <w:sz w:val="20"/>
+          <w:szCs w:val="20"/>
+          <w:lang w:val="en-US" w:eastAsia="pt-PT"/>
+        </w:rPr>
+        <w:t xml:space="preserve"> x </w:t>
+      </w:r>
+      <w:r>
+        <w:rPr>
+          <w:noProof/>
+          <w:sz w:val="20"/>
+          <w:szCs w:val="20"/>
+          <w:lang w:val="en-US" w:eastAsia="pt-PT"/>
+        </w:rPr>
+        <w:t>330</w:t>
+      </w:r>
+      <w:r>
+        <w:rPr>
+          <w:noProof/>
+          <w:sz w:val="20"/>
+          <w:szCs w:val="20"/>
+          <w:lang w:val="en-US" w:eastAsia="pt-PT"/>
+        </w:rPr>
+        <w:t xml:space="preserve">   /  </w:t>
+      </w:r>
+      <w:r>
+        <w:rPr>
+          <w:noProof/>
+          <w:sz w:val="20"/>
+          <w:szCs w:val="20"/>
+          <w:lang w:val="en-US" w:eastAsia="pt-PT"/>
+        </w:rPr>
+        <w:t>24</w:t>
+      </w:r>
+      <w:r>
+        <w:rPr>
+          <w:noProof/>
+          <w:sz w:val="20"/>
+          <w:szCs w:val="20"/>
+          <w:lang w:val="en-US" w:eastAsia="pt-PT"/>
+        </w:rPr>
+        <w:t xml:space="preserve">461 </w:t>
+      </w:r>
+      <w:r>
+        <w:rPr>
+          <w:noProof/>
+          <w:sz w:val="20"/>
+          <w:szCs w:val="20"/>
+          <w:lang w:val="en-US" w:eastAsia="pt-PT"/>
+        </w:rPr>
+        <w:t xml:space="preserve">+ </w:t>
+      </w:r>
+      <w:r>
+        <w:rPr>
+          <w:noProof/>
+          <w:sz w:val="20"/>
+          <w:szCs w:val="20"/>
+          <w:lang w:val="en-US" w:eastAsia="pt-PT"/>
+        </w:rPr>
+        <w:t>7098</w:t>
+      </w:r>
+      <w:r>
+        <w:rPr>
+          <w:noProof/>
+          <w:sz w:val="20"/>
+          <w:szCs w:val="20"/>
+          <w:lang w:val="en-US" w:eastAsia="pt-PT"/>
+        </w:rPr>
+        <w:t>000</w:t>
+      </w:r>
+      <w:r>
+        <w:rPr>
+          <w:noProof/>
+          <w:sz w:val="20"/>
+          <w:szCs w:val="20"/>
+          <w:lang w:val="en-US" w:eastAsia="pt-PT"/>
+        </w:rPr>
+        <w:t xml:space="preserve"> + </w:t>
+      </w:r>
+      <w:r>
+        <w:rPr>
+          <w:noProof/>
+          <w:sz w:val="20"/>
+          <w:szCs w:val="20"/>
+          <w:lang w:val="en-US" w:eastAsia="pt-PT"/>
+        </w:rPr>
+        <w:t>24</w:t>
+      </w:r>
+      <w:r>
+        <w:rPr>
+          <w:noProof/>
+          <w:sz w:val="20"/>
+          <w:szCs w:val="20"/>
+          <w:lang w:val="en-US" w:eastAsia="pt-PT"/>
+        </w:rPr>
+        <w:t xml:space="preserve">461 </w:t>
+      </w:r>
+      <w:r>
+        <w:rPr>
+          <w:noProof/>
+          <w:sz w:val="20"/>
+          <w:szCs w:val="20"/>
+          <w:lang w:val="en-US" w:eastAsia="pt-PT"/>
+        </w:rPr>
+        <w:t xml:space="preserve">+ </w:t>
+      </w:r>
+      <w:r>
+        <w:rPr>
+          <w:noProof/>
+          <w:sz w:val="20"/>
+          <w:szCs w:val="20"/>
+          <w:lang w:val="en-US" w:eastAsia="pt-PT"/>
+        </w:rPr>
+        <w:t>507</w:t>
+      </w:r>
+      <w:r>
+        <w:rPr>
+          <w:noProof/>
+          <w:sz w:val="20"/>
+          <w:szCs w:val="20"/>
+          <w:lang w:val="en-US" w:eastAsia="pt-PT"/>
+        </w:rPr>
+        <w:t>00</w:t>
+      </w:r>
+      <w:r>
+        <w:rPr>
+          <w:noProof/>
+          <w:sz w:val="20"/>
+          <w:szCs w:val="20"/>
+          <w:lang w:val="en-US" w:eastAsia="pt-PT"/>
+        </w:rPr>
+        <w:t xml:space="preserve"> </w:t>
+      </w:r>
+    </w:p>
+    <w:p>
+      <w:pPr>
+        <w:rPr>
+          <w:noProof/>
+          <w:sz w:val="20"/>
+          <w:szCs w:val="20"/>
+          <w:lang w:val="en-US" w:eastAsia="pt-PT"/>
+        </w:rPr>
+      </w:pPr>
+      <w:r>
+        <w:rPr>
+          <w:noProof/>
+          <w:sz w:val="20"/>
+          <w:szCs w:val="20"/>
+          <w:lang w:val="en-US" w:eastAsia="pt-PT"/>
+        </w:rPr>
+        <w:t xml:space="preserve">= &gt; Xcm = </w:t>
+      </w:r>
+      <w:r>
+        <w:rPr>
+          <w:noProof/>
+          <w:sz w:val="20"/>
+          <w:szCs w:val="20"/>
+          <w:lang w:val="en-US" w:eastAsia="pt-PT"/>
+        </w:rPr>
+        <w:t>182,05</w:t>
+      </w:r>
+      <w:r>
+        <w:rPr>
+          <w:noProof/>
+          <w:sz w:val="20"/>
+          <w:szCs w:val="20"/>
+          <w:lang w:val="en-US" w:eastAsia="pt-PT"/>
+        </w:rPr>
+        <w:t xml:space="preserve"> m</w:t>
+      </w:r>
+    </w:p>
+    <w:p>
+      <w:pPr>
+        <w:rPr>
+          <w:noProof/>
+          <w:sz w:val="20"/>
+          <w:szCs w:val="20"/>
+          <w:lang w:val="en-US" w:eastAsia="pt-PT"/>
+        </w:rPr>
+      </w:pPr>
+    </w:p>
+    <w:p>
+      <w:pPr>
+        <w:rPr>
+          <w:noProof/>
+          <w:sz w:val="20"/>
+          <w:szCs w:val="20"/>
+          <w:lang w:val="en-US" w:eastAsia="pt-PT"/>
+        </w:rPr>
+      </w:pPr>
+      <w:r>
+        <w:rPr>
+          <w:noProof/>
+          <w:sz w:val="20"/>
+          <w:szCs w:val="20"/>
+          <w:lang w:val="en-US" w:eastAsia="pt-PT"/>
+        </w:rPr>
+        <w:t xml:space="preserve">Ycm =  </w:t>
+      </w:r>
+      <w:r>
+        <w:rPr>
+          <w:noProof/>
+          <w:sz w:val="20"/>
+          <w:szCs w:val="20"/>
+          <w:lang w:val="en-US" w:eastAsia="pt-PT"/>
+        </w:rPr>
+        <w:t>24</w:t>
+      </w:r>
+      <w:r>
+        <w:rPr>
+          <w:noProof/>
+          <w:sz w:val="20"/>
+          <w:szCs w:val="20"/>
+          <w:lang w:val="en-US" w:eastAsia="pt-PT"/>
+        </w:rPr>
+        <w:t>461 x 37,33 + 7098</w:t>
+      </w:r>
+      <w:r>
+        <w:rPr>
+          <w:noProof/>
+          <w:sz w:val="20"/>
+          <w:szCs w:val="20"/>
+          <w:lang w:val="en-US" w:eastAsia="pt-PT"/>
+        </w:rPr>
+        <w:t>000 x 28 + 24461 x 37,33 + 50</w:t>
+      </w:r>
+      <w:r>
+        <w:rPr>
+          <w:noProof/>
+          <w:sz w:val="20"/>
+          <w:szCs w:val="20"/>
+          <w:lang w:val="en-US" w:eastAsia="pt-PT"/>
+        </w:rPr>
+        <w:t>7</w:t>
+      </w:r>
+      <w:r>
+        <w:rPr>
+          <w:noProof/>
+          <w:sz w:val="20"/>
+          <w:szCs w:val="20"/>
+          <w:lang w:val="en-US" w:eastAsia="pt-PT"/>
+        </w:rPr>
+        <w:t>00 x 58,5   /  24</w:t>
+      </w:r>
+      <w:r>
+        <w:rPr>
+          <w:noProof/>
+          <w:sz w:val="20"/>
+          <w:szCs w:val="20"/>
+          <w:lang w:val="en-US" w:eastAsia="pt-PT"/>
+        </w:rPr>
+        <w:t>461 + 7098</w:t>
+      </w:r>
+      <w:r>
+        <w:rPr>
+          <w:noProof/>
+          <w:sz w:val="20"/>
+          <w:szCs w:val="20"/>
+          <w:lang w:val="en-US" w:eastAsia="pt-PT"/>
+        </w:rPr>
+        <w:t>000 + 24461 + 50</w:t>
+      </w:r>
+      <w:r>
+        <w:rPr>
+          <w:noProof/>
+          <w:sz w:val="20"/>
+          <w:szCs w:val="20"/>
+          <w:lang w:val="en-US" w:eastAsia="pt-PT"/>
+        </w:rPr>
+        <w:t>7</w:t>
+      </w:r>
+      <w:r>
+        <w:rPr>
+          <w:noProof/>
+          <w:sz w:val="20"/>
+          <w:szCs w:val="20"/>
+          <w:lang w:val="en-US" w:eastAsia="pt-PT"/>
+        </w:rPr>
+        <w:t>00</w:t>
       </w:r>
       <w:bookmarkStart w:id="0" w:name="_GoBack"/>
       <w:bookmarkEnd w:id="0"/>
@@ -6799,262 +7975,7 @@
           <w:szCs w:val="20"/>
           <w:lang w:val="en-US" w:eastAsia="pt-PT"/>
         </w:rPr>
-        <w:t xml:space="preserve"> + </w:t>
-      </w:r>
-      <w:r>
-        <w:rPr>
-          <w:noProof/>
-          <w:sz w:val="20"/>
-          <w:szCs w:val="20"/>
-          <w:lang w:val="en-US" w:eastAsia="pt-PT"/>
-        </w:rPr>
-        <w:t>7098</w:t>
-      </w:r>
-      <w:r>
-        <w:rPr>
-          <w:noProof/>
-          <w:sz w:val="20"/>
-          <w:szCs w:val="20"/>
-          <w:lang w:val="en-US" w:eastAsia="pt-PT"/>
-        </w:rPr>
-        <w:t xml:space="preserve"> x </w:t>
-      </w:r>
-      <w:r>
-        <w:rPr>
-          <w:noProof/>
-          <w:sz w:val="20"/>
-          <w:szCs w:val="20"/>
-          <w:lang w:val="en-US" w:eastAsia="pt-PT"/>
-        </w:rPr>
-        <w:t>181</w:t>
-      </w:r>
-      <w:r>
-        <w:rPr>
-          <w:noProof/>
-          <w:sz w:val="20"/>
-          <w:szCs w:val="20"/>
-          <w:lang w:val="en-US" w:eastAsia="pt-PT"/>
-        </w:rPr>
-        <w:t xml:space="preserve"> + </w:t>
-      </w:r>
-      <w:r>
-        <w:rPr>
-          <w:noProof/>
-          <w:sz w:val="20"/>
-          <w:szCs w:val="20"/>
-          <w:lang w:val="en-US" w:eastAsia="pt-PT"/>
-        </w:rPr>
-        <w:t xml:space="preserve">24,461 </w:t>
-      </w:r>
-      <w:r>
-        <w:rPr>
-          <w:noProof/>
-          <w:sz w:val="20"/>
-          <w:szCs w:val="20"/>
-          <w:lang w:val="en-US" w:eastAsia="pt-PT"/>
-        </w:rPr>
-        <w:t>x 3</w:t>
-      </w:r>
-      <w:r>
-        <w:rPr>
-          <w:noProof/>
-          <w:sz w:val="20"/>
-          <w:szCs w:val="20"/>
-          <w:lang w:val="en-US" w:eastAsia="pt-PT"/>
-        </w:rPr>
-        <w:t>24,67</w:t>
-      </w:r>
-      <w:r>
-        <w:rPr>
-          <w:noProof/>
-          <w:sz w:val="20"/>
-          <w:szCs w:val="20"/>
-          <w:lang w:val="en-US" w:eastAsia="pt-PT"/>
-        </w:rPr>
-        <w:t xml:space="preserve"> + </w:t>
-      </w:r>
-      <w:r>
-        <w:rPr>
-          <w:noProof/>
-          <w:sz w:val="20"/>
-          <w:szCs w:val="20"/>
-          <w:lang w:val="en-US" w:eastAsia="pt-PT"/>
-        </w:rPr>
-        <w:t>50,7</w:t>
-      </w:r>
-      <w:r>
-        <w:rPr>
-          <w:noProof/>
-          <w:sz w:val="20"/>
-          <w:szCs w:val="20"/>
-          <w:lang w:val="en-US" w:eastAsia="pt-PT"/>
-        </w:rPr>
-        <w:t xml:space="preserve"> x </w:t>
-      </w:r>
-      <w:r>
-        <w:rPr>
-          <w:noProof/>
-          <w:sz w:val="20"/>
-          <w:szCs w:val="20"/>
-          <w:lang w:val="en-US" w:eastAsia="pt-PT"/>
-        </w:rPr>
-        <w:t>330</w:t>
-      </w:r>
-      <w:r>
-        <w:rPr>
-          <w:noProof/>
-          <w:sz w:val="20"/>
-          <w:szCs w:val="20"/>
-          <w:lang w:val="en-US" w:eastAsia="pt-PT"/>
-        </w:rPr>
-        <w:t xml:space="preserve">   /  </w:t>
-      </w:r>
-      <w:r>
-        <w:rPr>
-          <w:noProof/>
-          <w:sz w:val="20"/>
-          <w:szCs w:val="20"/>
-          <w:lang w:val="en-US" w:eastAsia="pt-PT"/>
-        </w:rPr>
-        <w:t xml:space="preserve">24,461 </w:t>
-      </w:r>
-      <w:r>
-        <w:rPr>
-          <w:noProof/>
-          <w:sz w:val="20"/>
-          <w:szCs w:val="20"/>
-          <w:lang w:val="en-US" w:eastAsia="pt-PT"/>
-        </w:rPr>
-        <w:t xml:space="preserve">+ </w:t>
-      </w:r>
-      <w:r>
-        <w:rPr>
-          <w:noProof/>
-          <w:sz w:val="20"/>
-          <w:szCs w:val="20"/>
-          <w:lang w:val="en-US" w:eastAsia="pt-PT"/>
-        </w:rPr>
-        <w:t>7098</w:t>
-      </w:r>
-      <w:r>
-        <w:rPr>
-          <w:noProof/>
-          <w:sz w:val="20"/>
-          <w:szCs w:val="20"/>
-          <w:lang w:val="en-US" w:eastAsia="pt-PT"/>
-        </w:rPr>
-        <w:t xml:space="preserve"> + </w:t>
-      </w:r>
-      <w:r>
-        <w:rPr>
-          <w:noProof/>
-          <w:sz w:val="20"/>
-          <w:szCs w:val="20"/>
-          <w:lang w:val="en-US" w:eastAsia="pt-PT"/>
-        </w:rPr>
-        <w:t xml:space="preserve">24,461 </w:t>
-      </w:r>
-      <w:r>
-        <w:rPr>
-          <w:noProof/>
-          <w:sz w:val="20"/>
-          <w:szCs w:val="20"/>
-          <w:lang w:val="en-US" w:eastAsia="pt-PT"/>
-        </w:rPr>
-        <w:t xml:space="preserve">+ </w:t>
-      </w:r>
-      <w:r>
-        <w:rPr>
-          <w:noProof/>
-          <w:sz w:val="20"/>
-          <w:szCs w:val="20"/>
-          <w:lang w:val="en-US" w:eastAsia="pt-PT"/>
-        </w:rPr>
-        <w:t>50,7</w:t>
-      </w:r>
-      <w:r>
-        <w:rPr>
-          <w:noProof/>
-          <w:sz w:val="20"/>
-          <w:szCs w:val="20"/>
-          <w:lang w:val="en-US" w:eastAsia="pt-PT"/>
-        </w:rPr>
         <w:t xml:space="preserve"> </w:t>
-      </w:r>
-    </w:p>
-    <w:p>
-      <w:pPr>
-        <w:rPr>
-          <w:noProof/>
-          <w:sz w:val="20"/>
-          <w:szCs w:val="20"/>
-          <w:lang w:val="en-US" w:eastAsia="pt-PT"/>
-        </w:rPr>
-      </w:pPr>
-      <w:r>
-        <w:rPr>
-          <w:noProof/>
-          <w:sz w:val="20"/>
-          <w:szCs w:val="20"/>
-          <w:lang w:val="en-US" w:eastAsia="pt-PT"/>
-        </w:rPr>
-        <w:t xml:space="preserve">= &gt; Xcm = </w:t>
-      </w:r>
-      <w:r>
-        <w:rPr>
-          <w:noProof/>
-          <w:sz w:val="20"/>
-          <w:szCs w:val="20"/>
-          <w:lang w:val="en-US" w:eastAsia="pt-PT"/>
-        </w:rPr>
-        <w:t>182,05</w:t>
-      </w:r>
-      <w:r>
-        <w:rPr>
-          <w:noProof/>
-          <w:sz w:val="20"/>
-          <w:szCs w:val="20"/>
-          <w:lang w:val="en-US" w:eastAsia="pt-PT"/>
-        </w:rPr>
-        <w:t xml:space="preserve"> m</w:t>
-      </w:r>
-    </w:p>
-    <w:p>
-      <w:pPr>
-        <w:rPr>
-          <w:noProof/>
-          <w:sz w:val="20"/>
-          <w:szCs w:val="20"/>
-          <w:lang w:val="en-US" w:eastAsia="pt-PT"/>
-        </w:rPr>
-      </w:pPr>
-    </w:p>
-    <w:p>
-      <w:pPr>
-        <w:rPr>
-          <w:noProof/>
-          <w:sz w:val="20"/>
-          <w:szCs w:val="20"/>
-          <w:lang w:val="en-US" w:eastAsia="pt-PT"/>
-        </w:rPr>
-      </w:pPr>
-      <w:r>
-        <w:rPr>
-          <w:noProof/>
-          <w:sz w:val="20"/>
-          <w:szCs w:val="20"/>
-          <w:lang w:val="en-US" w:eastAsia="pt-PT"/>
-        </w:rPr>
-        <w:t xml:space="preserve">Ycm =  </w:t>
-      </w:r>
-      <w:r>
-        <w:rPr>
-          <w:noProof/>
-          <w:sz w:val="20"/>
-          <w:szCs w:val="20"/>
-          <w:lang w:val="en-US" w:eastAsia="pt-PT"/>
-        </w:rPr>
-        <w:t xml:space="preserve">24,461 x 37,33 + 7098 x 28 + 24,461 x 37,33 + 50,7 x 58,5   /  24,461 + 7098 + 24,461 + 50,7 </w:t>
       </w:r>
     </w:p>
     <w:p>
@@ -7229,7 +8150,6 @@
           <w:szCs w:val="28"/>
           <w:lang w:val="en-US" w:eastAsia="pt-PT"/>
         </w:rPr>
-        <w:lastRenderedPageBreak/>
         <w:t>Conclu</w:t>
       </w:r>
       <w:r>

</xml_diff>